<commit_message>
My part of Groupal requirement modified
</commit_message>
<xml_diff>
--- a/reports/group/02 Requirements - Group.docx
+++ b/reports/group/02 Requirements - Group.docx
@@ -1,10 +1,10 @@
 
 <file path=word/document.xml><?xml version="1.0" encoding="utf-8"?>
-<w:document xmlns:wpc="http://schemas.microsoft.com/office/word/2010/wordprocessingCanvas" xmlns:cx="http://schemas.microsoft.com/office/drawing/2014/chartex" xmlns:cx1="http://schemas.microsoft.com/office/drawing/2015/9/8/chartex" xmlns:cx2="http://schemas.microsoft.com/office/drawing/2015/10/21/chartex" xmlns:cx3="http://schemas.microsoft.com/office/drawing/2016/5/9/chartex" xmlns:cx4="http://schemas.microsoft.com/office/drawing/2016/5/10/chartex" xmlns:cx5="http://schemas.microsoft.com/office/drawing/2016/5/11/chartex" xmlns:cx6="http://schemas.microsoft.com/office/drawing/2016/5/12/chartex" xmlns:cx7="http://schemas.microsoft.com/office/drawing/2016/5/13/chartex" xmlns:cx8="http://schemas.microsoft.com/office/drawing/2016/5/14/chartex" xmlns:mc="http://schemas.openxmlformats.org/markup-compatibility/2006" xmlns:aink="http://schemas.microsoft.com/office/drawing/2016/ink" xmlns:am3d="http://schemas.microsoft.com/office/drawing/2017/model3d" xmlns:o="urn:schemas-microsoft-com:office:office" xmlns:oel="http://schemas.microsoft.com/office/2019/extlst" xmlns:r="http://schemas.openxmlformats.org/officeDocument/2006/relationships" xmlns:m="http://schemas.openxmlformats.org/officeDocument/2006/math" xmlns:v="urn:schemas-microsoft-com:vml" xmlns:wp14="http://schemas.microsoft.com/office/word/2010/wordprocessingDrawing" xmlns:wp="http://schemas.openxmlformats.org/drawingml/2006/wordprocessingDrawing" xmlns:w10="urn:schemas-microsoft-com:office:word" xmlns:w="http://schemas.openxmlformats.org/wordprocessingml/2006/main" xmlns:w14="http://schemas.microsoft.com/office/word/2010/wordml" xmlns:w15="http://schemas.microsoft.com/office/word/2012/wordml" xmlns:w16cex="http://schemas.microsoft.com/office/word/2018/wordml/cex" xmlns:w16cid="http://schemas.microsoft.com/office/word/2016/wordml/cid" xmlns:w16="http://schemas.microsoft.com/office/word/2018/wordml" xmlns:w16sdtdh="http://schemas.microsoft.com/office/word/2020/wordml/sdtdatahash" xmlns:w16se="http://schemas.microsoft.com/office/word/2015/wordml/symex" xmlns:wpg="http://schemas.microsoft.com/office/word/2010/wordprocessingGroup" xmlns:wpi="http://schemas.microsoft.com/office/word/2010/wordprocessingInk" xmlns:wne="http://schemas.microsoft.com/office/word/2006/wordml" xmlns:wps="http://schemas.microsoft.com/office/word/2010/wordprocessingShape" mc:Ignorable="w14 w15 w16se w16cid w16 w16cex w16sdtdh wp14">
+<w:document xmlns:wpc="http://schemas.microsoft.com/office/word/2010/wordprocessingCanvas" xmlns:cx="http://schemas.microsoft.com/office/drawing/2014/chartex" xmlns:cx1="http://schemas.microsoft.com/office/drawing/2015/9/8/chartex" xmlns:cx2="http://schemas.microsoft.com/office/drawing/2015/10/21/chartex" xmlns:cx3="http://schemas.microsoft.com/office/drawing/2016/5/9/chartex" xmlns:cx4="http://schemas.microsoft.com/office/drawing/2016/5/10/chartex" xmlns:cx5="http://schemas.microsoft.com/office/drawing/2016/5/11/chartex" xmlns:cx6="http://schemas.microsoft.com/office/drawing/2016/5/12/chartex" xmlns:cx7="http://schemas.microsoft.com/office/drawing/2016/5/13/chartex" xmlns:cx8="http://schemas.microsoft.com/office/drawing/2016/5/14/chartex" xmlns:mc="http://schemas.openxmlformats.org/markup-compatibility/2006" xmlns:aink="http://schemas.microsoft.com/office/drawing/2016/ink" xmlns:am3d="http://schemas.microsoft.com/office/drawing/2017/model3d" xmlns:o="urn:schemas-microsoft-com:office:office" xmlns:r="http://schemas.openxmlformats.org/officeDocument/2006/relationships" xmlns:m="http://schemas.openxmlformats.org/officeDocument/2006/math" xmlns:v="urn:schemas-microsoft-com:vml" xmlns:wp14="http://schemas.microsoft.com/office/word/2010/wordprocessingDrawing" xmlns:wp="http://schemas.openxmlformats.org/drawingml/2006/wordprocessingDrawing" xmlns:w10="urn:schemas-microsoft-com:office:word" xmlns:w="http://schemas.openxmlformats.org/wordprocessingml/2006/main" xmlns:w14="http://schemas.microsoft.com/office/word/2010/wordml" xmlns:w15="http://schemas.microsoft.com/office/word/2012/wordml" xmlns:w16cex="http://schemas.microsoft.com/office/word/2018/wordml/cex" xmlns:w16cid="http://schemas.microsoft.com/office/word/2016/wordml/cid" xmlns:w16="http://schemas.microsoft.com/office/word/2018/wordml" xmlns:w16sdtdh="http://schemas.microsoft.com/office/word/2020/wordml/sdtdatahash" xmlns:w16se="http://schemas.microsoft.com/office/word/2015/wordml/symex" xmlns:wpg="http://schemas.microsoft.com/office/word/2010/wordprocessingGroup" xmlns:wpi="http://schemas.microsoft.com/office/word/2010/wordprocessingInk" xmlns:wne="http://schemas.microsoft.com/office/word/2006/wordml" xmlns:wps="http://schemas.microsoft.com/office/word/2010/wordprocessingShape" mc:Ignorable="w14 w15 w16se w16cid w16 w16cex w16sdtdh wp14">
   <w:body>
     <w:p>
       <w:pPr>
-        <w:pStyle w:val="Heading1"/>
+        <w:pStyle w:val="Ttulo1"/>
         <w:spacing w:before="0"/>
         <w:rPr>
           <w:rFonts w:cstheme="majorHAnsi"/>
@@ -59,8 +59,8 @@
         <w:tblLook w:val="0600" w:firstRow="0" w:lastRow="0" w:firstColumn="0" w:lastColumn="0" w:noHBand="1" w:noVBand="1"/>
       </w:tblPr>
       <w:tblGrid>
-        <w:gridCol w:w="4274"/>
-        <w:gridCol w:w="4230"/>
+        <w:gridCol w:w="4265"/>
+        <w:gridCol w:w="4239"/>
       </w:tblGrid>
       <w:tr>
         <w:tc>
@@ -76,7 +76,7 @@
           </w:tcPr>
           <w:p>
             <w:pPr>
-              <w:pStyle w:val="NoSpacing"/>
+              <w:pStyle w:val="Sinespaciado"/>
               <w:rPr>
                 <w:rFonts w:asciiTheme="majorHAnsi" w:hAnsiTheme="majorHAnsi" w:cstheme="majorHAnsi"/>
               </w:rPr>
@@ -122,6 +122,7 @@
                 <w15:appearance w15:val="hidden"/>
                 <w:text/>
               </w:sdtPr>
+              <w:sdtEndPr/>
               <w:sdtContent>
                 <w:r>
                   <w:rPr>
@@ -173,7 +174,7 @@
           </w:tcPr>
           <w:p>
             <w:pPr>
-              <w:pStyle w:val="NoSpacing"/>
+              <w:pStyle w:val="Sinespaciado"/>
               <w:rPr>
                 <w:rFonts w:asciiTheme="majorHAnsi" w:hAnsiTheme="majorHAnsi" w:cstheme="majorHAnsi"/>
               </w:rPr>
@@ -212,6 +213,7 @@
                 <w15:appearance w15:val="hidden"/>
                 <w:text/>
               </w:sdtPr>
+              <w:sdtEndPr/>
               <w:sdtContent>
                 <w:r>
                   <w:rPr>
@@ -266,7 +268,7 @@
           </w:p>
           <w:p>
             <w:pPr>
-              <w:pStyle w:val="NoSpacing"/>
+              <w:pStyle w:val="Sinespaciado"/>
               <w:rPr>
                 <w:rFonts w:asciiTheme="majorHAnsi" w:hAnsiTheme="majorHAnsi" w:cstheme="majorHAnsi"/>
                 <w:b/>
@@ -306,6 +308,7 @@
                 <w15:appearance w15:val="hidden"/>
                 <w:text/>
               </w:sdtPr>
+              <w:sdtEndPr/>
               <w:sdtContent>
                 <w:r>
                   <w:rPr>
@@ -325,7 +328,7 @@
           <w:permEnd w:id="291510380"/>
           <w:p>
             <w:pPr>
-              <w:pStyle w:val="NoSpacing"/>
+              <w:pStyle w:val="Sinespaciado"/>
               <w:rPr>
                 <w:rFonts w:asciiTheme="majorHAnsi" w:hAnsiTheme="majorHAnsi" w:cstheme="majorHAnsi"/>
                 <w:b/>
@@ -366,6 +369,7 @@
                 <w15:appearance w15:val="hidden"/>
                 <w:text/>
               </w:sdtPr>
+              <w:sdtEndPr/>
               <w:sdtContent>
                 <w:r>
                   <w:rPr>
@@ -399,7 +403,7 @@
           </w:p>
           <w:p>
             <w:pPr>
-              <w:pStyle w:val="NoSpacing"/>
+              <w:pStyle w:val="Sinespaciado"/>
               <w:rPr>
                 <w:rFonts w:asciiTheme="majorHAnsi" w:hAnsiTheme="majorHAnsi" w:cstheme="majorHAnsi"/>
               </w:rPr>
@@ -439,6 +443,7 @@
                 <w15:appearance w15:val="hidden"/>
                 <w:text/>
               </w:sdtPr>
+              <w:sdtEndPr/>
               <w:sdtContent>
                 <w:r>
                   <w:rPr>
@@ -455,6 +460,7 @@
                   <w:t xml:space="preserve">Aguayo </w:t>
                 </w:r>
                 <w:proofErr w:type="spellStart"/>
+                <w:proofErr w:type="gramStart"/>
                 <w:r>
                   <w:rPr>
                     <w:rFonts w:asciiTheme="majorHAnsi" w:hAnsiTheme="majorHAnsi" w:cstheme="majorHAnsi"/>
@@ -477,6 +483,7 @@
                   <w:t>Sergio</w:t>
                 </w:r>
                 <w:proofErr w:type="spellEnd"/>
+                <w:proofErr w:type="gramEnd"/>
                 <w:r>
                   <w:rPr>
                     <w:rFonts w:asciiTheme="majorHAnsi" w:hAnsiTheme="majorHAnsi" w:cstheme="majorHAnsi"/>
@@ -531,6 +538,7 @@
                 <w15:appearance w15:val="hidden"/>
                 <w:text/>
               </w:sdtPr>
+              <w:sdtEndPr/>
               <w:sdtContent>
                 <w:r>
                   <w:rPr>
@@ -615,7 +623,7 @@
           </w:p>
           <w:p>
             <w:pPr>
-              <w:pStyle w:val="NoSpacing"/>
+              <w:pStyle w:val="Sinespaciado"/>
               <w:rPr>
                 <w:rFonts w:asciiTheme="majorHAnsi" w:hAnsiTheme="majorHAnsi" w:cstheme="majorHAnsi"/>
                 <w:b/>
@@ -654,6 +662,7 @@
                 <w15:appearance w15:val="hidden"/>
                 <w:text/>
               </w:sdtPr>
+              <w:sdtEndPr/>
               <w:sdtContent>
                 <w:r>
                   <w:rPr>
@@ -667,7 +676,7 @@
           <w:permEnd w:id="1081366304"/>
           <w:p>
             <w:pPr>
-              <w:pStyle w:val="NoSpacing"/>
+              <w:pStyle w:val="Sinespaciado"/>
               <w:rPr>
                 <w:rFonts w:asciiTheme="majorHAnsi" w:hAnsiTheme="majorHAnsi" w:cstheme="majorHAnsi"/>
                 <w:b/>
@@ -708,6 +717,7 @@
                 <w15:appearance w15:val="hidden"/>
                 <w:text/>
               </w:sdtPr>
+              <w:sdtEndPr/>
               <w:sdtContent>
                 <w:r>
                   <w:rPr>
@@ -735,7 +745,7 @@
           </w:p>
           <w:p>
             <w:pPr>
-              <w:pStyle w:val="NoSpacing"/>
+              <w:pStyle w:val="Sinespaciado"/>
               <w:rPr>
                 <w:rFonts w:asciiTheme="majorHAnsi" w:hAnsiTheme="majorHAnsi" w:cstheme="majorHAnsi"/>
               </w:rPr>
@@ -774,6 +784,7 @@
                 <w15:appearance w15:val="hidden"/>
                 <w:text/>
               </w:sdtPr>
+              <w:sdtEndPr/>
               <w:sdtContent>
                 <w:r>
                   <w:rPr>
@@ -787,7 +798,7 @@
           </w:p>
           <w:p>
             <w:pPr>
-              <w:pStyle w:val="NoSpacing"/>
+              <w:pStyle w:val="Sinespaciado"/>
               <w:rPr>
                 <w:rFonts w:asciiTheme="majorHAnsi" w:hAnsiTheme="majorHAnsi" w:cstheme="majorHAnsi"/>
               </w:rPr>
@@ -826,6 +837,7 @@
                 <w15:appearance w15:val="hidden"/>
                 <w:text/>
               </w:sdtPr>
+              <w:sdtEndPr/>
               <w:sdtContent>
                 <w:r>
                   <w:rPr>
@@ -877,7 +889,7 @@
           </w:p>
           <w:p>
             <w:pPr>
-              <w:pStyle w:val="NoSpacing"/>
+              <w:pStyle w:val="Sinespaciado"/>
               <w:rPr>
                 <w:rFonts w:asciiTheme="majorHAnsi" w:hAnsiTheme="majorHAnsi" w:cstheme="majorHAnsi"/>
                 <w:b/>
@@ -910,6 +922,7 @@
                 <w15:appearance w15:val="hidden"/>
                 <w:text/>
               </w:sdtPr>
+              <w:sdtEndPr/>
               <w:sdtContent>
                 <w:r>
                   <w:rPr>
@@ -923,7 +936,7 @@
           <w:permEnd w:id="1000832359"/>
           <w:p>
             <w:pPr>
-              <w:pStyle w:val="NoSpacing"/>
+              <w:pStyle w:val="Sinespaciado"/>
               <w:rPr>
                 <w:rFonts w:asciiTheme="majorHAnsi" w:hAnsiTheme="majorHAnsi" w:cstheme="majorHAnsi"/>
                 <w:b/>
@@ -964,6 +977,7 @@
                 <w15:appearance w15:val="hidden"/>
                 <w:text/>
               </w:sdtPr>
+              <w:sdtEndPr/>
               <w:sdtContent>
                 <w:r>
                   <w:rPr>
@@ -991,7 +1005,7 @@
           </w:p>
           <w:p>
             <w:pPr>
-              <w:pStyle w:val="NoSpacing"/>
+              <w:pStyle w:val="Sinespaciado"/>
               <w:rPr>
                 <w:rFonts w:asciiTheme="majorHAnsi" w:hAnsiTheme="majorHAnsi" w:cstheme="majorHAnsi"/>
               </w:rPr>
@@ -1030,6 +1044,7 @@
                 <w15:appearance w15:val="hidden"/>
                 <w:text/>
               </w:sdtPr>
+              <w:sdtEndPr/>
               <w:sdtContent>
                 <w:r>
                   <w:rPr>
@@ -1043,7 +1058,7 @@
           <w:permEnd w:id="1519068571"/>
           <w:p>
             <w:pPr>
-              <w:pStyle w:val="NoSpacing"/>
+              <w:pStyle w:val="Sinespaciado"/>
               <w:rPr>
                 <w:rFonts w:asciiTheme="majorHAnsi" w:hAnsiTheme="majorHAnsi" w:cstheme="majorHAnsi"/>
               </w:rPr>
@@ -1081,6 +1096,7 @@
                 </w:placeholder>
                 <w:text/>
               </w:sdtPr>
+              <w:sdtEndPr/>
               <w:sdtContent>
                 <w:r>
                   <w:rPr>
@@ -1127,7 +1143,7 @@
           </w:p>
           <w:p>
             <w:pPr>
-              <w:pStyle w:val="NoSpacing"/>
+              <w:pStyle w:val="Sinespaciado"/>
               <w:rPr>
                 <w:rFonts w:asciiTheme="majorHAnsi" w:hAnsiTheme="majorHAnsi" w:cstheme="majorHAnsi"/>
                 <w:b/>
@@ -1160,12 +1176,19 @@
                 <w15:appearance w15:val="hidden"/>
                 <w:text/>
               </w:sdtPr>
+              <w:sdtEndPr/>
               <w:sdtContent>
                 <w:r>
                   <w:rPr>
                     <w:rFonts w:asciiTheme="majorHAnsi" w:hAnsiTheme="majorHAnsi" w:cstheme="majorHAnsi"/>
                   </w:rPr>
-                  <w:t xml:space="preserve"> DNI, NIE, or passport number</w:t>
+                  <w:t xml:space="preserve"> </w:t>
+                </w:r>
+                <w:r>
+                  <w:rPr>
+                    <w:rFonts w:asciiTheme="majorHAnsi" w:hAnsiTheme="majorHAnsi" w:cstheme="majorHAnsi"/>
+                  </w:rPr>
+                  <w:t>47267072W</w:t>
                 </w:r>
               </w:sdtContent>
             </w:sdt>
@@ -1173,7 +1196,7 @@
           <w:permEnd w:id="1222207409"/>
           <w:p>
             <w:pPr>
-              <w:pStyle w:val="NoSpacing"/>
+              <w:pStyle w:val="Sinespaciado"/>
               <w:rPr>
                 <w:rFonts w:asciiTheme="majorHAnsi" w:hAnsiTheme="majorHAnsi" w:cstheme="majorHAnsi"/>
                 <w:b/>
@@ -1214,6 +1237,7 @@
                 <w15:appearance w15:val="hidden"/>
                 <w:text/>
               </w:sdtPr>
+              <w:sdtEndPr/>
               <w:sdtContent>
                 <w:r>
                   <w:rPr>
@@ -1226,14 +1250,14 @@
                   <w:rPr>
                     <w:rFonts w:asciiTheme="majorHAnsi" w:hAnsiTheme="majorHAnsi" w:cstheme="majorHAnsi"/>
                   </w:rPr>
-                  <w:t>uvus</w:t>
+                  <w:t>gongarlam</w:t>
                 </w:r>
                 <w:proofErr w:type="spellEnd"/>
                 <w:r>
                   <w:rPr>
                     <w:rFonts w:asciiTheme="majorHAnsi" w:hAnsiTheme="majorHAnsi" w:cstheme="majorHAnsi"/>
                   </w:rPr>
-                  <w:t xml:space="preserve">  </w:t>
+                  <w:t xml:space="preserve"> </w:t>
                 </w:r>
               </w:sdtContent>
             </w:sdt>
@@ -1241,7 +1265,7 @@
           </w:p>
           <w:p>
             <w:pPr>
-              <w:pStyle w:val="NoSpacing"/>
+              <w:pStyle w:val="Sinespaciado"/>
               <w:rPr>
                 <w:rFonts w:asciiTheme="majorHAnsi" w:hAnsiTheme="majorHAnsi" w:cstheme="majorHAnsi"/>
               </w:rPr>
@@ -1280,12 +1304,37 @@
                 <w15:appearance w15:val="hidden"/>
                 <w:text/>
               </w:sdtPr>
+              <w:sdtEndPr/>
               <w:sdtContent>
                 <w:r>
                   <w:rPr>
                     <w:rFonts w:asciiTheme="majorHAnsi" w:hAnsiTheme="majorHAnsi" w:cstheme="majorHAnsi"/>
                   </w:rPr>
-                  <w:t xml:space="preserve"> Surnames, Name  </w:t>
+                  <w:t xml:space="preserve"> </w:t>
+                </w:r>
+                <w:r>
+                  <w:rPr>
+                    <w:rFonts w:asciiTheme="majorHAnsi" w:hAnsiTheme="majorHAnsi" w:cstheme="majorHAnsi"/>
+                  </w:rPr>
+                  <w:t>García Lama</w:t>
+                </w:r>
+                <w:r>
+                  <w:rPr>
+                    <w:rFonts w:asciiTheme="majorHAnsi" w:hAnsiTheme="majorHAnsi" w:cstheme="majorHAnsi"/>
+                  </w:rPr>
+                  <w:t xml:space="preserve">, </w:t>
+                </w:r>
+                <w:r>
+                  <w:rPr>
+                    <w:rFonts w:asciiTheme="majorHAnsi" w:hAnsiTheme="majorHAnsi" w:cstheme="majorHAnsi"/>
+                  </w:rPr>
+                  <w:t>Gonzalo</w:t>
+                </w:r>
+                <w:r>
+                  <w:rPr>
+                    <w:rFonts w:asciiTheme="majorHAnsi" w:hAnsiTheme="majorHAnsi" w:cstheme="majorHAnsi"/>
+                  </w:rPr>
+                  <w:t xml:space="preserve">  </w:t>
                 </w:r>
               </w:sdtContent>
             </w:sdt>
@@ -1293,7 +1342,7 @@
           </w:p>
           <w:p>
             <w:pPr>
-              <w:pStyle w:val="NoSpacing"/>
+              <w:pStyle w:val="Sinespaciado"/>
               <w:rPr>
                 <w:rFonts w:asciiTheme="majorHAnsi" w:hAnsiTheme="majorHAnsi" w:cstheme="majorHAnsi"/>
               </w:rPr>
@@ -1332,12 +1381,25 @@
                 <w15:appearance w15:val="hidden"/>
                 <w:text/>
               </w:sdtPr>
+              <w:sdtEndPr/>
               <w:sdtContent>
                 <w:r>
                   <w:rPr>
                     <w:rFonts w:asciiTheme="majorHAnsi" w:hAnsiTheme="majorHAnsi" w:cstheme="majorHAnsi"/>
                   </w:rPr>
-                  <w:t xml:space="preserve"> role1, role2, role3  </w:t>
+                  <w:t xml:space="preserve"> </w:t>
+                </w:r>
+                <w:r>
+                  <w:rPr>
+                    <w:rFonts w:asciiTheme="majorHAnsi" w:hAnsiTheme="majorHAnsi" w:cstheme="majorHAnsi"/>
+                  </w:rPr>
+                  <w:t>developer, tester</w:t>
+                </w:r>
+                <w:r>
+                  <w:rPr>
+                    <w:rFonts w:asciiTheme="majorHAnsi" w:hAnsiTheme="majorHAnsi" w:cstheme="majorHAnsi"/>
+                  </w:rPr>
+                  <w:t xml:space="preserve">  </w:t>
                 </w:r>
               </w:sdtContent>
             </w:sdt>
@@ -1380,7 +1442,7 @@
           </w:p>
           <w:p>
             <w:pPr>
-              <w:pStyle w:val="NoSpacing"/>
+              <w:pStyle w:val="Sinespaciado"/>
               <w:rPr>
                 <w:rFonts w:asciiTheme="majorHAnsi" w:hAnsiTheme="majorHAnsi" w:cstheme="majorHAnsi"/>
                 <w:b/>
@@ -1413,6 +1475,7 @@
                 <w15:appearance w15:val="hidden"/>
                 <w:text/>
               </w:sdtPr>
+              <w:sdtEndPr/>
               <w:sdtContent>
                 <w:r>
                   <w:rPr>
@@ -1426,7 +1489,7 @@
           <w:permEnd w:id="1631927432"/>
           <w:p>
             <w:pPr>
-              <w:pStyle w:val="NoSpacing"/>
+              <w:pStyle w:val="Sinespaciado"/>
               <w:rPr>
                 <w:rFonts w:asciiTheme="majorHAnsi" w:hAnsiTheme="majorHAnsi" w:cstheme="majorHAnsi"/>
                 <w:b/>
@@ -1467,6 +1530,7 @@
                 <w15:appearance w15:val="hidden"/>
                 <w:text/>
               </w:sdtPr>
+              <w:sdtEndPr/>
               <w:sdtContent>
                 <w:r>
                   <w:rPr>
@@ -1494,7 +1558,7 @@
           </w:p>
           <w:p>
             <w:pPr>
-              <w:pStyle w:val="NoSpacing"/>
+              <w:pStyle w:val="Sinespaciado"/>
               <w:rPr>
                 <w:rFonts w:asciiTheme="majorHAnsi" w:hAnsiTheme="majorHAnsi" w:cstheme="majorHAnsi"/>
               </w:rPr>
@@ -1533,6 +1597,7 @@
                 <w15:appearance w15:val="hidden"/>
                 <w:text/>
               </w:sdtPr>
+              <w:sdtEndPr/>
               <w:sdtContent>
                 <w:r>
                   <w:rPr>
@@ -1546,7 +1611,7 @@
           </w:p>
           <w:p>
             <w:pPr>
-              <w:pStyle w:val="NoSpacing"/>
+              <w:pStyle w:val="Sinespaciado"/>
               <w:rPr>
                 <w:rFonts w:asciiTheme="majorHAnsi" w:hAnsiTheme="majorHAnsi" w:cstheme="majorHAnsi"/>
               </w:rPr>
@@ -1584,6 +1649,7 @@
                 </w:placeholder>
                 <w:text/>
               </w:sdtPr>
+              <w:sdtEndPr/>
               <w:sdtContent>
                 <w:r>
                   <w:rPr>
@@ -1602,7 +1668,7 @@
           </w:tcPr>
           <w:p>
             <w:pPr>
-              <w:pStyle w:val="NoSpacing"/>
+              <w:pStyle w:val="Sinespaciado"/>
               <w:rPr>
                 <w:rFonts w:asciiTheme="majorHAnsi" w:hAnsiTheme="majorHAnsi" w:cstheme="majorHAnsi"/>
               </w:rPr>
@@ -1624,7 +1690,7 @@
           </w:tcPr>
           <w:p>
             <w:pPr>
-              <w:pStyle w:val="NoSpacing"/>
+              <w:pStyle w:val="Sinespaciado"/>
               <w:rPr>
                 <w:rFonts w:asciiTheme="majorHAnsi" w:hAnsiTheme="majorHAnsi" w:cstheme="majorHAnsi"/>
               </w:rPr>
@@ -1669,6 +1735,7 @@
                 <w15:appearance w15:val="hidden"/>
                 <w:text/>
               </w:sdtPr>
+              <w:sdtEndPr/>
               <w:sdtContent>
                 <w:r>
                   <w:rPr>
@@ -1699,7 +1766,7 @@
     <w:bookmarkEnd w:id="0"/>
     <w:p>
       <w:pPr>
-        <w:pStyle w:val="Heading1"/>
+        <w:pStyle w:val="Ttulo1"/>
         <w:spacing w:before="0"/>
         <w:rPr>
           <w:rFonts w:cstheme="majorHAnsi"/>
@@ -1715,7 +1782,7 @@
     </w:p>
     <w:p>
       <w:pPr>
-        <w:pStyle w:val="Heading2"/>
+        <w:pStyle w:val="Ttulo2"/>
         <w:rPr>
           <w:rFonts w:cstheme="majorHAnsi"/>
         </w:rPr>
@@ -1747,7 +1814,7 @@
     </w:p>
     <w:p>
       <w:pPr>
-        <w:pStyle w:val="Heading2"/>
+        <w:pStyle w:val="Ttulo2"/>
         <w:rPr>
           <w:rFonts w:cstheme="majorHAnsi"/>
         </w:rPr>
@@ -1779,7 +1846,7 @@
     </w:p>
     <w:p>
       <w:pPr>
-        <w:pStyle w:val="Heading2"/>
+        <w:pStyle w:val="Ttulo2"/>
         <w:rPr>
           <w:rFonts w:cstheme="majorHAnsi"/>
         </w:rPr>
@@ -1808,7 +1875,7 @@
     </w:p>
     <w:p>
       <w:pPr>
-        <w:pStyle w:val="Heading2"/>
+        <w:pStyle w:val="Ttulo2"/>
         <w:rPr>
           <w:rFonts w:cstheme="majorHAnsi"/>
         </w:rPr>
@@ -1837,7 +1904,7 @@
     </w:p>
     <w:p>
       <w:pPr>
-        <w:pStyle w:val="Heading2"/>
+        <w:pStyle w:val="Ttulo2"/>
         <w:rPr>
           <w:rFonts w:cstheme="majorHAnsi"/>
         </w:rPr>
@@ -1851,7 +1918,7 @@
     </w:p>
     <w:p>
       <w:pPr>
-        <w:pStyle w:val="ListParagraph"/>
+        <w:pStyle w:val="Prrafodelista"/>
         <w:rPr>
           <w:rFonts w:asciiTheme="majorHAnsi" w:hAnsiTheme="majorHAnsi" w:cstheme="majorHAnsi"/>
         </w:rPr>
@@ -1933,6 +2000,7 @@
           <w15:appearance w15:val="hidden"/>
           <w:text/>
         </w:sdtPr>
+        <w:sdtEndPr/>
         <w:sdtContent>
           <w:r>
             <w:rPr>
@@ -1965,7 +2033,7 @@
     <w:bookmarkEnd w:id="2"/>
     <w:p>
       <w:pPr>
-        <w:pStyle w:val="ListParagraph"/>
+        <w:pStyle w:val="Prrafodelista"/>
         <w:rPr>
           <w:rFonts w:asciiTheme="majorHAnsi" w:hAnsiTheme="majorHAnsi" w:cstheme="majorHAnsi"/>
         </w:rPr>
@@ -1999,6 +2067,7 @@
           <w15:appearance w15:val="hidden"/>
           <w:text/>
         </w:sdtPr>
+        <w:sdtEndPr/>
         <w:sdtContent>
           <w:r>
             <w:rPr>
@@ -2026,7 +2095,7 @@
     </w:p>
     <w:p>
       <w:pPr>
-        <w:pStyle w:val="Heading1"/>
+        <w:pStyle w:val="Ttulo1"/>
         <w:rPr>
           <w:rFonts w:cstheme="majorHAnsi"/>
         </w:rPr>
@@ -2041,7 +2110,7 @@
     </w:p>
     <w:p>
       <w:pPr>
-        <w:pStyle w:val="Heading2"/>
+        <w:pStyle w:val="Ttulo2"/>
         <w:rPr>
           <w:rFonts w:cstheme="majorHAnsi"/>
         </w:rPr>
@@ -2055,7 +2124,7 @@
     </w:p>
     <w:p>
       <w:pPr>
-        <w:pStyle w:val="ListParagraph"/>
+        <w:pStyle w:val="Prrafodelista"/>
         <w:rPr>
           <w:rFonts w:asciiTheme="majorHAnsi" w:hAnsiTheme="majorHAnsi" w:cstheme="majorHAnsi"/>
         </w:rPr>
@@ -2200,6 +2269,7 @@
           <w15:appearance w15:val="hidden"/>
           <w:text/>
         </w:sdtPr>
+        <w:sdtEndPr/>
         <w:sdtContent>
           <w:r>
             <w:rPr>
@@ -2219,7 +2289,7 @@
     </w:p>
     <w:p>
       <w:pPr>
-        <w:pStyle w:val="ListParagraph"/>
+        <w:pStyle w:val="Prrafodelista"/>
         <w:rPr>
           <w:rFonts w:asciiTheme="majorHAnsi" w:hAnsiTheme="majorHAnsi" w:cstheme="majorHAnsi"/>
         </w:rPr>
@@ -2364,6 +2434,7 @@
           <w15:appearance w15:val="hidden"/>
           <w:text/>
         </w:sdtPr>
+        <w:sdtEndPr/>
         <w:sdtContent>
           <w:r>
             <w:rPr>
@@ -2383,7 +2454,7 @@
     </w:p>
     <w:p>
       <w:pPr>
-        <w:pStyle w:val="ListParagraph"/>
+        <w:pStyle w:val="Prrafodelista"/>
         <w:rPr>
           <w:rFonts w:asciiTheme="majorHAnsi" w:hAnsiTheme="majorHAnsi" w:cstheme="majorHAnsi"/>
         </w:rPr>
@@ -2528,6 +2599,7 @@
           <w15:appearance w15:val="hidden"/>
           <w:text/>
         </w:sdtPr>
+        <w:sdtEndPr/>
         <w:sdtContent>
           <w:r>
             <w:rPr>
@@ -2547,7 +2619,7 @@
     </w:p>
     <w:p>
       <w:pPr>
-        <w:pStyle w:val="ListParagraph"/>
+        <w:pStyle w:val="Prrafodelista"/>
         <w:rPr>
           <w:rFonts w:asciiTheme="majorHAnsi" w:hAnsiTheme="majorHAnsi" w:cstheme="majorHAnsi"/>
         </w:rPr>
@@ -2774,6 +2846,7 @@
           <w15:appearance w15:val="hidden"/>
           <w:text/>
         </w:sdtPr>
+        <w:sdtEndPr/>
         <w:sdtContent>
           <w:r>
             <w:rPr>
@@ -2793,7 +2866,7 @@
     </w:p>
     <w:p>
       <w:pPr>
-        <w:pStyle w:val="ListParagraph"/>
+        <w:pStyle w:val="Prrafodelista"/>
         <w:rPr>
           <w:rFonts w:asciiTheme="majorHAnsi" w:hAnsiTheme="majorHAnsi" w:cstheme="majorHAnsi"/>
         </w:rPr>
@@ -2924,6 +2997,7 @@
           <w15:appearance w15:val="hidden"/>
           <w:text/>
         </w:sdtPr>
+        <w:sdtEndPr/>
         <w:sdtContent>
           <w:r>
             <w:rPr>
@@ -2943,7 +3017,7 @@
     </w:p>
     <w:p>
       <w:pPr>
-        <w:pStyle w:val="Heading2"/>
+        <w:pStyle w:val="Ttulo2"/>
         <w:rPr>
           <w:rFonts w:cstheme="majorHAnsi"/>
         </w:rPr>
@@ -2976,7 +3050,7 @@
     </w:p>
     <w:p>
       <w:pPr>
-        <w:pStyle w:val="Heading2"/>
+        <w:pStyle w:val="Ttulo2"/>
         <w:rPr>
           <w:rFonts w:cstheme="majorHAnsi"/>
         </w:rPr>
@@ -3008,7 +3082,7 @@
     </w:p>
     <w:p>
       <w:pPr>
-        <w:pStyle w:val="Heading2"/>
+        <w:pStyle w:val="Ttulo2"/>
         <w:rPr>
           <w:rFonts w:cstheme="majorHAnsi"/>
         </w:rPr>
@@ -3022,7 +3096,7 @@
     </w:p>
     <w:p>
       <w:pPr>
-        <w:pStyle w:val="ListParagraph"/>
+        <w:pStyle w:val="Prrafodelista"/>
         <w:rPr>
           <w:rFonts w:asciiTheme="majorHAnsi" w:hAnsiTheme="majorHAnsi" w:cstheme="majorHAnsi"/>
         </w:rPr>
@@ -3083,6 +3157,7 @@
           <w15:appearance w15:val="hidden"/>
           <w:text/>
         </w:sdtPr>
+        <w:sdtEndPr/>
         <w:sdtContent>
           <w:r>
             <w:rPr>
@@ -3102,7 +3177,7 @@
     </w:p>
     <w:p>
       <w:pPr>
-        <w:pStyle w:val="Heading2"/>
+        <w:pStyle w:val="Ttulo2"/>
         <w:rPr>
           <w:rFonts w:cstheme="majorHAnsi"/>
         </w:rPr>
@@ -3146,7 +3221,7 @@
     </w:p>
     <w:p>
       <w:pPr>
-        <w:pStyle w:val="Heading1"/>
+        <w:pStyle w:val="Ttulo1"/>
         <w:tabs>
           <w:tab w:val="left" w:pos="284"/>
         </w:tabs>
@@ -3164,7 +3239,7 @@
     </w:p>
     <w:p>
       <w:pPr>
-        <w:pStyle w:val="Heading2"/>
+        <w:pStyle w:val="Ttulo2"/>
         <w:rPr>
           <w:rFonts w:cstheme="majorHAnsi"/>
         </w:rPr>
@@ -3193,7 +3268,7 @@
     </w:p>
     <w:p>
       <w:pPr>
-        <w:pStyle w:val="Heading2"/>
+        <w:pStyle w:val="Ttulo2"/>
         <w:rPr>
           <w:rFonts w:cstheme="majorHAnsi"/>
         </w:rPr>
@@ -3207,7 +3282,7 @@
     </w:p>
     <w:p>
       <w:pPr>
-        <w:pStyle w:val="ListParagraph"/>
+        <w:pStyle w:val="Prrafodelista"/>
         <w:rPr>
           <w:rFonts w:asciiTheme="majorHAnsi" w:hAnsiTheme="majorHAnsi" w:cstheme="majorHAnsi"/>
         </w:rPr>
@@ -3235,7 +3310,7 @@
     </w:p>
     <w:p>
       <w:pPr>
-        <w:pStyle w:val="ListParagraph"/>
+        <w:pStyle w:val="Prrafodelista"/>
         <w:numPr>
           <w:ilvl w:val="0"/>
           <w:numId w:val="3"/>
@@ -3272,7 +3347,7 @@
     </w:p>
     <w:p>
       <w:pPr>
-        <w:pStyle w:val="ListParagraph"/>
+        <w:pStyle w:val="Prrafodelista"/>
         <w:numPr>
           <w:ilvl w:val="0"/>
           <w:numId w:val="3"/>
@@ -3343,6 +3418,7 @@
           <w15:appearance w15:val="hidden"/>
           <w:text/>
         </w:sdtPr>
+        <w:sdtEndPr/>
         <w:sdtContent>
           <w:r>
             <w:rPr>
@@ -3356,7 +3432,7 @@
     </w:p>
     <w:p>
       <w:pPr>
-        <w:pStyle w:val="ListParagraph"/>
+        <w:pStyle w:val="Prrafodelista"/>
         <w:rPr>
           <w:rFonts w:asciiTheme="majorHAnsi" w:hAnsiTheme="majorHAnsi" w:cstheme="majorHAnsi"/>
         </w:rPr>
@@ -3384,7 +3460,7 @@
     </w:p>
     <w:p>
       <w:pPr>
-        <w:pStyle w:val="ListParagraph"/>
+        <w:pStyle w:val="Prrafodelista"/>
         <w:numPr>
           <w:ilvl w:val="0"/>
           <w:numId w:val="3"/>
@@ -3425,6 +3501,7 @@
           <w15:appearance w15:val="hidden"/>
           <w:text/>
         </w:sdtPr>
+        <w:sdtEndPr/>
         <w:sdtContent>
           <w:r>
             <w:rPr>
@@ -3444,7 +3521,7 @@
     </w:p>
     <w:p>
       <w:pPr>
-        <w:pStyle w:val="ListParagraph"/>
+        <w:pStyle w:val="Prrafodelista"/>
         <w:rPr>
           <w:rFonts w:asciiTheme="majorHAnsi" w:hAnsiTheme="majorHAnsi" w:cstheme="majorHAnsi"/>
         </w:rPr>
@@ -3472,7 +3549,7 @@
     </w:p>
     <w:p>
       <w:pPr>
-        <w:pStyle w:val="ListParagraph"/>
+        <w:pStyle w:val="Prrafodelista"/>
         <w:numPr>
           <w:ilvl w:val="0"/>
           <w:numId w:val="3"/>
@@ -3494,7 +3571,7 @@
     </w:p>
     <w:p>
       <w:pPr>
-        <w:pStyle w:val="ListParagraph"/>
+        <w:pStyle w:val="Prrafodelista"/>
         <w:numPr>
           <w:ilvl w:val="0"/>
           <w:numId w:val="3"/>
@@ -3535,6 +3612,7 @@
           <w15:appearance w15:val="hidden"/>
           <w:text/>
         </w:sdtPr>
+        <w:sdtEndPr/>
         <w:sdtContent>
           <w:r>
             <w:rPr>
@@ -3554,7 +3632,7 @@
     </w:p>
     <w:p>
       <w:pPr>
-        <w:pStyle w:val="Heading2"/>
+        <w:pStyle w:val="Ttulo2"/>
         <w:rPr>
           <w:rFonts w:cstheme="majorHAnsi"/>
         </w:rPr>
@@ -3568,7 +3646,7 @@
     </w:p>
     <w:p>
       <w:pPr>
-        <w:pStyle w:val="ListParagraph"/>
+        <w:pStyle w:val="Prrafodelista"/>
         <w:rPr>
           <w:rFonts w:asciiTheme="majorHAnsi" w:hAnsiTheme="majorHAnsi" w:cstheme="majorHAnsi"/>
         </w:rPr>
@@ -3603,6 +3681,7 @@
           <w15:appearance w15:val="hidden"/>
           <w:text/>
         </w:sdtPr>
+        <w:sdtEndPr/>
         <w:sdtContent>
           <w:r>
             <w:rPr>
@@ -3624,7 +3703,7 @@
     </w:p>
     <w:p>
       <w:pPr>
-        <w:pStyle w:val="Heading2"/>
+        <w:pStyle w:val="Ttulo2"/>
         <w:rPr>
           <w:rFonts w:cstheme="majorHAnsi"/>
         </w:rPr>
@@ -3653,7 +3732,7 @@
     </w:p>
     <w:p>
       <w:pPr>
-        <w:pStyle w:val="Heading2"/>
+        <w:pStyle w:val="Ttulo2"/>
         <w:rPr>
           <w:rFonts w:cstheme="majorHAnsi"/>
         </w:rPr>
@@ -3691,7 +3770,7 @@
     </w:p>
     <w:p>
       <w:pPr>
-        <w:pStyle w:val="Heading1"/>
+        <w:pStyle w:val="Ttulo1"/>
         <w:tabs>
           <w:tab w:val="left" w:pos="284"/>
         </w:tabs>
@@ -3709,7 +3788,7 @@
     </w:p>
     <w:p>
       <w:pPr>
-        <w:pStyle w:val="Heading2"/>
+        <w:pStyle w:val="Ttulo2"/>
         <w:rPr>
           <w:rFonts w:cstheme="majorHAnsi"/>
         </w:rPr>
@@ -3738,7 +3817,7 @@
     </w:p>
     <w:p>
       <w:pPr>
-        <w:pStyle w:val="Heading2"/>
+        <w:pStyle w:val="Ttulo2"/>
         <w:rPr>
           <w:rFonts w:cstheme="majorHAnsi"/>
         </w:rPr>
@@ -3767,7 +3846,7 @@
     </w:p>
     <w:p>
       <w:pPr>
-        <w:pStyle w:val="Heading2"/>
+        <w:pStyle w:val="Ttulo2"/>
         <w:rPr>
           <w:rFonts w:cstheme="majorHAnsi"/>
         </w:rPr>
@@ -3796,7 +3875,7 @@
     </w:p>
     <w:p>
       <w:pPr>
-        <w:pStyle w:val="Heading2"/>
+        <w:pStyle w:val="Ttulo2"/>
         <w:rPr>
           <w:rFonts w:cstheme="majorHAnsi"/>
         </w:rPr>
@@ -3810,7 +3889,7 @@
     </w:p>
     <w:p>
       <w:pPr>
-        <w:pStyle w:val="ListParagraph"/>
+        <w:pStyle w:val="Prrafodelista"/>
         <w:rPr>
           <w:rFonts w:asciiTheme="majorHAnsi" w:hAnsiTheme="majorHAnsi" w:cstheme="majorHAnsi"/>
         </w:rPr>
@@ -3843,6 +3922,7 @@
           <w15:appearance w15:val="hidden"/>
           <w:text/>
         </w:sdtPr>
+        <w:sdtEndPr/>
         <w:sdtContent>
           <w:r>
             <w:rPr>
@@ -3862,7 +3942,7 @@
     </w:p>
     <w:p>
       <w:pPr>
-        <w:pStyle w:val="Heading2"/>
+        <w:pStyle w:val="Ttulo2"/>
         <w:rPr>
           <w:rFonts w:cstheme="majorHAnsi"/>
         </w:rPr>
@@ -3876,7 +3956,7 @@
     </w:p>
     <w:p>
       <w:pPr>
-        <w:pStyle w:val="ListParagraph"/>
+        <w:pStyle w:val="Prrafodelista"/>
         <w:rPr>
           <w:rFonts w:asciiTheme="majorHAnsi" w:hAnsiTheme="majorHAnsi" w:cstheme="majorHAnsi"/>
         </w:rPr>
@@ -3909,6 +3989,7 @@
           <w15:appearance w15:val="hidden"/>
           <w:text/>
         </w:sdtPr>
+        <w:sdtEndPr/>
         <w:sdtContent>
           <w:r>
             <w:rPr>
@@ -3950,7 +4031,7 @@
     </w:p>
     <w:p>
       <w:pPr>
-        <w:pStyle w:val="Heading1"/>
+        <w:pStyle w:val="Ttulo1"/>
         <w:tabs>
           <w:tab w:val="left" w:pos="284"/>
         </w:tabs>
@@ -3968,7 +4049,7 @@
     </w:p>
     <w:p>
       <w:pPr>
-        <w:pStyle w:val="Heading2"/>
+        <w:pStyle w:val="Ttulo2"/>
         <w:rPr>
           <w:rFonts w:cstheme="majorHAnsi"/>
         </w:rPr>
@@ -4015,7 +4096,7 @@
     </w:p>
     <w:p>
       <w:pPr>
-        <w:pStyle w:val="Heading2"/>
+        <w:pStyle w:val="Ttulo2"/>
         <w:rPr>
           <w:rFonts w:cstheme="majorHAnsi"/>
         </w:rPr>
@@ -4062,7 +4143,7 @@
     </w:p>
     <w:p>
       <w:pPr>
-        <w:pStyle w:val="Heading2"/>
+        <w:pStyle w:val="Ttulo2"/>
         <w:rPr>
           <w:rFonts w:cstheme="majorHAnsi"/>
         </w:rPr>
@@ -4076,7 +4157,7 @@
     </w:p>
     <w:p>
       <w:pPr>
-        <w:pStyle w:val="ListParagraph"/>
+        <w:pStyle w:val="Prrafodelista"/>
         <w:rPr>
           <w:rFonts w:asciiTheme="majorHAnsi" w:hAnsiTheme="majorHAnsi" w:cstheme="majorHAnsi"/>
         </w:rPr>
@@ -4113,6 +4194,7 @@
           <w15:appearance w15:val="hidden"/>
           <w:text/>
         </w:sdtPr>
+        <w:sdtEndPr/>
         <w:sdtContent>
           <w:r>
             <w:rPr>
@@ -4155,7 +4237,7 @@
     </w:p>
     <w:p>
       <w:pPr>
-        <w:pStyle w:val="Heading2"/>
+        <w:pStyle w:val="Ttulo2"/>
         <w:rPr>
           <w:rFonts w:cstheme="majorHAnsi"/>
         </w:rPr>
@@ -4203,7 +4285,7 @@
     </w:p>
     <w:p>
       <w:pPr>
-        <w:pStyle w:val="Heading2"/>
+        <w:pStyle w:val="Ttulo2"/>
         <w:rPr>
           <w:rFonts w:cstheme="majorHAnsi"/>
         </w:rPr>
@@ -4217,7 +4299,7 @@
     </w:p>
     <w:p>
       <w:pPr>
-        <w:pStyle w:val="ListParagraph"/>
+        <w:pStyle w:val="Prrafodelista"/>
         <w:rPr>
           <w:rFonts w:asciiTheme="majorHAnsi" w:hAnsiTheme="majorHAnsi" w:cstheme="majorHAnsi"/>
         </w:rPr>
@@ -4251,6 +4333,7 @@
           <w15:appearance w15:val="hidden"/>
           <w:text/>
         </w:sdtPr>
+        <w:sdtEndPr/>
         <w:sdtContent>
           <w:r>
             <w:rPr>
@@ -4270,7 +4353,7 @@
     </w:p>
     <w:p>
       <w:pPr>
-        <w:pStyle w:val="ListParagraph"/>
+        <w:pStyle w:val="Prrafodelista"/>
         <w:rPr>
           <w:rFonts w:asciiTheme="majorHAnsi" w:hAnsiTheme="majorHAnsi" w:cstheme="majorHAnsi"/>
         </w:rPr>
@@ -4305,6 +4388,7 @@
           <w15:appearance w15:val="hidden"/>
           <w:text/>
         </w:sdtPr>
+        <w:sdtEndPr/>
         <w:sdtContent>
           <w:r>
             <w:rPr>
@@ -4325,7 +4409,7 @@
     </w:p>
     <w:p>
       <w:pPr>
-        <w:pStyle w:val="ListParagraph"/>
+        <w:pStyle w:val="Prrafodelista"/>
         <w:rPr>
           <w:rFonts w:asciiTheme="majorHAnsi" w:hAnsiTheme="majorHAnsi" w:cstheme="majorHAnsi"/>
         </w:rPr>
@@ -4359,6 +4443,7 @@
           <w15:appearance w15:val="hidden"/>
           <w:text/>
         </w:sdtPr>
+        <w:sdtEndPr/>
         <w:sdtContent>
           <w:r>
             <w:rPr>
@@ -4378,7 +4463,7 @@
     </w:p>
     <w:p>
       <w:pPr>
-        <w:pStyle w:val="ListParagraph"/>
+        <w:pStyle w:val="Prrafodelista"/>
         <w:rPr>
           <w:rFonts w:asciiTheme="majorHAnsi" w:hAnsiTheme="majorHAnsi" w:cstheme="majorHAnsi"/>
         </w:rPr>
@@ -4412,6 +4497,7 @@
           <w15:appearance w15:val="hidden"/>
           <w:text/>
         </w:sdtPr>
+        <w:sdtEndPr/>
         <w:sdtContent>
           <w:r>
             <w:rPr>
@@ -4431,7 +4517,7 @@
     </w:p>
     <w:p>
       <w:pPr>
-        <w:pStyle w:val="ListParagraph"/>
+        <w:pStyle w:val="Prrafodelista"/>
         <w:rPr>
           <w:rFonts w:asciiTheme="majorHAnsi" w:hAnsiTheme="majorHAnsi" w:cstheme="majorHAnsi"/>
         </w:rPr>
@@ -4465,6 +4551,7 @@
           <w15:appearance w15:val="hidden"/>
           <w:text/>
         </w:sdtPr>
+        <w:sdtEndPr/>
         <w:sdtContent>
           <w:r>
             <w:rPr>
@@ -4484,7 +4571,7 @@
     </w:p>
     <w:p>
       <w:pPr>
-        <w:pStyle w:val="Heading1"/>
+        <w:pStyle w:val="Ttulo1"/>
         <w:tabs>
           <w:tab w:val="left" w:pos="284"/>
         </w:tabs>
@@ -4502,7 +4589,7 @@
     </w:p>
     <w:p>
       <w:pPr>
-        <w:pStyle w:val="Heading2"/>
+        <w:pStyle w:val="Ttulo2"/>
         <w:rPr>
           <w:rFonts w:cstheme="majorHAnsi"/>
         </w:rPr>
@@ -4516,7 +4603,7 @@
     </w:p>
     <w:p>
       <w:pPr>
-        <w:pStyle w:val="ListParagraph"/>
+        <w:pStyle w:val="Prrafodelista"/>
         <w:rPr>
           <w:rStyle w:val="normaltextrun"/>
           <w:rFonts w:asciiTheme="majorHAnsi" w:hAnsiTheme="majorHAnsi" w:cstheme="majorHAnsi"/>
@@ -4532,7 +4619,7 @@
     </w:p>
     <w:p>
       <w:pPr>
-        <w:pStyle w:val="ListParagraph"/>
+        <w:pStyle w:val="Prrafodelista"/>
         <w:numPr>
           <w:ilvl w:val="0"/>
           <w:numId w:val="3"/>
@@ -4554,7 +4641,7 @@
     </w:p>
     <w:p>
       <w:pPr>
-        <w:pStyle w:val="ListParagraph"/>
+        <w:pStyle w:val="Prrafodelista"/>
         <w:numPr>
           <w:ilvl w:val="0"/>
           <w:numId w:val="3"/>
@@ -4603,6 +4690,7 @@
           <w15:appearance w15:val="hidden"/>
           <w:text/>
         </w:sdtPr>
+        <w:sdtEndPr/>
         <w:sdtContent>
           <w:r>
             <w:rPr>
@@ -4622,7 +4710,7 @@
     </w:p>
     <w:p>
       <w:pPr>
-        <w:pStyle w:val="ListParagraph"/>
+        <w:pStyle w:val="Prrafodelista"/>
         <w:rPr>
           <w:rFonts w:asciiTheme="majorHAnsi" w:hAnsiTheme="majorHAnsi" w:cstheme="majorHAnsi"/>
         </w:rPr>
@@ -4722,6 +4810,7 @@
           <w15:appearance w15:val="hidden"/>
           <w:text/>
         </w:sdtPr>
+        <w:sdtEndPr/>
         <w:sdtContent>
           <w:r>
             <w:rPr>
@@ -4741,7 +4830,7 @@
     </w:p>
     <w:p>
       <w:pPr>
-        <w:pStyle w:val="Heading2"/>
+        <w:pStyle w:val="Ttulo2"/>
         <w:rPr>
           <w:rFonts w:cstheme="majorHAnsi"/>
         </w:rPr>
@@ -4789,7 +4878,7 @@
     </w:p>
     <w:p>
       <w:pPr>
-        <w:pStyle w:val="Heading2"/>
+        <w:pStyle w:val="Ttulo2"/>
         <w:rPr>
           <w:rFonts w:cstheme="majorHAnsi"/>
         </w:rPr>
@@ -4837,7 +4926,7 @@
     </w:p>
     <w:p>
       <w:pPr>
-        <w:pStyle w:val="Heading2"/>
+        <w:pStyle w:val="Ttulo2"/>
         <w:rPr>
           <w:rFonts w:cstheme="majorHAnsi"/>
         </w:rPr>
@@ -4885,7 +4974,7 @@
     </w:p>
     <w:p>
       <w:pPr>
-        <w:pStyle w:val="Heading2"/>
+        <w:pStyle w:val="Ttulo2"/>
         <w:rPr>
           <w:rFonts w:cstheme="majorHAnsi"/>
         </w:rPr>
@@ -4899,7 +4988,7 @@
     </w:p>
     <w:p>
       <w:pPr>
-        <w:pStyle w:val="ListParagraph"/>
+        <w:pStyle w:val="Prrafodelista"/>
         <w:rPr>
           <w:rFonts w:asciiTheme="majorHAnsi" w:hAnsiTheme="majorHAnsi" w:cstheme="majorHAnsi"/>
         </w:rPr>
@@ -4933,6 +5022,7 @@
           <w15:appearance w15:val="hidden"/>
           <w:text/>
         </w:sdtPr>
+        <w:sdtEndPr/>
         <w:sdtContent>
           <w:r>
             <w:rPr>
@@ -4952,7 +5042,7 @@
     </w:p>
     <w:p>
       <w:pPr>
-        <w:pStyle w:val="ListParagraph"/>
+        <w:pStyle w:val="Prrafodelista"/>
         <w:rPr>
           <w:rFonts w:asciiTheme="majorHAnsi" w:hAnsiTheme="majorHAnsi" w:cstheme="majorHAnsi"/>
         </w:rPr>
@@ -4986,6 +5076,7 @@
           <w15:appearance w15:val="hidden"/>
           <w:text/>
         </w:sdtPr>
+        <w:sdtEndPr/>
         <w:sdtContent>
           <w:r>
             <w:rPr>
@@ -5005,7 +5096,7 @@
     </w:p>
     <w:p>
       <w:pPr>
-        <w:pStyle w:val="ListParagraph"/>
+        <w:pStyle w:val="Prrafodelista"/>
         <w:rPr>
           <w:rFonts w:asciiTheme="majorHAnsi" w:hAnsiTheme="majorHAnsi" w:cstheme="majorHAnsi"/>
         </w:rPr>
@@ -5047,6 +5138,7 @@
           <w15:appearance w15:val="hidden"/>
           <w:text/>
         </w:sdtPr>
+        <w:sdtEndPr/>
         <w:sdtContent>
           <w:r>
             <w:rPr>
@@ -5074,7 +5166,7 @@
     </w:p>
     <w:p>
       <w:pPr>
-        <w:pStyle w:val="Heading1"/>
+        <w:pStyle w:val="Ttulo1"/>
         <w:tabs>
           <w:tab w:val="left" w:pos="284"/>
         </w:tabs>
@@ -5092,7 +5184,7 @@
     </w:p>
     <w:p>
       <w:pPr>
-        <w:pStyle w:val="Heading2"/>
+        <w:pStyle w:val="Ttulo2"/>
         <w:rPr>
           <w:rFonts w:cstheme="majorHAnsi"/>
         </w:rPr>
@@ -5137,7 +5229,7 @@
     </w:p>
     <w:p>
       <w:pPr>
-        <w:pStyle w:val="Heading2"/>
+        <w:pStyle w:val="Ttulo2"/>
         <w:rPr>
           <w:rFonts w:cstheme="majorHAnsi"/>
         </w:rPr>
@@ -5151,7 +5243,7 @@
     </w:p>
     <w:p>
       <w:pPr>
-        <w:pStyle w:val="ListParagraph"/>
+        <w:pStyle w:val="Prrafodelista"/>
         <w:rPr>
           <w:rStyle w:val="eop"/>
           <w:rFonts w:asciiTheme="majorHAnsi" w:hAnsiTheme="majorHAnsi" w:cstheme="majorHAnsi"/>
@@ -5175,7 +5267,7 @@
     </w:p>
     <w:p>
       <w:pPr>
-        <w:pStyle w:val="ListParagraph"/>
+        <w:pStyle w:val="Prrafodelista"/>
         <w:numPr>
           <w:ilvl w:val="0"/>
           <w:numId w:val="3"/>
@@ -5197,7 +5289,7 @@
     </w:p>
     <w:p>
       <w:pPr>
-        <w:pStyle w:val="ListParagraph"/>
+        <w:pStyle w:val="Prrafodelista"/>
         <w:numPr>
           <w:ilvl w:val="0"/>
           <w:numId w:val="3"/>
@@ -5238,6 +5330,7 @@
           <w15:appearance w15:val="hidden"/>
           <w:text/>
         </w:sdtPr>
+        <w:sdtEndPr/>
         <w:sdtContent>
           <w:r>
             <w:rPr>
@@ -5257,7 +5350,7 @@
     </w:p>
     <w:p>
       <w:pPr>
-        <w:pStyle w:val="ListParagraph"/>
+        <w:pStyle w:val="Prrafodelista"/>
         <w:rPr>
           <w:rStyle w:val="eop"/>
           <w:rFonts w:asciiTheme="majorHAnsi" w:hAnsiTheme="majorHAnsi" w:cstheme="majorHAnsi"/>
@@ -5296,7 +5389,7 @@
     </w:p>
     <w:p>
       <w:pPr>
-        <w:pStyle w:val="ListParagraph"/>
+        <w:pStyle w:val="Prrafodelista"/>
         <w:numPr>
           <w:ilvl w:val="0"/>
           <w:numId w:val="3"/>
@@ -5350,6 +5443,7 @@
           <w15:appearance w15:val="hidden"/>
           <w:text/>
         </w:sdtPr>
+        <w:sdtEndPr/>
         <w:sdtContent>
           <w:r>
             <w:rPr>
@@ -5369,7 +5463,7 @@
     </w:p>
     <w:p>
       <w:pPr>
-        <w:pStyle w:val="ListParagraph"/>
+        <w:pStyle w:val="Prrafodelista"/>
         <w:rPr>
           <w:rStyle w:val="eop"/>
           <w:rFonts w:asciiTheme="majorHAnsi" w:hAnsiTheme="majorHAnsi" w:cstheme="majorHAnsi"/>
@@ -5408,7 +5502,7 @@
     </w:p>
     <w:p>
       <w:pPr>
-        <w:pStyle w:val="ListParagraph"/>
+        <w:pStyle w:val="Prrafodelista"/>
         <w:numPr>
           <w:ilvl w:val="0"/>
           <w:numId w:val="3"/>
@@ -5469,6 +5563,7 @@
           <w15:appearance w15:val="hidden"/>
           <w:text/>
         </w:sdtPr>
+        <w:sdtEndPr/>
         <w:sdtContent>
           <w:r>
             <w:rPr>
@@ -5488,7 +5583,7 @@
     </w:p>
     <w:p>
       <w:pPr>
-        <w:pStyle w:val="ListParagraph"/>
+        <w:pStyle w:val="Prrafodelista"/>
         <w:rPr>
           <w:rStyle w:val="eop"/>
           <w:rFonts w:asciiTheme="majorHAnsi" w:hAnsiTheme="majorHAnsi" w:cstheme="majorHAnsi"/>
@@ -5527,7 +5622,7 @@
     </w:p>
     <w:p>
       <w:pPr>
-        <w:pStyle w:val="ListParagraph"/>
+        <w:pStyle w:val="Prrafodelista"/>
         <w:numPr>
           <w:ilvl w:val="0"/>
           <w:numId w:val="3"/>
@@ -5588,6 +5683,7 @@
           <w15:appearance w15:val="hidden"/>
           <w:text/>
         </w:sdtPr>
+        <w:sdtEndPr/>
         <w:sdtContent>
           <w:r>
             <w:rPr>
@@ -5607,7 +5703,7 @@
     </w:p>
     <w:p>
       <w:pPr>
-        <w:pStyle w:val="ListParagraph"/>
+        <w:pStyle w:val="Prrafodelista"/>
         <w:rPr>
           <w:rStyle w:val="eop"/>
           <w:rFonts w:asciiTheme="majorHAnsi" w:hAnsiTheme="majorHAnsi" w:cstheme="majorHAnsi"/>
@@ -5646,7 +5742,7 @@
     </w:p>
     <w:p>
       <w:pPr>
-        <w:pStyle w:val="ListParagraph"/>
+        <w:pStyle w:val="Prrafodelista"/>
         <w:numPr>
           <w:ilvl w:val="0"/>
           <w:numId w:val="3"/>
@@ -5692,7 +5788,7 @@
     </w:p>
     <w:p>
       <w:pPr>
-        <w:pStyle w:val="ListParagraph"/>
+        <w:pStyle w:val="Prrafodelista"/>
         <w:numPr>
           <w:ilvl w:val="0"/>
           <w:numId w:val="3"/>
@@ -5757,6 +5853,7 @@
           <w15:appearance w15:val="hidden"/>
           <w:text/>
         </w:sdtPr>
+        <w:sdtEndPr/>
         <w:sdtContent>
           <w:r>
             <w:rPr>
@@ -5777,7 +5874,7 @@
     <w:bookmarkEnd w:id="4"/>
     <w:p>
       <w:pPr>
-        <w:pStyle w:val="ListParagraph"/>
+        <w:pStyle w:val="Prrafodelista"/>
         <w:rPr>
           <w:rStyle w:val="eop"/>
           <w:rFonts w:asciiTheme="majorHAnsi" w:hAnsiTheme="majorHAnsi" w:cstheme="majorHAnsi"/>
@@ -5816,7 +5913,7 @@
     </w:p>
     <w:p>
       <w:pPr>
-        <w:pStyle w:val="ListParagraph"/>
+        <w:pStyle w:val="Prrafodelista"/>
         <w:numPr>
           <w:ilvl w:val="0"/>
           <w:numId w:val="3"/>
@@ -5853,7 +5950,7 @@
     </w:p>
     <w:p>
       <w:pPr>
-        <w:pStyle w:val="ListParagraph"/>
+        <w:pStyle w:val="Prrafodelista"/>
         <w:numPr>
           <w:ilvl w:val="0"/>
           <w:numId w:val="3"/>
@@ -5925,6 +6022,7 @@
           <w15:appearance w15:val="hidden"/>
           <w:text/>
         </w:sdtPr>
+        <w:sdtEndPr/>
         <w:sdtContent>
           <w:r>
             <w:rPr>
@@ -5945,7 +6043,7 @@
     <w:bookmarkEnd w:id="5"/>
     <w:p>
       <w:pPr>
-        <w:pStyle w:val="ListParagraph"/>
+        <w:pStyle w:val="Prrafodelista"/>
         <w:rPr>
           <w:rFonts w:asciiTheme="majorHAnsi" w:hAnsiTheme="majorHAnsi" w:cstheme="majorHAnsi"/>
         </w:rPr>
@@ -6035,6 +6133,7 @@
           <w15:appearance w15:val="hidden"/>
           <w:text/>
         </w:sdtPr>
+        <w:sdtEndPr/>
         <w:sdtContent>
           <w:r>
             <w:rPr>
@@ -6054,7 +6153,7 @@
     </w:p>
     <w:p>
       <w:pPr>
-        <w:pStyle w:val="Heading2"/>
+        <w:pStyle w:val="Ttulo2"/>
         <w:rPr>
           <w:rFonts w:cstheme="majorHAnsi"/>
         </w:rPr>
@@ -6068,7 +6167,7 @@
     </w:p>
     <w:p>
       <w:pPr>
-        <w:pStyle w:val="ListParagraph"/>
+        <w:pStyle w:val="Prrafodelista"/>
         <w:rPr>
           <w:rStyle w:val="eop"/>
           <w:rFonts w:asciiTheme="majorHAnsi" w:hAnsiTheme="majorHAnsi" w:cstheme="majorHAnsi"/>
@@ -6112,6 +6211,7 @@
           <w15:appearance w15:val="hidden"/>
           <w:text/>
         </w:sdtPr>
+        <w:sdtEndPr/>
         <w:sdtContent>
           <w:r>
             <w:rPr>
@@ -6131,7 +6231,7 @@
     </w:p>
     <w:p>
       <w:pPr>
-        <w:pStyle w:val="ListParagraph"/>
+        <w:pStyle w:val="Prrafodelista"/>
         <w:rPr>
           <w:rFonts w:asciiTheme="majorHAnsi" w:hAnsiTheme="majorHAnsi" w:cstheme="majorHAnsi"/>
         </w:rPr>
@@ -6335,6 +6435,7 @@
           <w15:appearance w15:val="hidden"/>
           <w:text/>
         </w:sdtPr>
+        <w:sdtEndPr/>
         <w:sdtContent>
           <w:r>
             <w:rPr>
@@ -6356,7 +6457,7 @@
     </w:p>
     <w:p>
       <w:pPr>
-        <w:pStyle w:val="Heading2"/>
+        <w:pStyle w:val="Ttulo2"/>
         <w:rPr>
           <w:rFonts w:cstheme="majorHAnsi"/>
         </w:rPr>
@@ -6404,7 +6505,7 @@
     </w:p>
     <w:p>
       <w:pPr>
-        <w:pStyle w:val="Heading2"/>
+        <w:pStyle w:val="Ttulo2"/>
         <w:rPr>
           <w:rFonts w:cstheme="majorHAnsi"/>
         </w:rPr>
@@ -6418,7 +6519,7 @@
     </w:p>
     <w:p>
       <w:pPr>
-        <w:pStyle w:val="ListParagraph"/>
+        <w:pStyle w:val="Prrafodelista"/>
         <w:rPr>
           <w:rFonts w:asciiTheme="majorHAnsi" w:hAnsiTheme="majorHAnsi" w:cstheme="majorHAnsi"/>
         </w:rPr>
@@ -6452,6 +6553,7 @@
           <w15:appearance w15:val="hidden"/>
           <w:text/>
         </w:sdtPr>
+        <w:sdtEndPr/>
         <w:sdtContent>
           <w:r>
             <w:rPr>
@@ -6471,7 +6573,7 @@
     </w:p>
     <w:p>
       <w:pPr>
-        <w:pStyle w:val="ListParagraph"/>
+        <w:pStyle w:val="Prrafodelista"/>
         <w:rPr>
           <w:rFonts w:asciiTheme="majorHAnsi" w:hAnsiTheme="majorHAnsi" w:cstheme="majorHAnsi"/>
         </w:rPr>
@@ -6506,6 +6608,7 @@
           <w15:appearance w15:val="hidden"/>
           <w:text/>
         </w:sdtPr>
+        <w:sdtEndPr/>
         <w:sdtContent>
           <w:r>
             <w:rPr>
@@ -6525,7 +6628,7 @@
     </w:p>
     <w:p>
       <w:pPr>
-        <w:pStyle w:val="ListParagraph"/>
+        <w:pStyle w:val="Prrafodelista"/>
         <w:rPr>
           <w:rFonts w:asciiTheme="majorHAnsi" w:hAnsiTheme="majorHAnsi" w:cstheme="majorHAnsi"/>
         </w:rPr>
@@ -6560,6 +6663,7 @@
           <w15:appearance w15:val="hidden"/>
           <w:text/>
         </w:sdtPr>
+        <w:sdtEndPr/>
         <w:sdtContent>
           <w:r>
             <w:rPr>
@@ -6585,7 +6689,7 @@
     </w:p>
     <w:p>
       <w:pPr>
-        <w:pStyle w:val="Heading1"/>
+        <w:pStyle w:val="Ttulo1"/>
         <w:tabs>
           <w:tab w:val="left" w:pos="284"/>
         </w:tabs>
@@ -6603,7 +6707,7 @@
     </w:p>
     <w:p>
       <w:pPr>
-        <w:pStyle w:val="Heading2"/>
+        <w:pStyle w:val="Ttulo2"/>
         <w:rPr>
           <w:rFonts w:cstheme="majorHAnsi"/>
         </w:rPr>
@@ -6651,7 +6755,7 @@
     </w:p>
     <w:p>
       <w:pPr>
-        <w:pStyle w:val="Heading2"/>
+        <w:pStyle w:val="Ttulo2"/>
         <w:rPr>
           <w:rFonts w:cstheme="majorHAnsi"/>
         </w:rPr>
@@ -6699,7 +6803,7 @@
     </w:p>
     <w:p>
       <w:pPr>
-        <w:pStyle w:val="Heading2"/>
+        <w:pStyle w:val="Ttulo2"/>
         <w:rPr>
           <w:rFonts w:cstheme="majorHAnsi"/>
         </w:rPr>
@@ -6747,7 +6851,7 @@
     </w:p>
     <w:p>
       <w:pPr>
-        <w:pStyle w:val="Heading2"/>
+        <w:pStyle w:val="Ttulo2"/>
         <w:rPr>
           <w:rFonts w:cstheme="majorHAnsi"/>
         </w:rPr>
@@ -6795,7 +6899,7 @@
     </w:p>
     <w:p>
       <w:pPr>
-        <w:pStyle w:val="Heading2"/>
+        <w:pStyle w:val="Ttulo2"/>
         <w:rPr>
           <w:rFonts w:cstheme="majorHAnsi"/>
         </w:rPr>
@@ -6809,7 +6913,7 @@
     </w:p>
     <w:p>
       <w:pPr>
-        <w:pStyle w:val="ListParagraph"/>
+        <w:pStyle w:val="Prrafodelista"/>
         <w:rPr>
           <w:rStyle w:val="normaltextrun"/>
           <w:rFonts w:asciiTheme="majorHAnsi" w:hAnsiTheme="majorHAnsi" w:cstheme="majorHAnsi"/>
@@ -6844,6 +6948,7 @@
           <w15:appearance w15:val="hidden"/>
           <w:text/>
         </w:sdtPr>
+        <w:sdtEndPr/>
         <w:sdtContent>
           <w:r>
             <w:rPr>
@@ -6863,7 +6968,7 @@
     </w:p>
     <w:p>
       <w:pPr>
-        <w:pStyle w:val="ListParagraph"/>
+        <w:pStyle w:val="Prrafodelista"/>
         <w:rPr>
           <w:rFonts w:asciiTheme="majorHAnsi" w:hAnsiTheme="majorHAnsi" w:cstheme="majorHAnsi"/>
         </w:rPr>
@@ -6897,6 +7002,7 @@
           <w15:appearance w15:val="hidden"/>
           <w:text/>
         </w:sdtPr>
+        <w:sdtEndPr/>
         <w:sdtContent>
           <w:r>
             <w:rPr>
@@ -6932,7 +7038,7 @@
 </file>
 
 <file path=word/numbering.xml><?xml version="1.0" encoding="utf-8"?>
-<w:numbering xmlns:wpc="http://schemas.microsoft.com/office/word/2010/wordprocessingCanvas" xmlns:cx="http://schemas.microsoft.com/office/drawing/2014/chartex" xmlns:cx1="http://schemas.microsoft.com/office/drawing/2015/9/8/chartex" xmlns:cx2="http://schemas.microsoft.com/office/drawing/2015/10/21/chartex" xmlns:cx3="http://schemas.microsoft.com/office/drawing/2016/5/9/chartex" xmlns:cx4="http://schemas.microsoft.com/office/drawing/2016/5/10/chartex" xmlns:cx5="http://schemas.microsoft.com/office/drawing/2016/5/11/chartex" xmlns:cx6="http://schemas.microsoft.com/office/drawing/2016/5/12/chartex" xmlns:cx7="http://schemas.microsoft.com/office/drawing/2016/5/13/chartex" xmlns:cx8="http://schemas.microsoft.com/office/drawing/2016/5/14/chartex" xmlns:mc="http://schemas.openxmlformats.org/markup-compatibility/2006" xmlns:aink="http://schemas.microsoft.com/office/drawing/2016/ink" xmlns:am3d="http://schemas.microsoft.com/office/drawing/2017/model3d" xmlns:o="urn:schemas-microsoft-com:office:office" xmlns:oel="http://schemas.microsoft.com/office/2019/extlst" xmlns:r="http://schemas.openxmlformats.org/officeDocument/2006/relationships" xmlns:m="http://schemas.openxmlformats.org/officeDocument/2006/math" xmlns:v="urn:schemas-microsoft-com:vml" xmlns:wp14="http://schemas.microsoft.com/office/word/2010/wordprocessingDrawing" xmlns:wp="http://schemas.openxmlformats.org/drawingml/2006/wordprocessingDrawing" xmlns:w10="urn:schemas-microsoft-com:office:word" xmlns:w="http://schemas.openxmlformats.org/wordprocessingml/2006/main" xmlns:w14="http://schemas.microsoft.com/office/word/2010/wordml" xmlns:w15="http://schemas.microsoft.com/office/word/2012/wordml" xmlns:w16cex="http://schemas.microsoft.com/office/word/2018/wordml/cex" xmlns:w16cid="http://schemas.microsoft.com/office/word/2016/wordml/cid" xmlns:w16="http://schemas.microsoft.com/office/word/2018/wordml" xmlns:w16sdtdh="http://schemas.microsoft.com/office/word/2020/wordml/sdtdatahash" xmlns:w16se="http://schemas.microsoft.com/office/word/2015/wordml/symex" xmlns:wpg="http://schemas.microsoft.com/office/word/2010/wordprocessingGroup" xmlns:wpi="http://schemas.microsoft.com/office/word/2010/wordprocessingInk" xmlns:wne="http://schemas.microsoft.com/office/word/2006/wordml" xmlns:wps="http://schemas.microsoft.com/office/word/2010/wordprocessingShape" mc:Ignorable="w14 w15 w16se w16cid w16 w16cex w16sdtdh wp14">
+<w:numbering xmlns:wpc="http://schemas.microsoft.com/office/word/2010/wordprocessingCanvas" xmlns:cx="http://schemas.microsoft.com/office/drawing/2014/chartex" xmlns:cx1="http://schemas.microsoft.com/office/drawing/2015/9/8/chartex" xmlns:cx2="http://schemas.microsoft.com/office/drawing/2015/10/21/chartex" xmlns:cx3="http://schemas.microsoft.com/office/drawing/2016/5/9/chartex" xmlns:cx4="http://schemas.microsoft.com/office/drawing/2016/5/10/chartex" xmlns:cx5="http://schemas.microsoft.com/office/drawing/2016/5/11/chartex" xmlns:cx6="http://schemas.microsoft.com/office/drawing/2016/5/12/chartex" xmlns:cx7="http://schemas.microsoft.com/office/drawing/2016/5/13/chartex" xmlns:cx8="http://schemas.microsoft.com/office/drawing/2016/5/14/chartex" xmlns:mc="http://schemas.openxmlformats.org/markup-compatibility/2006" xmlns:aink="http://schemas.microsoft.com/office/drawing/2016/ink" xmlns:am3d="http://schemas.microsoft.com/office/drawing/2017/model3d" xmlns:o="urn:schemas-microsoft-com:office:office" xmlns:r="http://schemas.openxmlformats.org/officeDocument/2006/relationships" xmlns:m="http://schemas.openxmlformats.org/officeDocument/2006/math" xmlns:v="urn:schemas-microsoft-com:vml" xmlns:wp14="http://schemas.microsoft.com/office/word/2010/wordprocessingDrawing" xmlns:wp="http://schemas.openxmlformats.org/drawingml/2006/wordprocessingDrawing" xmlns:w10="urn:schemas-microsoft-com:office:word" xmlns:w="http://schemas.openxmlformats.org/wordprocessingml/2006/main" xmlns:w14="http://schemas.microsoft.com/office/word/2010/wordml" xmlns:w15="http://schemas.microsoft.com/office/word/2012/wordml" xmlns:w16cex="http://schemas.microsoft.com/office/word/2018/wordml/cex" xmlns:w16cid="http://schemas.microsoft.com/office/word/2016/wordml/cid" xmlns:w16="http://schemas.microsoft.com/office/word/2018/wordml" xmlns:w16sdtdh="http://schemas.microsoft.com/office/word/2020/wordml/sdtdatahash" xmlns:w16se="http://schemas.microsoft.com/office/word/2015/wordml/symex" xmlns:wpg="http://schemas.microsoft.com/office/word/2010/wordprocessingGroup" xmlns:wpi="http://schemas.microsoft.com/office/word/2010/wordprocessingInk" xmlns:wne="http://schemas.microsoft.com/office/word/2006/wordml" xmlns:wps="http://schemas.microsoft.com/office/word/2010/wordprocessingShape" mc:Ignorable="w14 w15 w16se w16cid w16 w16cex w16sdtdh wp14">
   <w:abstractNum w:abstractNumId="0" w15:restartNumberingAfterBreak="0">
     <w:nsid w:val="3C204ED6"/>
     <w:multiLevelType w:val="hybridMultilevel"/>
@@ -7033,7 +7139,7 @@
     <w:lvl w:ilvl="0" w:tplc="C2C8213C">
       <w:start w:val="1"/>
       <w:numFmt w:val="decimal"/>
-      <w:pStyle w:val="ListParagraph"/>
+      <w:pStyle w:val="Prrafodelista"/>
       <w:lvlText w:val="%1)"/>
       <w:lvlJc w:val="left"/>
       <w:pPr>
@@ -7273,13 +7379,13 @@
       </w:rPr>
     </w:lvl>
   </w:abstractNum>
-  <w:num w:numId="1" w16cid:durableId="937179482">
+  <w:num w:numId="1">
     <w:abstractNumId w:val="1"/>
   </w:num>
-  <w:num w:numId="2" w16cid:durableId="1127316581">
+  <w:num w:numId="2">
     <w:abstractNumId w:val="0"/>
   </w:num>
-  <w:num w:numId="3" w16cid:durableId="124083312">
+  <w:num w:numId="3">
     <w:abstractNumId w:val="2"/>
   </w:num>
 </w:numbering>
@@ -7694,11 +7800,11 @@
       <w:szCs w:val="24"/>
     </w:rPr>
   </w:style>
-  <w:style w:type="paragraph" w:styleId="Heading1">
+  <w:style w:type="paragraph" w:styleId="Ttulo1">
     <w:name w:val="heading 1"/>
     <w:basedOn w:val="Normal"/>
     <w:next w:val="Normal"/>
-    <w:link w:val="Heading1Char"/>
+    <w:link w:val="Ttulo1Car"/>
     <w:uiPriority w:val="9"/>
     <w:qFormat/>
     <w:rsid w:val="00A64124"/>
@@ -7727,11 +7833,11 @@
       <w14:ligatures w14:val="none"/>
     </w:rPr>
   </w:style>
-  <w:style w:type="paragraph" w:styleId="Heading2">
+  <w:style w:type="paragraph" w:styleId="Ttulo2">
     <w:name w:val="heading 2"/>
     <w:basedOn w:val="Normal"/>
     <w:next w:val="Normal"/>
-    <w:link w:val="Heading2Char"/>
+    <w:link w:val="Ttulo2Car"/>
     <w:uiPriority w:val="9"/>
     <w:unhideWhenUsed/>
     <w:qFormat/>
@@ -7757,13 +7863,13 @@
       <w14:ligatures w14:val="none"/>
     </w:rPr>
   </w:style>
-  <w:style w:type="character" w:default="1" w:styleId="DefaultParagraphFont">
+  <w:style w:type="character" w:default="1" w:styleId="Fuentedeprrafopredeter">
     <w:name w:val="Default Paragraph Font"/>
     <w:uiPriority w:val="1"/>
     <w:semiHidden/>
     <w:unhideWhenUsed/>
   </w:style>
-  <w:style w:type="table" w:default="1" w:styleId="TableNormal">
+  <w:style w:type="table" w:default="1" w:styleId="Tablanormal">
     <w:name w:val="Normal Table"/>
     <w:uiPriority w:val="99"/>
     <w:semiHidden/>
@@ -7778,16 +7884,16 @@
       </w:tblCellMar>
     </w:tblPr>
   </w:style>
-  <w:style w:type="numbering" w:default="1" w:styleId="NoList">
+  <w:style w:type="numbering" w:default="1" w:styleId="Sinlista">
     <w:name w:val="No List"/>
     <w:uiPriority w:val="99"/>
     <w:semiHidden/>
     <w:unhideWhenUsed/>
   </w:style>
-  <w:style w:type="character" w:customStyle="1" w:styleId="Heading1Char">
-    <w:name w:val="Heading 1 Char"/>
-    <w:basedOn w:val="DefaultParagraphFont"/>
-    <w:link w:val="Heading1"/>
+  <w:style w:type="character" w:customStyle="1" w:styleId="Ttulo1Car">
+    <w:name w:val="Título 1 Car"/>
+    <w:basedOn w:val="Fuentedeprrafopredeter"/>
+    <w:link w:val="Ttulo1"/>
     <w:uiPriority w:val="9"/>
     <w:rsid w:val="00A64124"/>
     <w:rPr>
@@ -7801,10 +7907,10 @@
       <w14:ligatures w14:val="none"/>
     </w:rPr>
   </w:style>
-  <w:style w:type="character" w:customStyle="1" w:styleId="Heading2Char">
-    <w:name w:val="Heading 2 Char"/>
-    <w:basedOn w:val="DefaultParagraphFont"/>
-    <w:link w:val="Heading2"/>
+  <w:style w:type="character" w:customStyle="1" w:styleId="Ttulo2Car">
+    <w:name w:val="Título 2 Car"/>
+    <w:basedOn w:val="Fuentedeprrafopredeter"/>
+    <w:link w:val="Ttulo2"/>
     <w:uiPriority w:val="9"/>
     <w:rsid w:val="00A64124"/>
     <w:rPr>
@@ -7834,15 +7940,15 @@
   </w:style>
   <w:style w:type="character" w:customStyle="1" w:styleId="normaltextrun">
     <w:name w:val="normaltextrun"/>
-    <w:basedOn w:val="DefaultParagraphFont"/>
+    <w:basedOn w:val="Fuentedeprrafopredeter"/>
     <w:rsid w:val="00A64124"/>
   </w:style>
   <w:style w:type="character" w:customStyle="1" w:styleId="eop">
     <w:name w:val="eop"/>
-    <w:basedOn w:val="DefaultParagraphFont"/>
+    <w:basedOn w:val="Fuentedeprrafopredeter"/>
     <w:rsid w:val="00A64124"/>
   </w:style>
-  <w:style w:type="paragraph" w:styleId="ListParagraph">
+  <w:style w:type="paragraph" w:styleId="Prrafodelista">
     <w:name w:val="List Paragraph"/>
     <w:basedOn w:val="Normal"/>
     <w:uiPriority w:val="34"/>
@@ -7911,7 +8017,7 @@
   </w:style>
   <w:style w:type="paragraph" w:customStyle="1" w:styleId="Prrafodesublista">
     <w:name w:val="Párrafo de sublista"/>
-    <w:basedOn w:val="ListParagraph"/>
+    <w:basedOn w:val="Prrafodelista"/>
     <w:qFormat/>
     <w:rsid w:val="00A64124"/>
     <w:pPr>
@@ -7928,7 +8034,7 @@
       <w:rFonts w:eastAsia="Courier New" w:cs="Courier New"/>
     </w:rPr>
   </w:style>
-  <w:style w:type="paragraph" w:styleId="NoSpacing">
+  <w:style w:type="paragraph" w:styleId="Sinespaciado">
     <w:name w:val="No Spacing"/>
     <w:uiPriority w:val="1"/>
     <w:qFormat/>
@@ -7947,7 +8053,7 @@
 </file>
 
 <file path=word/glossary/document.xml><?xml version="1.0" encoding="utf-8"?>
-<w:glossaryDocument xmlns:wpc="http://schemas.microsoft.com/office/word/2010/wordprocessingCanvas" xmlns:cx="http://schemas.microsoft.com/office/drawing/2014/chartex" xmlns:cx1="http://schemas.microsoft.com/office/drawing/2015/9/8/chartex" xmlns:cx2="http://schemas.microsoft.com/office/drawing/2015/10/21/chartex" xmlns:cx3="http://schemas.microsoft.com/office/drawing/2016/5/9/chartex" xmlns:cx4="http://schemas.microsoft.com/office/drawing/2016/5/10/chartex" xmlns:cx5="http://schemas.microsoft.com/office/drawing/2016/5/11/chartex" xmlns:cx6="http://schemas.microsoft.com/office/drawing/2016/5/12/chartex" xmlns:cx7="http://schemas.microsoft.com/office/drawing/2016/5/13/chartex" xmlns:cx8="http://schemas.microsoft.com/office/drawing/2016/5/14/chartex" xmlns:mc="http://schemas.openxmlformats.org/markup-compatibility/2006" xmlns:aink="http://schemas.microsoft.com/office/drawing/2016/ink" xmlns:am3d="http://schemas.microsoft.com/office/drawing/2017/model3d" xmlns:o="urn:schemas-microsoft-com:office:office" xmlns:oel="http://schemas.microsoft.com/office/2019/extlst" xmlns:r="http://schemas.openxmlformats.org/officeDocument/2006/relationships" xmlns:m="http://schemas.openxmlformats.org/officeDocument/2006/math" xmlns:v="urn:schemas-microsoft-com:vml" xmlns:wp14="http://schemas.microsoft.com/office/word/2010/wordprocessingDrawing" xmlns:wp="http://schemas.openxmlformats.org/drawingml/2006/wordprocessingDrawing" xmlns:w10="urn:schemas-microsoft-com:office:word" xmlns:w="http://schemas.openxmlformats.org/wordprocessingml/2006/main" xmlns:w14="http://schemas.microsoft.com/office/word/2010/wordml" xmlns:w15="http://schemas.microsoft.com/office/word/2012/wordml" xmlns:w16cex="http://schemas.microsoft.com/office/word/2018/wordml/cex" xmlns:w16cid="http://schemas.microsoft.com/office/word/2016/wordml/cid" xmlns:w16="http://schemas.microsoft.com/office/word/2018/wordml" xmlns:w16sdtdh="http://schemas.microsoft.com/office/word/2020/wordml/sdtdatahash" xmlns:w16se="http://schemas.microsoft.com/office/word/2015/wordml/symex" xmlns:wpg="http://schemas.microsoft.com/office/word/2010/wordprocessingGroup" xmlns:wpi="http://schemas.microsoft.com/office/word/2010/wordprocessingInk" xmlns:wne="http://schemas.microsoft.com/office/word/2006/wordml" xmlns:wps="http://schemas.microsoft.com/office/word/2010/wordprocessingShape" mc:Ignorable="w14 w15 w16se w16cid w16 w16cex w16sdtdh wp14">
+<w:glossaryDocument xmlns:wpc="http://schemas.microsoft.com/office/word/2010/wordprocessingCanvas" xmlns:cx="http://schemas.microsoft.com/office/drawing/2014/chartex" xmlns:cx1="http://schemas.microsoft.com/office/drawing/2015/9/8/chartex" xmlns:cx2="http://schemas.microsoft.com/office/drawing/2015/10/21/chartex" xmlns:cx3="http://schemas.microsoft.com/office/drawing/2016/5/9/chartex" xmlns:cx4="http://schemas.microsoft.com/office/drawing/2016/5/10/chartex" xmlns:cx5="http://schemas.microsoft.com/office/drawing/2016/5/11/chartex" xmlns:cx6="http://schemas.microsoft.com/office/drawing/2016/5/12/chartex" xmlns:cx7="http://schemas.microsoft.com/office/drawing/2016/5/13/chartex" xmlns:cx8="http://schemas.microsoft.com/office/drawing/2016/5/14/chartex" xmlns:mc="http://schemas.openxmlformats.org/markup-compatibility/2006" xmlns:aink="http://schemas.microsoft.com/office/drawing/2016/ink" xmlns:am3d="http://schemas.microsoft.com/office/drawing/2017/model3d" xmlns:o="urn:schemas-microsoft-com:office:office" xmlns:r="http://schemas.openxmlformats.org/officeDocument/2006/relationships" xmlns:m="http://schemas.openxmlformats.org/officeDocument/2006/math" xmlns:v="urn:schemas-microsoft-com:vml" xmlns:wp14="http://schemas.microsoft.com/office/word/2010/wordprocessingDrawing" xmlns:wp="http://schemas.openxmlformats.org/drawingml/2006/wordprocessingDrawing" xmlns:w10="urn:schemas-microsoft-com:office:word" xmlns:w="http://schemas.openxmlformats.org/wordprocessingml/2006/main" xmlns:w14="http://schemas.microsoft.com/office/word/2010/wordml" xmlns:w15="http://schemas.microsoft.com/office/word/2012/wordml" xmlns:w16cex="http://schemas.microsoft.com/office/word/2018/wordml/cex" xmlns:w16cid="http://schemas.microsoft.com/office/word/2016/wordml/cid" xmlns:w16="http://schemas.microsoft.com/office/word/2018/wordml" xmlns:w16sdtdh="http://schemas.microsoft.com/office/word/2020/wordml/sdtdatahash" xmlns:w16se="http://schemas.microsoft.com/office/word/2015/wordml/symex" xmlns:wpg="http://schemas.microsoft.com/office/word/2010/wordprocessingGroup" xmlns:wpi="http://schemas.microsoft.com/office/word/2010/wordprocessingInk" xmlns:wne="http://schemas.microsoft.com/office/word/2006/wordml" xmlns:wps="http://schemas.microsoft.com/office/word/2010/wordprocessingShape" mc:Ignorable="w14 w15 w16se w16cid w16 w16cex w16sdtdh wp14">
   <w:docParts>
     <w:docPart>
       <w:docPartPr>
@@ -7971,7 +8077,7 @@
           </w:pPr>
           <w:r>
             <w:rPr>
-              <w:rStyle w:val="PlaceholderText"/>
+              <w:rStyle w:val="Textodelmarcadordeposicin"/>
             </w:rPr>
             <w:t>Haga clic o pulse aquí para escribir texto.</w:t>
           </w:r>
@@ -8000,7 +8106,7 @@
           </w:pPr>
           <w:r>
             <w:rPr>
-              <w:rStyle w:val="PlaceholderText"/>
+              <w:rStyle w:val="Textodelmarcadordeposicin"/>
             </w:rPr>
             <w:t>Haga clic o pulse aquí para escribir texto.</w:t>
           </w:r>
@@ -8029,7 +8135,7 @@
           </w:pPr>
           <w:r>
             <w:rPr>
-              <w:rStyle w:val="PlaceholderText"/>
+              <w:rStyle w:val="Textodelmarcadordeposicin"/>
             </w:rPr>
             <w:t>Haga clic o pulse aquí para escribir texto.</w:t>
           </w:r>
@@ -8058,7 +8164,7 @@
           </w:pPr>
           <w:r>
             <w:rPr>
-              <w:rStyle w:val="PlaceholderText"/>
+              <w:rStyle w:val="Textodelmarcadordeposicin"/>
             </w:rPr>
             <w:t>Haga clic o pulse aquí para escribir texto.</w:t>
           </w:r>
@@ -8087,7 +8193,7 @@
           </w:pPr>
           <w:r>
             <w:rPr>
-              <w:rStyle w:val="PlaceholderText"/>
+              <w:rStyle w:val="Textodelmarcadordeposicin"/>
             </w:rPr>
             <w:t>Haga clic o pulse aquí para escribir texto.</w:t>
           </w:r>
@@ -8116,7 +8222,7 @@
           </w:pPr>
           <w:r>
             <w:rPr>
-              <w:rStyle w:val="PlaceholderText"/>
+              <w:rStyle w:val="Textodelmarcadordeposicin"/>
             </w:rPr>
             <w:t>Haga clic o pulse aquí para escribir texto.</w:t>
           </w:r>
@@ -8145,7 +8251,7 @@
           </w:pPr>
           <w:r>
             <w:rPr>
-              <w:rStyle w:val="PlaceholderText"/>
+              <w:rStyle w:val="Textodelmarcadordeposicin"/>
             </w:rPr>
             <w:t>Haga clic o pulse aquí para escribir texto.</w:t>
           </w:r>
@@ -8174,7 +8280,7 @@
           </w:pPr>
           <w:r>
             <w:rPr>
-              <w:rStyle w:val="PlaceholderText"/>
+              <w:rStyle w:val="Textodelmarcadordeposicin"/>
             </w:rPr>
             <w:t>Haga clic o pulse aquí para escribir texto.</w:t>
           </w:r>
@@ -8203,7 +8309,7 @@
           </w:pPr>
           <w:r>
             <w:rPr>
-              <w:rStyle w:val="PlaceholderText"/>
+              <w:rStyle w:val="Textodelmarcadordeposicin"/>
             </w:rPr>
             <w:t>Haga clic o pulse aquí para escribir texto.</w:t>
           </w:r>
@@ -8232,7 +8338,7 @@
           </w:pPr>
           <w:r>
             <w:rPr>
-              <w:rStyle w:val="PlaceholderText"/>
+              <w:rStyle w:val="Textodelmarcadordeposicin"/>
             </w:rPr>
             <w:t>Haga clic o pulse aquí para escribir texto.</w:t>
           </w:r>
@@ -8261,7 +8367,7 @@
           </w:pPr>
           <w:r>
             <w:rPr>
-              <w:rStyle w:val="PlaceholderText"/>
+              <w:rStyle w:val="Textodelmarcadordeposicin"/>
             </w:rPr>
             <w:t>Haga clic o pulse aquí para escribir texto.</w:t>
           </w:r>
@@ -8290,7 +8396,7 @@
           </w:pPr>
           <w:r>
             <w:rPr>
-              <w:rStyle w:val="PlaceholderText"/>
+              <w:rStyle w:val="Textodelmarcadordeposicin"/>
             </w:rPr>
             <w:t>Haga clic o pulse aquí para escribir texto.</w:t>
           </w:r>
@@ -8319,7 +8425,7 @@
           </w:pPr>
           <w:r>
             <w:rPr>
-              <w:rStyle w:val="PlaceholderText"/>
+              <w:rStyle w:val="Textodelmarcadordeposicin"/>
             </w:rPr>
             <w:t>Haga clic o pulse aquí para escribir texto.</w:t>
           </w:r>
@@ -8348,7 +8454,7 @@
           </w:pPr>
           <w:r>
             <w:rPr>
-              <w:rStyle w:val="PlaceholderText"/>
+              <w:rStyle w:val="Textodelmarcadordeposicin"/>
             </w:rPr>
             <w:t>Haga clic o pulse aquí para escribir texto.</w:t>
           </w:r>
@@ -8377,7 +8483,7 @@
           </w:pPr>
           <w:r>
             <w:rPr>
-              <w:rStyle w:val="PlaceholderText"/>
+              <w:rStyle w:val="Textodelmarcadordeposicin"/>
             </w:rPr>
             <w:t>Haga clic o pulse aquí para escribir texto.</w:t>
           </w:r>
@@ -8406,7 +8512,7 @@
           </w:pPr>
           <w:r>
             <w:rPr>
-              <w:rStyle w:val="PlaceholderText"/>
+              <w:rStyle w:val="Textodelmarcadordeposicin"/>
             </w:rPr>
             <w:t>Haga clic o pulse aquí para escribir texto.</w:t>
           </w:r>
@@ -8435,7 +8541,7 @@
           </w:pPr>
           <w:r>
             <w:rPr>
-              <w:rStyle w:val="PlaceholderText"/>
+              <w:rStyle w:val="Textodelmarcadordeposicin"/>
             </w:rPr>
             <w:t>Haga clic o pulse aquí para escribir texto.</w:t>
           </w:r>
@@ -8464,7 +8570,7 @@
           </w:pPr>
           <w:r>
             <w:rPr>
-              <w:rStyle w:val="PlaceholderText"/>
+              <w:rStyle w:val="Textodelmarcadordeposicin"/>
             </w:rPr>
             <w:t>Haga clic o pulse aquí para escribir texto.</w:t>
           </w:r>
@@ -8493,7 +8599,7 @@
           </w:pPr>
           <w:r>
             <w:rPr>
-              <w:rStyle w:val="PlaceholderText"/>
+              <w:rStyle w:val="Textodelmarcadordeposicin"/>
             </w:rPr>
             <w:t>Haga clic o pulse aquí para escribir texto.</w:t>
           </w:r>
@@ -8522,7 +8628,7 @@
           </w:pPr>
           <w:r>
             <w:rPr>
-              <w:rStyle w:val="PlaceholderText"/>
+              <w:rStyle w:val="Textodelmarcadordeposicin"/>
             </w:rPr>
             <w:t>Haga clic o pulse aquí para escribir texto.</w:t>
           </w:r>
@@ -8551,7 +8657,7 @@
           </w:pPr>
           <w:r>
             <w:rPr>
-              <w:rStyle w:val="PlaceholderText"/>
+              <w:rStyle w:val="Textodelmarcadordeposicin"/>
             </w:rPr>
             <w:t>Haga clic o pulse aquí para escribir texto.</w:t>
           </w:r>
@@ -8580,7 +8686,7 @@
           </w:pPr>
           <w:r>
             <w:rPr>
-              <w:rStyle w:val="PlaceholderText"/>
+              <w:rStyle w:val="Textodelmarcadordeposicin"/>
             </w:rPr>
             <w:t>Haga clic o pulse aquí para escribir texto.</w:t>
           </w:r>
@@ -8609,7 +8715,7 @@
           </w:pPr>
           <w:r>
             <w:rPr>
-              <w:rStyle w:val="PlaceholderText"/>
+              <w:rStyle w:val="Textodelmarcadordeposicin"/>
             </w:rPr>
             <w:t>Haga clic o pulse aquí para escribir texto.</w:t>
           </w:r>
@@ -8638,7 +8744,7 @@
           </w:pPr>
           <w:r>
             <w:rPr>
-              <w:rStyle w:val="PlaceholderText"/>
+              <w:rStyle w:val="Textodelmarcadordeposicin"/>
             </w:rPr>
             <w:t>Haga clic o pulse aquí para escribir texto.</w:t>
           </w:r>
@@ -8667,7 +8773,7 @@
           </w:pPr>
           <w:r>
             <w:rPr>
-              <w:rStyle w:val="PlaceholderText"/>
+              <w:rStyle w:val="Textodelmarcadordeposicin"/>
             </w:rPr>
             <w:t>Haga clic o pulse aquí para escribir texto.</w:t>
           </w:r>
@@ -8696,7 +8802,7 @@
           </w:pPr>
           <w:r>
             <w:rPr>
-              <w:rStyle w:val="PlaceholderText"/>
+              <w:rStyle w:val="Textodelmarcadordeposicin"/>
             </w:rPr>
             <w:t>Haga clic o pulse aquí para escribir texto.</w:t>
           </w:r>
@@ -8725,7 +8831,7 @@
           </w:pPr>
           <w:r>
             <w:rPr>
-              <w:rStyle w:val="PlaceholderText"/>
+              <w:rStyle w:val="Textodelmarcadordeposicin"/>
             </w:rPr>
             <w:t>Haga clic o pulse aquí para escribir texto.</w:t>
           </w:r>
@@ -8754,7 +8860,7 @@
           </w:pPr>
           <w:r>
             <w:rPr>
-              <w:rStyle w:val="PlaceholderText"/>
+              <w:rStyle w:val="Textodelmarcadordeposicin"/>
             </w:rPr>
             <w:t>Haga clic o pulse aquí para escribir texto.</w:t>
           </w:r>
@@ -8783,7 +8889,7 @@
           </w:pPr>
           <w:r>
             <w:rPr>
-              <w:rStyle w:val="PlaceholderText"/>
+              <w:rStyle w:val="Textodelmarcadordeposicin"/>
             </w:rPr>
             <w:t>Haga clic o pulse aquí para escribir texto.</w:t>
           </w:r>
@@ -8812,7 +8918,7 @@
           </w:pPr>
           <w:r>
             <w:rPr>
-              <w:rStyle w:val="PlaceholderText"/>
+              <w:rStyle w:val="Textodelmarcadordeposicin"/>
             </w:rPr>
             <w:t>Haga clic o pulse aquí para escribir texto.</w:t>
           </w:r>
@@ -8841,7 +8947,7 @@
           </w:pPr>
           <w:r>
             <w:rPr>
-              <w:rStyle w:val="PlaceholderText"/>
+              <w:rStyle w:val="Textodelmarcadordeposicin"/>
             </w:rPr>
             <w:t>Haga clic o pulse aquí para escribir texto.</w:t>
           </w:r>
@@ -8870,7 +8976,7 @@
           </w:pPr>
           <w:r>
             <w:rPr>
-              <w:rStyle w:val="PlaceholderText"/>
+              <w:rStyle w:val="Textodelmarcadordeposicin"/>
             </w:rPr>
             <w:t>Haga clic o pulse aquí para escribir texto.</w:t>
           </w:r>
@@ -8899,7 +9005,7 @@
           </w:pPr>
           <w:r>
             <w:rPr>
-              <w:rStyle w:val="PlaceholderText"/>
+              <w:rStyle w:val="Textodelmarcadordeposicin"/>
             </w:rPr>
             <w:t>Haga clic o pulse aquí para escribir texto.</w:t>
           </w:r>
@@ -8928,7 +9034,7 @@
           </w:pPr>
           <w:r>
             <w:rPr>
-              <w:rStyle w:val="PlaceholderText"/>
+              <w:rStyle w:val="Textodelmarcadordeposicin"/>
             </w:rPr>
             <w:t>Haga clic o pulse aquí para escribir texto.</w:t>
           </w:r>
@@ -8957,7 +9063,7 @@
           </w:pPr>
           <w:r>
             <w:rPr>
-              <w:rStyle w:val="PlaceholderText"/>
+              <w:rStyle w:val="Textodelmarcadordeposicin"/>
             </w:rPr>
             <w:t>Haga clic o pulse aquí para escribir texto.</w:t>
           </w:r>
@@ -8986,7 +9092,7 @@
           </w:pPr>
           <w:r>
             <w:rPr>
-              <w:rStyle w:val="PlaceholderText"/>
+              <w:rStyle w:val="Textodelmarcadordeposicin"/>
             </w:rPr>
             <w:t>Haga clic o pulse aquí para escribir texto.</w:t>
           </w:r>
@@ -9015,7 +9121,7 @@
           </w:pPr>
           <w:r>
             <w:rPr>
-              <w:rStyle w:val="PlaceholderText"/>
+              <w:rStyle w:val="Textodelmarcadordeposicin"/>
             </w:rPr>
             <w:t>Haga clic o pulse aquí para escribir texto.</w:t>
           </w:r>
@@ -9044,7 +9150,7 @@
           </w:pPr>
           <w:r>
             <w:rPr>
-              <w:rStyle w:val="PlaceholderText"/>
+              <w:rStyle w:val="Textodelmarcadordeposicin"/>
             </w:rPr>
             <w:t>Haga clic o pulse aquí para escribir texto.</w:t>
           </w:r>
@@ -9073,7 +9179,7 @@
           </w:pPr>
           <w:r>
             <w:rPr>
-              <w:rStyle w:val="PlaceholderText"/>
+              <w:rStyle w:val="Textodelmarcadordeposicin"/>
             </w:rPr>
             <w:t>Haga clic o pulse aquí para escribir texto.</w:t>
           </w:r>
@@ -9102,7 +9208,7 @@
           </w:pPr>
           <w:r>
             <w:rPr>
-              <w:rStyle w:val="PlaceholderText"/>
+              <w:rStyle w:val="Textodelmarcadordeposicin"/>
             </w:rPr>
             <w:t>Haga clic o pulse aquí para escribir texto.</w:t>
           </w:r>
@@ -9131,7 +9237,7 @@
           </w:pPr>
           <w:r>
             <w:rPr>
-              <w:rStyle w:val="PlaceholderText"/>
+              <w:rStyle w:val="Textodelmarcadordeposicin"/>
             </w:rPr>
             <w:t>Haga clic o pulse aquí para escribir texto.</w:t>
           </w:r>
@@ -9160,7 +9266,7 @@
           </w:pPr>
           <w:r>
             <w:rPr>
-              <w:rStyle w:val="PlaceholderText"/>
+              <w:rStyle w:val="Textodelmarcadordeposicin"/>
             </w:rPr>
             <w:t>Haga clic o pulse aquí para escribir texto.</w:t>
           </w:r>
@@ -9189,7 +9295,7 @@
           </w:pPr>
           <w:r>
             <w:rPr>
-              <w:rStyle w:val="PlaceholderText"/>
+              <w:rStyle w:val="Textodelmarcadordeposicin"/>
             </w:rPr>
             <w:t>Haga clic o pulse aquí para escribir texto.</w:t>
           </w:r>
@@ -9218,7 +9324,7 @@
           </w:pPr>
           <w:r>
             <w:rPr>
-              <w:rStyle w:val="PlaceholderText"/>
+              <w:rStyle w:val="Textodelmarcadordeposicin"/>
             </w:rPr>
             <w:t>Haga clic o pulse aquí para escribir texto.</w:t>
           </w:r>
@@ -9247,7 +9353,7 @@
           </w:pPr>
           <w:r>
             <w:rPr>
-              <w:rStyle w:val="PlaceholderText"/>
+              <w:rStyle w:val="Textodelmarcadordeposicin"/>
             </w:rPr>
             <w:t>Haga clic o pulse aquí para escribir texto.</w:t>
           </w:r>
@@ -9276,7 +9382,7 @@
           </w:pPr>
           <w:r>
             <w:rPr>
-              <w:rStyle w:val="PlaceholderText"/>
+              <w:rStyle w:val="Textodelmarcadordeposicin"/>
             </w:rPr>
             <w:t>Haga clic o pulse aquí para escribir texto.</w:t>
           </w:r>
@@ -9305,7 +9411,7 @@
           </w:pPr>
           <w:r>
             <w:rPr>
-              <w:rStyle w:val="PlaceholderText"/>
+              <w:rStyle w:val="Textodelmarcadordeposicin"/>
             </w:rPr>
             <w:t>Haga clic o pulse aquí para escribir texto.</w:t>
           </w:r>
@@ -9334,7 +9440,7 @@
           </w:pPr>
           <w:r>
             <w:rPr>
-              <w:rStyle w:val="PlaceholderText"/>
+              <w:rStyle w:val="Textodelmarcadordeposicin"/>
             </w:rPr>
             <w:t>Haga clic o pulse aquí para escribir texto.</w:t>
           </w:r>
@@ -9363,7 +9469,7 @@
           </w:pPr>
           <w:r>
             <w:rPr>
-              <w:rStyle w:val="PlaceholderText"/>
+              <w:rStyle w:val="Textodelmarcadordeposicin"/>
             </w:rPr>
             <w:t>Haga clic o pulse aquí para escribir texto.</w:t>
           </w:r>
@@ -9392,7 +9498,7 @@
           </w:pPr>
           <w:r>
             <w:rPr>
-              <w:rStyle w:val="PlaceholderText"/>
+              <w:rStyle w:val="Textodelmarcadordeposicin"/>
             </w:rPr>
             <w:t>Haga clic o pulse aquí para escribir texto.</w:t>
           </w:r>
@@ -9421,7 +9527,7 @@
           </w:pPr>
           <w:r>
             <w:rPr>
-              <w:rStyle w:val="PlaceholderText"/>
+              <w:rStyle w:val="Textodelmarcadordeposicin"/>
             </w:rPr>
             <w:t>Haga clic o pulse aquí para escribir texto.</w:t>
           </w:r>
@@ -9450,7 +9556,7 @@
           </w:pPr>
           <w:r>
             <w:rPr>
-              <w:rStyle w:val="PlaceholderText"/>
+              <w:rStyle w:val="Textodelmarcadordeposicin"/>
             </w:rPr>
             <w:t>Haga clic o pulse aquí para escribir texto.</w:t>
           </w:r>
@@ -9479,7 +9585,7 @@
           </w:pPr>
           <w:r>
             <w:rPr>
-              <w:rStyle w:val="PlaceholderText"/>
+              <w:rStyle w:val="Textodelmarcadordeposicin"/>
             </w:rPr>
             <w:t>Haga clic o pulse aquí para escribir texto.</w:t>
           </w:r>
@@ -9508,7 +9614,7 @@
           </w:pPr>
           <w:r>
             <w:rPr>
-              <w:rStyle w:val="PlaceholderText"/>
+              <w:rStyle w:val="Textodelmarcadordeposicin"/>
             </w:rPr>
             <w:t>Haga clic o pulse aquí para escribir texto.</w:t>
           </w:r>
@@ -9537,7 +9643,7 @@
           </w:pPr>
           <w:r>
             <w:rPr>
-              <w:rStyle w:val="PlaceholderText"/>
+              <w:rStyle w:val="Textodelmarcadordeposicin"/>
             </w:rPr>
             <w:t>Haga clic o pulse aquí para escribir texto.</w:t>
           </w:r>
@@ -9566,7 +9672,7 @@
           </w:pPr>
           <w:r>
             <w:rPr>
-              <w:rStyle w:val="PlaceholderText"/>
+              <w:rStyle w:val="Textodelmarcadordeposicin"/>
             </w:rPr>
             <w:t>Haga clic o pulse aquí para escribir texto.</w:t>
           </w:r>
@@ -9595,7 +9701,7 @@
           </w:pPr>
           <w:r>
             <w:rPr>
-              <w:rStyle w:val="PlaceholderText"/>
+              <w:rStyle w:val="Textodelmarcadordeposicin"/>
             </w:rPr>
             <w:t>Haga clic o pulse aquí para escribir texto.</w:t>
           </w:r>
@@ -9624,7 +9730,7 @@
           </w:pPr>
           <w:r>
             <w:rPr>
-              <w:rStyle w:val="PlaceholderText"/>
+              <w:rStyle w:val="Textodelmarcadordeposicin"/>
             </w:rPr>
             <w:t>Haga clic o pulse aquí para escribir texto.</w:t>
           </w:r>
@@ -9670,14 +9776,14 @@
     <w:charset w:val="00"/>
     <w:family w:val="swiss"/>
     <w:pitch w:val="variable"/>
-    <w:sig w:usb0="E4002EFF" w:usb1="C200247B" w:usb2="00000009" w:usb3="00000000" w:csb0="000001FF" w:csb1="00000000"/>
+    <w:sig w:usb0="E4002EFF" w:usb1="C000247B" w:usb2="00000009" w:usb3="00000000" w:csb0="000001FF" w:csb1="00000000"/>
   </w:font>
   <w:font w:name="Calibri Light">
     <w:panose1 w:val="020F0302020204030204"/>
     <w:charset w:val="00"/>
     <w:family w:val="swiss"/>
     <w:pitch w:val="variable"/>
-    <w:sig w:usb0="E4002EFF" w:usb1="C200247B" w:usb2="00000009" w:usb3="00000000" w:csb0="000001FF" w:csb1="00000000"/>
+    <w:sig w:usb0="E4002EFF" w:usb1="C000247B" w:usb2="00000009" w:usb3="00000000" w:csb0="000001FF" w:csb1="00000000"/>
   </w:font>
   <w:font w:name="Cambria Math">
     <w:panose1 w:val="02040503050406030204"/>
@@ -9693,18 +9799,6 @@
     <w:family w:val="modern"/>
     <w:pitch w:val="fixed"/>
     <w:sig w:usb0="E00002FF" w:usb1="6AC7FDFB" w:usb2="08000012" w:usb3="00000000" w:csb0="0002009F" w:csb1="00000000"/>
-  </w:font>
-  <w:font w:name="Aptos">
-    <w:charset w:val="00"/>
-    <w:family w:val="swiss"/>
-    <w:pitch w:val="variable"/>
-    <w:sig w:usb0="20000287" w:usb1="00000003" w:usb2="00000000" w:usb3="00000000" w:csb0="0000019F" w:csb1="00000000"/>
-  </w:font>
-  <w:font w:name="Aptos Display">
-    <w:charset w:val="00"/>
-    <w:family w:val="swiss"/>
-    <w:pitch w:val="variable"/>
-    <w:sig w:usb0="20000287" w:usb1="00000003" w:usb2="00000000" w:usb3="00000000" w:csb0="0000019F" w:csb1="00000000"/>
   </w:font>
 </w:fonts>
 </file>
@@ -9728,6 +9822,7 @@
     <w:rsidRoot w:val="006B2BEC"/>
     <w:rsid w:val="006647EA"/>
     <w:rsid w:val="006B2BEC"/>
+    <w:rsid w:val="007314FF"/>
     <w:rsid w:val="007E6F61"/>
     <w:rsid w:val="00E057E1"/>
   </w:rsids>
@@ -10153,13 +10248,13 @@
     <w:name w:val="Normal"/>
     <w:qFormat/>
   </w:style>
-  <w:style w:type="character" w:default="1" w:styleId="DefaultParagraphFont">
+  <w:style w:type="character" w:default="1" w:styleId="Fuentedeprrafopredeter">
     <w:name w:val="Default Paragraph Font"/>
     <w:uiPriority w:val="1"/>
     <w:semiHidden/>
     <w:unhideWhenUsed/>
   </w:style>
-  <w:style w:type="table" w:default="1" w:styleId="TableNormal">
+  <w:style w:type="table" w:default="1" w:styleId="Tablanormal">
     <w:name w:val="Normal Table"/>
     <w:uiPriority w:val="99"/>
     <w:semiHidden/>
@@ -10174,15 +10269,15 @@
       </w:tblCellMar>
     </w:tblPr>
   </w:style>
-  <w:style w:type="numbering" w:default="1" w:styleId="NoList">
+  <w:style w:type="numbering" w:default="1" w:styleId="Sinlista">
     <w:name w:val="No List"/>
     <w:uiPriority w:val="99"/>
     <w:semiHidden/>
     <w:unhideWhenUsed/>
   </w:style>
-  <w:style w:type="character" w:styleId="PlaceholderText">
+  <w:style w:type="character" w:styleId="Textodelmarcadordeposicin">
     <w:name w:val="Placeholder Text"/>
-    <w:basedOn w:val="DefaultParagraphFont"/>
+    <w:basedOn w:val="Fuentedeprrafopredeter"/>
     <w:uiPriority w:val="99"/>
     <w:semiHidden/>
     <w:rsid w:val="006B2BEC"/>

</xml_diff>

<commit_message>
añadido doc de requirements student 3 y añadido inf en el requirements grupal
</commit_message>
<xml_diff>
--- a/reports/group/02 Requirements - Group.docx
+++ b/reports/group/02 Requirements - Group.docx
@@ -375,21 +375,7 @@
                   <w:rPr>
                     <w:rFonts w:asciiTheme="majorHAnsi" w:hAnsiTheme="majorHAnsi" w:cstheme="majorHAnsi"/>
                   </w:rPr>
-                  <w:t xml:space="preserve"> </w:t>
-                </w:r>
-                <w:proofErr w:type="spellStart"/>
-                <w:r>
-                  <w:rPr>
-                    <w:rFonts w:asciiTheme="majorHAnsi" w:hAnsiTheme="majorHAnsi" w:cstheme="majorHAnsi"/>
-                  </w:rPr>
-                  <w:t>seraguoro</w:t>
-                </w:r>
-                <w:proofErr w:type="spellEnd"/>
-                <w:r>
-                  <w:rPr>
-                    <w:rFonts w:asciiTheme="majorHAnsi" w:hAnsiTheme="majorHAnsi" w:cstheme="majorHAnsi"/>
-                  </w:rPr>
-                  <w:t xml:space="preserve"> </w:t>
+                  <w:t xml:space="preserve"> seraguoro </w:t>
                 </w:r>
                 <w:r>
                   <w:rPr>
@@ -457,16 +443,7 @@
                     <w:rFonts w:asciiTheme="majorHAnsi" w:hAnsiTheme="majorHAnsi" w:cstheme="majorHAnsi"/>
                     <w:lang w:val="es-ES"/>
                   </w:rPr>
-                  <w:t xml:space="preserve">Aguayo </w:t>
-                </w:r>
-                <w:proofErr w:type="spellStart"/>
-                <w:proofErr w:type="gramStart"/>
-                <w:r>
-                  <w:rPr>
-                    <w:rFonts w:asciiTheme="majorHAnsi" w:hAnsiTheme="majorHAnsi" w:cstheme="majorHAnsi"/>
-                    <w:lang w:val="es-ES"/>
-                  </w:rPr>
-                  <w:t>Orozco</w:t>
+                  <w:t>Aguayo Orozco</w:t>
                 </w:r>
                 <w:r>
                   <w:rPr>
@@ -482,8 +459,6 @@
                   </w:rPr>
                   <w:t>Sergio</w:t>
                 </w:r>
-                <w:proofErr w:type="spellEnd"/>
-                <w:proofErr w:type="gramEnd"/>
                 <w:r>
                   <w:rPr>
                     <w:rFonts w:asciiTheme="majorHAnsi" w:hAnsiTheme="majorHAnsi" w:cstheme="majorHAnsi"/>
@@ -548,16 +523,14 @@
                   </w:rPr>
                   <w:t xml:space="preserve"> </w:t>
                 </w:r>
-                <w:proofErr w:type="spellStart"/>
                 <w:r>
                   <w:rPr>
                     <w:rFonts w:ascii="Calibri" w:hAnsi="Calibri" w:cs="Calibri"/>
                     <w:color w:val="000000"/>
                     <w:lang w:val="es-ES"/>
                   </w:rPr>
-                  <w:t>tester</w:t>
+                  <w:t>manager</w:t>
                 </w:r>
-                <w:proofErr w:type="spellEnd"/>
                 <w:r>
                   <w:rPr>
                     <w:rFonts w:ascii="Calibri" w:hAnsi="Calibri" w:cs="Calibri"/>
@@ -566,23 +539,13 @@
                   </w:rPr>
                   <w:t xml:space="preserve">, </w:t>
                 </w:r>
-                <w:proofErr w:type="spellStart"/>
                 <w:r>
                   <w:rPr>
                     <w:rFonts w:ascii="Calibri" w:hAnsi="Calibri" w:cs="Calibri"/>
                     <w:color w:val="000000"/>
                     <w:lang w:val="es-ES"/>
                   </w:rPr>
-                  <w:t>developer</w:t>
-                </w:r>
-                <w:proofErr w:type="spellEnd"/>
-                <w:r>
-                  <w:rPr>
-                    <w:rFonts w:ascii="Calibri" w:hAnsi="Calibri" w:cs="Calibri"/>
-                    <w:color w:val="000000"/>
-                    <w:lang w:val="es-ES"/>
-                  </w:rPr>
-                  <w:t xml:space="preserve"> </w:t>
+                  <w:t xml:space="preserve">developer </w:t>
                 </w:r>
               </w:sdtContent>
             </w:sdt>
@@ -723,21 +686,7 @@
                   <w:rPr>
                     <w:rFonts w:asciiTheme="majorHAnsi" w:hAnsiTheme="majorHAnsi" w:cstheme="majorHAnsi"/>
                   </w:rPr>
-                  <w:t xml:space="preserve"> </w:t>
-                </w:r>
-                <w:proofErr w:type="spellStart"/>
-                <w:r>
-                  <w:rPr>
-                    <w:rFonts w:asciiTheme="majorHAnsi" w:hAnsiTheme="majorHAnsi" w:cstheme="majorHAnsi"/>
-                  </w:rPr>
-                  <w:t>uvus</w:t>
-                </w:r>
-                <w:proofErr w:type="spellEnd"/>
-                <w:r>
-                  <w:rPr>
-                    <w:rFonts w:asciiTheme="majorHAnsi" w:hAnsiTheme="majorHAnsi" w:cstheme="majorHAnsi"/>
-                  </w:rPr>
-                  <w:t xml:space="preserve">  </w:t>
+                  <w:t xml:space="preserve"> uvus  </w:t>
                 </w:r>
               </w:sdtContent>
             </w:sdt>
@@ -928,7 +877,13 @@
                   <w:rPr>
                     <w:rFonts w:asciiTheme="majorHAnsi" w:hAnsiTheme="majorHAnsi" w:cstheme="majorHAnsi"/>
                   </w:rPr>
-                  <w:t xml:space="preserve"> DNI, NIE, or passport number</w:t>
+                  <w:t xml:space="preserve"> </w:t>
+                </w:r>
+                <w:r>
+                  <w:rPr>
+                    <w:rFonts w:asciiTheme="majorHAnsi" w:hAnsiTheme="majorHAnsi" w:cstheme="majorHAnsi"/>
+                  </w:rPr>
+                  <w:t>28823709V</w:t>
                 </w:r>
               </w:sdtContent>
             </w:sdt>
@@ -985,14 +940,12 @@
                   </w:rPr>
                   <w:t xml:space="preserve"> </w:t>
                 </w:r>
-                <w:proofErr w:type="spellStart"/>
                 <w:r>
                   <w:rPr>
                     <w:rFonts w:asciiTheme="majorHAnsi" w:hAnsiTheme="majorHAnsi" w:cstheme="majorHAnsi"/>
                   </w:rPr>
-                  <w:t>uvus</w:t>
+                  <w:t>karyouben</w:t>
                 </w:r>
-                <w:proofErr w:type="spellEnd"/>
                 <w:r>
                   <w:rPr>
                     <w:rFonts w:asciiTheme="majorHAnsi" w:hAnsiTheme="majorHAnsi" w:cstheme="majorHAnsi"/>
@@ -1050,7 +1003,31 @@
                   <w:rPr>
                     <w:rFonts w:asciiTheme="majorHAnsi" w:hAnsiTheme="majorHAnsi" w:cstheme="majorHAnsi"/>
                   </w:rPr>
-                  <w:t xml:space="preserve"> Surnames, Name </w:t>
+                  <w:t xml:space="preserve"> </w:t>
+                </w:r>
+                <w:r>
+                  <w:rPr>
+                    <w:rFonts w:asciiTheme="majorHAnsi" w:hAnsiTheme="majorHAnsi" w:cstheme="majorHAnsi"/>
+                  </w:rPr>
+                  <w:t>Youssafi Benichikh</w:t>
+                </w:r>
+                <w:r>
+                  <w:rPr>
+                    <w:rFonts w:asciiTheme="majorHAnsi" w:hAnsiTheme="majorHAnsi" w:cstheme="majorHAnsi"/>
+                  </w:rPr>
+                  <w:t xml:space="preserve">, </w:t>
+                </w:r>
+                <w:r>
+                  <w:rPr>
+                    <w:rFonts w:asciiTheme="majorHAnsi" w:hAnsiTheme="majorHAnsi" w:cstheme="majorHAnsi"/>
+                  </w:rPr>
+                  <w:t>Karim</w:t>
+                </w:r>
+                <w:r>
+                  <w:rPr>
+                    <w:rFonts w:asciiTheme="majorHAnsi" w:hAnsiTheme="majorHAnsi" w:cstheme="majorHAnsi"/>
+                  </w:rPr>
+                  <w:t xml:space="preserve"> </w:t>
                 </w:r>
               </w:sdtContent>
             </w:sdt>
@@ -1102,7 +1079,19 @@
                   <w:rPr>
                     <w:rFonts w:asciiTheme="majorHAnsi" w:hAnsiTheme="majorHAnsi" w:cstheme="majorHAnsi"/>
                   </w:rPr>
-                  <w:t xml:space="preserve"> role1, role2, role3  </w:t>
+                  <w:t xml:space="preserve"> </w:t>
+                </w:r>
+                <w:r>
+                  <w:rPr>
+                    <w:rFonts w:asciiTheme="majorHAnsi" w:hAnsiTheme="majorHAnsi" w:cstheme="majorHAnsi"/>
+                  </w:rPr>
+                  <w:t>operator, developer</w:t>
+                </w:r>
+                <w:r>
+                  <w:rPr>
+                    <w:rFonts w:asciiTheme="majorHAnsi" w:hAnsiTheme="majorHAnsi" w:cstheme="majorHAnsi"/>
+                  </w:rPr>
+                  <w:t xml:space="preserve">  </w:t>
                 </w:r>
               </w:sdtContent>
             </w:sdt>
@@ -1245,14 +1234,12 @@
                   </w:rPr>
                   <w:t xml:space="preserve"> </w:t>
                 </w:r>
-                <w:proofErr w:type="spellStart"/>
                 <w:r>
                   <w:rPr>
                     <w:rFonts w:asciiTheme="majorHAnsi" w:hAnsiTheme="majorHAnsi" w:cstheme="majorHAnsi"/>
                   </w:rPr>
                   <w:t>gongarlam</w:t>
                 </w:r>
-                <w:proofErr w:type="spellEnd"/>
                 <w:r>
                   <w:rPr>
                     <w:rFonts w:asciiTheme="majorHAnsi" w:hAnsiTheme="majorHAnsi" w:cstheme="majorHAnsi"/>
@@ -1466,6 +1453,7 @@
               <w:sdtPr>
                 <w:rPr>
                   <w:rFonts w:asciiTheme="majorHAnsi" w:hAnsiTheme="majorHAnsi" w:cstheme="majorHAnsi"/>
+                  <w:u w:val="single"/>
                 </w:rPr>
                 <w:tag w:val="ID5"/>
                 <w:id w:val="1093052838"/>
@@ -1480,6 +1468,7 @@
                 <w:r>
                   <w:rPr>
                     <w:rFonts w:asciiTheme="majorHAnsi" w:hAnsiTheme="majorHAnsi" w:cstheme="majorHAnsi"/>
+                    <w:u w:val="single"/>
                   </w:rPr>
                   <w:t xml:space="preserve"> DNI, NIE, or passport number</w:t>
                 </w:r>
@@ -1536,21 +1525,7 @@
                   <w:rPr>
                     <w:rFonts w:asciiTheme="majorHAnsi" w:hAnsiTheme="majorHAnsi" w:cstheme="majorHAnsi"/>
                   </w:rPr>
-                  <w:t xml:space="preserve"> </w:t>
-                </w:r>
-                <w:proofErr w:type="spellStart"/>
-                <w:r>
-                  <w:rPr>
-                    <w:rFonts w:asciiTheme="majorHAnsi" w:hAnsiTheme="majorHAnsi" w:cstheme="majorHAnsi"/>
-                  </w:rPr>
-                  <w:t>uvus</w:t>
-                </w:r>
-                <w:proofErr w:type="spellEnd"/>
-                <w:r>
-                  <w:rPr>
-                    <w:rFonts w:asciiTheme="majorHAnsi" w:hAnsiTheme="majorHAnsi" w:cstheme="majorHAnsi"/>
-                  </w:rPr>
-                  <w:t xml:space="preserve">  </w:t>
+                  <w:t xml:space="preserve"> uvus  </w:t>
                 </w:r>
               </w:sdtContent>
             </w:sdt>
@@ -1726,6 +1701,7 @@
               <w:sdtPr>
                 <w:rPr>
                   <w:rFonts w:asciiTheme="majorHAnsi" w:hAnsiTheme="majorHAnsi" w:cstheme="majorHAnsi"/>
+                  <w:u w:val="single"/>
                 </w:rPr>
                 <w:tag w:val="Moment"/>
                 <w:id w:val="-131097587"/>
@@ -1740,8 +1716,65 @@
                 <w:r>
                   <w:rPr>
                     <w:rFonts w:asciiTheme="majorHAnsi" w:hAnsiTheme="majorHAnsi" w:cstheme="majorHAnsi"/>
+                    <w:u w:val="single"/>
                   </w:rPr>
-                  <w:t xml:space="preserve"> place month day, year </w:t>
+                  <w:t xml:space="preserve"> </w:t>
+                </w:r>
+                <w:r>
+                  <w:rPr>
+                    <w:rFonts w:asciiTheme="majorHAnsi" w:hAnsiTheme="majorHAnsi" w:cstheme="majorHAnsi"/>
+                    <w:u w:val="single"/>
+                  </w:rPr>
+                  <w:t>Sevilla</w:t>
+                </w:r>
+                <w:r>
+                  <w:rPr>
+                    <w:rFonts w:asciiTheme="majorHAnsi" w:hAnsiTheme="majorHAnsi" w:cstheme="majorHAnsi"/>
+                    <w:u w:val="single"/>
+                  </w:rPr>
+                  <w:t xml:space="preserve"> </w:t>
+                </w:r>
+                <w:r>
+                  <w:rPr>
+                    <w:rFonts w:asciiTheme="majorHAnsi" w:hAnsiTheme="majorHAnsi" w:cstheme="majorHAnsi"/>
+                    <w:u w:val="single"/>
+                  </w:rPr>
+                  <w:t>febrero</w:t>
+                </w:r>
+                <w:r>
+                  <w:rPr>
+                    <w:rFonts w:asciiTheme="majorHAnsi" w:hAnsiTheme="majorHAnsi" w:cstheme="majorHAnsi"/>
+                    <w:u w:val="single"/>
+                  </w:rPr>
+                  <w:t xml:space="preserve"> </w:t>
+                </w:r>
+                <w:r>
+                  <w:rPr>
+                    <w:rFonts w:asciiTheme="majorHAnsi" w:hAnsiTheme="majorHAnsi" w:cstheme="majorHAnsi"/>
+                    <w:u w:val="single"/>
+                  </w:rPr>
+                  <w:t>15</w:t>
+                </w:r>
+                <w:r>
+                  <w:rPr>
+                    <w:rFonts w:asciiTheme="majorHAnsi" w:hAnsiTheme="majorHAnsi" w:cstheme="majorHAnsi"/>
+                    <w:u w:val="single"/>
+                  </w:rPr>
+                  <w:t xml:space="preserve">, </w:t>
+                </w:r>
+                <w:r>
+                  <w:rPr>
+                    <w:rFonts w:asciiTheme="majorHAnsi" w:hAnsiTheme="majorHAnsi" w:cstheme="majorHAnsi"/>
+                    <w:u w:val="single"/>
+                  </w:rPr>
+                  <w:t>2024</w:t>
+                </w:r>
+                <w:r>
+                  <w:rPr>
+                    <w:rFonts w:asciiTheme="majorHAnsi" w:hAnsiTheme="majorHAnsi" w:cstheme="majorHAnsi"/>
+                    <w:u w:val="single"/>
+                  </w:rPr>
+                  <w:t xml:space="preserve"> </w:t>
                 </w:r>
               </w:sdtContent>
             </w:sdt>
@@ -4339,7 +4372,13 @@
             <w:rPr>
               <w:rFonts w:asciiTheme="majorHAnsi" w:hAnsiTheme="majorHAnsi" w:cstheme="majorHAnsi"/>
             </w:rPr>
-            <w:t xml:space="preserve">    </w:t>
+            <w:t xml:space="preserve"> x </w:t>
+          </w:r>
+          <w:r>
+            <w:rPr>
+              <w:rFonts w:asciiTheme="majorHAnsi" w:hAnsiTheme="majorHAnsi" w:cstheme="majorHAnsi"/>
+            </w:rPr>
+            <w:t xml:space="preserve"> </w:t>
           </w:r>
         </w:sdtContent>
       </w:sdt>
@@ -4449,7 +4488,19 @@
             <w:rPr>
               <w:rFonts w:asciiTheme="majorHAnsi" w:hAnsiTheme="majorHAnsi" w:cstheme="majorHAnsi"/>
             </w:rPr>
-            <w:t xml:space="preserve">    </w:t>
+            <w:t xml:space="preserve"> </w:t>
+          </w:r>
+          <w:r>
+            <w:rPr>
+              <w:rFonts w:asciiTheme="majorHAnsi" w:hAnsiTheme="majorHAnsi" w:cstheme="majorHAnsi"/>
+            </w:rPr>
+            <w:t>x</w:t>
+          </w:r>
+          <w:r>
+            <w:rPr>
+              <w:rFonts w:asciiTheme="majorHAnsi" w:hAnsiTheme="majorHAnsi" w:cstheme="majorHAnsi"/>
+            </w:rPr>
+            <w:t xml:space="preserve">  </w:t>
           </w:r>
         </w:sdtContent>
       </w:sdt>
@@ -9824,6 +9875,8 @@
     <w:rsid w:val="006B2BEC"/>
     <w:rsid w:val="007314FF"/>
     <w:rsid w:val="007E6F61"/>
+    <w:rsid w:val="007F7DA8"/>
+    <w:rsid w:val="008D6B5F"/>
     <w:rsid w:val="00E057E1"/>
   </w:rsids>
   <m:mathPr>

</xml_diff>

<commit_message>
añadido documentos de analisis individual y charting report
</commit_message>
<xml_diff>
--- a/reports/group/02 Requirements - Group.docx
+++ b/reports/group/02 Requirements - Group.docx
@@ -1,6 +1,6 @@
 
 <file path=word/document.xml><?xml version="1.0" encoding="utf-8"?>
-<w:document xmlns:wpc="http://schemas.microsoft.com/office/word/2010/wordprocessingCanvas" xmlns:cx="http://schemas.microsoft.com/office/drawing/2014/chartex" xmlns:cx1="http://schemas.microsoft.com/office/drawing/2015/9/8/chartex" xmlns:cx2="http://schemas.microsoft.com/office/drawing/2015/10/21/chartex" xmlns:cx3="http://schemas.microsoft.com/office/drawing/2016/5/9/chartex" xmlns:cx4="http://schemas.microsoft.com/office/drawing/2016/5/10/chartex" xmlns:cx5="http://schemas.microsoft.com/office/drawing/2016/5/11/chartex" xmlns:cx6="http://schemas.microsoft.com/office/drawing/2016/5/12/chartex" xmlns:cx7="http://schemas.microsoft.com/office/drawing/2016/5/13/chartex" xmlns:cx8="http://schemas.microsoft.com/office/drawing/2016/5/14/chartex" xmlns:mc="http://schemas.openxmlformats.org/markup-compatibility/2006" xmlns:aink="http://schemas.microsoft.com/office/drawing/2016/ink" xmlns:am3d="http://schemas.microsoft.com/office/drawing/2017/model3d" xmlns:o="urn:schemas-microsoft-com:office:office" xmlns:oel="http://schemas.microsoft.com/office/2019/extlst" xmlns:r="http://schemas.openxmlformats.org/officeDocument/2006/relationships" xmlns:m="http://schemas.openxmlformats.org/officeDocument/2006/math" xmlns:v="urn:schemas-microsoft-com:vml" xmlns:wp14="http://schemas.microsoft.com/office/word/2010/wordprocessingDrawing" xmlns:wp="http://schemas.openxmlformats.org/drawingml/2006/wordprocessingDrawing" xmlns:w10="urn:schemas-microsoft-com:office:word" xmlns:w="http://schemas.openxmlformats.org/wordprocessingml/2006/main" xmlns:w14="http://schemas.microsoft.com/office/word/2010/wordml" xmlns:w15="http://schemas.microsoft.com/office/word/2012/wordml" xmlns:w16cex="http://schemas.microsoft.com/office/word/2018/wordml/cex" xmlns:w16cid="http://schemas.microsoft.com/office/word/2016/wordml/cid" xmlns:w16="http://schemas.microsoft.com/office/word/2018/wordml" xmlns:w16du="http://schemas.microsoft.com/office/word/2023/wordml/word16du" xmlns:w16sdtdh="http://schemas.microsoft.com/office/word/2020/wordml/sdtdatahash" xmlns:w16se="http://schemas.microsoft.com/office/word/2015/wordml/symex" xmlns:wpg="http://schemas.microsoft.com/office/word/2010/wordprocessingGroup" xmlns:wpi="http://schemas.microsoft.com/office/word/2010/wordprocessingInk" xmlns:wne="http://schemas.microsoft.com/office/word/2006/wordml" xmlns:wps="http://schemas.microsoft.com/office/word/2010/wordprocessingShape" mc:Ignorable="w14 w15 w16se w16cid w16 w16cex w16sdtdh w16du wp14">
+<w:document xmlns:wpc="http://schemas.microsoft.com/office/word/2010/wordprocessingCanvas" xmlns:cx="http://schemas.microsoft.com/office/drawing/2014/chartex" xmlns:cx1="http://schemas.microsoft.com/office/drawing/2015/9/8/chartex" xmlns:cx2="http://schemas.microsoft.com/office/drawing/2015/10/21/chartex" xmlns:cx3="http://schemas.microsoft.com/office/drawing/2016/5/9/chartex" xmlns:cx4="http://schemas.microsoft.com/office/drawing/2016/5/10/chartex" xmlns:cx5="http://schemas.microsoft.com/office/drawing/2016/5/11/chartex" xmlns:cx6="http://schemas.microsoft.com/office/drawing/2016/5/12/chartex" xmlns:cx7="http://schemas.microsoft.com/office/drawing/2016/5/13/chartex" xmlns:cx8="http://schemas.microsoft.com/office/drawing/2016/5/14/chartex" xmlns:mc="http://schemas.openxmlformats.org/markup-compatibility/2006" xmlns:aink="http://schemas.microsoft.com/office/drawing/2016/ink" xmlns:am3d="http://schemas.microsoft.com/office/drawing/2017/model3d" xmlns:o="urn:schemas-microsoft-com:office:office" xmlns:r="http://schemas.openxmlformats.org/officeDocument/2006/relationships" xmlns:m="http://schemas.openxmlformats.org/officeDocument/2006/math" xmlns:v="urn:schemas-microsoft-com:vml" xmlns:wp14="http://schemas.microsoft.com/office/word/2010/wordprocessingDrawing" xmlns:wp="http://schemas.openxmlformats.org/drawingml/2006/wordprocessingDrawing" xmlns:w10="urn:schemas-microsoft-com:office:word" xmlns:w="http://schemas.openxmlformats.org/wordprocessingml/2006/main" xmlns:w14="http://schemas.microsoft.com/office/word/2010/wordml" xmlns:w15="http://schemas.microsoft.com/office/word/2012/wordml" xmlns:w16cex="http://schemas.microsoft.com/office/word/2018/wordml/cex" xmlns:w16cid="http://schemas.microsoft.com/office/word/2016/wordml/cid" xmlns:w16="http://schemas.microsoft.com/office/word/2018/wordml" xmlns:w16sdtdh="http://schemas.microsoft.com/office/word/2020/wordml/sdtdatahash" xmlns:w16se="http://schemas.microsoft.com/office/word/2015/wordml/symex" xmlns:wpg="http://schemas.microsoft.com/office/word/2010/wordprocessingGroup" xmlns:wpi="http://schemas.microsoft.com/office/word/2010/wordprocessingInk" xmlns:wne="http://schemas.microsoft.com/office/word/2006/wordml" xmlns:wps="http://schemas.microsoft.com/office/word/2010/wordprocessingShape" mc:Ignorable="w14 w15 w16se w16cid w16 w16cex w16sdtdh wp14">
   <w:body>
     <w:p>
       <w:pPr>
@@ -122,6 +122,7 @@
                 <w15:appearance w15:val="hidden"/>
                 <w:text/>
               </w:sdtPr>
+              <w:sdtEndPr/>
               <w:sdtContent>
                 <w:r>
                   <w:rPr>
@@ -212,6 +213,7 @@
                 <w15:appearance w15:val="hidden"/>
                 <w:text/>
               </w:sdtPr>
+              <w:sdtEndPr/>
               <w:sdtContent>
                 <w:r>
                   <w:rPr>
@@ -306,6 +308,7 @@
                 <w15:appearance w15:val="hidden"/>
                 <w:text/>
               </w:sdtPr>
+              <w:sdtEndPr/>
               <w:sdtContent>
                 <w:r>
                   <w:rPr>
@@ -366,6 +369,7 @@
                 <w15:appearance w15:val="hidden"/>
                 <w:text/>
               </w:sdtPr>
+              <w:sdtEndPr/>
               <w:sdtContent>
                 <w:r>
                   <w:rPr>
@@ -439,6 +443,7 @@
                 <w15:appearance w15:val="hidden"/>
                 <w:text/>
               </w:sdtPr>
+              <w:sdtEndPr/>
               <w:sdtContent>
                 <w:r>
                   <w:rPr>
@@ -533,6 +538,7 @@
                 <w15:appearance w15:val="hidden"/>
                 <w:text/>
               </w:sdtPr>
+              <w:sdtEndPr/>
               <w:sdtContent>
                 <w:r>
                   <w:rPr>
@@ -656,6 +662,7 @@
                 <w15:appearance w15:val="hidden"/>
                 <w:text/>
               </w:sdtPr>
+              <w:sdtEndPr/>
               <w:sdtContent>
                 <w:r>
                   <w:rPr>
@@ -712,6 +719,7 @@
                 <w15:appearance w15:val="hidden"/>
                 <w:text/>
               </w:sdtPr>
+              <w:sdtEndPr/>
               <w:sdtContent>
                 <w:r>
                   <w:rPr>
@@ -780,6 +788,7 @@
                 <w15:appearance w15:val="hidden"/>
                 <w:text/>
               </w:sdtPr>
+              <w:sdtEndPr/>
               <w:sdtContent>
                 <w:r>
                   <w:rPr>
@@ -863,6 +872,7 @@
                 <w15:appearance w15:val="hidden"/>
                 <w:text/>
               </w:sdtPr>
+              <w:sdtEndPr/>
               <w:sdtContent>
                 <w:r>
                   <w:rPr>
@@ -967,6 +977,7 @@
                 <w15:appearance w15:val="hidden"/>
                 <w:text/>
               </w:sdtPr>
+              <w:sdtEndPr/>
               <w:sdtContent>
                 <w:r>
                   <w:rPr>
@@ -1027,6 +1038,7 @@
                 <w15:appearance w15:val="hidden"/>
                 <w:text/>
               </w:sdtPr>
+              <w:sdtEndPr/>
               <w:sdtContent>
                 <w:r>
                   <w:rPr>
@@ -1093,6 +1105,7 @@
                 <w15:appearance w15:val="hidden"/>
                 <w:text/>
               </w:sdtPr>
+              <w:sdtEndPr/>
               <w:sdtContent>
                 <w:r>
                   <w:rPr>
@@ -1100,19 +1113,11 @@
                   </w:rPr>
                   <w:t xml:space="preserve"> </w:t>
                 </w:r>
-                <w:proofErr w:type="spellStart"/>
                 <w:r>
                   <w:rPr>
                     <w:rFonts w:asciiTheme="majorHAnsi" w:hAnsiTheme="majorHAnsi" w:cstheme="majorHAnsi"/>
                   </w:rPr>
-                  <w:t>Youssafi</w:t>
-                </w:r>
-                <w:proofErr w:type="spellEnd"/>
-                <w:r>
-                  <w:rPr>
-                    <w:rFonts w:asciiTheme="majorHAnsi" w:hAnsiTheme="majorHAnsi" w:cstheme="majorHAnsi"/>
-                  </w:rPr>
-                  <w:t xml:space="preserve"> </w:t>
+                  <w:t xml:space="preserve">Youssafi </w:t>
                 </w:r>
                 <w:proofErr w:type="spellStart"/>
                 <w:r>
@@ -1184,6 +1189,7 @@
                 </w:placeholder>
                 <w:text/>
               </w:sdtPr>
+              <w:sdtEndPr/>
               <w:sdtContent>
                 <w:r>
                   <w:rPr>
@@ -1275,6 +1281,7 @@
                 <w15:appearance w15:val="hidden"/>
                 <w:text/>
               </w:sdtPr>
+              <w:sdtEndPr/>
               <w:sdtContent>
                 <w:r>
                   <w:rPr>
@@ -1335,6 +1342,7 @@
                 <w15:appearance w15:val="hidden"/>
                 <w:text/>
               </w:sdtPr>
+              <w:sdtEndPr/>
               <w:sdtContent>
                 <w:r>
                   <w:rPr>
@@ -1401,6 +1409,7 @@
                 <w15:appearance w15:val="hidden"/>
                 <w:text/>
               </w:sdtPr>
+              <w:sdtEndPr/>
               <w:sdtContent>
                 <w:r>
                   <w:rPr>
@@ -1477,6 +1486,7 @@
                 <w15:appearance w15:val="hidden"/>
                 <w:text/>
               </w:sdtPr>
+              <w:sdtEndPr/>
               <w:sdtContent>
                 <w:r>
                   <w:rPr>
@@ -1571,6 +1581,7 @@
                 <w15:appearance w15:val="hidden"/>
                 <w:text/>
               </w:sdtPr>
+              <w:sdtEndPr/>
               <w:sdtContent>
                 <w:r>
                   <w:rPr>
@@ -1633,6 +1644,7 @@
                 <w15:appearance w15:val="hidden"/>
                 <w:text/>
               </w:sdtPr>
+              <w:sdtEndPr/>
               <w:sdtContent>
                 <w:r>
                   <w:rPr>
@@ -1698,6 +1710,7 @@
                 <w15:appearance w15:val="hidden"/>
                 <w:text/>
               </w:sdtPr>
+              <w:sdtEndPr/>
               <w:sdtContent>
                 <w:r>
                   <w:rPr>
@@ -1765,6 +1778,7 @@
                 </w:placeholder>
                 <w:text/>
               </w:sdtPr>
+              <w:sdtEndPr/>
               <w:sdtContent>
                 <w:r>
                   <w:rPr>
@@ -1868,6 +1882,7 @@
                 <w15:appearance w15:val="hidden"/>
                 <w:text/>
               </w:sdtPr>
+              <w:sdtEndPr/>
               <w:sdtContent>
                 <w:r>
                   <w:rPr>
@@ -2191,6 +2206,7 @@
           <w15:appearance w15:val="hidden"/>
           <w:text/>
         </w:sdtPr>
+        <w:sdtEndPr/>
         <w:sdtContent>
           <w:r>
             <w:rPr>
@@ -2257,12 +2273,19 @@
           <w15:appearance w15:val="hidden"/>
           <w:text/>
         </w:sdtPr>
+        <w:sdtEndPr/>
         <w:sdtContent>
           <w:r>
             <w:rPr>
               <w:rFonts w:asciiTheme="majorHAnsi" w:hAnsiTheme="majorHAnsi" w:cstheme="majorHAnsi"/>
             </w:rPr>
-            <w:t xml:space="preserve">    </w:t>
+            <w:t xml:space="preserve"> x</w:t>
+          </w:r>
+          <w:r>
+            <w:rPr>
+              <w:rFonts w:asciiTheme="majorHAnsi" w:hAnsiTheme="majorHAnsi" w:cstheme="majorHAnsi"/>
+            </w:rPr>
+            <w:t xml:space="preserve">  </w:t>
           </w:r>
         </w:sdtContent>
       </w:sdt>
@@ -2458,6 +2481,7 @@
           <w15:appearance w15:val="hidden"/>
           <w:text/>
         </w:sdtPr>
+        <w:sdtEndPr/>
         <w:sdtContent>
           <w:r>
             <w:rPr>
@@ -2622,6 +2646,7 @@
           <w15:appearance w15:val="hidden"/>
           <w:text/>
         </w:sdtPr>
+        <w:sdtEndPr/>
         <w:sdtContent>
           <w:r>
             <w:rPr>
@@ -2786,6 +2811,7 @@
           <w15:appearance w15:val="hidden"/>
           <w:text/>
         </w:sdtPr>
+        <w:sdtEndPr/>
         <w:sdtContent>
           <w:r>
             <w:rPr>
@@ -3032,6 +3058,7 @@
           <w15:appearance w15:val="hidden"/>
           <w:text/>
         </w:sdtPr>
+        <w:sdtEndPr/>
         <w:sdtContent>
           <w:r>
             <w:rPr>
@@ -3182,6 +3209,7 @@
           <w15:appearance w15:val="hidden"/>
           <w:text/>
         </w:sdtPr>
+        <w:sdtEndPr/>
         <w:sdtContent>
           <w:r>
             <w:rPr>
@@ -3341,6 +3369,7 @@
           <w15:appearance w15:val="hidden"/>
           <w:text/>
         </w:sdtPr>
+        <w:sdtEndPr/>
         <w:sdtContent>
           <w:r>
             <w:rPr>
@@ -3601,6 +3630,7 @@
           <w15:appearance w15:val="hidden"/>
           <w:text/>
         </w:sdtPr>
+        <w:sdtEndPr/>
         <w:sdtContent>
           <w:r>
             <w:rPr>
@@ -3683,6 +3713,7 @@
           <w15:appearance w15:val="hidden"/>
           <w:text/>
         </w:sdtPr>
+        <w:sdtEndPr/>
         <w:sdtContent>
           <w:r>
             <w:rPr>
@@ -3793,6 +3824,7 @@
           <w15:appearance w15:val="hidden"/>
           <w:text/>
         </w:sdtPr>
+        <w:sdtEndPr/>
         <w:sdtContent>
           <w:r>
             <w:rPr>
@@ -3861,6 +3893,7 @@
           <w15:appearance w15:val="hidden"/>
           <w:text/>
         </w:sdtPr>
+        <w:sdtEndPr/>
         <w:sdtContent>
           <w:r>
             <w:rPr>
@@ -4101,6 +4134,7 @@
           <w15:appearance w15:val="hidden"/>
           <w:text/>
         </w:sdtPr>
+        <w:sdtEndPr/>
         <w:sdtContent>
           <w:r>
             <w:rPr>
@@ -4167,6 +4201,7 @@
           <w15:appearance w15:val="hidden"/>
           <w:text/>
         </w:sdtPr>
+        <w:sdtEndPr/>
         <w:sdtContent>
           <w:r>
             <w:rPr>
@@ -4371,6 +4406,7 @@
           <w15:appearance w15:val="hidden"/>
           <w:text/>
         </w:sdtPr>
+        <w:sdtEndPr/>
         <w:sdtContent>
           <w:r>
             <w:rPr>
@@ -4509,6 +4545,7 @@
           <w15:appearance w15:val="hidden"/>
           <w:text/>
         </w:sdtPr>
+        <w:sdtEndPr/>
         <w:sdtContent>
           <w:r>
             <w:rPr>
@@ -4569,6 +4606,7 @@
           <w15:appearance w15:val="hidden"/>
           <w:text/>
         </w:sdtPr>
+        <w:sdtEndPr/>
         <w:sdtContent>
           <w:r>
             <w:rPr>
@@ -4623,6 +4661,7 @@
           <w15:appearance w15:val="hidden"/>
           <w:text/>
         </w:sdtPr>
+        <w:sdtEndPr/>
         <w:sdtContent>
           <w:r>
             <w:rPr>
@@ -4688,6 +4727,7 @@
           <w15:appearance w15:val="hidden"/>
           <w:text/>
         </w:sdtPr>
+        <w:sdtEndPr/>
         <w:sdtContent>
           <w:r>
             <w:rPr>
@@ -4753,6 +4793,7 @@
           <w15:appearance w15:val="hidden"/>
           <w:text/>
         </w:sdtPr>
+        <w:sdtEndPr/>
         <w:sdtContent>
           <w:r>
             <w:rPr>
@@ -4903,6 +4944,7 @@
           <w15:appearance w15:val="hidden"/>
           <w:text/>
         </w:sdtPr>
+        <w:sdtEndPr/>
         <w:sdtContent>
           <w:r>
             <w:rPr>
@@ -5022,6 +5064,7 @@
           <w15:appearance w15:val="hidden"/>
           <w:text/>
         </w:sdtPr>
+        <w:sdtEndPr/>
         <w:sdtContent>
           <w:r>
             <w:rPr>
@@ -5233,6 +5276,7 @@
           <w15:appearance w15:val="hidden"/>
           <w:text/>
         </w:sdtPr>
+        <w:sdtEndPr/>
         <w:sdtContent>
           <w:r>
             <w:rPr>
@@ -5286,6 +5330,7 @@
           <w15:appearance w15:val="hidden"/>
           <w:text/>
         </w:sdtPr>
+        <w:sdtEndPr/>
         <w:sdtContent>
           <w:r>
             <w:rPr>
@@ -5347,6 +5392,7 @@
           <w15:appearance w15:val="hidden"/>
           <w:text/>
         </w:sdtPr>
+        <w:sdtEndPr/>
         <w:sdtContent>
           <w:r>
             <w:rPr>
@@ -5538,6 +5584,7 @@
           <w15:appearance w15:val="hidden"/>
           <w:text/>
         </w:sdtPr>
+        <w:sdtEndPr/>
         <w:sdtContent>
           <w:r>
             <w:rPr>
@@ -5650,6 +5697,7 @@
           <w15:appearance w15:val="hidden"/>
           <w:text/>
         </w:sdtPr>
+        <w:sdtEndPr/>
         <w:sdtContent>
           <w:r>
             <w:rPr>
@@ -5769,6 +5817,7 @@
           <w15:appearance w15:val="hidden"/>
           <w:text/>
         </w:sdtPr>
+        <w:sdtEndPr/>
         <w:sdtContent>
           <w:r>
             <w:rPr>
@@ -5888,6 +5937,7 @@
           <w15:appearance w15:val="hidden"/>
           <w:text/>
         </w:sdtPr>
+        <w:sdtEndPr/>
         <w:sdtContent>
           <w:r>
             <w:rPr>
@@ -6057,6 +6107,7 @@
           <w15:appearance w15:val="hidden"/>
           <w:text/>
         </w:sdtPr>
+        <w:sdtEndPr/>
         <w:sdtContent>
           <w:r>
             <w:rPr>
@@ -6225,6 +6276,7 @@
           <w15:appearance w15:val="hidden"/>
           <w:text/>
         </w:sdtPr>
+        <w:sdtEndPr/>
         <w:sdtContent>
           <w:r>
             <w:rPr>
@@ -6335,6 +6387,7 @@
           <w15:appearance w15:val="hidden"/>
           <w:text/>
         </w:sdtPr>
+        <w:sdtEndPr/>
         <w:sdtContent>
           <w:r>
             <w:rPr>
@@ -6412,6 +6465,7 @@
           <w15:appearance w15:val="hidden"/>
           <w:text/>
         </w:sdtPr>
+        <w:sdtEndPr/>
         <w:sdtContent>
           <w:r>
             <w:rPr>
@@ -6635,6 +6689,7 @@
           <w15:appearance w15:val="hidden"/>
           <w:text/>
         </w:sdtPr>
+        <w:sdtEndPr/>
         <w:sdtContent>
           <w:r>
             <w:rPr>
@@ -6752,6 +6807,7 @@
           <w15:appearance w15:val="hidden"/>
           <w:text/>
         </w:sdtPr>
+        <w:sdtEndPr/>
         <w:sdtContent>
           <w:r>
             <w:rPr>
@@ -6806,6 +6862,7 @@
           <w15:appearance w15:val="hidden"/>
           <w:text/>
         </w:sdtPr>
+        <w:sdtEndPr/>
         <w:sdtContent>
           <w:r>
             <w:rPr>
@@ -6860,6 +6917,7 @@
           <w15:appearance w15:val="hidden"/>
           <w:text/>
         </w:sdtPr>
+        <w:sdtEndPr/>
         <w:sdtContent>
           <w:r>
             <w:rPr>
@@ -7144,6 +7202,7 @@
           <w15:appearance w15:val="hidden"/>
           <w:text/>
         </w:sdtPr>
+        <w:sdtEndPr/>
         <w:sdtContent>
           <w:r>
             <w:rPr>
@@ -7197,6 +7256,7 @@
           <w15:appearance w15:val="hidden"/>
           <w:text/>
         </w:sdtPr>
+        <w:sdtEndPr/>
         <w:sdtContent>
           <w:r>
             <w:rPr>
@@ -7232,7 +7292,7 @@
 </file>
 
 <file path=word/numbering.xml><?xml version="1.0" encoding="utf-8"?>
-<w:numbering xmlns:wpc="http://schemas.microsoft.com/office/word/2010/wordprocessingCanvas" xmlns:cx="http://schemas.microsoft.com/office/drawing/2014/chartex" xmlns:cx1="http://schemas.microsoft.com/office/drawing/2015/9/8/chartex" xmlns:cx2="http://schemas.microsoft.com/office/drawing/2015/10/21/chartex" xmlns:cx3="http://schemas.microsoft.com/office/drawing/2016/5/9/chartex" xmlns:cx4="http://schemas.microsoft.com/office/drawing/2016/5/10/chartex" xmlns:cx5="http://schemas.microsoft.com/office/drawing/2016/5/11/chartex" xmlns:cx6="http://schemas.microsoft.com/office/drawing/2016/5/12/chartex" xmlns:cx7="http://schemas.microsoft.com/office/drawing/2016/5/13/chartex" xmlns:cx8="http://schemas.microsoft.com/office/drawing/2016/5/14/chartex" xmlns:mc="http://schemas.openxmlformats.org/markup-compatibility/2006" xmlns:aink="http://schemas.microsoft.com/office/drawing/2016/ink" xmlns:am3d="http://schemas.microsoft.com/office/drawing/2017/model3d" xmlns:o="urn:schemas-microsoft-com:office:office" xmlns:oel="http://schemas.microsoft.com/office/2019/extlst" xmlns:r="http://schemas.openxmlformats.org/officeDocument/2006/relationships" xmlns:m="http://schemas.openxmlformats.org/officeDocument/2006/math" xmlns:v="urn:schemas-microsoft-com:vml" xmlns:wp14="http://schemas.microsoft.com/office/word/2010/wordprocessingDrawing" xmlns:wp="http://schemas.openxmlformats.org/drawingml/2006/wordprocessingDrawing" xmlns:w10="urn:schemas-microsoft-com:office:word" xmlns:w="http://schemas.openxmlformats.org/wordprocessingml/2006/main" xmlns:w14="http://schemas.microsoft.com/office/word/2010/wordml" xmlns:w15="http://schemas.microsoft.com/office/word/2012/wordml" xmlns:w16cex="http://schemas.microsoft.com/office/word/2018/wordml/cex" xmlns:w16cid="http://schemas.microsoft.com/office/word/2016/wordml/cid" xmlns:w16="http://schemas.microsoft.com/office/word/2018/wordml" xmlns:w16du="http://schemas.microsoft.com/office/word/2023/wordml/word16du" xmlns:w16sdtdh="http://schemas.microsoft.com/office/word/2020/wordml/sdtdatahash" xmlns:w16se="http://schemas.microsoft.com/office/word/2015/wordml/symex" xmlns:wpg="http://schemas.microsoft.com/office/word/2010/wordprocessingGroup" xmlns:wpi="http://schemas.microsoft.com/office/word/2010/wordprocessingInk" xmlns:wne="http://schemas.microsoft.com/office/word/2006/wordml" xmlns:wps="http://schemas.microsoft.com/office/word/2010/wordprocessingShape" mc:Ignorable="w14 w15 w16se w16cid w16 w16cex w16sdtdh w16du wp14">
+<w:numbering xmlns:wpc="http://schemas.microsoft.com/office/word/2010/wordprocessingCanvas" xmlns:cx="http://schemas.microsoft.com/office/drawing/2014/chartex" xmlns:cx1="http://schemas.microsoft.com/office/drawing/2015/9/8/chartex" xmlns:cx2="http://schemas.microsoft.com/office/drawing/2015/10/21/chartex" xmlns:cx3="http://schemas.microsoft.com/office/drawing/2016/5/9/chartex" xmlns:cx4="http://schemas.microsoft.com/office/drawing/2016/5/10/chartex" xmlns:cx5="http://schemas.microsoft.com/office/drawing/2016/5/11/chartex" xmlns:cx6="http://schemas.microsoft.com/office/drawing/2016/5/12/chartex" xmlns:cx7="http://schemas.microsoft.com/office/drawing/2016/5/13/chartex" xmlns:cx8="http://schemas.microsoft.com/office/drawing/2016/5/14/chartex" xmlns:mc="http://schemas.openxmlformats.org/markup-compatibility/2006" xmlns:aink="http://schemas.microsoft.com/office/drawing/2016/ink" xmlns:am3d="http://schemas.microsoft.com/office/drawing/2017/model3d" xmlns:o="urn:schemas-microsoft-com:office:office" xmlns:r="http://schemas.openxmlformats.org/officeDocument/2006/relationships" xmlns:m="http://schemas.openxmlformats.org/officeDocument/2006/math" xmlns:v="urn:schemas-microsoft-com:vml" xmlns:wp14="http://schemas.microsoft.com/office/word/2010/wordprocessingDrawing" xmlns:wp="http://schemas.openxmlformats.org/drawingml/2006/wordprocessingDrawing" xmlns:w10="urn:schemas-microsoft-com:office:word" xmlns:w="http://schemas.openxmlformats.org/wordprocessingml/2006/main" xmlns:w14="http://schemas.microsoft.com/office/word/2010/wordml" xmlns:w15="http://schemas.microsoft.com/office/word/2012/wordml" xmlns:w16cex="http://schemas.microsoft.com/office/word/2018/wordml/cex" xmlns:w16cid="http://schemas.microsoft.com/office/word/2016/wordml/cid" xmlns:w16="http://schemas.microsoft.com/office/word/2018/wordml" xmlns:w16sdtdh="http://schemas.microsoft.com/office/word/2020/wordml/sdtdatahash" xmlns:w16se="http://schemas.microsoft.com/office/word/2015/wordml/symex" xmlns:wpg="http://schemas.microsoft.com/office/word/2010/wordprocessingGroup" xmlns:wpi="http://schemas.microsoft.com/office/word/2010/wordprocessingInk" xmlns:wne="http://schemas.microsoft.com/office/word/2006/wordml" xmlns:wps="http://schemas.microsoft.com/office/word/2010/wordprocessingShape" mc:Ignorable="w14 w15 w16se w16cid w16 w16cex w16sdtdh wp14">
   <w:abstractNum w:abstractNumId="0" w15:restartNumberingAfterBreak="0">
     <w:nsid w:val="3C204ED6"/>
     <w:multiLevelType w:val="hybridMultilevel"/>
@@ -7573,20 +7633,20 @@
       </w:rPr>
     </w:lvl>
   </w:abstractNum>
-  <w:num w:numId="1" w16cid:durableId="444228126">
+  <w:num w:numId="1">
     <w:abstractNumId w:val="1"/>
   </w:num>
-  <w:num w:numId="2" w16cid:durableId="488207270">
+  <w:num w:numId="2">
     <w:abstractNumId w:val="0"/>
   </w:num>
-  <w:num w:numId="3" w16cid:durableId="2114014930">
+  <w:num w:numId="3">
     <w:abstractNumId w:val="2"/>
   </w:num>
 </w:numbering>
 </file>
 
 <file path=word/styles.xml><?xml version="1.0" encoding="utf-8"?>
-<w:styles xmlns:mc="http://schemas.openxmlformats.org/markup-compatibility/2006" xmlns:r="http://schemas.openxmlformats.org/officeDocument/2006/relationships" xmlns:w="http://schemas.openxmlformats.org/wordprocessingml/2006/main" xmlns:w14="http://schemas.microsoft.com/office/word/2010/wordml" xmlns:w15="http://schemas.microsoft.com/office/word/2012/wordml" xmlns:w16cex="http://schemas.microsoft.com/office/word/2018/wordml/cex" xmlns:w16cid="http://schemas.microsoft.com/office/word/2016/wordml/cid" xmlns:w16="http://schemas.microsoft.com/office/word/2018/wordml" xmlns:w16du="http://schemas.microsoft.com/office/word/2023/wordml/word16du" xmlns:w16sdtdh="http://schemas.microsoft.com/office/word/2020/wordml/sdtdatahash" xmlns:w16se="http://schemas.microsoft.com/office/word/2015/wordml/symex" mc:Ignorable="w14 w15 w16se w16cid w16 w16cex w16sdtdh w16du">
+<w:styles xmlns:mc="http://schemas.openxmlformats.org/markup-compatibility/2006" xmlns:r="http://schemas.openxmlformats.org/officeDocument/2006/relationships" xmlns:w="http://schemas.openxmlformats.org/wordprocessingml/2006/main" xmlns:w14="http://schemas.microsoft.com/office/word/2010/wordml" xmlns:w15="http://schemas.microsoft.com/office/word/2012/wordml" xmlns:w16cex="http://schemas.microsoft.com/office/word/2018/wordml/cex" xmlns:w16cid="http://schemas.microsoft.com/office/word/2016/wordml/cid" xmlns:w16="http://schemas.microsoft.com/office/word/2018/wordml" xmlns:w16sdtdh="http://schemas.microsoft.com/office/word/2020/wordml/sdtdatahash" xmlns:w16se="http://schemas.microsoft.com/office/word/2015/wordml/symex" mc:Ignorable="w14 w15 w16se w16cid w16 w16cex w16sdtdh">
   <w:docDefaults>
     <w:rPrDefault>
       <w:rPr>
@@ -8247,7 +8307,7 @@
 </file>
 
 <file path=word/glossary/document.xml><?xml version="1.0" encoding="utf-8"?>
-<w:glossaryDocument xmlns:wpc="http://schemas.microsoft.com/office/word/2010/wordprocessingCanvas" xmlns:cx="http://schemas.microsoft.com/office/drawing/2014/chartex" xmlns:cx1="http://schemas.microsoft.com/office/drawing/2015/9/8/chartex" xmlns:cx2="http://schemas.microsoft.com/office/drawing/2015/10/21/chartex" xmlns:cx3="http://schemas.microsoft.com/office/drawing/2016/5/9/chartex" xmlns:cx4="http://schemas.microsoft.com/office/drawing/2016/5/10/chartex" xmlns:cx5="http://schemas.microsoft.com/office/drawing/2016/5/11/chartex" xmlns:cx6="http://schemas.microsoft.com/office/drawing/2016/5/12/chartex" xmlns:cx7="http://schemas.microsoft.com/office/drawing/2016/5/13/chartex" xmlns:cx8="http://schemas.microsoft.com/office/drawing/2016/5/14/chartex" xmlns:mc="http://schemas.openxmlformats.org/markup-compatibility/2006" xmlns:aink="http://schemas.microsoft.com/office/drawing/2016/ink" xmlns:am3d="http://schemas.microsoft.com/office/drawing/2017/model3d" xmlns:o="urn:schemas-microsoft-com:office:office" xmlns:oel="http://schemas.microsoft.com/office/2019/extlst" xmlns:r="http://schemas.openxmlformats.org/officeDocument/2006/relationships" xmlns:m="http://schemas.openxmlformats.org/officeDocument/2006/math" xmlns:v="urn:schemas-microsoft-com:vml" xmlns:wp14="http://schemas.microsoft.com/office/word/2010/wordprocessingDrawing" xmlns:wp="http://schemas.openxmlformats.org/drawingml/2006/wordprocessingDrawing" xmlns:w10="urn:schemas-microsoft-com:office:word" xmlns:w="http://schemas.openxmlformats.org/wordprocessingml/2006/main" xmlns:w14="http://schemas.microsoft.com/office/word/2010/wordml" xmlns:w15="http://schemas.microsoft.com/office/word/2012/wordml" xmlns:w16cex="http://schemas.microsoft.com/office/word/2018/wordml/cex" xmlns:w16cid="http://schemas.microsoft.com/office/word/2016/wordml/cid" xmlns:w16="http://schemas.microsoft.com/office/word/2018/wordml" xmlns:w16du="http://schemas.microsoft.com/office/word/2023/wordml/word16du" xmlns:w16sdtdh="http://schemas.microsoft.com/office/word/2020/wordml/sdtdatahash" xmlns:w16se="http://schemas.microsoft.com/office/word/2015/wordml/symex" xmlns:wpg="http://schemas.microsoft.com/office/word/2010/wordprocessingGroup" xmlns:wpi="http://schemas.microsoft.com/office/word/2010/wordprocessingInk" xmlns:wne="http://schemas.microsoft.com/office/word/2006/wordml" xmlns:wps="http://schemas.microsoft.com/office/word/2010/wordprocessingShape" mc:Ignorable="w14 w15 w16se w16cid w16 w16cex w16sdtdh w16du wp14">
+<w:glossaryDocument xmlns:wpc="http://schemas.microsoft.com/office/word/2010/wordprocessingCanvas" xmlns:cx="http://schemas.microsoft.com/office/drawing/2014/chartex" xmlns:cx1="http://schemas.microsoft.com/office/drawing/2015/9/8/chartex" xmlns:cx2="http://schemas.microsoft.com/office/drawing/2015/10/21/chartex" xmlns:cx3="http://schemas.microsoft.com/office/drawing/2016/5/9/chartex" xmlns:cx4="http://schemas.microsoft.com/office/drawing/2016/5/10/chartex" xmlns:cx5="http://schemas.microsoft.com/office/drawing/2016/5/11/chartex" xmlns:cx6="http://schemas.microsoft.com/office/drawing/2016/5/12/chartex" xmlns:cx7="http://schemas.microsoft.com/office/drawing/2016/5/13/chartex" xmlns:cx8="http://schemas.microsoft.com/office/drawing/2016/5/14/chartex" xmlns:mc="http://schemas.openxmlformats.org/markup-compatibility/2006" xmlns:aink="http://schemas.microsoft.com/office/drawing/2016/ink" xmlns:am3d="http://schemas.microsoft.com/office/drawing/2017/model3d" xmlns:o="urn:schemas-microsoft-com:office:office" xmlns:r="http://schemas.openxmlformats.org/officeDocument/2006/relationships" xmlns:m="http://schemas.openxmlformats.org/officeDocument/2006/math" xmlns:v="urn:schemas-microsoft-com:vml" xmlns:wp14="http://schemas.microsoft.com/office/word/2010/wordprocessingDrawing" xmlns:wp="http://schemas.openxmlformats.org/drawingml/2006/wordprocessingDrawing" xmlns:w10="urn:schemas-microsoft-com:office:word" xmlns:w="http://schemas.openxmlformats.org/wordprocessingml/2006/main" xmlns:w14="http://schemas.microsoft.com/office/word/2010/wordml" xmlns:w15="http://schemas.microsoft.com/office/word/2012/wordml" xmlns:w16cex="http://schemas.microsoft.com/office/word/2018/wordml/cex" xmlns:w16cid="http://schemas.microsoft.com/office/word/2016/wordml/cid" xmlns:w16="http://schemas.microsoft.com/office/word/2018/wordml" xmlns:w16sdtdh="http://schemas.microsoft.com/office/word/2020/wordml/sdtdatahash" xmlns:w16se="http://schemas.microsoft.com/office/word/2015/wordml/symex" xmlns:wpg="http://schemas.microsoft.com/office/word/2010/wordprocessingGroup" xmlns:wpi="http://schemas.microsoft.com/office/word/2010/wordprocessingInk" xmlns:wne="http://schemas.microsoft.com/office/word/2006/wordml" xmlns:wps="http://schemas.microsoft.com/office/word/2010/wordprocessingShape" mc:Ignorable="w14 w15 w16se w16cid w16 w16cex w16sdtdh wp14">
   <w:docParts>
     <w:docPart>
       <w:docPartPr>
@@ -9936,7 +9996,7 @@
 </file>
 
 <file path=word/glossary/fontTable.xml><?xml version="1.0" encoding="utf-8"?>
-<w:fonts xmlns:mc="http://schemas.openxmlformats.org/markup-compatibility/2006" xmlns:r="http://schemas.openxmlformats.org/officeDocument/2006/relationships" xmlns:w="http://schemas.openxmlformats.org/wordprocessingml/2006/main" xmlns:w14="http://schemas.microsoft.com/office/word/2010/wordml" xmlns:w15="http://schemas.microsoft.com/office/word/2012/wordml" xmlns:w16cex="http://schemas.microsoft.com/office/word/2018/wordml/cex" xmlns:w16cid="http://schemas.microsoft.com/office/word/2016/wordml/cid" xmlns:w16="http://schemas.microsoft.com/office/word/2018/wordml" xmlns:w16du="http://schemas.microsoft.com/office/word/2023/wordml/word16du" xmlns:w16sdtdh="http://schemas.microsoft.com/office/word/2020/wordml/sdtdatahash" xmlns:w16se="http://schemas.microsoft.com/office/word/2015/wordml/symex" mc:Ignorable="w14 w15 w16se w16cid w16 w16cex w16sdtdh w16du">
+<w:fonts xmlns:mc="http://schemas.openxmlformats.org/markup-compatibility/2006" xmlns:r="http://schemas.openxmlformats.org/officeDocument/2006/relationships" xmlns:w="http://schemas.openxmlformats.org/wordprocessingml/2006/main" xmlns:w14="http://schemas.microsoft.com/office/word/2010/wordml" xmlns:w15="http://schemas.microsoft.com/office/word/2012/wordml" xmlns:w16cex="http://schemas.microsoft.com/office/word/2018/wordml/cex" xmlns:w16cid="http://schemas.microsoft.com/office/word/2016/wordml/cid" xmlns:w16="http://schemas.microsoft.com/office/word/2018/wordml" xmlns:w16sdtdh="http://schemas.microsoft.com/office/word/2020/wordml/sdtdatahash" xmlns:w16se="http://schemas.microsoft.com/office/word/2015/wordml/symex" mc:Ignorable="w14 w15 w16se w16cid w16 w16cex w16sdtdh">
   <w:font w:name="Wingdings">
     <w:panose1 w:val="05000000000000000000"/>
     <w:charset w:val="02"/>
@@ -9970,7 +10030,7 @@
     <w:charset w:val="00"/>
     <w:family w:val="swiss"/>
     <w:pitch w:val="variable"/>
-    <w:sig w:usb0="E4002EFF" w:usb1="C000247B" w:usb2="00000009" w:usb3="00000000" w:csb0="000001FF" w:csb1="00000000"/>
+    <w:sig w:usb0="E4002EFF" w:usb1="C200247B" w:usb2="00000009" w:usb3="00000000" w:csb0="000001FF" w:csb1="00000000"/>
   </w:font>
   <w:font w:name="Calibri Light">
     <w:panose1 w:val="020F0302020204030204"/>
@@ -9994,23 +10054,11 @@
     <w:pitch w:val="fixed"/>
     <w:sig w:usb0="E00002FF" w:usb1="6AC7FDFB" w:usb2="08000012" w:usb3="00000000" w:csb0="0002009F" w:csb1="00000000"/>
   </w:font>
-  <w:font w:name="Aptos">
-    <w:charset w:val="00"/>
-    <w:family w:val="swiss"/>
-    <w:pitch w:val="variable"/>
-    <w:sig w:usb0="20000287" w:usb1="00000003" w:usb2="00000000" w:usb3="00000000" w:csb0="0000019F" w:csb1="00000000"/>
-  </w:font>
-  <w:font w:name="Aptos Display">
-    <w:charset w:val="00"/>
-    <w:family w:val="swiss"/>
-    <w:pitch w:val="variable"/>
-    <w:sig w:usb0="20000287" w:usb1="00000003" w:usb2="00000000" w:usb3="00000000" w:csb0="0000019F" w:csb1="00000000"/>
-  </w:font>
 </w:fonts>
 </file>
 
 <file path=word/glossary/settings.xml><?xml version="1.0" encoding="utf-8"?>
-<w:settings xmlns:mc="http://schemas.openxmlformats.org/markup-compatibility/2006" xmlns:o="urn:schemas-microsoft-com:office:office" xmlns:r="http://schemas.openxmlformats.org/officeDocument/2006/relationships" xmlns:m="http://schemas.openxmlformats.org/officeDocument/2006/math" xmlns:v="urn:schemas-microsoft-com:vml" xmlns:w10="urn:schemas-microsoft-com:office:word" xmlns:w="http://schemas.openxmlformats.org/wordprocessingml/2006/main" xmlns:w14="http://schemas.microsoft.com/office/word/2010/wordml" xmlns:w15="http://schemas.microsoft.com/office/word/2012/wordml" xmlns:w16cex="http://schemas.microsoft.com/office/word/2018/wordml/cex" xmlns:w16cid="http://schemas.microsoft.com/office/word/2016/wordml/cid" xmlns:w16="http://schemas.microsoft.com/office/word/2018/wordml" xmlns:w16du="http://schemas.microsoft.com/office/word/2023/wordml/word16du" xmlns:w16sdtdh="http://schemas.microsoft.com/office/word/2020/wordml/sdtdatahash" xmlns:w16se="http://schemas.microsoft.com/office/word/2015/wordml/symex" xmlns:sl="http://schemas.openxmlformats.org/schemaLibrary/2006/main" mc:Ignorable="w14 w15 w16se w16cid w16 w16cex w16sdtdh w16du">
+<w:settings xmlns:mc="http://schemas.openxmlformats.org/markup-compatibility/2006" xmlns:o="urn:schemas-microsoft-com:office:office" xmlns:r="http://schemas.openxmlformats.org/officeDocument/2006/relationships" xmlns:m="http://schemas.openxmlformats.org/officeDocument/2006/math" xmlns:v="urn:schemas-microsoft-com:vml" xmlns:w10="urn:schemas-microsoft-com:office:word" xmlns:w="http://schemas.openxmlformats.org/wordprocessingml/2006/main" xmlns:w14="http://schemas.microsoft.com/office/word/2010/wordml" xmlns:w15="http://schemas.microsoft.com/office/word/2012/wordml" xmlns:w16cex="http://schemas.microsoft.com/office/word/2018/wordml/cex" xmlns:w16cid="http://schemas.microsoft.com/office/word/2016/wordml/cid" xmlns:w16="http://schemas.microsoft.com/office/word/2018/wordml" xmlns:w16sdtdh="http://schemas.microsoft.com/office/word/2020/wordml/sdtdatahash" xmlns:w16se="http://schemas.microsoft.com/office/word/2015/wordml/symex" xmlns:sl="http://schemas.openxmlformats.org/schemaLibrary/2006/main" mc:Ignorable="w14 w15 w16se w16cid w16 w16cex w16sdtdh">
   <w:view w:val="normal"/>
   <w:defaultTabStop w:val="708"/>
   <w:hyphenationZone w:val="425"/>
@@ -10033,6 +10081,7 @@
     <w:rsid w:val="007E6F61"/>
     <w:rsid w:val="007F7DA8"/>
     <w:rsid w:val="008D6B5F"/>
+    <w:rsid w:val="00B46E15"/>
     <w:rsid w:val="00E057E1"/>
     <w:rsid w:val="00F6084C"/>
   </w:rsids>
@@ -10058,7 +10107,7 @@
 </file>
 
 <file path=word/glossary/styles.xml><?xml version="1.0" encoding="utf-8"?>
-<w:styles xmlns:mc="http://schemas.openxmlformats.org/markup-compatibility/2006" xmlns:r="http://schemas.openxmlformats.org/officeDocument/2006/relationships" xmlns:w="http://schemas.openxmlformats.org/wordprocessingml/2006/main" xmlns:w14="http://schemas.microsoft.com/office/word/2010/wordml" xmlns:w15="http://schemas.microsoft.com/office/word/2012/wordml" xmlns:w16cex="http://schemas.microsoft.com/office/word/2018/wordml/cex" xmlns:w16cid="http://schemas.microsoft.com/office/word/2016/wordml/cid" xmlns:w16="http://schemas.microsoft.com/office/word/2018/wordml" xmlns:w16du="http://schemas.microsoft.com/office/word/2023/wordml/word16du" xmlns:w16sdtdh="http://schemas.microsoft.com/office/word/2020/wordml/sdtdatahash" xmlns:w16se="http://schemas.microsoft.com/office/word/2015/wordml/symex" mc:Ignorable="w14 w15 w16se w16cid w16 w16cex w16sdtdh w16du">
+<w:styles xmlns:mc="http://schemas.openxmlformats.org/markup-compatibility/2006" xmlns:r="http://schemas.openxmlformats.org/officeDocument/2006/relationships" xmlns:w="http://schemas.openxmlformats.org/wordprocessingml/2006/main" xmlns:w14="http://schemas.microsoft.com/office/word/2010/wordml" xmlns:w15="http://schemas.microsoft.com/office/word/2012/wordml" xmlns:w16cex="http://schemas.microsoft.com/office/word/2018/wordml/cex" xmlns:w16cid="http://schemas.microsoft.com/office/word/2016/wordml/cid" xmlns:w16="http://schemas.microsoft.com/office/word/2018/wordml" xmlns:w16sdtdh="http://schemas.microsoft.com/office/word/2020/wordml/sdtdatahash" xmlns:w16se="http://schemas.microsoft.com/office/word/2015/wordml/symex" mc:Ignorable="w14 w15 w16se w16cid w16 w16cex w16sdtdh">
   <w:docDefaults>
     <w:rPrDefault>
       <w:rPr>
@@ -10731,7 +10780,7 @@
 </file>
 
 <file path=word/glossary/webSettings.xml><?xml version="1.0" encoding="utf-8"?>
-<w:webSettings xmlns:mc="http://schemas.openxmlformats.org/markup-compatibility/2006" xmlns:r="http://schemas.openxmlformats.org/officeDocument/2006/relationships" xmlns:w="http://schemas.openxmlformats.org/wordprocessingml/2006/main" xmlns:w14="http://schemas.microsoft.com/office/word/2010/wordml" xmlns:w15="http://schemas.microsoft.com/office/word/2012/wordml" xmlns:w16cex="http://schemas.microsoft.com/office/word/2018/wordml/cex" xmlns:w16cid="http://schemas.microsoft.com/office/word/2016/wordml/cid" xmlns:w16="http://schemas.microsoft.com/office/word/2018/wordml" xmlns:w16du="http://schemas.microsoft.com/office/word/2023/wordml/word16du" xmlns:w16sdtdh="http://schemas.microsoft.com/office/word/2020/wordml/sdtdatahash" xmlns:w16se="http://schemas.microsoft.com/office/word/2015/wordml/symex" mc:Ignorable="w14 w15 w16se w16cid w16 w16cex w16sdtdh w16du">
+<w:webSettings xmlns:mc="http://schemas.openxmlformats.org/markup-compatibility/2006" xmlns:r="http://schemas.openxmlformats.org/officeDocument/2006/relationships" xmlns:w="http://schemas.openxmlformats.org/wordprocessingml/2006/main" xmlns:w14="http://schemas.microsoft.com/office/word/2010/wordml" xmlns:w15="http://schemas.microsoft.com/office/word/2012/wordml" xmlns:w16cex="http://schemas.microsoft.com/office/word/2018/wordml/cex" xmlns:w16cid="http://schemas.microsoft.com/office/word/2016/wordml/cid" xmlns:w16="http://schemas.microsoft.com/office/word/2018/wordml" xmlns:w16sdtdh="http://schemas.microsoft.com/office/word/2020/wordml/sdtdatahash" xmlns:w16se="http://schemas.microsoft.com/office/word/2015/wordml/symex" mc:Ignorable="w14 w15 w16se w16cid w16 w16cex w16sdtdh">
   <w:optimizeForBrowser/>
   <w:allowPNG/>
 </w:webSettings>

</xml_diff>

<commit_message>
UML Mandatory final, y documentos modificados
</commit_message>
<xml_diff>
--- a/reports/group/02 Requirements - Group.docx
+++ b/reports/group/02 Requirements - Group.docx
@@ -1,10 +1,10 @@
 
 <file path=word/document.xml><?xml version="1.0" encoding="utf-8"?>
-<w:document xmlns:wpc="http://schemas.microsoft.com/office/word/2010/wordprocessingCanvas" xmlns:cx="http://schemas.microsoft.com/office/drawing/2014/chartex" xmlns:cx1="http://schemas.microsoft.com/office/drawing/2015/9/8/chartex" xmlns:cx2="http://schemas.microsoft.com/office/drawing/2015/10/21/chartex" xmlns:cx3="http://schemas.microsoft.com/office/drawing/2016/5/9/chartex" xmlns:cx4="http://schemas.microsoft.com/office/drawing/2016/5/10/chartex" xmlns:cx5="http://schemas.microsoft.com/office/drawing/2016/5/11/chartex" xmlns:cx6="http://schemas.microsoft.com/office/drawing/2016/5/12/chartex" xmlns:cx7="http://schemas.microsoft.com/office/drawing/2016/5/13/chartex" xmlns:cx8="http://schemas.microsoft.com/office/drawing/2016/5/14/chartex" xmlns:mc="http://schemas.openxmlformats.org/markup-compatibility/2006" xmlns:aink="http://schemas.microsoft.com/office/drawing/2016/ink" xmlns:am3d="http://schemas.microsoft.com/office/drawing/2017/model3d" xmlns:o="urn:schemas-microsoft-com:office:office" xmlns:oel="http://schemas.microsoft.com/office/2019/extlst" xmlns:r="http://schemas.openxmlformats.org/officeDocument/2006/relationships" xmlns:m="http://schemas.openxmlformats.org/officeDocument/2006/math" xmlns:v="urn:schemas-microsoft-com:vml" xmlns:wp14="http://schemas.microsoft.com/office/word/2010/wordprocessingDrawing" xmlns:wp="http://schemas.openxmlformats.org/drawingml/2006/wordprocessingDrawing" xmlns:w10="urn:schemas-microsoft-com:office:word" xmlns:w="http://schemas.openxmlformats.org/wordprocessingml/2006/main" xmlns:w14="http://schemas.microsoft.com/office/word/2010/wordml" xmlns:w15="http://schemas.microsoft.com/office/word/2012/wordml" xmlns:w16cex="http://schemas.microsoft.com/office/word/2018/wordml/cex" xmlns:w16cid="http://schemas.microsoft.com/office/word/2016/wordml/cid" xmlns:w16="http://schemas.microsoft.com/office/word/2018/wordml" xmlns:w16sdtdh="http://schemas.microsoft.com/office/word/2020/wordml/sdtdatahash" xmlns:w16se="http://schemas.microsoft.com/office/word/2015/wordml/symex" xmlns:wpg="http://schemas.microsoft.com/office/word/2010/wordprocessingGroup" xmlns:wpi="http://schemas.microsoft.com/office/word/2010/wordprocessingInk" xmlns:wne="http://schemas.microsoft.com/office/word/2006/wordml" xmlns:wps="http://schemas.microsoft.com/office/word/2010/wordprocessingShape" mc:Ignorable="w14 w15 w16se w16cid w16 w16cex w16sdtdh wp14">
+<w:document xmlns:wpc="http://schemas.microsoft.com/office/word/2010/wordprocessingCanvas" xmlns:cx="http://schemas.microsoft.com/office/drawing/2014/chartex" xmlns:cx1="http://schemas.microsoft.com/office/drawing/2015/9/8/chartex" xmlns:cx2="http://schemas.microsoft.com/office/drawing/2015/10/21/chartex" xmlns:cx3="http://schemas.microsoft.com/office/drawing/2016/5/9/chartex" xmlns:cx4="http://schemas.microsoft.com/office/drawing/2016/5/10/chartex" xmlns:cx5="http://schemas.microsoft.com/office/drawing/2016/5/11/chartex" xmlns:cx6="http://schemas.microsoft.com/office/drawing/2016/5/12/chartex" xmlns:cx7="http://schemas.microsoft.com/office/drawing/2016/5/13/chartex" xmlns:cx8="http://schemas.microsoft.com/office/drawing/2016/5/14/chartex" xmlns:mc="http://schemas.openxmlformats.org/markup-compatibility/2006" xmlns:aink="http://schemas.microsoft.com/office/drawing/2016/ink" xmlns:am3d="http://schemas.microsoft.com/office/drawing/2017/model3d" xmlns:o="urn:schemas-microsoft-com:office:office" xmlns:r="http://schemas.openxmlformats.org/officeDocument/2006/relationships" xmlns:m="http://schemas.openxmlformats.org/officeDocument/2006/math" xmlns:v="urn:schemas-microsoft-com:vml" xmlns:wp14="http://schemas.microsoft.com/office/word/2010/wordprocessingDrawing" xmlns:wp="http://schemas.openxmlformats.org/drawingml/2006/wordprocessingDrawing" xmlns:w10="urn:schemas-microsoft-com:office:word" xmlns:w="http://schemas.openxmlformats.org/wordprocessingml/2006/main" xmlns:w14="http://schemas.microsoft.com/office/word/2010/wordml" xmlns:w15="http://schemas.microsoft.com/office/word/2012/wordml" xmlns:w16cex="http://schemas.microsoft.com/office/word/2018/wordml/cex" xmlns:w16cid="http://schemas.microsoft.com/office/word/2016/wordml/cid" xmlns:w16="http://schemas.microsoft.com/office/word/2018/wordml" xmlns:w16sdtdh="http://schemas.microsoft.com/office/word/2020/wordml/sdtdatahash" xmlns:w16se="http://schemas.microsoft.com/office/word/2015/wordml/symex" xmlns:wpg="http://schemas.microsoft.com/office/word/2010/wordprocessingGroup" xmlns:wpi="http://schemas.microsoft.com/office/word/2010/wordprocessingInk" xmlns:wne="http://schemas.microsoft.com/office/word/2006/wordml" xmlns:wps="http://schemas.microsoft.com/office/word/2010/wordprocessingShape" mc:Ignorable="w14 w15 w16se w16cid w16 w16cex w16sdtdh wp14">
   <w:body>
     <w:p>
       <w:pPr>
-        <w:pStyle w:val="Heading1"/>
+        <w:pStyle w:val="Ttulo1"/>
         <w:spacing w:before="0"/>
         <w:rPr>
           <w:rFonts w:cstheme="majorHAnsi"/>
@@ -59,8 +59,8 @@
         <w:tblLook w:val="0600" w:firstRow="0" w:lastRow="0" w:firstColumn="0" w:lastColumn="0" w:noHBand="1" w:noVBand="1"/>
       </w:tblPr>
       <w:tblGrid>
-        <w:gridCol w:w="4265"/>
-        <w:gridCol w:w="4239"/>
+        <w:gridCol w:w="4284"/>
+        <w:gridCol w:w="4220"/>
       </w:tblGrid>
       <w:tr>
         <w:tc>
@@ -76,7 +76,7 @@
           </w:tcPr>
           <w:p>
             <w:pPr>
-              <w:pStyle w:val="NoSpacing"/>
+              <w:pStyle w:val="Sinespaciado"/>
               <w:rPr>
                 <w:rFonts w:asciiTheme="majorHAnsi" w:hAnsiTheme="majorHAnsi" w:cstheme="majorHAnsi"/>
               </w:rPr>
@@ -122,6 +122,7 @@
                 <w15:appearance w15:val="hidden"/>
                 <w:text/>
               </w:sdtPr>
+              <w:sdtEndPr/>
               <w:sdtContent>
                 <w:r>
                   <w:rPr>
@@ -173,7 +174,7 @@
           </w:tcPr>
           <w:p>
             <w:pPr>
-              <w:pStyle w:val="NoSpacing"/>
+              <w:pStyle w:val="Sinespaciado"/>
               <w:rPr>
                 <w:rFonts w:asciiTheme="majorHAnsi" w:hAnsiTheme="majorHAnsi" w:cstheme="majorHAnsi"/>
               </w:rPr>
@@ -203,6 +204,7 @@
               <w:sdtPr>
                 <w:rPr>
                   <w:rFonts w:asciiTheme="majorHAnsi" w:hAnsiTheme="majorHAnsi" w:cstheme="majorHAnsi"/>
+                  <w:u w:val="single"/>
                 </w:rPr>
                 <w:tag w:val="Repository"/>
                 <w:id w:val="46497162"/>
@@ -212,18 +214,14 @@
                 <w15:appearance w15:val="hidden"/>
                 <w:text/>
               </w:sdtPr>
+              <w:sdtEndPr/>
               <w:sdtContent>
                 <w:r>
                   <w:rPr>
                     <w:rFonts w:asciiTheme="majorHAnsi" w:hAnsiTheme="majorHAnsi" w:cstheme="majorHAnsi"/>
+                    <w:u w:val="single"/>
                   </w:rPr>
-                  <w:t xml:space="preserve"> https://github.com/Ahydul/Acme-SF-D01</w:t>
-                </w:r>
-                <w:r>
-                  <w:rPr>
-                    <w:rFonts w:asciiTheme="majorHAnsi" w:hAnsiTheme="majorHAnsi" w:cstheme="majorHAnsi"/>
-                  </w:rPr>
-                  <w:t xml:space="preserve"> </w:t>
+                  <w:t>https://github.com/Ahydul/Acme-SF-D02.git</w:t>
                 </w:r>
               </w:sdtContent>
             </w:sdt>
@@ -266,7 +264,7 @@
           </w:p>
           <w:p>
             <w:pPr>
-              <w:pStyle w:val="NoSpacing"/>
+              <w:pStyle w:val="Sinespaciado"/>
               <w:rPr>
                 <w:rFonts w:asciiTheme="majorHAnsi" w:hAnsiTheme="majorHAnsi" w:cstheme="majorHAnsi"/>
                 <w:b/>
@@ -306,6 +304,7 @@
                 <w15:appearance w15:val="hidden"/>
                 <w:text/>
               </w:sdtPr>
+              <w:sdtEndPr/>
               <w:sdtContent>
                 <w:r>
                   <w:rPr>
@@ -325,7 +324,7 @@
           <w:permEnd w:id="291510380"/>
           <w:p>
             <w:pPr>
-              <w:pStyle w:val="NoSpacing"/>
+              <w:pStyle w:val="Sinespaciado"/>
               <w:rPr>
                 <w:rFonts w:asciiTheme="majorHAnsi" w:hAnsiTheme="majorHAnsi" w:cstheme="majorHAnsi"/>
                 <w:b/>
@@ -366,12 +365,27 @@
                 <w15:appearance w15:val="hidden"/>
                 <w:text/>
               </w:sdtPr>
+              <w:sdtEndPr/>
               <w:sdtContent>
                 <w:r>
                   <w:rPr>
                     <w:rFonts w:asciiTheme="majorHAnsi" w:hAnsiTheme="majorHAnsi" w:cstheme="majorHAnsi"/>
                   </w:rPr>
-                  <w:t xml:space="preserve"> seraguoro </w:t>
+                  <w:t xml:space="preserve"> </w:t>
+                </w:r>
+                <w:proofErr w:type="spellStart"/>
+                <w:r>
+                  <w:rPr>
+                    <w:rFonts w:asciiTheme="majorHAnsi" w:hAnsiTheme="majorHAnsi" w:cstheme="majorHAnsi"/>
+                  </w:rPr>
+                  <w:t>seraguoro</w:t>
+                </w:r>
+                <w:proofErr w:type="spellEnd"/>
+                <w:r>
+                  <w:rPr>
+                    <w:rFonts w:asciiTheme="majorHAnsi" w:hAnsiTheme="majorHAnsi" w:cstheme="majorHAnsi"/>
+                  </w:rPr>
+                  <w:t xml:space="preserve"> </w:t>
                 </w:r>
                 <w:r>
                   <w:rPr>
@@ -385,7 +399,7 @@
           </w:p>
           <w:p>
             <w:pPr>
-              <w:pStyle w:val="NoSpacing"/>
+              <w:pStyle w:val="Sinespaciado"/>
               <w:rPr>
                 <w:rFonts w:asciiTheme="majorHAnsi" w:hAnsiTheme="majorHAnsi" w:cstheme="majorHAnsi"/>
               </w:rPr>
@@ -425,6 +439,7 @@
                 <w15:appearance w15:val="hidden"/>
                 <w:text/>
               </w:sdtPr>
+              <w:sdtEndPr/>
               <w:sdtContent>
                 <w:r>
                   <w:rPr>
@@ -440,6 +455,7 @@
                   </w:rPr>
                   <w:t xml:space="preserve">Aguayo </w:t>
                 </w:r>
+                <w:proofErr w:type="spellStart"/>
                 <w:proofErr w:type="gramStart"/>
                 <w:r>
                   <w:rPr>
@@ -462,6 +478,7 @@
                   </w:rPr>
                   <w:t>Sergio</w:t>
                 </w:r>
+                <w:proofErr w:type="spellEnd"/>
                 <w:proofErr w:type="gramEnd"/>
                 <w:r>
                   <w:rPr>
@@ -517,7 +534,18 @@
                 <w15:appearance w15:val="hidden"/>
                 <w:text/>
               </w:sdtPr>
+              <w:sdtEndPr/>
               <w:sdtContent>
+                <w:proofErr w:type="spellStart"/>
+                <w:r>
+                  <w:rPr>
+                    <w:rFonts w:ascii="Calibri" w:hAnsi="Calibri" w:cs="Calibri"/>
+                    <w:color w:val="000000"/>
+                    <w:lang w:val="es-ES"/>
+                  </w:rPr>
+                  <w:t>developer</w:t>
+                </w:r>
+                <w:proofErr w:type="spellEnd"/>
                 <w:r>
                   <w:rPr>
                     <w:rFonts w:ascii="Calibri" w:hAnsi="Calibri" w:cs="Calibri"/>
@@ -525,30 +553,6 @@
                     <w:lang w:val="es-ES"/>
                   </w:rPr>
                   <w:t xml:space="preserve"> </w:t>
-                </w:r>
-                <w:r>
-                  <w:rPr>
-                    <w:rFonts w:ascii="Calibri" w:hAnsi="Calibri" w:cs="Calibri"/>
-                    <w:color w:val="000000"/>
-                    <w:lang w:val="es-ES"/>
-                  </w:rPr>
-                  <w:t>manager</w:t>
-                </w:r>
-                <w:r>
-                  <w:rPr>
-                    <w:rFonts w:ascii="Calibri" w:hAnsi="Calibri" w:cs="Calibri"/>
-                    <w:color w:val="000000"/>
-                    <w:lang w:val="es-ES"/>
-                  </w:rPr>
-                  <w:t xml:space="preserve">, </w:t>
-                </w:r>
-                <w:r>
-                  <w:rPr>
-                    <w:rFonts w:ascii="Calibri" w:hAnsi="Calibri" w:cs="Calibri"/>
-                    <w:color w:val="000000"/>
-                    <w:lang w:val="es-ES"/>
-                  </w:rPr>
-                  <w:t xml:space="preserve">developer </w:t>
                 </w:r>
               </w:sdtContent>
             </w:sdt>
@@ -589,7 +593,7 @@
           </w:p>
           <w:p>
             <w:pPr>
-              <w:pStyle w:val="NoSpacing"/>
+              <w:pStyle w:val="Sinespaciado"/>
               <w:rPr>
                 <w:rFonts w:asciiTheme="majorHAnsi" w:hAnsiTheme="majorHAnsi" w:cstheme="majorHAnsi"/>
                 <w:b/>
@@ -630,6 +634,7 @@
                 <w15:appearance w15:val="hidden"/>
                 <w:text/>
               </w:sdtPr>
+              <w:sdtEndPr/>
               <w:sdtContent>
                 <w:r>
                   <w:rPr>
@@ -644,7 +649,7 @@
           <w:permEnd w:id="1081366304"/>
           <w:p>
             <w:pPr>
-              <w:pStyle w:val="NoSpacing"/>
+              <w:pStyle w:val="Sinespaciado"/>
               <w:rPr>
                 <w:rFonts w:asciiTheme="majorHAnsi" w:hAnsiTheme="majorHAnsi" w:cstheme="majorHAnsi"/>
                 <w:b/>
@@ -686,6 +691,7 @@
                 <w15:appearance w15:val="hidden"/>
                 <w:text/>
               </w:sdtPr>
+              <w:sdtEndPr/>
               <w:sdtContent>
                 <w:r>
                   <w:rPr>
@@ -694,6 +700,7 @@
                   </w:rPr>
                   <w:t xml:space="preserve"> </w:t>
                 </w:r>
+                <w:proofErr w:type="spellStart"/>
                 <w:r>
                   <w:rPr>
                     <w:rFonts w:asciiTheme="majorHAnsi" w:hAnsiTheme="majorHAnsi" w:cstheme="majorHAnsi"/>
@@ -701,6 +708,7 @@
                   </w:rPr>
                   <w:t>tomhuecal</w:t>
                 </w:r>
+                <w:proofErr w:type="spellEnd"/>
                 <w:r>
                   <w:rPr>
                     <w:rFonts w:asciiTheme="majorHAnsi" w:hAnsiTheme="majorHAnsi" w:cstheme="majorHAnsi"/>
@@ -714,7 +722,7 @@
           </w:p>
           <w:p>
             <w:pPr>
-              <w:pStyle w:val="NoSpacing"/>
+              <w:pStyle w:val="Sinespaciado"/>
               <w:rPr>
                 <w:rFonts w:asciiTheme="majorHAnsi" w:hAnsiTheme="majorHAnsi" w:cstheme="majorHAnsi"/>
               </w:rPr>
@@ -754,6 +762,7 @@
                 <w15:appearance w15:val="hidden"/>
                 <w:text/>
               </w:sdtPr>
+              <w:sdtEndPr/>
               <w:sdtContent>
                 <w:r>
                   <w:rPr>
@@ -796,7 +805,7 @@
           </w:p>
           <w:p>
             <w:pPr>
-              <w:pStyle w:val="NoSpacing"/>
+              <w:pStyle w:val="Sinespaciado"/>
               <w:rPr>
                 <w:rFonts w:asciiTheme="majorHAnsi" w:hAnsiTheme="majorHAnsi" w:cstheme="majorHAnsi"/>
               </w:rPr>
@@ -837,6 +846,7 @@
                 <w15:appearance w15:val="hidden"/>
                 <w:text/>
               </w:sdtPr>
+              <w:sdtEndPr/>
               <w:sdtContent>
                 <w:r>
                   <w:rPr>
@@ -846,13 +856,23 @@
                   </w:rPr>
                   <w:t xml:space="preserve"> </w:t>
                 </w:r>
+                <w:proofErr w:type="spellStart"/>
                 <w:r>
                   <w:rPr>
                     <w:rFonts w:asciiTheme="majorHAnsi" w:hAnsiTheme="majorHAnsi" w:cstheme="majorHAnsi"/>
                     <w:u w:val="single"/>
                     <w:lang w:val="es-ES"/>
                   </w:rPr>
-                  <w:t xml:space="preserve">developer </w:t>
+                  <w:t>developer</w:t>
+                </w:r>
+                <w:proofErr w:type="spellEnd"/>
+                <w:r>
+                  <w:rPr>
+                    <w:rFonts w:asciiTheme="majorHAnsi" w:hAnsiTheme="majorHAnsi" w:cstheme="majorHAnsi"/>
+                    <w:u w:val="single"/>
+                    <w:lang w:val="es-ES"/>
+                  </w:rPr>
+                  <w:t xml:space="preserve"> </w:t>
                 </w:r>
               </w:sdtContent>
             </w:sdt>
@@ -898,7 +918,7 @@
           </w:p>
           <w:p>
             <w:pPr>
-              <w:pStyle w:val="NoSpacing"/>
+              <w:pStyle w:val="Sinespaciado"/>
               <w:rPr>
                 <w:rFonts w:asciiTheme="majorHAnsi" w:hAnsiTheme="majorHAnsi" w:cstheme="majorHAnsi"/>
                 <w:b/>
@@ -931,6 +951,7 @@
                 <w15:appearance w15:val="hidden"/>
                 <w:text/>
               </w:sdtPr>
+              <w:sdtEndPr/>
               <w:sdtContent>
                 <w:r>
                   <w:rPr>
@@ -950,7 +971,7 @@
           <w:permEnd w:id="1000832359"/>
           <w:p>
             <w:pPr>
-              <w:pStyle w:val="NoSpacing"/>
+              <w:pStyle w:val="Sinespaciado"/>
               <w:rPr>
                 <w:rFonts w:asciiTheme="majorHAnsi" w:hAnsiTheme="majorHAnsi" w:cstheme="majorHAnsi"/>
                 <w:b/>
@@ -991,6 +1012,7 @@
                 <w15:appearance w15:val="hidden"/>
                 <w:text/>
               </w:sdtPr>
+              <w:sdtEndPr/>
               <w:sdtContent>
                 <w:r>
                   <w:rPr>
@@ -998,12 +1020,14 @@
                   </w:rPr>
                   <w:t xml:space="preserve"> </w:t>
                 </w:r>
+                <w:proofErr w:type="spellStart"/>
                 <w:r>
                   <w:rPr>
                     <w:rFonts w:asciiTheme="majorHAnsi" w:hAnsiTheme="majorHAnsi" w:cstheme="majorHAnsi"/>
                   </w:rPr>
                   <w:t>karyouben</w:t>
                 </w:r>
+                <w:proofErr w:type="spellEnd"/>
                 <w:r>
                   <w:rPr>
                     <w:rFonts w:asciiTheme="majorHAnsi" w:hAnsiTheme="majorHAnsi" w:cstheme="majorHAnsi"/>
@@ -1016,7 +1040,7 @@
           </w:p>
           <w:p>
             <w:pPr>
-              <w:pStyle w:val="NoSpacing"/>
+              <w:pStyle w:val="Sinespaciado"/>
               <w:rPr>
                 <w:rFonts w:asciiTheme="majorHAnsi" w:hAnsiTheme="majorHAnsi" w:cstheme="majorHAnsi"/>
               </w:rPr>
@@ -1055,6 +1079,7 @@
                 <w15:appearance w15:val="hidden"/>
                 <w:text/>
               </w:sdtPr>
+              <w:sdtEndPr/>
               <w:sdtContent>
                 <w:r>
                   <w:rPr>
@@ -1062,12 +1087,28 @@
                   </w:rPr>
                   <w:t xml:space="preserve"> </w:t>
                 </w:r>
+                <w:proofErr w:type="spellStart"/>
                 <w:r>
                   <w:rPr>
                     <w:rFonts w:asciiTheme="majorHAnsi" w:hAnsiTheme="majorHAnsi" w:cstheme="majorHAnsi"/>
                   </w:rPr>
-                  <w:t>Youssafi Benichikh</w:t>
+                  <w:t>Youssafi</w:t>
                 </w:r>
+                <w:proofErr w:type="spellEnd"/>
+                <w:r>
+                  <w:rPr>
+                    <w:rFonts w:asciiTheme="majorHAnsi" w:hAnsiTheme="majorHAnsi" w:cstheme="majorHAnsi"/>
+                  </w:rPr>
+                  <w:t xml:space="preserve"> </w:t>
+                </w:r>
+                <w:proofErr w:type="spellStart"/>
+                <w:r>
+                  <w:rPr>
+                    <w:rFonts w:asciiTheme="majorHAnsi" w:hAnsiTheme="majorHAnsi" w:cstheme="majorHAnsi"/>
+                  </w:rPr>
+                  <w:t>Benichikh</w:t>
+                </w:r>
+                <w:proofErr w:type="spellEnd"/>
                 <w:r>
                   <w:rPr>
                     <w:rFonts w:asciiTheme="majorHAnsi" w:hAnsiTheme="majorHAnsi" w:cstheme="majorHAnsi"/>
@@ -1092,7 +1133,7 @@
           <w:permEnd w:id="1519068571"/>
           <w:p>
             <w:pPr>
-              <w:pStyle w:val="NoSpacing"/>
+              <w:pStyle w:val="Sinespaciado"/>
               <w:rPr>
                 <w:rFonts w:asciiTheme="majorHAnsi" w:hAnsiTheme="majorHAnsi" w:cstheme="majorHAnsi"/>
               </w:rPr>
@@ -1130,6 +1171,7 @@
                 </w:placeholder>
                 <w:text/>
               </w:sdtPr>
+              <w:sdtEndPr/>
               <w:sdtContent>
                 <w:r>
                   <w:rPr>
@@ -1142,6 +1184,12 @@
                     <w:rFonts w:asciiTheme="majorHAnsi" w:hAnsiTheme="majorHAnsi" w:cstheme="majorHAnsi"/>
                   </w:rPr>
                   <w:t>operator, developer</w:t>
+                </w:r>
+                <w:r>
+                  <w:rPr>
+                    <w:rFonts w:asciiTheme="majorHAnsi" w:hAnsiTheme="majorHAnsi" w:cstheme="majorHAnsi"/>
+                  </w:rPr>
+                  <w:t>, manager</w:t>
                 </w:r>
                 <w:r>
                   <w:rPr>
@@ -1188,7 +1236,7 @@
           </w:p>
           <w:p>
             <w:pPr>
-              <w:pStyle w:val="NoSpacing"/>
+              <w:pStyle w:val="Sinespaciado"/>
               <w:rPr>
                 <w:rFonts w:asciiTheme="majorHAnsi" w:hAnsiTheme="majorHAnsi" w:cstheme="majorHAnsi"/>
                 <w:b/>
@@ -1221,6 +1269,7 @@
                 <w15:appearance w15:val="hidden"/>
                 <w:text/>
               </w:sdtPr>
+              <w:sdtEndPr/>
               <w:sdtContent>
                 <w:r>
                   <w:rPr>
@@ -1240,7 +1289,7 @@
           <w:permEnd w:id="1222207409"/>
           <w:p>
             <w:pPr>
-              <w:pStyle w:val="NoSpacing"/>
+              <w:pStyle w:val="Sinespaciado"/>
               <w:rPr>
                 <w:rFonts w:asciiTheme="majorHAnsi" w:hAnsiTheme="majorHAnsi" w:cstheme="majorHAnsi"/>
                 <w:b/>
@@ -1281,6 +1330,7 @@
                 <w15:appearance w15:val="hidden"/>
                 <w:text/>
               </w:sdtPr>
+              <w:sdtEndPr/>
               <w:sdtContent>
                 <w:r>
                   <w:rPr>
@@ -1288,12 +1338,14 @@
                   </w:rPr>
                   <w:t xml:space="preserve"> </w:t>
                 </w:r>
+                <w:proofErr w:type="spellStart"/>
                 <w:r>
                   <w:rPr>
                     <w:rFonts w:asciiTheme="majorHAnsi" w:hAnsiTheme="majorHAnsi" w:cstheme="majorHAnsi"/>
                   </w:rPr>
                   <w:t>gongarlam</w:t>
                 </w:r>
+                <w:proofErr w:type="spellEnd"/>
                 <w:r>
                   <w:rPr>
                     <w:rFonts w:asciiTheme="majorHAnsi" w:hAnsiTheme="majorHAnsi" w:cstheme="majorHAnsi"/>
@@ -1306,7 +1358,7 @@
           </w:p>
           <w:p>
             <w:pPr>
-              <w:pStyle w:val="NoSpacing"/>
+              <w:pStyle w:val="Sinespaciado"/>
               <w:rPr>
                 <w:rFonts w:asciiTheme="majorHAnsi" w:hAnsiTheme="majorHAnsi" w:cstheme="majorHAnsi"/>
               </w:rPr>
@@ -1345,6 +1397,7 @@
                 <w15:appearance w15:val="hidden"/>
                 <w:text/>
               </w:sdtPr>
+              <w:sdtEndPr/>
               <w:sdtContent>
                 <w:r>
                   <w:rPr>
@@ -1382,7 +1435,7 @@
           </w:p>
           <w:p>
             <w:pPr>
-              <w:pStyle w:val="NoSpacing"/>
+              <w:pStyle w:val="Sinespaciado"/>
               <w:rPr>
                 <w:rFonts w:asciiTheme="majorHAnsi" w:hAnsiTheme="majorHAnsi" w:cstheme="majorHAnsi"/>
               </w:rPr>
@@ -1421,6 +1474,7 @@
                 <w15:appearance w15:val="hidden"/>
                 <w:text/>
               </w:sdtPr>
+              <w:sdtEndPr/>
               <w:sdtContent>
                 <w:r>
                   <w:rPr>
@@ -1481,7 +1535,7 @@
           </w:p>
           <w:p>
             <w:pPr>
-              <w:pStyle w:val="NoSpacing"/>
+              <w:pStyle w:val="Sinespaciado"/>
               <w:rPr>
                 <w:rFonts w:asciiTheme="majorHAnsi" w:hAnsiTheme="majorHAnsi" w:cstheme="majorHAnsi"/>
                 <w:b/>
@@ -1515,6 +1569,7 @@
                 <w15:appearance w15:val="hidden"/>
                 <w:text/>
               </w:sdtPr>
+              <w:sdtEndPr/>
               <w:sdtContent>
                 <w:r>
                   <w:rPr>
@@ -1536,7 +1591,7 @@
           <w:permEnd w:id="1631927432"/>
           <w:p>
             <w:pPr>
-              <w:pStyle w:val="NoSpacing"/>
+              <w:pStyle w:val="Sinespaciado"/>
               <w:rPr>
                 <w:rFonts w:asciiTheme="majorHAnsi" w:hAnsiTheme="majorHAnsi" w:cstheme="majorHAnsi"/>
                 <w:b/>
@@ -1577,6 +1632,7 @@
                 <w15:appearance w15:val="hidden"/>
                 <w:text/>
               </w:sdtPr>
+              <w:sdtEndPr/>
               <w:sdtContent>
                 <w:r>
                   <w:rPr>
@@ -1602,7 +1658,7 @@
           </w:p>
           <w:p>
             <w:pPr>
-              <w:pStyle w:val="NoSpacing"/>
+              <w:pStyle w:val="Sinespaciado"/>
               <w:rPr>
                 <w:rFonts w:asciiTheme="majorHAnsi" w:hAnsiTheme="majorHAnsi" w:cstheme="majorHAnsi"/>
               </w:rPr>
@@ -1642,6 +1698,7 @@
                 <w15:appearance w15:val="hidden"/>
                 <w:text/>
               </w:sdtPr>
+              <w:sdtEndPr/>
               <w:sdtContent>
                 <w:r>
                   <w:rPr>
@@ -1670,7 +1727,7 @@
           </w:p>
           <w:p>
             <w:pPr>
-              <w:pStyle w:val="NoSpacing"/>
+              <w:pStyle w:val="Sinespaciado"/>
               <w:rPr>
                 <w:rFonts w:asciiTheme="majorHAnsi" w:hAnsiTheme="majorHAnsi" w:cstheme="majorHAnsi"/>
               </w:rPr>
@@ -1700,6 +1757,7 @@
               <w:sdtPr>
                 <w:rPr>
                   <w:rFonts w:asciiTheme="majorHAnsi" w:hAnsiTheme="majorHAnsi" w:cstheme="majorHAnsi"/>
+                  <w:u w:val="single"/>
                   <w:lang w:val="es-ES"/>
                 </w:rPr>
                 <w:tag w:val="Roles5"/>
@@ -1709,27 +1767,51 @@
                 </w:placeholder>
                 <w:text/>
               </w:sdtPr>
+              <w:sdtEndPr/>
               <w:sdtContent>
                 <w:r>
                   <w:rPr>
                     <w:rFonts w:asciiTheme="majorHAnsi" w:hAnsiTheme="majorHAnsi" w:cstheme="majorHAnsi"/>
+                    <w:u w:val="single"/>
                     <w:lang w:val="es-ES"/>
                   </w:rPr>
                   <w:t xml:space="preserve"> </w:t>
                 </w:r>
+                <w:proofErr w:type="spellStart"/>
                 <w:r>
                   <w:rPr>
                     <w:rFonts w:asciiTheme="majorHAnsi" w:hAnsiTheme="majorHAnsi" w:cstheme="majorHAnsi"/>
+                    <w:u w:val="single"/>
                     <w:lang w:val="es-ES"/>
                   </w:rPr>
                   <w:t>developer</w:t>
                 </w:r>
+                <w:proofErr w:type="spellEnd"/>
                 <w:r>
                   <w:rPr>
                     <w:rFonts w:asciiTheme="majorHAnsi" w:hAnsiTheme="majorHAnsi" w:cstheme="majorHAnsi"/>
+                    <w:u w:val="single"/>
                     <w:lang w:val="es-ES"/>
                   </w:rPr>
-                  <w:t xml:space="preserve">  </w:t>
+                  <w:t xml:space="preserve">, </w:t>
+                </w:r>
+                <w:proofErr w:type="spellStart"/>
+                <w:r>
+                  <w:rPr>
+                    <w:rFonts w:asciiTheme="majorHAnsi" w:hAnsiTheme="majorHAnsi" w:cstheme="majorHAnsi"/>
+                    <w:u w:val="single"/>
+                    <w:lang w:val="es-ES"/>
+                  </w:rPr>
+                  <w:t>analyst</w:t>
+                </w:r>
+                <w:proofErr w:type="spellEnd"/>
+                <w:r>
+                  <w:rPr>
+                    <w:rFonts w:asciiTheme="majorHAnsi" w:hAnsiTheme="majorHAnsi" w:cstheme="majorHAnsi"/>
+                    <w:u w:val="single"/>
+                    <w:lang w:val="es-ES"/>
+                  </w:rPr>
+                  <w:t xml:space="preserve"> </w:t>
                 </w:r>
               </w:sdtContent>
             </w:sdt>
@@ -1742,7 +1824,7 @@
           </w:tcPr>
           <w:p>
             <w:pPr>
-              <w:pStyle w:val="NoSpacing"/>
+              <w:pStyle w:val="Sinespaciado"/>
               <w:rPr>
                 <w:rFonts w:asciiTheme="majorHAnsi" w:hAnsiTheme="majorHAnsi" w:cstheme="majorHAnsi"/>
               </w:rPr>
@@ -1764,7 +1846,7 @@
           </w:tcPr>
           <w:p>
             <w:pPr>
-              <w:pStyle w:val="NoSpacing"/>
+              <w:pStyle w:val="Sinespaciado"/>
               <w:rPr>
                 <w:rFonts w:asciiTheme="majorHAnsi" w:hAnsiTheme="majorHAnsi" w:cstheme="majorHAnsi"/>
               </w:rPr>
@@ -1810,6 +1892,7 @@
                 <w15:appearance w15:val="hidden"/>
                 <w:text/>
               </w:sdtPr>
+              <w:sdtEndPr/>
               <w:sdtContent>
                 <w:r>
                   <w:rPr>
@@ -1832,13 +1915,15 @@
                   </w:rPr>
                   <w:t xml:space="preserve"> </w:t>
                 </w:r>
+                <w:proofErr w:type="spellStart"/>
                 <w:r>
                   <w:rPr>
                     <w:rFonts w:asciiTheme="majorHAnsi" w:hAnsiTheme="majorHAnsi" w:cstheme="majorHAnsi"/>
                     <w:u w:val="single"/>
                   </w:rPr>
-                  <w:t>febrero</w:t>
+                  <w:t>marzo</w:t>
                 </w:r>
+                <w:proofErr w:type="spellEnd"/>
                 <w:r>
                   <w:rPr>
                     <w:rFonts w:asciiTheme="majorHAnsi" w:hAnsiTheme="majorHAnsi" w:cstheme="majorHAnsi"/>
@@ -1851,7 +1936,7 @@
                     <w:rFonts w:asciiTheme="majorHAnsi" w:hAnsiTheme="majorHAnsi" w:cstheme="majorHAnsi"/>
                     <w:u w:val="single"/>
                   </w:rPr>
-                  <w:t>15</w:t>
+                  <w:t>08</w:t>
                 </w:r>
                 <w:r>
                   <w:rPr>
@@ -1897,7 +1982,7 @@
     <w:bookmarkEnd w:id="0"/>
     <w:p>
       <w:pPr>
-        <w:pStyle w:val="Heading1"/>
+        <w:pStyle w:val="Ttulo1"/>
         <w:spacing w:before="0"/>
         <w:rPr>
           <w:rFonts w:cstheme="majorHAnsi"/>
@@ -1913,7 +1998,7 @@
     </w:p>
     <w:p>
       <w:pPr>
-        <w:pStyle w:val="Heading2"/>
+        <w:pStyle w:val="Ttulo2"/>
         <w:rPr>
           <w:rFonts w:cstheme="majorHAnsi"/>
         </w:rPr>
@@ -1945,7 +2030,7 @@
     </w:p>
     <w:p>
       <w:pPr>
-        <w:pStyle w:val="Heading2"/>
+        <w:pStyle w:val="Ttulo2"/>
         <w:rPr>
           <w:rFonts w:cstheme="majorHAnsi"/>
         </w:rPr>
@@ -1977,7 +2062,7 @@
     </w:p>
     <w:p>
       <w:pPr>
-        <w:pStyle w:val="Heading2"/>
+        <w:pStyle w:val="Ttulo2"/>
         <w:rPr>
           <w:rFonts w:cstheme="majorHAnsi"/>
         </w:rPr>
@@ -2006,7 +2091,7 @@
     </w:p>
     <w:p>
       <w:pPr>
-        <w:pStyle w:val="Heading2"/>
+        <w:pStyle w:val="Ttulo2"/>
         <w:rPr>
           <w:rFonts w:cstheme="majorHAnsi"/>
         </w:rPr>
@@ -2035,7 +2120,7 @@
     </w:p>
     <w:p>
       <w:pPr>
-        <w:pStyle w:val="Heading2"/>
+        <w:pStyle w:val="Ttulo2"/>
         <w:rPr>
           <w:rFonts w:cstheme="majorHAnsi"/>
         </w:rPr>
@@ -2049,7 +2134,7 @@
     </w:p>
     <w:p>
       <w:pPr>
-        <w:pStyle w:val="ListParagraph"/>
+        <w:pStyle w:val="Prrafodelista"/>
         <w:rPr>
           <w:rFonts w:asciiTheme="majorHAnsi" w:hAnsiTheme="majorHAnsi" w:cstheme="majorHAnsi"/>
         </w:rPr>
@@ -2131,6 +2216,7 @@
           <w15:appearance w15:val="hidden"/>
           <w:text/>
         </w:sdtPr>
+        <w:sdtEndPr/>
         <w:sdtContent>
           <w:r>
             <w:rPr>
@@ -2163,7 +2249,7 @@
     <w:bookmarkEnd w:id="2"/>
     <w:p>
       <w:pPr>
-        <w:pStyle w:val="ListParagraph"/>
+        <w:pStyle w:val="Prrafodelista"/>
         <w:rPr>
           <w:rFonts w:asciiTheme="majorHAnsi" w:hAnsiTheme="majorHAnsi" w:cstheme="majorHAnsi"/>
         </w:rPr>
@@ -2197,6 +2283,7 @@
           <w15:appearance w15:val="hidden"/>
           <w:text/>
         </w:sdtPr>
+        <w:sdtEndPr/>
         <w:sdtContent>
           <w:r>
             <w:rPr>
@@ -2230,7 +2317,7 @@
     </w:p>
     <w:p>
       <w:pPr>
-        <w:pStyle w:val="Heading1"/>
+        <w:pStyle w:val="Ttulo1"/>
         <w:rPr>
           <w:rFonts w:cstheme="majorHAnsi"/>
         </w:rPr>
@@ -2245,7 +2332,7 @@
     </w:p>
     <w:p>
       <w:pPr>
-        <w:pStyle w:val="Heading2"/>
+        <w:pStyle w:val="Ttulo2"/>
         <w:rPr>
           <w:rFonts w:cstheme="majorHAnsi"/>
         </w:rPr>
@@ -2259,7 +2346,7 @@
     </w:p>
     <w:p>
       <w:pPr>
-        <w:pStyle w:val="ListParagraph"/>
+        <w:pStyle w:val="Prrafodelista"/>
         <w:rPr>
           <w:rFonts w:asciiTheme="majorHAnsi" w:hAnsiTheme="majorHAnsi" w:cstheme="majorHAnsi"/>
         </w:rPr>
@@ -2404,7 +2491,14 @@
           <w15:appearance w15:val="hidden"/>
           <w:text/>
         </w:sdtPr>
+        <w:sdtEndPr/>
         <w:sdtContent>
+          <w:r>
+            <w:rPr>
+              <w:rFonts w:asciiTheme="majorHAnsi" w:hAnsiTheme="majorHAnsi" w:cstheme="majorHAnsi"/>
+            </w:rPr>
+            <w:t xml:space="preserve"> </w:t>
+          </w:r>
           <w:r>
             <w:rPr>
               <w:rFonts w:asciiTheme="majorHAnsi" w:hAnsiTheme="majorHAnsi" w:cstheme="majorHAnsi"/>
@@ -2435,7 +2529,7 @@
     </w:p>
     <w:p>
       <w:pPr>
-        <w:pStyle w:val="ListParagraph"/>
+        <w:pStyle w:val="Prrafodelista"/>
         <w:rPr>
           <w:rFonts w:asciiTheme="majorHAnsi" w:hAnsiTheme="majorHAnsi" w:cstheme="majorHAnsi"/>
         </w:rPr>
@@ -2580,6 +2674,7 @@
           <w15:appearance w15:val="hidden"/>
           <w:text/>
         </w:sdtPr>
+        <w:sdtEndPr/>
         <w:sdtContent>
           <w:r>
             <w:rPr>
@@ -2591,7 +2686,7 @@
             <w:rPr>
               <w:rFonts w:asciiTheme="majorHAnsi" w:hAnsiTheme="majorHAnsi" w:cstheme="majorHAnsi"/>
             </w:rPr>
-            <w:t xml:space="preserve">X </w:t>
+            <w:t xml:space="preserve"> x </w:t>
           </w:r>
           <w:r>
             <w:rPr>
@@ -2611,7 +2706,7 @@
     </w:p>
     <w:p>
       <w:pPr>
-        <w:pStyle w:val="ListParagraph"/>
+        <w:pStyle w:val="Prrafodelista"/>
         <w:rPr>
           <w:rFonts w:asciiTheme="majorHAnsi" w:hAnsiTheme="majorHAnsi" w:cstheme="majorHAnsi"/>
         </w:rPr>
@@ -2756,7 +2851,14 @@
           <w15:appearance w15:val="hidden"/>
           <w:text/>
         </w:sdtPr>
+        <w:sdtEndPr/>
         <w:sdtContent>
+          <w:r>
+            <w:rPr>
+              <w:rFonts w:asciiTheme="majorHAnsi" w:hAnsiTheme="majorHAnsi" w:cstheme="majorHAnsi"/>
+            </w:rPr>
+            <w:t xml:space="preserve"> </w:t>
+          </w:r>
           <w:r>
             <w:rPr>
               <w:rFonts w:asciiTheme="majorHAnsi" w:hAnsiTheme="majorHAnsi" w:cstheme="majorHAnsi"/>
@@ -2787,7 +2889,7 @@
     </w:p>
     <w:p>
       <w:pPr>
-        <w:pStyle w:val="ListParagraph"/>
+        <w:pStyle w:val="Prrafodelista"/>
         <w:rPr>
           <w:rFonts w:asciiTheme="majorHAnsi" w:hAnsiTheme="majorHAnsi" w:cstheme="majorHAnsi"/>
         </w:rPr>
@@ -3014,7 +3116,14 @@
           <w15:appearance w15:val="hidden"/>
           <w:text/>
         </w:sdtPr>
+        <w:sdtEndPr/>
         <w:sdtContent>
+          <w:r>
+            <w:rPr>
+              <w:rFonts w:asciiTheme="majorHAnsi" w:hAnsiTheme="majorHAnsi" w:cstheme="majorHAnsi"/>
+            </w:rPr>
+            <w:t xml:space="preserve">  </w:t>
+          </w:r>
           <w:r>
             <w:rPr>
               <w:rFonts w:asciiTheme="majorHAnsi" w:hAnsiTheme="majorHAnsi" w:cstheme="majorHAnsi"/>
@@ -3039,7 +3148,7 @@
     </w:p>
     <w:p>
       <w:pPr>
-        <w:pStyle w:val="ListParagraph"/>
+        <w:pStyle w:val="Prrafodelista"/>
         <w:rPr>
           <w:rFonts w:asciiTheme="majorHAnsi" w:hAnsiTheme="majorHAnsi" w:cstheme="majorHAnsi"/>
         </w:rPr>
@@ -3170,7 +3279,14 @@
           <w15:appearance w15:val="hidden"/>
           <w:text/>
         </w:sdtPr>
+        <w:sdtEndPr/>
         <w:sdtContent>
+          <w:r>
+            <w:rPr>
+              <w:rFonts w:asciiTheme="majorHAnsi" w:hAnsiTheme="majorHAnsi" w:cstheme="majorHAnsi"/>
+            </w:rPr>
+            <w:t xml:space="preserve"> </w:t>
+          </w:r>
           <w:r>
             <w:rPr>
               <w:rFonts w:asciiTheme="majorHAnsi" w:hAnsiTheme="majorHAnsi" w:cstheme="majorHAnsi"/>
@@ -3201,7 +3317,7 @@
     </w:p>
     <w:p>
       <w:pPr>
-        <w:pStyle w:val="Heading2"/>
+        <w:pStyle w:val="Ttulo2"/>
         <w:rPr>
           <w:rFonts w:cstheme="majorHAnsi"/>
         </w:rPr>
@@ -3234,7 +3350,7 @@
     </w:p>
     <w:p>
       <w:pPr>
-        <w:pStyle w:val="Heading2"/>
+        <w:pStyle w:val="Ttulo2"/>
         <w:rPr>
           <w:rFonts w:cstheme="majorHAnsi"/>
         </w:rPr>
@@ -3266,7 +3382,7 @@
     </w:p>
     <w:p>
       <w:pPr>
-        <w:pStyle w:val="Heading2"/>
+        <w:pStyle w:val="Ttulo2"/>
         <w:rPr>
           <w:rFonts w:cstheme="majorHAnsi"/>
         </w:rPr>
@@ -3280,7 +3396,7 @@
     </w:p>
     <w:p>
       <w:pPr>
-        <w:pStyle w:val="ListParagraph"/>
+        <w:pStyle w:val="Prrafodelista"/>
         <w:rPr>
           <w:rFonts w:asciiTheme="majorHAnsi" w:hAnsiTheme="majorHAnsi" w:cstheme="majorHAnsi"/>
         </w:rPr>
@@ -3341,7 +3457,14 @@
           <w15:appearance w15:val="hidden"/>
           <w:text/>
         </w:sdtPr>
+        <w:sdtEndPr/>
         <w:sdtContent>
+          <w:r>
+            <w:rPr>
+              <w:rFonts w:asciiTheme="majorHAnsi" w:hAnsiTheme="majorHAnsi" w:cstheme="majorHAnsi"/>
+            </w:rPr>
+            <w:t xml:space="preserve"> </w:t>
+          </w:r>
           <w:r>
             <w:rPr>
               <w:rFonts w:asciiTheme="majorHAnsi" w:hAnsiTheme="majorHAnsi" w:cstheme="majorHAnsi"/>
@@ -3372,7 +3495,7 @@
     </w:p>
     <w:p>
       <w:pPr>
-        <w:pStyle w:val="Heading2"/>
+        <w:pStyle w:val="Ttulo2"/>
         <w:rPr>
           <w:rFonts w:cstheme="majorHAnsi"/>
         </w:rPr>
@@ -3416,7 +3539,7 @@
     </w:p>
     <w:p>
       <w:pPr>
-        <w:pStyle w:val="Heading1"/>
+        <w:pStyle w:val="Ttulo1"/>
         <w:tabs>
           <w:tab w:val="left" w:pos="284"/>
         </w:tabs>
@@ -3434,7 +3557,7 @@
     </w:p>
     <w:p>
       <w:pPr>
-        <w:pStyle w:val="Heading2"/>
+        <w:pStyle w:val="Ttulo2"/>
         <w:rPr>
           <w:rFonts w:cstheme="majorHAnsi"/>
         </w:rPr>
@@ -3463,7 +3586,7 @@
     </w:p>
     <w:p>
       <w:pPr>
-        <w:pStyle w:val="Heading2"/>
+        <w:pStyle w:val="Ttulo2"/>
         <w:rPr>
           <w:rFonts w:cstheme="majorHAnsi"/>
         </w:rPr>
@@ -3477,7 +3600,7 @@
     </w:p>
     <w:p>
       <w:pPr>
-        <w:pStyle w:val="ListParagraph"/>
+        <w:pStyle w:val="Prrafodelista"/>
         <w:rPr>
           <w:rFonts w:asciiTheme="majorHAnsi" w:hAnsiTheme="majorHAnsi" w:cstheme="majorHAnsi"/>
         </w:rPr>
@@ -3505,7 +3628,7 @@
     </w:p>
     <w:p>
       <w:pPr>
-        <w:pStyle w:val="ListParagraph"/>
+        <w:pStyle w:val="Prrafodelista"/>
         <w:numPr>
           <w:ilvl w:val="0"/>
           <w:numId w:val="3"/>
@@ -3542,7 +3665,7 @@
     </w:p>
     <w:p>
       <w:pPr>
-        <w:pStyle w:val="ListParagraph"/>
+        <w:pStyle w:val="Prrafodelista"/>
         <w:numPr>
           <w:ilvl w:val="0"/>
           <w:numId w:val="3"/>
@@ -3613,6 +3736,7 @@
           <w15:appearance w15:val="hidden"/>
           <w:text/>
         </w:sdtPr>
+        <w:sdtEndPr/>
         <w:sdtContent>
           <w:r>
             <w:rPr>
@@ -3626,7 +3750,7 @@
     </w:p>
     <w:p>
       <w:pPr>
-        <w:pStyle w:val="ListParagraph"/>
+        <w:pStyle w:val="Prrafodelista"/>
         <w:rPr>
           <w:rFonts w:asciiTheme="majorHAnsi" w:hAnsiTheme="majorHAnsi" w:cstheme="majorHAnsi"/>
         </w:rPr>
@@ -3654,7 +3778,7 @@
     </w:p>
     <w:p>
       <w:pPr>
-        <w:pStyle w:val="ListParagraph"/>
+        <w:pStyle w:val="Prrafodelista"/>
         <w:numPr>
           <w:ilvl w:val="0"/>
           <w:numId w:val="3"/>
@@ -3695,6 +3819,7 @@
           <w15:appearance w15:val="hidden"/>
           <w:text/>
         </w:sdtPr>
+        <w:sdtEndPr/>
         <w:sdtContent>
           <w:r>
             <w:rPr>
@@ -3714,7 +3839,7 @@
     </w:p>
     <w:p>
       <w:pPr>
-        <w:pStyle w:val="ListParagraph"/>
+        <w:pStyle w:val="Prrafodelista"/>
         <w:rPr>
           <w:rFonts w:asciiTheme="majorHAnsi" w:hAnsiTheme="majorHAnsi" w:cstheme="majorHAnsi"/>
         </w:rPr>
@@ -3742,7 +3867,7 @@
     </w:p>
     <w:p>
       <w:pPr>
-        <w:pStyle w:val="ListParagraph"/>
+        <w:pStyle w:val="Prrafodelista"/>
         <w:numPr>
           <w:ilvl w:val="0"/>
           <w:numId w:val="3"/>
@@ -3764,7 +3889,7 @@
     </w:p>
     <w:p>
       <w:pPr>
-        <w:pStyle w:val="ListParagraph"/>
+        <w:pStyle w:val="Prrafodelista"/>
         <w:numPr>
           <w:ilvl w:val="0"/>
           <w:numId w:val="3"/>
@@ -3805,6 +3930,7 @@
           <w15:appearance w15:val="hidden"/>
           <w:text/>
         </w:sdtPr>
+        <w:sdtEndPr/>
         <w:sdtContent>
           <w:r>
             <w:rPr>
@@ -3824,7 +3950,7 @@
     </w:p>
     <w:p>
       <w:pPr>
-        <w:pStyle w:val="Heading2"/>
+        <w:pStyle w:val="Ttulo2"/>
         <w:rPr>
           <w:rFonts w:cstheme="majorHAnsi"/>
         </w:rPr>
@@ -3838,7 +3964,7 @@
     </w:p>
     <w:p>
       <w:pPr>
-        <w:pStyle w:val="ListParagraph"/>
+        <w:pStyle w:val="Prrafodelista"/>
         <w:rPr>
           <w:rFonts w:asciiTheme="majorHAnsi" w:hAnsiTheme="majorHAnsi" w:cstheme="majorHAnsi"/>
         </w:rPr>
@@ -3873,6 +3999,7 @@
           <w15:appearance w15:val="hidden"/>
           <w:text/>
         </w:sdtPr>
+        <w:sdtEndPr/>
         <w:sdtContent>
           <w:r>
             <w:rPr>
@@ -3894,7 +4021,7 @@
     </w:p>
     <w:p>
       <w:pPr>
-        <w:pStyle w:val="Heading2"/>
+        <w:pStyle w:val="Ttulo2"/>
         <w:rPr>
           <w:rFonts w:cstheme="majorHAnsi"/>
         </w:rPr>
@@ -3923,7 +4050,7 @@
     </w:p>
     <w:p>
       <w:pPr>
-        <w:pStyle w:val="Heading2"/>
+        <w:pStyle w:val="Ttulo2"/>
         <w:rPr>
           <w:rFonts w:cstheme="majorHAnsi"/>
         </w:rPr>
@@ -3961,7 +4088,7 @@
     </w:p>
     <w:p>
       <w:pPr>
-        <w:pStyle w:val="Heading1"/>
+        <w:pStyle w:val="Ttulo1"/>
         <w:tabs>
           <w:tab w:val="left" w:pos="284"/>
         </w:tabs>
@@ -3979,7 +4106,7 @@
     </w:p>
     <w:p>
       <w:pPr>
-        <w:pStyle w:val="Heading2"/>
+        <w:pStyle w:val="Ttulo2"/>
         <w:rPr>
           <w:rFonts w:cstheme="majorHAnsi"/>
         </w:rPr>
@@ -4008,7 +4135,7 @@
     </w:p>
     <w:p>
       <w:pPr>
-        <w:pStyle w:val="Heading2"/>
+        <w:pStyle w:val="Ttulo2"/>
         <w:rPr>
           <w:rFonts w:cstheme="majorHAnsi"/>
         </w:rPr>
@@ -4037,7 +4164,7 @@
     </w:p>
     <w:p>
       <w:pPr>
-        <w:pStyle w:val="Heading2"/>
+        <w:pStyle w:val="Ttulo2"/>
         <w:rPr>
           <w:rFonts w:cstheme="majorHAnsi"/>
         </w:rPr>
@@ -4066,7 +4193,7 @@
     </w:p>
     <w:p>
       <w:pPr>
-        <w:pStyle w:val="Heading2"/>
+        <w:pStyle w:val="Ttulo2"/>
         <w:rPr>
           <w:rFonts w:cstheme="majorHAnsi"/>
         </w:rPr>
@@ -4080,7 +4207,7 @@
     </w:p>
     <w:p>
       <w:pPr>
-        <w:pStyle w:val="ListParagraph"/>
+        <w:pStyle w:val="Prrafodelista"/>
         <w:rPr>
           <w:rFonts w:asciiTheme="majorHAnsi" w:hAnsiTheme="majorHAnsi" w:cstheme="majorHAnsi"/>
         </w:rPr>
@@ -4113,6 +4240,7 @@
           <w15:appearance w15:val="hidden"/>
           <w:text/>
         </w:sdtPr>
+        <w:sdtEndPr/>
         <w:sdtContent>
           <w:r>
             <w:rPr>
@@ -4132,7 +4260,7 @@
     </w:p>
     <w:p>
       <w:pPr>
-        <w:pStyle w:val="Heading2"/>
+        <w:pStyle w:val="Ttulo2"/>
         <w:rPr>
           <w:rFonts w:cstheme="majorHAnsi"/>
         </w:rPr>
@@ -4146,7 +4274,7 @@
     </w:p>
     <w:p>
       <w:pPr>
-        <w:pStyle w:val="ListParagraph"/>
+        <w:pStyle w:val="Prrafodelista"/>
         <w:rPr>
           <w:rFonts w:asciiTheme="majorHAnsi" w:hAnsiTheme="majorHAnsi" w:cstheme="majorHAnsi"/>
         </w:rPr>
@@ -4179,6 +4307,7 @@
           <w15:appearance w15:val="hidden"/>
           <w:text/>
         </w:sdtPr>
+        <w:sdtEndPr/>
         <w:sdtContent>
           <w:r>
             <w:rPr>
@@ -4220,7 +4349,7 @@
     </w:p>
     <w:p>
       <w:pPr>
-        <w:pStyle w:val="Heading1"/>
+        <w:pStyle w:val="Ttulo1"/>
         <w:tabs>
           <w:tab w:val="left" w:pos="284"/>
         </w:tabs>
@@ -4238,7 +4367,7 @@
     </w:p>
     <w:p>
       <w:pPr>
-        <w:pStyle w:val="Heading2"/>
+        <w:pStyle w:val="Ttulo2"/>
         <w:rPr>
           <w:rFonts w:cstheme="majorHAnsi"/>
         </w:rPr>
@@ -4285,7 +4414,7 @@
     </w:p>
     <w:p>
       <w:pPr>
-        <w:pStyle w:val="Heading2"/>
+        <w:pStyle w:val="Ttulo2"/>
         <w:rPr>
           <w:rFonts w:cstheme="majorHAnsi"/>
         </w:rPr>
@@ -4332,7 +4461,7 @@
     </w:p>
     <w:p>
       <w:pPr>
-        <w:pStyle w:val="Heading2"/>
+        <w:pStyle w:val="Ttulo2"/>
         <w:rPr>
           <w:rFonts w:cstheme="majorHAnsi"/>
         </w:rPr>
@@ -4346,7 +4475,7 @@
     </w:p>
     <w:p>
       <w:pPr>
-        <w:pStyle w:val="ListParagraph"/>
+        <w:pStyle w:val="Prrafodelista"/>
         <w:rPr>
           <w:rFonts w:asciiTheme="majorHAnsi" w:hAnsiTheme="majorHAnsi" w:cstheme="majorHAnsi"/>
         </w:rPr>
@@ -4383,6 +4512,7 @@
           <w15:appearance w15:val="hidden"/>
           <w:text/>
         </w:sdtPr>
+        <w:sdtEndPr/>
         <w:sdtContent>
           <w:r>
             <w:rPr>
@@ -4425,7 +4555,7 @@
     </w:p>
     <w:p>
       <w:pPr>
-        <w:pStyle w:val="Heading2"/>
+        <w:pStyle w:val="Ttulo2"/>
         <w:rPr>
           <w:rFonts w:cstheme="majorHAnsi"/>
         </w:rPr>
@@ -4473,7 +4603,7 @@
     </w:p>
     <w:p>
       <w:pPr>
-        <w:pStyle w:val="Heading2"/>
+        <w:pStyle w:val="Ttulo2"/>
         <w:rPr>
           <w:rFonts w:cstheme="majorHAnsi"/>
         </w:rPr>
@@ -4487,7 +4617,7 @@
     </w:p>
     <w:p>
       <w:pPr>
-        <w:pStyle w:val="ListParagraph"/>
+        <w:pStyle w:val="Prrafodelista"/>
         <w:rPr>
           <w:rFonts w:asciiTheme="majorHAnsi" w:hAnsiTheme="majorHAnsi" w:cstheme="majorHAnsi"/>
         </w:rPr>
@@ -4521,12 +4651,25 @@
           <w15:appearance w15:val="hidden"/>
           <w:text/>
         </w:sdtPr>
+        <w:sdtEndPr/>
         <w:sdtContent>
           <w:r>
             <w:rPr>
               <w:rFonts w:asciiTheme="majorHAnsi" w:hAnsiTheme="majorHAnsi" w:cstheme="majorHAnsi"/>
             </w:rPr>
-            <w:t xml:space="preserve"> x </w:t>
+            <w:t xml:space="preserve"> </w:t>
+          </w:r>
+          <w:r>
+            <w:rPr>
+              <w:rFonts w:asciiTheme="majorHAnsi" w:hAnsiTheme="majorHAnsi" w:cstheme="majorHAnsi"/>
+            </w:rPr>
+            <w:t xml:space="preserve"> </w:t>
+          </w:r>
+          <w:r>
+            <w:rPr>
+              <w:rFonts w:asciiTheme="majorHAnsi" w:hAnsiTheme="majorHAnsi" w:cstheme="majorHAnsi"/>
+            </w:rPr>
+            <w:t xml:space="preserve">x </w:t>
           </w:r>
           <w:r>
             <w:rPr>
@@ -4546,7 +4689,7 @@
     </w:p>
     <w:p>
       <w:pPr>
-        <w:pStyle w:val="ListParagraph"/>
+        <w:pStyle w:val="Prrafodelista"/>
         <w:rPr>
           <w:rFonts w:asciiTheme="majorHAnsi" w:hAnsiTheme="majorHAnsi" w:cstheme="majorHAnsi"/>
         </w:rPr>
@@ -4581,7 +4724,15 @@
           <w15:appearance w15:val="hidden"/>
           <w:text/>
         </w:sdtPr>
+        <w:sdtEndPr/>
         <w:sdtContent>
+          <w:r>
+            <w:rPr>
+              <w:rFonts w:asciiTheme="majorHAnsi" w:hAnsiTheme="majorHAnsi" w:cstheme="majorHAnsi"/>
+              <w:lang w:val="en-GB"/>
+            </w:rPr>
+            <w:t xml:space="preserve"> </w:t>
+          </w:r>
           <w:r>
             <w:rPr>
               <w:rFonts w:asciiTheme="majorHAnsi" w:hAnsiTheme="majorHAnsi" w:cstheme="majorHAnsi"/>
@@ -4615,7 +4766,7 @@
     </w:p>
     <w:p>
       <w:pPr>
-        <w:pStyle w:val="ListParagraph"/>
+        <w:pStyle w:val="Prrafodelista"/>
         <w:rPr>
           <w:rFonts w:asciiTheme="majorHAnsi" w:hAnsiTheme="majorHAnsi" w:cstheme="majorHAnsi"/>
         </w:rPr>
@@ -4649,7 +4800,14 @@
           <w15:appearance w15:val="hidden"/>
           <w:text/>
         </w:sdtPr>
+        <w:sdtEndPr/>
         <w:sdtContent>
+          <w:r>
+            <w:rPr>
+              <w:rFonts w:asciiTheme="majorHAnsi" w:hAnsiTheme="majorHAnsi" w:cstheme="majorHAnsi"/>
+            </w:rPr>
+            <w:t xml:space="preserve"> </w:t>
+          </w:r>
           <w:r>
             <w:rPr>
               <w:rFonts w:asciiTheme="majorHAnsi" w:hAnsiTheme="majorHAnsi" w:cstheme="majorHAnsi"/>
@@ -4680,7 +4838,7 @@
     </w:p>
     <w:p>
       <w:pPr>
-        <w:pStyle w:val="ListParagraph"/>
+        <w:pStyle w:val="Prrafodelista"/>
         <w:rPr>
           <w:rFonts w:asciiTheme="majorHAnsi" w:hAnsiTheme="majorHAnsi" w:cstheme="majorHAnsi"/>
         </w:rPr>
@@ -4714,6 +4872,7 @@
           <w15:appearance w15:val="hidden"/>
           <w:text/>
         </w:sdtPr>
+        <w:sdtEndPr/>
         <w:sdtContent>
           <w:r>
             <w:rPr>
@@ -4725,7 +4884,7 @@
             <w:rPr>
               <w:rFonts w:asciiTheme="majorHAnsi" w:hAnsiTheme="majorHAnsi" w:cstheme="majorHAnsi"/>
             </w:rPr>
-            <w:t>X</w:t>
+            <w:t xml:space="preserve"> x</w:t>
           </w:r>
           <w:r>
             <w:rPr>
@@ -4745,7 +4904,7 @@
     </w:p>
     <w:p>
       <w:pPr>
-        <w:pStyle w:val="ListParagraph"/>
+        <w:pStyle w:val="Prrafodelista"/>
         <w:rPr>
           <w:rFonts w:asciiTheme="majorHAnsi" w:hAnsiTheme="majorHAnsi" w:cstheme="majorHAnsi"/>
         </w:rPr>
@@ -4779,6 +4938,7 @@
           <w15:appearance w15:val="hidden"/>
           <w:text/>
         </w:sdtPr>
+        <w:sdtEndPr/>
         <w:sdtContent>
           <w:r>
             <w:rPr>
@@ -4790,7 +4950,13 @@
             <w:rPr>
               <w:rFonts w:asciiTheme="majorHAnsi" w:hAnsiTheme="majorHAnsi" w:cstheme="majorHAnsi"/>
             </w:rPr>
-            <w:t xml:space="preserve"> X</w:t>
+            <w:t xml:space="preserve"> </w:t>
+          </w:r>
+          <w:r>
+            <w:rPr>
+              <w:rFonts w:asciiTheme="majorHAnsi" w:hAnsiTheme="majorHAnsi" w:cstheme="majorHAnsi"/>
+            </w:rPr>
+            <w:t>x</w:t>
           </w:r>
           <w:r>
             <w:rPr>
@@ -4810,7 +4976,7 @@
     </w:p>
     <w:p>
       <w:pPr>
-        <w:pStyle w:val="Heading1"/>
+        <w:pStyle w:val="Ttulo1"/>
         <w:tabs>
           <w:tab w:val="left" w:pos="284"/>
         </w:tabs>
@@ -4828,7 +4994,7 @@
     </w:p>
     <w:p>
       <w:pPr>
-        <w:pStyle w:val="Heading2"/>
+        <w:pStyle w:val="Ttulo2"/>
         <w:rPr>
           <w:rFonts w:cstheme="majorHAnsi"/>
         </w:rPr>
@@ -4842,7 +5008,7 @@
     </w:p>
     <w:p>
       <w:pPr>
-        <w:pStyle w:val="ListParagraph"/>
+        <w:pStyle w:val="Prrafodelista"/>
         <w:rPr>
           <w:rStyle w:val="normaltextrun"/>
           <w:rFonts w:asciiTheme="majorHAnsi" w:hAnsiTheme="majorHAnsi" w:cstheme="majorHAnsi"/>
@@ -4858,7 +5024,7 @@
     </w:p>
     <w:p>
       <w:pPr>
-        <w:pStyle w:val="ListParagraph"/>
+        <w:pStyle w:val="Prrafodelista"/>
         <w:numPr>
           <w:ilvl w:val="0"/>
           <w:numId w:val="3"/>
@@ -4880,7 +5046,7 @@
     </w:p>
     <w:p>
       <w:pPr>
-        <w:pStyle w:val="ListParagraph"/>
+        <w:pStyle w:val="Prrafodelista"/>
         <w:numPr>
           <w:ilvl w:val="0"/>
           <w:numId w:val="3"/>
@@ -4929,7 +5095,14 @@
           <w15:appearance w15:val="hidden"/>
           <w:text/>
         </w:sdtPr>
+        <w:sdtEndPr/>
         <w:sdtContent>
+          <w:r>
+            <w:rPr>
+              <w:rFonts w:asciiTheme="majorHAnsi" w:hAnsiTheme="majorHAnsi" w:cstheme="majorHAnsi"/>
+            </w:rPr>
+            <w:t xml:space="preserve"> </w:t>
+          </w:r>
           <w:r>
             <w:rPr>
               <w:rFonts w:asciiTheme="majorHAnsi" w:hAnsiTheme="majorHAnsi" w:cstheme="majorHAnsi"/>
@@ -4960,7 +5133,7 @@
     </w:p>
     <w:p>
       <w:pPr>
-        <w:pStyle w:val="ListParagraph"/>
+        <w:pStyle w:val="Prrafodelista"/>
         <w:rPr>
           <w:rFonts w:asciiTheme="majorHAnsi" w:hAnsiTheme="majorHAnsi" w:cstheme="majorHAnsi"/>
         </w:rPr>
@@ -5060,7 +5233,14 @@
           <w15:appearance w15:val="hidden"/>
           <w:text/>
         </w:sdtPr>
+        <w:sdtEndPr/>
         <w:sdtContent>
+          <w:r>
+            <w:rPr>
+              <w:rFonts w:asciiTheme="majorHAnsi" w:hAnsiTheme="majorHAnsi" w:cstheme="majorHAnsi"/>
+            </w:rPr>
+            <w:t xml:space="preserve"> </w:t>
+          </w:r>
           <w:r>
             <w:rPr>
               <w:rFonts w:asciiTheme="majorHAnsi" w:hAnsiTheme="majorHAnsi" w:cstheme="majorHAnsi"/>
@@ -5091,7 +5271,7 @@
     </w:p>
     <w:p>
       <w:pPr>
-        <w:pStyle w:val="Heading2"/>
+        <w:pStyle w:val="Ttulo2"/>
         <w:rPr>
           <w:rFonts w:cstheme="majorHAnsi"/>
         </w:rPr>
@@ -5139,7 +5319,7 @@
     </w:p>
     <w:p>
       <w:pPr>
-        <w:pStyle w:val="Heading2"/>
+        <w:pStyle w:val="Ttulo2"/>
         <w:rPr>
           <w:rFonts w:cstheme="majorHAnsi"/>
         </w:rPr>
@@ -5187,7 +5367,7 @@
     </w:p>
     <w:p>
       <w:pPr>
-        <w:pStyle w:val="Heading2"/>
+        <w:pStyle w:val="Ttulo2"/>
         <w:rPr>
           <w:rFonts w:cstheme="majorHAnsi"/>
         </w:rPr>
@@ -5235,7 +5415,7 @@
     </w:p>
     <w:p>
       <w:pPr>
-        <w:pStyle w:val="Heading2"/>
+        <w:pStyle w:val="Ttulo2"/>
         <w:rPr>
           <w:rFonts w:cstheme="majorHAnsi"/>
         </w:rPr>
@@ -5249,7 +5429,7 @@
     </w:p>
     <w:p>
       <w:pPr>
-        <w:pStyle w:val="ListParagraph"/>
+        <w:pStyle w:val="Prrafodelista"/>
         <w:rPr>
           <w:rFonts w:asciiTheme="majorHAnsi" w:hAnsiTheme="majorHAnsi" w:cstheme="majorHAnsi"/>
         </w:rPr>
@@ -5283,24 +5463,19 @@
           <w15:appearance w15:val="hidden"/>
           <w:text/>
         </w:sdtPr>
+        <w:sdtEndPr/>
         <w:sdtContent>
           <w:r>
             <w:rPr>
               <w:rFonts w:asciiTheme="majorHAnsi" w:hAnsiTheme="majorHAnsi" w:cstheme="majorHAnsi"/>
             </w:rPr>
+            <w:t xml:space="preserve">  x </w:t>
+          </w:r>
+          <w:r>
+            <w:rPr>
+              <w:rFonts w:asciiTheme="majorHAnsi" w:hAnsiTheme="majorHAnsi" w:cstheme="majorHAnsi"/>
+            </w:rPr>
             <w:t xml:space="preserve"> </w:t>
-          </w:r>
-          <w:r>
-            <w:rPr>
-              <w:rFonts w:asciiTheme="majorHAnsi" w:hAnsiTheme="majorHAnsi" w:cstheme="majorHAnsi"/>
-            </w:rPr>
-            <w:t>x</w:t>
-          </w:r>
-          <w:r>
-            <w:rPr>
-              <w:rFonts w:asciiTheme="majorHAnsi" w:hAnsiTheme="majorHAnsi" w:cstheme="majorHAnsi"/>
-            </w:rPr>
-            <w:t xml:space="preserve">  </w:t>
           </w:r>
         </w:sdtContent>
       </w:sdt>
@@ -5314,7 +5489,7 @@
     </w:p>
     <w:p>
       <w:pPr>
-        <w:pStyle w:val="ListParagraph"/>
+        <w:pStyle w:val="Prrafodelista"/>
         <w:rPr>
           <w:rFonts w:asciiTheme="majorHAnsi" w:hAnsiTheme="majorHAnsi" w:cstheme="majorHAnsi"/>
         </w:rPr>
@@ -5348,24 +5523,19 @@
           <w15:appearance w15:val="hidden"/>
           <w:text/>
         </w:sdtPr>
+        <w:sdtEndPr/>
         <w:sdtContent>
           <w:r>
             <w:rPr>
               <w:rFonts w:asciiTheme="majorHAnsi" w:hAnsiTheme="majorHAnsi" w:cstheme="majorHAnsi"/>
             </w:rPr>
+            <w:t xml:space="preserve">  x </w:t>
+          </w:r>
+          <w:r>
+            <w:rPr>
+              <w:rFonts w:asciiTheme="majorHAnsi" w:hAnsiTheme="majorHAnsi" w:cstheme="majorHAnsi"/>
+            </w:rPr>
             <w:t xml:space="preserve"> </w:t>
-          </w:r>
-          <w:r>
-            <w:rPr>
-              <w:rFonts w:asciiTheme="majorHAnsi" w:hAnsiTheme="majorHAnsi" w:cstheme="majorHAnsi"/>
-            </w:rPr>
-            <w:t>x</w:t>
-          </w:r>
-          <w:r>
-            <w:rPr>
-              <w:rFonts w:asciiTheme="majorHAnsi" w:hAnsiTheme="majorHAnsi" w:cstheme="majorHAnsi"/>
-            </w:rPr>
-            <w:t xml:space="preserve">  </w:t>
           </w:r>
         </w:sdtContent>
       </w:sdt>
@@ -5379,7 +5549,7 @@
     </w:p>
     <w:p>
       <w:pPr>
-        <w:pStyle w:val="ListParagraph"/>
+        <w:pStyle w:val="Prrafodelista"/>
         <w:rPr>
           <w:rFonts w:asciiTheme="majorHAnsi" w:hAnsiTheme="majorHAnsi" w:cstheme="majorHAnsi"/>
         </w:rPr>
@@ -5421,24 +5591,19 @@
           <w15:appearance w15:val="hidden"/>
           <w:text/>
         </w:sdtPr>
+        <w:sdtEndPr/>
         <w:sdtContent>
           <w:r>
             <w:rPr>
               <w:rFonts w:asciiTheme="majorHAnsi" w:hAnsiTheme="majorHAnsi" w:cstheme="majorHAnsi"/>
             </w:rPr>
+            <w:t xml:space="preserve">  x </w:t>
+          </w:r>
+          <w:r>
+            <w:rPr>
+              <w:rFonts w:asciiTheme="majorHAnsi" w:hAnsiTheme="majorHAnsi" w:cstheme="majorHAnsi"/>
+            </w:rPr>
             <w:t xml:space="preserve"> </w:t>
-          </w:r>
-          <w:r>
-            <w:rPr>
-              <w:rFonts w:asciiTheme="majorHAnsi" w:hAnsiTheme="majorHAnsi" w:cstheme="majorHAnsi"/>
-            </w:rPr>
-            <w:t>x</w:t>
-          </w:r>
-          <w:r>
-            <w:rPr>
-              <w:rFonts w:asciiTheme="majorHAnsi" w:hAnsiTheme="majorHAnsi" w:cstheme="majorHAnsi"/>
-            </w:rPr>
-            <w:t xml:space="preserve">  </w:t>
           </w:r>
         </w:sdtContent>
       </w:sdt>
@@ -5460,7 +5625,7 @@
     </w:p>
     <w:p>
       <w:pPr>
-        <w:pStyle w:val="Heading1"/>
+        <w:pStyle w:val="Ttulo1"/>
         <w:tabs>
           <w:tab w:val="left" w:pos="284"/>
         </w:tabs>
@@ -5478,7 +5643,7 @@
     </w:p>
     <w:p>
       <w:pPr>
-        <w:pStyle w:val="Heading2"/>
+        <w:pStyle w:val="Ttulo2"/>
         <w:rPr>
           <w:rFonts w:cstheme="majorHAnsi"/>
         </w:rPr>
@@ -5523,7 +5688,7 @@
     </w:p>
     <w:p>
       <w:pPr>
-        <w:pStyle w:val="Heading2"/>
+        <w:pStyle w:val="Ttulo2"/>
         <w:rPr>
           <w:rFonts w:cstheme="majorHAnsi"/>
         </w:rPr>
@@ -5537,7 +5702,7 @@
     </w:p>
     <w:p>
       <w:pPr>
-        <w:pStyle w:val="ListParagraph"/>
+        <w:pStyle w:val="Prrafodelista"/>
         <w:rPr>
           <w:rStyle w:val="eop"/>
           <w:rFonts w:asciiTheme="majorHAnsi" w:hAnsiTheme="majorHAnsi" w:cstheme="majorHAnsi"/>
@@ -5561,7 +5726,7 @@
     </w:p>
     <w:p>
       <w:pPr>
-        <w:pStyle w:val="ListParagraph"/>
+        <w:pStyle w:val="Prrafodelista"/>
         <w:numPr>
           <w:ilvl w:val="0"/>
           <w:numId w:val="3"/>
@@ -5583,7 +5748,7 @@
     </w:p>
     <w:p>
       <w:pPr>
-        <w:pStyle w:val="ListParagraph"/>
+        <w:pStyle w:val="Prrafodelista"/>
         <w:numPr>
           <w:ilvl w:val="0"/>
           <w:numId w:val="3"/>
@@ -5624,6 +5789,7 @@
           <w15:appearance w15:val="hidden"/>
           <w:text/>
         </w:sdtPr>
+        <w:sdtEndPr/>
         <w:sdtContent>
           <w:r>
             <w:rPr>
@@ -5643,7 +5809,7 @@
     </w:p>
     <w:p>
       <w:pPr>
-        <w:pStyle w:val="ListParagraph"/>
+        <w:pStyle w:val="Prrafodelista"/>
         <w:rPr>
           <w:rStyle w:val="eop"/>
           <w:rFonts w:asciiTheme="majorHAnsi" w:hAnsiTheme="majorHAnsi" w:cstheme="majorHAnsi"/>
@@ -5682,7 +5848,7 @@
     </w:p>
     <w:p>
       <w:pPr>
-        <w:pStyle w:val="ListParagraph"/>
+        <w:pStyle w:val="Prrafodelista"/>
         <w:numPr>
           <w:ilvl w:val="0"/>
           <w:numId w:val="3"/>
@@ -5736,6 +5902,7 @@
           <w15:appearance w15:val="hidden"/>
           <w:text/>
         </w:sdtPr>
+        <w:sdtEndPr/>
         <w:sdtContent>
           <w:r>
             <w:rPr>
@@ -5755,7 +5922,7 @@
     </w:p>
     <w:p>
       <w:pPr>
-        <w:pStyle w:val="ListParagraph"/>
+        <w:pStyle w:val="Prrafodelista"/>
         <w:rPr>
           <w:rStyle w:val="eop"/>
           <w:rFonts w:asciiTheme="majorHAnsi" w:hAnsiTheme="majorHAnsi" w:cstheme="majorHAnsi"/>
@@ -5794,7 +5961,7 @@
     </w:p>
     <w:p>
       <w:pPr>
-        <w:pStyle w:val="ListParagraph"/>
+        <w:pStyle w:val="Prrafodelista"/>
         <w:numPr>
           <w:ilvl w:val="0"/>
           <w:numId w:val="3"/>
@@ -5855,6 +6022,7 @@
           <w15:appearance w15:val="hidden"/>
           <w:text/>
         </w:sdtPr>
+        <w:sdtEndPr/>
         <w:sdtContent>
           <w:r>
             <w:rPr>
@@ -5874,7 +6042,7 @@
     </w:p>
     <w:p>
       <w:pPr>
-        <w:pStyle w:val="ListParagraph"/>
+        <w:pStyle w:val="Prrafodelista"/>
         <w:rPr>
           <w:rStyle w:val="eop"/>
           <w:rFonts w:asciiTheme="majorHAnsi" w:hAnsiTheme="majorHAnsi" w:cstheme="majorHAnsi"/>
@@ -5913,7 +6081,7 @@
     </w:p>
     <w:p>
       <w:pPr>
-        <w:pStyle w:val="ListParagraph"/>
+        <w:pStyle w:val="Prrafodelista"/>
         <w:numPr>
           <w:ilvl w:val="0"/>
           <w:numId w:val="3"/>
@@ -5974,6 +6142,7 @@
           <w15:appearance w15:val="hidden"/>
           <w:text/>
         </w:sdtPr>
+        <w:sdtEndPr/>
         <w:sdtContent>
           <w:r>
             <w:rPr>
@@ -5993,7 +6162,7 @@
     </w:p>
     <w:p>
       <w:pPr>
-        <w:pStyle w:val="ListParagraph"/>
+        <w:pStyle w:val="Prrafodelista"/>
         <w:rPr>
           <w:rStyle w:val="eop"/>
           <w:rFonts w:asciiTheme="majorHAnsi" w:hAnsiTheme="majorHAnsi" w:cstheme="majorHAnsi"/>
@@ -6032,7 +6201,7 @@
     </w:p>
     <w:p>
       <w:pPr>
-        <w:pStyle w:val="ListParagraph"/>
+        <w:pStyle w:val="Prrafodelista"/>
         <w:numPr>
           <w:ilvl w:val="0"/>
           <w:numId w:val="3"/>
@@ -6078,7 +6247,7 @@
     </w:p>
     <w:p>
       <w:pPr>
-        <w:pStyle w:val="ListParagraph"/>
+        <w:pStyle w:val="Prrafodelista"/>
         <w:numPr>
           <w:ilvl w:val="0"/>
           <w:numId w:val="3"/>
@@ -6143,6 +6312,7 @@
           <w15:appearance w15:val="hidden"/>
           <w:text/>
         </w:sdtPr>
+        <w:sdtEndPr/>
         <w:sdtContent>
           <w:r>
             <w:rPr>
@@ -6163,7 +6333,7 @@
     <w:bookmarkEnd w:id="4"/>
     <w:p>
       <w:pPr>
-        <w:pStyle w:val="ListParagraph"/>
+        <w:pStyle w:val="Prrafodelista"/>
         <w:rPr>
           <w:rStyle w:val="eop"/>
           <w:rFonts w:asciiTheme="majorHAnsi" w:hAnsiTheme="majorHAnsi" w:cstheme="majorHAnsi"/>
@@ -6202,7 +6372,7 @@
     </w:p>
     <w:p>
       <w:pPr>
-        <w:pStyle w:val="ListParagraph"/>
+        <w:pStyle w:val="Prrafodelista"/>
         <w:numPr>
           <w:ilvl w:val="0"/>
           <w:numId w:val="3"/>
@@ -6239,7 +6409,7 @@
     </w:p>
     <w:p>
       <w:pPr>
-        <w:pStyle w:val="ListParagraph"/>
+        <w:pStyle w:val="Prrafodelista"/>
         <w:numPr>
           <w:ilvl w:val="0"/>
           <w:numId w:val="3"/>
@@ -6311,6 +6481,7 @@
           <w15:appearance w15:val="hidden"/>
           <w:text/>
         </w:sdtPr>
+        <w:sdtEndPr/>
         <w:sdtContent>
           <w:r>
             <w:rPr>
@@ -6331,7 +6502,7 @@
     <w:bookmarkEnd w:id="5"/>
     <w:p>
       <w:pPr>
-        <w:pStyle w:val="ListParagraph"/>
+        <w:pStyle w:val="Prrafodelista"/>
         <w:rPr>
           <w:rFonts w:asciiTheme="majorHAnsi" w:hAnsiTheme="majorHAnsi" w:cstheme="majorHAnsi"/>
         </w:rPr>
@@ -6421,6 +6592,7 @@
           <w15:appearance w15:val="hidden"/>
           <w:text/>
         </w:sdtPr>
+        <w:sdtEndPr/>
         <w:sdtContent>
           <w:r>
             <w:rPr>
@@ -6440,7 +6612,7 @@
     </w:p>
     <w:p>
       <w:pPr>
-        <w:pStyle w:val="Heading2"/>
+        <w:pStyle w:val="Ttulo2"/>
         <w:rPr>
           <w:rFonts w:cstheme="majorHAnsi"/>
         </w:rPr>
@@ -6454,7 +6626,7 @@
     </w:p>
     <w:p>
       <w:pPr>
-        <w:pStyle w:val="ListParagraph"/>
+        <w:pStyle w:val="Prrafodelista"/>
         <w:rPr>
           <w:rStyle w:val="eop"/>
           <w:rFonts w:asciiTheme="majorHAnsi" w:hAnsiTheme="majorHAnsi" w:cstheme="majorHAnsi"/>
@@ -6498,6 +6670,7 @@
           <w15:appearance w15:val="hidden"/>
           <w:text/>
         </w:sdtPr>
+        <w:sdtEndPr/>
         <w:sdtContent>
           <w:r>
             <w:rPr>
@@ -6517,7 +6690,7 @@
     </w:p>
     <w:p>
       <w:pPr>
-        <w:pStyle w:val="ListParagraph"/>
+        <w:pStyle w:val="Prrafodelista"/>
         <w:rPr>
           <w:rFonts w:asciiTheme="majorHAnsi" w:hAnsiTheme="majorHAnsi" w:cstheme="majorHAnsi"/>
         </w:rPr>
@@ -6721,6 +6894,7 @@
           <w15:appearance w15:val="hidden"/>
           <w:text/>
         </w:sdtPr>
+        <w:sdtEndPr/>
         <w:sdtContent>
           <w:r>
             <w:rPr>
@@ -6742,7 +6916,7 @@
     </w:p>
     <w:p>
       <w:pPr>
-        <w:pStyle w:val="Heading2"/>
+        <w:pStyle w:val="Ttulo2"/>
         <w:rPr>
           <w:rFonts w:cstheme="majorHAnsi"/>
         </w:rPr>
@@ -6790,7 +6964,7 @@
     </w:p>
     <w:p>
       <w:pPr>
-        <w:pStyle w:val="Heading2"/>
+        <w:pStyle w:val="Ttulo2"/>
         <w:rPr>
           <w:rFonts w:cstheme="majorHAnsi"/>
         </w:rPr>
@@ -6804,7 +6978,7 @@
     </w:p>
     <w:p>
       <w:pPr>
-        <w:pStyle w:val="ListParagraph"/>
+        <w:pStyle w:val="Prrafodelista"/>
         <w:rPr>
           <w:rFonts w:asciiTheme="majorHAnsi" w:hAnsiTheme="majorHAnsi" w:cstheme="majorHAnsi"/>
         </w:rPr>
@@ -6838,6 +7012,7 @@
           <w15:appearance w15:val="hidden"/>
           <w:text/>
         </w:sdtPr>
+        <w:sdtEndPr/>
         <w:sdtContent>
           <w:r>
             <w:rPr>
@@ -6857,7 +7032,7 @@
     </w:p>
     <w:p>
       <w:pPr>
-        <w:pStyle w:val="ListParagraph"/>
+        <w:pStyle w:val="Prrafodelista"/>
         <w:rPr>
           <w:rFonts w:asciiTheme="majorHAnsi" w:hAnsiTheme="majorHAnsi" w:cstheme="majorHAnsi"/>
         </w:rPr>
@@ -6892,6 +7067,7 @@
           <w15:appearance w15:val="hidden"/>
           <w:text/>
         </w:sdtPr>
+        <w:sdtEndPr/>
         <w:sdtContent>
           <w:r>
             <w:rPr>
@@ -6911,7 +7087,7 @@
     </w:p>
     <w:p>
       <w:pPr>
-        <w:pStyle w:val="ListParagraph"/>
+        <w:pStyle w:val="Prrafodelista"/>
         <w:rPr>
           <w:rFonts w:asciiTheme="majorHAnsi" w:hAnsiTheme="majorHAnsi" w:cstheme="majorHAnsi"/>
         </w:rPr>
@@ -6946,6 +7122,7 @@
           <w15:appearance w15:val="hidden"/>
           <w:text/>
         </w:sdtPr>
+        <w:sdtEndPr/>
         <w:sdtContent>
           <w:r>
             <w:rPr>
@@ -6971,7 +7148,7 @@
     </w:p>
     <w:p>
       <w:pPr>
-        <w:pStyle w:val="Heading1"/>
+        <w:pStyle w:val="Ttulo1"/>
         <w:tabs>
           <w:tab w:val="left" w:pos="284"/>
         </w:tabs>
@@ -6989,7 +7166,7 @@
     </w:p>
     <w:p>
       <w:pPr>
-        <w:pStyle w:val="Heading2"/>
+        <w:pStyle w:val="Ttulo2"/>
         <w:rPr>
           <w:rFonts w:cstheme="majorHAnsi"/>
         </w:rPr>
@@ -7037,7 +7214,7 @@
     </w:p>
     <w:p>
       <w:pPr>
-        <w:pStyle w:val="Heading2"/>
+        <w:pStyle w:val="Ttulo2"/>
         <w:rPr>
           <w:rFonts w:cstheme="majorHAnsi"/>
         </w:rPr>
@@ -7085,7 +7262,7 @@
     </w:p>
     <w:p>
       <w:pPr>
-        <w:pStyle w:val="Heading2"/>
+        <w:pStyle w:val="Ttulo2"/>
         <w:rPr>
           <w:rFonts w:cstheme="majorHAnsi"/>
         </w:rPr>
@@ -7133,7 +7310,7 @@
     </w:p>
     <w:p>
       <w:pPr>
-        <w:pStyle w:val="Heading2"/>
+        <w:pStyle w:val="Ttulo2"/>
         <w:rPr>
           <w:rFonts w:cstheme="majorHAnsi"/>
         </w:rPr>
@@ -7181,7 +7358,7 @@
     </w:p>
     <w:p>
       <w:pPr>
-        <w:pStyle w:val="Heading2"/>
+        <w:pStyle w:val="Ttulo2"/>
         <w:rPr>
           <w:rFonts w:cstheme="majorHAnsi"/>
         </w:rPr>
@@ -7195,7 +7372,7 @@
     </w:p>
     <w:p>
       <w:pPr>
-        <w:pStyle w:val="ListParagraph"/>
+        <w:pStyle w:val="Prrafodelista"/>
         <w:rPr>
           <w:rStyle w:val="normaltextrun"/>
           <w:rFonts w:asciiTheme="majorHAnsi" w:hAnsiTheme="majorHAnsi" w:cstheme="majorHAnsi"/>
@@ -7230,6 +7407,7 @@
           <w15:appearance w15:val="hidden"/>
           <w:text/>
         </w:sdtPr>
+        <w:sdtEndPr/>
         <w:sdtContent>
           <w:r>
             <w:rPr>
@@ -7249,7 +7427,7 @@
     </w:p>
     <w:p>
       <w:pPr>
-        <w:pStyle w:val="ListParagraph"/>
+        <w:pStyle w:val="Prrafodelista"/>
         <w:rPr>
           <w:rFonts w:asciiTheme="majorHAnsi" w:hAnsiTheme="majorHAnsi" w:cstheme="majorHAnsi"/>
         </w:rPr>
@@ -7283,6 +7461,7 @@
           <w15:appearance w15:val="hidden"/>
           <w:text/>
         </w:sdtPr>
+        <w:sdtEndPr/>
         <w:sdtContent>
           <w:r>
             <w:rPr>
@@ -7318,7 +7497,7 @@
 </file>
 
 <file path=word/numbering.xml><?xml version="1.0" encoding="utf-8"?>
-<w:numbering xmlns:wpc="http://schemas.microsoft.com/office/word/2010/wordprocessingCanvas" xmlns:cx="http://schemas.microsoft.com/office/drawing/2014/chartex" xmlns:cx1="http://schemas.microsoft.com/office/drawing/2015/9/8/chartex" xmlns:cx2="http://schemas.microsoft.com/office/drawing/2015/10/21/chartex" xmlns:cx3="http://schemas.microsoft.com/office/drawing/2016/5/9/chartex" xmlns:cx4="http://schemas.microsoft.com/office/drawing/2016/5/10/chartex" xmlns:cx5="http://schemas.microsoft.com/office/drawing/2016/5/11/chartex" xmlns:cx6="http://schemas.microsoft.com/office/drawing/2016/5/12/chartex" xmlns:cx7="http://schemas.microsoft.com/office/drawing/2016/5/13/chartex" xmlns:cx8="http://schemas.microsoft.com/office/drawing/2016/5/14/chartex" xmlns:mc="http://schemas.openxmlformats.org/markup-compatibility/2006" xmlns:aink="http://schemas.microsoft.com/office/drawing/2016/ink" xmlns:am3d="http://schemas.microsoft.com/office/drawing/2017/model3d" xmlns:o="urn:schemas-microsoft-com:office:office" xmlns:oel="http://schemas.microsoft.com/office/2019/extlst" xmlns:r="http://schemas.openxmlformats.org/officeDocument/2006/relationships" xmlns:m="http://schemas.openxmlformats.org/officeDocument/2006/math" xmlns:v="urn:schemas-microsoft-com:vml" xmlns:wp14="http://schemas.microsoft.com/office/word/2010/wordprocessingDrawing" xmlns:wp="http://schemas.openxmlformats.org/drawingml/2006/wordprocessingDrawing" xmlns:w10="urn:schemas-microsoft-com:office:word" xmlns:w="http://schemas.openxmlformats.org/wordprocessingml/2006/main" xmlns:w14="http://schemas.microsoft.com/office/word/2010/wordml" xmlns:w15="http://schemas.microsoft.com/office/word/2012/wordml" xmlns:w16cex="http://schemas.microsoft.com/office/word/2018/wordml/cex" xmlns:w16cid="http://schemas.microsoft.com/office/word/2016/wordml/cid" xmlns:w16="http://schemas.microsoft.com/office/word/2018/wordml" xmlns:w16sdtdh="http://schemas.microsoft.com/office/word/2020/wordml/sdtdatahash" xmlns:w16se="http://schemas.microsoft.com/office/word/2015/wordml/symex" xmlns:wpg="http://schemas.microsoft.com/office/word/2010/wordprocessingGroup" xmlns:wpi="http://schemas.microsoft.com/office/word/2010/wordprocessingInk" xmlns:wne="http://schemas.microsoft.com/office/word/2006/wordml" xmlns:wps="http://schemas.microsoft.com/office/word/2010/wordprocessingShape" mc:Ignorable="w14 w15 w16se w16cid w16 w16cex w16sdtdh wp14">
+<w:numbering xmlns:wpc="http://schemas.microsoft.com/office/word/2010/wordprocessingCanvas" xmlns:cx="http://schemas.microsoft.com/office/drawing/2014/chartex" xmlns:cx1="http://schemas.microsoft.com/office/drawing/2015/9/8/chartex" xmlns:cx2="http://schemas.microsoft.com/office/drawing/2015/10/21/chartex" xmlns:cx3="http://schemas.microsoft.com/office/drawing/2016/5/9/chartex" xmlns:cx4="http://schemas.microsoft.com/office/drawing/2016/5/10/chartex" xmlns:cx5="http://schemas.microsoft.com/office/drawing/2016/5/11/chartex" xmlns:cx6="http://schemas.microsoft.com/office/drawing/2016/5/12/chartex" xmlns:cx7="http://schemas.microsoft.com/office/drawing/2016/5/13/chartex" xmlns:cx8="http://schemas.microsoft.com/office/drawing/2016/5/14/chartex" xmlns:mc="http://schemas.openxmlformats.org/markup-compatibility/2006" xmlns:aink="http://schemas.microsoft.com/office/drawing/2016/ink" xmlns:am3d="http://schemas.microsoft.com/office/drawing/2017/model3d" xmlns:o="urn:schemas-microsoft-com:office:office" xmlns:r="http://schemas.openxmlformats.org/officeDocument/2006/relationships" xmlns:m="http://schemas.openxmlformats.org/officeDocument/2006/math" xmlns:v="urn:schemas-microsoft-com:vml" xmlns:wp14="http://schemas.microsoft.com/office/word/2010/wordprocessingDrawing" xmlns:wp="http://schemas.openxmlformats.org/drawingml/2006/wordprocessingDrawing" xmlns:w10="urn:schemas-microsoft-com:office:word" xmlns:w="http://schemas.openxmlformats.org/wordprocessingml/2006/main" xmlns:w14="http://schemas.microsoft.com/office/word/2010/wordml" xmlns:w15="http://schemas.microsoft.com/office/word/2012/wordml" xmlns:w16cex="http://schemas.microsoft.com/office/word/2018/wordml/cex" xmlns:w16cid="http://schemas.microsoft.com/office/word/2016/wordml/cid" xmlns:w16="http://schemas.microsoft.com/office/word/2018/wordml" xmlns:w16sdtdh="http://schemas.microsoft.com/office/word/2020/wordml/sdtdatahash" xmlns:w16se="http://schemas.microsoft.com/office/word/2015/wordml/symex" xmlns:wpg="http://schemas.microsoft.com/office/word/2010/wordprocessingGroup" xmlns:wpi="http://schemas.microsoft.com/office/word/2010/wordprocessingInk" xmlns:wne="http://schemas.microsoft.com/office/word/2006/wordml" xmlns:wps="http://schemas.microsoft.com/office/word/2010/wordprocessingShape" mc:Ignorable="w14 w15 w16se w16cid w16 w16cex w16sdtdh wp14">
   <w:abstractNum w:abstractNumId="0" w15:restartNumberingAfterBreak="0">
     <w:nsid w:val="3C204ED6"/>
     <w:multiLevelType w:val="hybridMultilevel"/>
@@ -7419,7 +7598,7 @@
     <w:lvl w:ilvl="0" w:tplc="C2C8213C">
       <w:start w:val="1"/>
       <w:numFmt w:val="decimal"/>
-      <w:pStyle w:val="ListParagraph"/>
+      <w:pStyle w:val="Prrafodelista"/>
       <w:lvlText w:val="%1)"/>
       <w:lvlJc w:val="left"/>
       <w:pPr>
@@ -7659,13 +7838,13 @@
       </w:rPr>
     </w:lvl>
   </w:abstractNum>
-  <w:num w:numId="1" w16cid:durableId="822740155">
+  <w:num w:numId="1">
     <w:abstractNumId w:val="1"/>
   </w:num>
-  <w:num w:numId="2" w16cid:durableId="812871064">
+  <w:num w:numId="2">
     <w:abstractNumId w:val="0"/>
   </w:num>
-  <w:num w:numId="3" w16cid:durableId="1233469910">
+  <w:num w:numId="3">
     <w:abstractNumId w:val="2"/>
   </w:num>
 </w:numbering>
@@ -8080,11 +8259,11 @@
       <w:szCs w:val="24"/>
     </w:rPr>
   </w:style>
-  <w:style w:type="paragraph" w:styleId="Heading1">
+  <w:style w:type="paragraph" w:styleId="Ttulo1">
     <w:name w:val="heading 1"/>
     <w:basedOn w:val="Normal"/>
     <w:next w:val="Normal"/>
-    <w:link w:val="Heading1Char"/>
+    <w:link w:val="Ttulo1Car"/>
     <w:uiPriority w:val="9"/>
     <w:qFormat/>
     <w:rsid w:val="00A64124"/>
@@ -8113,11 +8292,11 @@
       <w14:ligatures w14:val="none"/>
     </w:rPr>
   </w:style>
-  <w:style w:type="paragraph" w:styleId="Heading2">
+  <w:style w:type="paragraph" w:styleId="Ttulo2">
     <w:name w:val="heading 2"/>
     <w:basedOn w:val="Normal"/>
     <w:next w:val="Normal"/>
-    <w:link w:val="Heading2Char"/>
+    <w:link w:val="Ttulo2Car"/>
     <w:uiPriority w:val="9"/>
     <w:unhideWhenUsed/>
     <w:qFormat/>
@@ -8143,13 +8322,13 @@
       <w14:ligatures w14:val="none"/>
     </w:rPr>
   </w:style>
-  <w:style w:type="character" w:default="1" w:styleId="DefaultParagraphFont">
+  <w:style w:type="character" w:default="1" w:styleId="Fuentedeprrafopredeter">
     <w:name w:val="Default Paragraph Font"/>
     <w:uiPriority w:val="1"/>
     <w:semiHidden/>
     <w:unhideWhenUsed/>
   </w:style>
-  <w:style w:type="table" w:default="1" w:styleId="TableNormal">
+  <w:style w:type="table" w:default="1" w:styleId="Tablanormal">
     <w:name w:val="Normal Table"/>
     <w:uiPriority w:val="99"/>
     <w:semiHidden/>
@@ -8164,16 +8343,16 @@
       </w:tblCellMar>
     </w:tblPr>
   </w:style>
-  <w:style w:type="numbering" w:default="1" w:styleId="NoList">
+  <w:style w:type="numbering" w:default="1" w:styleId="Sinlista">
     <w:name w:val="No List"/>
     <w:uiPriority w:val="99"/>
     <w:semiHidden/>
     <w:unhideWhenUsed/>
   </w:style>
-  <w:style w:type="character" w:customStyle="1" w:styleId="Heading1Char">
-    <w:name w:val="Heading 1 Char"/>
-    <w:basedOn w:val="DefaultParagraphFont"/>
-    <w:link w:val="Heading1"/>
+  <w:style w:type="character" w:customStyle="1" w:styleId="Ttulo1Car">
+    <w:name w:val="Título 1 Car"/>
+    <w:basedOn w:val="Fuentedeprrafopredeter"/>
+    <w:link w:val="Ttulo1"/>
     <w:uiPriority w:val="9"/>
     <w:rsid w:val="00A64124"/>
     <w:rPr>
@@ -8187,10 +8366,10 @@
       <w14:ligatures w14:val="none"/>
     </w:rPr>
   </w:style>
-  <w:style w:type="character" w:customStyle="1" w:styleId="Heading2Char">
-    <w:name w:val="Heading 2 Char"/>
-    <w:basedOn w:val="DefaultParagraphFont"/>
-    <w:link w:val="Heading2"/>
+  <w:style w:type="character" w:customStyle="1" w:styleId="Ttulo2Car">
+    <w:name w:val="Título 2 Car"/>
+    <w:basedOn w:val="Fuentedeprrafopredeter"/>
+    <w:link w:val="Ttulo2"/>
     <w:uiPriority w:val="9"/>
     <w:rsid w:val="00A64124"/>
     <w:rPr>
@@ -8220,15 +8399,15 @@
   </w:style>
   <w:style w:type="character" w:customStyle="1" w:styleId="normaltextrun">
     <w:name w:val="normaltextrun"/>
-    <w:basedOn w:val="DefaultParagraphFont"/>
+    <w:basedOn w:val="Fuentedeprrafopredeter"/>
     <w:rsid w:val="00A64124"/>
   </w:style>
   <w:style w:type="character" w:customStyle="1" w:styleId="eop">
     <w:name w:val="eop"/>
-    <w:basedOn w:val="DefaultParagraphFont"/>
+    <w:basedOn w:val="Fuentedeprrafopredeter"/>
     <w:rsid w:val="00A64124"/>
   </w:style>
-  <w:style w:type="paragraph" w:styleId="ListParagraph">
+  <w:style w:type="paragraph" w:styleId="Prrafodelista">
     <w:name w:val="List Paragraph"/>
     <w:basedOn w:val="Normal"/>
     <w:uiPriority w:val="34"/>
@@ -8297,7 +8476,7 @@
   </w:style>
   <w:style w:type="paragraph" w:customStyle="1" w:styleId="Prrafodesublista">
     <w:name w:val="Párrafo de sublista"/>
-    <w:basedOn w:val="ListParagraph"/>
+    <w:basedOn w:val="Prrafodelista"/>
     <w:qFormat/>
     <w:rsid w:val="00A64124"/>
     <w:pPr>
@@ -8314,7 +8493,7 @@
       <w:rFonts w:eastAsia="Courier New" w:cs="Courier New"/>
     </w:rPr>
   </w:style>
-  <w:style w:type="paragraph" w:styleId="NoSpacing">
+  <w:style w:type="paragraph" w:styleId="Sinespaciado">
     <w:name w:val="No Spacing"/>
     <w:uiPriority w:val="1"/>
     <w:qFormat/>
@@ -8333,7 +8512,7 @@
 </file>
 
 <file path=word/glossary/document.xml><?xml version="1.0" encoding="utf-8"?>
-<w:glossaryDocument xmlns:wpc="http://schemas.microsoft.com/office/word/2010/wordprocessingCanvas" xmlns:cx="http://schemas.microsoft.com/office/drawing/2014/chartex" xmlns:cx1="http://schemas.microsoft.com/office/drawing/2015/9/8/chartex" xmlns:cx2="http://schemas.microsoft.com/office/drawing/2015/10/21/chartex" xmlns:cx3="http://schemas.microsoft.com/office/drawing/2016/5/9/chartex" xmlns:cx4="http://schemas.microsoft.com/office/drawing/2016/5/10/chartex" xmlns:cx5="http://schemas.microsoft.com/office/drawing/2016/5/11/chartex" xmlns:cx6="http://schemas.microsoft.com/office/drawing/2016/5/12/chartex" xmlns:cx7="http://schemas.microsoft.com/office/drawing/2016/5/13/chartex" xmlns:cx8="http://schemas.microsoft.com/office/drawing/2016/5/14/chartex" xmlns:mc="http://schemas.openxmlformats.org/markup-compatibility/2006" xmlns:aink="http://schemas.microsoft.com/office/drawing/2016/ink" xmlns:am3d="http://schemas.microsoft.com/office/drawing/2017/model3d" xmlns:o="urn:schemas-microsoft-com:office:office" xmlns:oel="http://schemas.microsoft.com/office/2019/extlst" xmlns:r="http://schemas.openxmlformats.org/officeDocument/2006/relationships" xmlns:m="http://schemas.openxmlformats.org/officeDocument/2006/math" xmlns:v="urn:schemas-microsoft-com:vml" xmlns:wp14="http://schemas.microsoft.com/office/word/2010/wordprocessingDrawing" xmlns:wp="http://schemas.openxmlformats.org/drawingml/2006/wordprocessingDrawing" xmlns:w10="urn:schemas-microsoft-com:office:word" xmlns:w="http://schemas.openxmlformats.org/wordprocessingml/2006/main" xmlns:w14="http://schemas.microsoft.com/office/word/2010/wordml" xmlns:w15="http://schemas.microsoft.com/office/word/2012/wordml" xmlns:w16cex="http://schemas.microsoft.com/office/word/2018/wordml/cex" xmlns:w16cid="http://schemas.microsoft.com/office/word/2016/wordml/cid" xmlns:w16="http://schemas.microsoft.com/office/word/2018/wordml" xmlns:w16sdtdh="http://schemas.microsoft.com/office/word/2020/wordml/sdtdatahash" xmlns:w16se="http://schemas.microsoft.com/office/word/2015/wordml/symex" xmlns:wpg="http://schemas.microsoft.com/office/word/2010/wordprocessingGroup" xmlns:wpi="http://schemas.microsoft.com/office/word/2010/wordprocessingInk" xmlns:wne="http://schemas.microsoft.com/office/word/2006/wordml" xmlns:wps="http://schemas.microsoft.com/office/word/2010/wordprocessingShape" mc:Ignorable="w14 w15 w16se w16cid w16 w16cex w16sdtdh wp14">
+<w:glossaryDocument xmlns:wpc="http://schemas.microsoft.com/office/word/2010/wordprocessingCanvas" xmlns:cx="http://schemas.microsoft.com/office/drawing/2014/chartex" xmlns:cx1="http://schemas.microsoft.com/office/drawing/2015/9/8/chartex" xmlns:cx2="http://schemas.microsoft.com/office/drawing/2015/10/21/chartex" xmlns:cx3="http://schemas.microsoft.com/office/drawing/2016/5/9/chartex" xmlns:cx4="http://schemas.microsoft.com/office/drawing/2016/5/10/chartex" xmlns:cx5="http://schemas.microsoft.com/office/drawing/2016/5/11/chartex" xmlns:cx6="http://schemas.microsoft.com/office/drawing/2016/5/12/chartex" xmlns:cx7="http://schemas.microsoft.com/office/drawing/2016/5/13/chartex" xmlns:cx8="http://schemas.microsoft.com/office/drawing/2016/5/14/chartex" xmlns:mc="http://schemas.openxmlformats.org/markup-compatibility/2006" xmlns:aink="http://schemas.microsoft.com/office/drawing/2016/ink" xmlns:am3d="http://schemas.microsoft.com/office/drawing/2017/model3d" xmlns:o="urn:schemas-microsoft-com:office:office" xmlns:r="http://schemas.openxmlformats.org/officeDocument/2006/relationships" xmlns:m="http://schemas.openxmlformats.org/officeDocument/2006/math" xmlns:v="urn:schemas-microsoft-com:vml" xmlns:wp14="http://schemas.microsoft.com/office/word/2010/wordprocessingDrawing" xmlns:wp="http://schemas.openxmlformats.org/drawingml/2006/wordprocessingDrawing" xmlns:w10="urn:schemas-microsoft-com:office:word" xmlns:w="http://schemas.openxmlformats.org/wordprocessingml/2006/main" xmlns:w14="http://schemas.microsoft.com/office/word/2010/wordml" xmlns:w15="http://schemas.microsoft.com/office/word/2012/wordml" xmlns:w16cex="http://schemas.microsoft.com/office/word/2018/wordml/cex" xmlns:w16cid="http://schemas.microsoft.com/office/word/2016/wordml/cid" xmlns:w16="http://schemas.microsoft.com/office/word/2018/wordml" xmlns:w16sdtdh="http://schemas.microsoft.com/office/word/2020/wordml/sdtdatahash" xmlns:w16se="http://schemas.microsoft.com/office/word/2015/wordml/symex" xmlns:wpg="http://schemas.microsoft.com/office/word/2010/wordprocessingGroup" xmlns:wpi="http://schemas.microsoft.com/office/word/2010/wordprocessingInk" xmlns:wne="http://schemas.microsoft.com/office/word/2006/wordml" xmlns:wps="http://schemas.microsoft.com/office/word/2010/wordprocessingShape" mc:Ignorable="w14 w15 w16se w16cid w16 w16cex w16sdtdh wp14">
   <w:docParts>
     <w:docPart>
       <w:docPartPr>
@@ -8357,7 +8536,7 @@
           </w:pPr>
           <w:r>
             <w:rPr>
-              <w:rStyle w:val="PlaceholderText"/>
+              <w:rStyle w:val="Textodelmarcadordeposicin"/>
             </w:rPr>
             <w:t>Haga clic o pulse aquí para escribir texto.</w:t>
           </w:r>
@@ -8386,7 +8565,7 @@
           </w:pPr>
           <w:r>
             <w:rPr>
-              <w:rStyle w:val="PlaceholderText"/>
+              <w:rStyle w:val="Textodelmarcadordeposicin"/>
             </w:rPr>
             <w:t>Haga clic o pulse aquí para escribir texto.</w:t>
           </w:r>
@@ -8415,7 +8594,7 @@
           </w:pPr>
           <w:r>
             <w:rPr>
-              <w:rStyle w:val="PlaceholderText"/>
+              <w:rStyle w:val="Textodelmarcadordeposicin"/>
             </w:rPr>
             <w:t>Haga clic o pulse aquí para escribir texto.</w:t>
           </w:r>
@@ -8444,7 +8623,7 @@
           </w:pPr>
           <w:r>
             <w:rPr>
-              <w:rStyle w:val="PlaceholderText"/>
+              <w:rStyle w:val="Textodelmarcadordeposicin"/>
             </w:rPr>
             <w:t>Haga clic o pulse aquí para escribir texto.</w:t>
           </w:r>
@@ -8473,7 +8652,7 @@
           </w:pPr>
           <w:r>
             <w:rPr>
-              <w:rStyle w:val="PlaceholderText"/>
+              <w:rStyle w:val="Textodelmarcadordeposicin"/>
             </w:rPr>
             <w:t>Haga clic o pulse aquí para escribir texto.</w:t>
           </w:r>
@@ -8502,7 +8681,7 @@
           </w:pPr>
           <w:r>
             <w:rPr>
-              <w:rStyle w:val="PlaceholderText"/>
+              <w:rStyle w:val="Textodelmarcadordeposicin"/>
             </w:rPr>
             <w:t>Haga clic o pulse aquí para escribir texto.</w:t>
           </w:r>
@@ -8531,7 +8710,7 @@
           </w:pPr>
           <w:r>
             <w:rPr>
-              <w:rStyle w:val="PlaceholderText"/>
+              <w:rStyle w:val="Textodelmarcadordeposicin"/>
             </w:rPr>
             <w:t>Haga clic o pulse aquí para escribir texto.</w:t>
           </w:r>
@@ -8560,7 +8739,7 @@
           </w:pPr>
           <w:r>
             <w:rPr>
-              <w:rStyle w:val="PlaceholderText"/>
+              <w:rStyle w:val="Textodelmarcadordeposicin"/>
             </w:rPr>
             <w:t>Haga clic o pulse aquí para escribir texto.</w:t>
           </w:r>
@@ -8589,7 +8768,7 @@
           </w:pPr>
           <w:r>
             <w:rPr>
-              <w:rStyle w:val="PlaceholderText"/>
+              <w:rStyle w:val="Textodelmarcadordeposicin"/>
             </w:rPr>
             <w:t>Haga clic o pulse aquí para escribir texto.</w:t>
           </w:r>
@@ -8618,7 +8797,7 @@
           </w:pPr>
           <w:r>
             <w:rPr>
-              <w:rStyle w:val="PlaceholderText"/>
+              <w:rStyle w:val="Textodelmarcadordeposicin"/>
             </w:rPr>
             <w:t>Haga clic o pulse aquí para escribir texto.</w:t>
           </w:r>
@@ -8647,7 +8826,7 @@
           </w:pPr>
           <w:r>
             <w:rPr>
-              <w:rStyle w:val="PlaceholderText"/>
+              <w:rStyle w:val="Textodelmarcadordeposicin"/>
             </w:rPr>
             <w:t>Haga clic o pulse aquí para escribir texto.</w:t>
           </w:r>
@@ -8676,7 +8855,7 @@
           </w:pPr>
           <w:r>
             <w:rPr>
-              <w:rStyle w:val="PlaceholderText"/>
+              <w:rStyle w:val="Textodelmarcadordeposicin"/>
             </w:rPr>
             <w:t>Haga clic o pulse aquí para escribir texto.</w:t>
           </w:r>
@@ -8705,7 +8884,7 @@
           </w:pPr>
           <w:r>
             <w:rPr>
-              <w:rStyle w:val="PlaceholderText"/>
+              <w:rStyle w:val="Textodelmarcadordeposicin"/>
             </w:rPr>
             <w:t>Haga clic o pulse aquí para escribir texto.</w:t>
           </w:r>
@@ -8734,7 +8913,7 @@
           </w:pPr>
           <w:r>
             <w:rPr>
-              <w:rStyle w:val="PlaceholderText"/>
+              <w:rStyle w:val="Textodelmarcadordeposicin"/>
             </w:rPr>
             <w:t>Haga clic o pulse aquí para escribir texto.</w:t>
           </w:r>
@@ -8763,7 +8942,7 @@
           </w:pPr>
           <w:r>
             <w:rPr>
-              <w:rStyle w:val="PlaceholderText"/>
+              <w:rStyle w:val="Textodelmarcadordeposicin"/>
             </w:rPr>
             <w:t>Haga clic o pulse aquí para escribir texto.</w:t>
           </w:r>
@@ -8792,7 +8971,7 @@
           </w:pPr>
           <w:r>
             <w:rPr>
-              <w:rStyle w:val="PlaceholderText"/>
+              <w:rStyle w:val="Textodelmarcadordeposicin"/>
             </w:rPr>
             <w:t>Haga clic o pulse aquí para escribir texto.</w:t>
           </w:r>
@@ -8821,7 +9000,7 @@
           </w:pPr>
           <w:r>
             <w:rPr>
-              <w:rStyle w:val="PlaceholderText"/>
+              <w:rStyle w:val="Textodelmarcadordeposicin"/>
             </w:rPr>
             <w:t>Haga clic o pulse aquí para escribir texto.</w:t>
           </w:r>
@@ -8850,7 +9029,7 @@
           </w:pPr>
           <w:r>
             <w:rPr>
-              <w:rStyle w:val="PlaceholderText"/>
+              <w:rStyle w:val="Textodelmarcadordeposicin"/>
             </w:rPr>
             <w:t>Haga clic o pulse aquí para escribir texto.</w:t>
           </w:r>
@@ -8879,7 +9058,7 @@
           </w:pPr>
           <w:r>
             <w:rPr>
-              <w:rStyle w:val="PlaceholderText"/>
+              <w:rStyle w:val="Textodelmarcadordeposicin"/>
             </w:rPr>
             <w:t>Haga clic o pulse aquí para escribir texto.</w:t>
           </w:r>
@@ -8908,7 +9087,7 @@
           </w:pPr>
           <w:r>
             <w:rPr>
-              <w:rStyle w:val="PlaceholderText"/>
+              <w:rStyle w:val="Textodelmarcadordeposicin"/>
             </w:rPr>
             <w:t>Haga clic o pulse aquí para escribir texto.</w:t>
           </w:r>
@@ -8937,7 +9116,7 @@
           </w:pPr>
           <w:r>
             <w:rPr>
-              <w:rStyle w:val="PlaceholderText"/>
+              <w:rStyle w:val="Textodelmarcadordeposicin"/>
             </w:rPr>
             <w:t>Haga clic o pulse aquí para escribir texto.</w:t>
           </w:r>
@@ -8966,7 +9145,7 @@
           </w:pPr>
           <w:r>
             <w:rPr>
-              <w:rStyle w:val="PlaceholderText"/>
+              <w:rStyle w:val="Textodelmarcadordeposicin"/>
             </w:rPr>
             <w:t>Haga clic o pulse aquí para escribir texto.</w:t>
           </w:r>
@@ -8995,7 +9174,7 @@
           </w:pPr>
           <w:r>
             <w:rPr>
-              <w:rStyle w:val="PlaceholderText"/>
+              <w:rStyle w:val="Textodelmarcadordeposicin"/>
             </w:rPr>
             <w:t>Haga clic o pulse aquí para escribir texto.</w:t>
           </w:r>
@@ -9024,7 +9203,7 @@
           </w:pPr>
           <w:r>
             <w:rPr>
-              <w:rStyle w:val="PlaceholderText"/>
+              <w:rStyle w:val="Textodelmarcadordeposicin"/>
             </w:rPr>
             <w:t>Haga clic o pulse aquí para escribir texto.</w:t>
           </w:r>
@@ -9053,7 +9232,7 @@
           </w:pPr>
           <w:r>
             <w:rPr>
-              <w:rStyle w:val="PlaceholderText"/>
+              <w:rStyle w:val="Textodelmarcadordeposicin"/>
             </w:rPr>
             <w:t>Haga clic o pulse aquí para escribir texto.</w:t>
           </w:r>
@@ -9082,7 +9261,7 @@
           </w:pPr>
           <w:r>
             <w:rPr>
-              <w:rStyle w:val="PlaceholderText"/>
+              <w:rStyle w:val="Textodelmarcadordeposicin"/>
             </w:rPr>
             <w:t>Haga clic o pulse aquí para escribir texto.</w:t>
           </w:r>
@@ -9111,7 +9290,7 @@
           </w:pPr>
           <w:r>
             <w:rPr>
-              <w:rStyle w:val="PlaceholderText"/>
+              <w:rStyle w:val="Textodelmarcadordeposicin"/>
             </w:rPr>
             <w:t>Haga clic o pulse aquí para escribir texto.</w:t>
           </w:r>
@@ -9140,7 +9319,7 @@
           </w:pPr>
           <w:r>
             <w:rPr>
-              <w:rStyle w:val="PlaceholderText"/>
+              <w:rStyle w:val="Textodelmarcadordeposicin"/>
             </w:rPr>
             <w:t>Haga clic o pulse aquí para escribir texto.</w:t>
           </w:r>
@@ -9169,7 +9348,7 @@
           </w:pPr>
           <w:r>
             <w:rPr>
-              <w:rStyle w:val="PlaceholderText"/>
+              <w:rStyle w:val="Textodelmarcadordeposicin"/>
             </w:rPr>
             <w:t>Haga clic o pulse aquí para escribir texto.</w:t>
           </w:r>
@@ -9198,7 +9377,7 @@
           </w:pPr>
           <w:r>
             <w:rPr>
-              <w:rStyle w:val="PlaceholderText"/>
+              <w:rStyle w:val="Textodelmarcadordeposicin"/>
             </w:rPr>
             <w:t>Haga clic o pulse aquí para escribir texto.</w:t>
           </w:r>
@@ -9227,7 +9406,7 @@
           </w:pPr>
           <w:r>
             <w:rPr>
-              <w:rStyle w:val="PlaceholderText"/>
+              <w:rStyle w:val="Textodelmarcadordeposicin"/>
             </w:rPr>
             <w:t>Haga clic o pulse aquí para escribir texto.</w:t>
           </w:r>
@@ -9256,7 +9435,7 @@
           </w:pPr>
           <w:r>
             <w:rPr>
-              <w:rStyle w:val="PlaceholderText"/>
+              <w:rStyle w:val="Textodelmarcadordeposicin"/>
             </w:rPr>
             <w:t>Haga clic o pulse aquí para escribir texto.</w:t>
           </w:r>
@@ -9285,7 +9464,7 @@
           </w:pPr>
           <w:r>
             <w:rPr>
-              <w:rStyle w:val="PlaceholderText"/>
+              <w:rStyle w:val="Textodelmarcadordeposicin"/>
             </w:rPr>
             <w:t>Haga clic o pulse aquí para escribir texto.</w:t>
           </w:r>
@@ -9314,7 +9493,7 @@
           </w:pPr>
           <w:r>
             <w:rPr>
-              <w:rStyle w:val="PlaceholderText"/>
+              <w:rStyle w:val="Textodelmarcadordeposicin"/>
             </w:rPr>
             <w:t>Haga clic o pulse aquí para escribir texto.</w:t>
           </w:r>
@@ -9343,7 +9522,7 @@
           </w:pPr>
           <w:r>
             <w:rPr>
-              <w:rStyle w:val="PlaceholderText"/>
+              <w:rStyle w:val="Textodelmarcadordeposicin"/>
             </w:rPr>
             <w:t>Haga clic o pulse aquí para escribir texto.</w:t>
           </w:r>
@@ -9372,7 +9551,7 @@
           </w:pPr>
           <w:r>
             <w:rPr>
-              <w:rStyle w:val="PlaceholderText"/>
+              <w:rStyle w:val="Textodelmarcadordeposicin"/>
             </w:rPr>
             <w:t>Haga clic o pulse aquí para escribir texto.</w:t>
           </w:r>
@@ -9401,7 +9580,7 @@
           </w:pPr>
           <w:r>
             <w:rPr>
-              <w:rStyle w:val="PlaceholderText"/>
+              <w:rStyle w:val="Textodelmarcadordeposicin"/>
             </w:rPr>
             <w:t>Haga clic o pulse aquí para escribir texto.</w:t>
           </w:r>
@@ -9430,7 +9609,7 @@
           </w:pPr>
           <w:r>
             <w:rPr>
-              <w:rStyle w:val="PlaceholderText"/>
+              <w:rStyle w:val="Textodelmarcadordeposicin"/>
             </w:rPr>
             <w:t>Haga clic o pulse aquí para escribir texto.</w:t>
           </w:r>
@@ -9459,7 +9638,7 @@
           </w:pPr>
           <w:r>
             <w:rPr>
-              <w:rStyle w:val="PlaceholderText"/>
+              <w:rStyle w:val="Textodelmarcadordeposicin"/>
             </w:rPr>
             <w:t>Haga clic o pulse aquí para escribir texto.</w:t>
           </w:r>
@@ -9488,7 +9667,7 @@
           </w:pPr>
           <w:r>
             <w:rPr>
-              <w:rStyle w:val="PlaceholderText"/>
+              <w:rStyle w:val="Textodelmarcadordeposicin"/>
             </w:rPr>
             <w:t>Haga clic o pulse aquí para escribir texto.</w:t>
           </w:r>
@@ -9517,7 +9696,7 @@
           </w:pPr>
           <w:r>
             <w:rPr>
-              <w:rStyle w:val="PlaceholderText"/>
+              <w:rStyle w:val="Textodelmarcadordeposicin"/>
             </w:rPr>
             <w:t>Haga clic o pulse aquí para escribir texto.</w:t>
           </w:r>
@@ -9546,7 +9725,7 @@
           </w:pPr>
           <w:r>
             <w:rPr>
-              <w:rStyle w:val="PlaceholderText"/>
+              <w:rStyle w:val="Textodelmarcadordeposicin"/>
             </w:rPr>
             <w:t>Haga clic o pulse aquí para escribir texto.</w:t>
           </w:r>
@@ -9575,7 +9754,7 @@
           </w:pPr>
           <w:r>
             <w:rPr>
-              <w:rStyle w:val="PlaceholderText"/>
+              <w:rStyle w:val="Textodelmarcadordeposicin"/>
             </w:rPr>
             <w:t>Haga clic o pulse aquí para escribir texto.</w:t>
           </w:r>
@@ -9604,7 +9783,7 @@
           </w:pPr>
           <w:r>
             <w:rPr>
-              <w:rStyle w:val="PlaceholderText"/>
+              <w:rStyle w:val="Textodelmarcadordeposicin"/>
             </w:rPr>
             <w:t>Haga clic o pulse aquí para escribir texto.</w:t>
           </w:r>
@@ -9633,7 +9812,7 @@
           </w:pPr>
           <w:r>
             <w:rPr>
-              <w:rStyle w:val="PlaceholderText"/>
+              <w:rStyle w:val="Textodelmarcadordeposicin"/>
             </w:rPr>
             <w:t>Haga clic o pulse aquí para escribir texto.</w:t>
           </w:r>
@@ -9662,7 +9841,7 @@
           </w:pPr>
           <w:r>
             <w:rPr>
-              <w:rStyle w:val="PlaceholderText"/>
+              <w:rStyle w:val="Textodelmarcadordeposicin"/>
             </w:rPr>
             <w:t>Haga clic o pulse aquí para escribir texto.</w:t>
           </w:r>
@@ -9691,7 +9870,7 @@
           </w:pPr>
           <w:r>
             <w:rPr>
-              <w:rStyle w:val="PlaceholderText"/>
+              <w:rStyle w:val="Textodelmarcadordeposicin"/>
             </w:rPr>
             <w:t>Haga clic o pulse aquí para escribir texto.</w:t>
           </w:r>
@@ -9720,7 +9899,7 @@
           </w:pPr>
           <w:r>
             <w:rPr>
-              <w:rStyle w:val="PlaceholderText"/>
+              <w:rStyle w:val="Textodelmarcadordeposicin"/>
             </w:rPr>
             <w:t>Haga clic o pulse aquí para escribir texto.</w:t>
           </w:r>
@@ -9749,7 +9928,7 @@
           </w:pPr>
           <w:r>
             <w:rPr>
-              <w:rStyle w:val="PlaceholderText"/>
+              <w:rStyle w:val="Textodelmarcadordeposicin"/>
             </w:rPr>
             <w:t>Haga clic o pulse aquí para escribir texto.</w:t>
           </w:r>
@@ -9778,7 +9957,7 @@
           </w:pPr>
           <w:r>
             <w:rPr>
-              <w:rStyle w:val="PlaceholderText"/>
+              <w:rStyle w:val="Textodelmarcadordeposicin"/>
             </w:rPr>
             <w:t>Haga clic o pulse aquí para escribir texto.</w:t>
           </w:r>
@@ -9807,7 +9986,7 @@
           </w:pPr>
           <w:r>
             <w:rPr>
-              <w:rStyle w:val="PlaceholderText"/>
+              <w:rStyle w:val="Textodelmarcadordeposicin"/>
             </w:rPr>
             <w:t>Haga clic o pulse aquí para escribir texto.</w:t>
           </w:r>
@@ -9836,7 +10015,7 @@
           </w:pPr>
           <w:r>
             <w:rPr>
-              <w:rStyle w:val="PlaceholderText"/>
+              <w:rStyle w:val="Textodelmarcadordeposicin"/>
             </w:rPr>
             <w:t>Haga clic o pulse aquí para escribir texto.</w:t>
           </w:r>
@@ -9865,7 +10044,7 @@
           </w:pPr>
           <w:r>
             <w:rPr>
-              <w:rStyle w:val="PlaceholderText"/>
+              <w:rStyle w:val="Textodelmarcadordeposicin"/>
             </w:rPr>
             <w:t>Haga clic o pulse aquí para escribir texto.</w:t>
           </w:r>
@@ -9894,7 +10073,7 @@
           </w:pPr>
           <w:r>
             <w:rPr>
-              <w:rStyle w:val="PlaceholderText"/>
+              <w:rStyle w:val="Textodelmarcadordeposicin"/>
             </w:rPr>
             <w:t>Haga clic o pulse aquí para escribir texto.</w:t>
           </w:r>
@@ -9923,7 +10102,7 @@
           </w:pPr>
           <w:r>
             <w:rPr>
-              <w:rStyle w:val="PlaceholderText"/>
+              <w:rStyle w:val="Textodelmarcadordeposicin"/>
             </w:rPr>
             <w:t>Haga clic o pulse aquí para escribir texto.</w:t>
           </w:r>
@@ -9952,7 +10131,7 @@
           </w:pPr>
           <w:r>
             <w:rPr>
-              <w:rStyle w:val="PlaceholderText"/>
+              <w:rStyle w:val="Textodelmarcadordeposicin"/>
             </w:rPr>
             <w:t>Haga clic o pulse aquí para escribir texto.</w:t>
           </w:r>
@@ -9981,7 +10160,7 @@
           </w:pPr>
           <w:r>
             <w:rPr>
-              <w:rStyle w:val="PlaceholderText"/>
+              <w:rStyle w:val="Textodelmarcadordeposicin"/>
             </w:rPr>
             <w:t>Haga clic o pulse aquí para escribir texto.</w:t>
           </w:r>
@@ -10010,7 +10189,7 @@
           </w:pPr>
           <w:r>
             <w:rPr>
-              <w:rStyle w:val="PlaceholderText"/>
+              <w:rStyle w:val="Textodelmarcadordeposicin"/>
             </w:rPr>
             <w:t>Haga clic o pulse aquí para escribir texto.</w:t>
           </w:r>
@@ -10056,14 +10235,14 @@
     <w:charset w:val="00"/>
     <w:family w:val="swiss"/>
     <w:pitch w:val="variable"/>
-    <w:sig w:usb0="E4002EFF" w:usb1="C200247B" w:usb2="00000009" w:usb3="00000000" w:csb0="000001FF" w:csb1="00000000"/>
+    <w:sig w:usb0="E4002EFF" w:usb1="C000247B" w:usb2="00000009" w:usb3="00000000" w:csb0="000001FF" w:csb1="00000000"/>
   </w:font>
   <w:font w:name="Calibri Light">
     <w:panose1 w:val="020F0302020204030204"/>
     <w:charset w:val="00"/>
     <w:family w:val="swiss"/>
     <w:pitch w:val="variable"/>
-    <w:sig w:usb0="E4002EFF" w:usb1="C200247B" w:usb2="00000009" w:usb3="00000000" w:csb0="000001FF" w:csb1="00000000"/>
+    <w:sig w:usb0="E4002EFF" w:usb1="C000247B" w:usb2="00000009" w:usb3="00000000" w:csb0="000001FF" w:csb1="00000000"/>
   </w:font>
   <w:font w:name="Cambria Math">
     <w:panose1 w:val="02040503050406030204"/>
@@ -10079,18 +10258,6 @@
     <w:family w:val="modern"/>
     <w:pitch w:val="fixed"/>
     <w:sig w:usb0="E00002FF" w:usb1="6AC7FDFB" w:usb2="08000012" w:usb3="00000000" w:csb0="0002009F" w:csb1="00000000"/>
-  </w:font>
-  <w:font w:name="Aptos">
-    <w:charset w:val="00"/>
-    <w:family w:val="swiss"/>
-    <w:pitch w:val="variable"/>
-    <w:sig w:usb0="20000287" w:usb1="00000003" w:usb2="00000000" w:usb3="00000000" w:csb0="0000019F" w:csb1="00000000"/>
-  </w:font>
-  <w:font w:name="Aptos Display">
-    <w:charset w:val="00"/>
-    <w:family w:val="swiss"/>
-    <w:pitch w:val="variable"/>
-    <w:sig w:usb0="20000287" w:usb1="00000003" w:usb2="00000000" w:usb3="00000000" w:csb0="0000019F" w:csb1="00000000"/>
   </w:font>
 </w:fonts>
 </file>
@@ -10112,6 +10279,7 @@
   </w:compat>
   <w:rsids>
     <w:rsidRoot w:val="006B2BEC"/>
+    <w:rsid w:val="00111705"/>
     <w:rsid w:val="004A771F"/>
     <w:rsid w:val="006647EA"/>
     <w:rsid w:val="006B2BEC"/>
@@ -10122,6 +10290,7 @@
     <w:rsid w:val="00B46E15"/>
     <w:rsid w:val="00D15DBE"/>
     <w:rsid w:val="00E057E1"/>
+    <w:rsid w:val="00E3653B"/>
     <w:rsid w:val="00F6084C"/>
   </w:rsids>
   <m:mathPr>
@@ -10546,13 +10715,13 @@
     <w:name w:val="Normal"/>
     <w:qFormat/>
   </w:style>
-  <w:style w:type="character" w:default="1" w:styleId="DefaultParagraphFont">
+  <w:style w:type="character" w:default="1" w:styleId="Fuentedeprrafopredeter">
     <w:name w:val="Default Paragraph Font"/>
     <w:uiPriority w:val="1"/>
     <w:semiHidden/>
     <w:unhideWhenUsed/>
   </w:style>
-  <w:style w:type="table" w:default="1" w:styleId="TableNormal">
+  <w:style w:type="table" w:default="1" w:styleId="Tablanormal">
     <w:name w:val="Normal Table"/>
     <w:uiPriority w:val="99"/>
     <w:semiHidden/>
@@ -10567,15 +10736,15 @@
       </w:tblCellMar>
     </w:tblPr>
   </w:style>
-  <w:style w:type="numbering" w:default="1" w:styleId="NoList">
+  <w:style w:type="numbering" w:default="1" w:styleId="Sinlista">
     <w:name w:val="No List"/>
     <w:uiPriority w:val="99"/>
     <w:semiHidden/>
     <w:unhideWhenUsed/>
   </w:style>
-  <w:style w:type="character" w:styleId="PlaceholderText">
+  <w:style w:type="character" w:styleId="Textodelmarcadordeposicin">
     <w:name w:val="Placeholder Text"/>
-    <w:basedOn w:val="DefaultParagraphFont"/>
+    <w:basedOn w:val="Fuentedeprrafopredeter"/>
     <w:uiPriority w:val="99"/>
     <w:semiHidden/>
     <w:rsid w:val="006B2BEC"/>

</xml_diff>

<commit_message>
Add group features of student 1
</commit_message>
<xml_diff>
--- a/reports/group/02 Requirements - Group.docx
+++ b/reports/group/02 Requirements - Group.docx
@@ -1,10 +1,10 @@
 
 <file path=word/document.xml><?xml version="1.0" encoding="utf-8"?>
-<w:document xmlns:wpc="http://schemas.microsoft.com/office/word/2010/wordprocessingCanvas" xmlns:cx="http://schemas.microsoft.com/office/drawing/2014/chartex" xmlns:cx1="http://schemas.microsoft.com/office/drawing/2015/9/8/chartex" xmlns:cx2="http://schemas.microsoft.com/office/drawing/2015/10/21/chartex" xmlns:cx3="http://schemas.microsoft.com/office/drawing/2016/5/9/chartex" xmlns:cx4="http://schemas.microsoft.com/office/drawing/2016/5/10/chartex" xmlns:cx5="http://schemas.microsoft.com/office/drawing/2016/5/11/chartex" xmlns:cx6="http://schemas.microsoft.com/office/drawing/2016/5/12/chartex" xmlns:cx7="http://schemas.microsoft.com/office/drawing/2016/5/13/chartex" xmlns:cx8="http://schemas.microsoft.com/office/drawing/2016/5/14/chartex" xmlns:mc="http://schemas.openxmlformats.org/markup-compatibility/2006" xmlns:aink="http://schemas.microsoft.com/office/drawing/2016/ink" xmlns:am3d="http://schemas.microsoft.com/office/drawing/2017/model3d" xmlns:o="urn:schemas-microsoft-com:office:office" xmlns:r="http://schemas.openxmlformats.org/officeDocument/2006/relationships" xmlns:m="http://schemas.openxmlformats.org/officeDocument/2006/math" xmlns:v="urn:schemas-microsoft-com:vml" xmlns:wp14="http://schemas.microsoft.com/office/word/2010/wordprocessingDrawing" xmlns:wp="http://schemas.openxmlformats.org/drawingml/2006/wordprocessingDrawing" xmlns:w10="urn:schemas-microsoft-com:office:word" xmlns:w="http://schemas.openxmlformats.org/wordprocessingml/2006/main" xmlns:w14="http://schemas.microsoft.com/office/word/2010/wordml" xmlns:w15="http://schemas.microsoft.com/office/word/2012/wordml" xmlns:w16cex="http://schemas.microsoft.com/office/word/2018/wordml/cex" xmlns:w16cid="http://schemas.microsoft.com/office/word/2016/wordml/cid" xmlns:w16="http://schemas.microsoft.com/office/word/2018/wordml" xmlns:w16sdtdh="http://schemas.microsoft.com/office/word/2020/wordml/sdtdatahash" xmlns:w16se="http://schemas.microsoft.com/office/word/2015/wordml/symex" xmlns:wpg="http://schemas.microsoft.com/office/word/2010/wordprocessingGroup" xmlns:wpi="http://schemas.microsoft.com/office/word/2010/wordprocessingInk" xmlns:wne="http://schemas.microsoft.com/office/word/2006/wordml" xmlns:wps="http://schemas.microsoft.com/office/word/2010/wordprocessingShape" mc:Ignorable="w14 w15 w16se w16cid w16 w16cex w16sdtdh wp14">
+<w:document xmlns:wpc="http://schemas.microsoft.com/office/word/2010/wordprocessingCanvas" xmlns:cx="http://schemas.microsoft.com/office/drawing/2014/chartex" xmlns:cx1="http://schemas.microsoft.com/office/drawing/2015/9/8/chartex" xmlns:cx2="http://schemas.microsoft.com/office/drawing/2015/10/21/chartex" xmlns:cx3="http://schemas.microsoft.com/office/drawing/2016/5/9/chartex" xmlns:cx4="http://schemas.microsoft.com/office/drawing/2016/5/10/chartex" xmlns:cx5="http://schemas.microsoft.com/office/drawing/2016/5/11/chartex" xmlns:cx6="http://schemas.microsoft.com/office/drawing/2016/5/12/chartex" xmlns:cx7="http://schemas.microsoft.com/office/drawing/2016/5/13/chartex" xmlns:cx8="http://schemas.microsoft.com/office/drawing/2016/5/14/chartex" xmlns:mc="http://schemas.openxmlformats.org/markup-compatibility/2006" xmlns:aink="http://schemas.microsoft.com/office/drawing/2016/ink" xmlns:am3d="http://schemas.microsoft.com/office/drawing/2017/model3d" xmlns:o="urn:schemas-microsoft-com:office:office" xmlns:oel="http://schemas.microsoft.com/office/2019/extlst" xmlns:r="http://schemas.openxmlformats.org/officeDocument/2006/relationships" xmlns:m="http://schemas.openxmlformats.org/officeDocument/2006/math" xmlns:v="urn:schemas-microsoft-com:vml" xmlns:wp14="http://schemas.microsoft.com/office/word/2010/wordprocessingDrawing" xmlns:wp="http://schemas.openxmlformats.org/drawingml/2006/wordprocessingDrawing" xmlns:w10="urn:schemas-microsoft-com:office:word" xmlns:w="http://schemas.openxmlformats.org/wordprocessingml/2006/main" xmlns:w14="http://schemas.microsoft.com/office/word/2010/wordml" xmlns:w15="http://schemas.microsoft.com/office/word/2012/wordml" xmlns:w16cex="http://schemas.microsoft.com/office/word/2018/wordml/cex" xmlns:w16cid="http://schemas.microsoft.com/office/word/2016/wordml/cid" xmlns:w16="http://schemas.microsoft.com/office/word/2018/wordml" xmlns:w16du="http://schemas.microsoft.com/office/word/2023/wordml/word16du" xmlns:w16sdtdh="http://schemas.microsoft.com/office/word/2020/wordml/sdtdatahash" xmlns:w16se="http://schemas.microsoft.com/office/word/2015/wordml/symex" xmlns:wpg="http://schemas.microsoft.com/office/word/2010/wordprocessingGroup" xmlns:wpi="http://schemas.microsoft.com/office/word/2010/wordprocessingInk" xmlns:wne="http://schemas.microsoft.com/office/word/2006/wordml" xmlns:wps="http://schemas.microsoft.com/office/word/2010/wordprocessingShape" mc:Ignorable="w14 w15 w16se w16cid w16 w16cex w16sdtdh w16du wp14">
   <w:body>
     <w:p>
       <w:pPr>
-        <w:pStyle w:val="Ttulo1"/>
+        <w:pStyle w:val="Heading1"/>
         <w:spacing w:before="0"/>
         <w:rPr>
           <w:rFonts w:cstheme="majorHAnsi"/>
@@ -76,7 +76,7 @@
           </w:tcPr>
           <w:p>
             <w:pPr>
-              <w:pStyle w:val="Sinespaciado"/>
+              <w:pStyle w:val="NoSpacing"/>
               <w:rPr>
                 <w:rFonts w:asciiTheme="majorHAnsi" w:hAnsiTheme="majorHAnsi" w:cstheme="majorHAnsi"/>
               </w:rPr>
@@ -122,7 +122,6 @@
                 <w15:appearance w15:val="hidden"/>
                 <w:text/>
               </w:sdtPr>
-              <w:sdtEndPr/>
               <w:sdtContent>
                 <w:r>
                   <w:rPr>
@@ -174,7 +173,7 @@
           </w:tcPr>
           <w:p>
             <w:pPr>
-              <w:pStyle w:val="Sinespaciado"/>
+              <w:pStyle w:val="NoSpacing"/>
               <w:rPr>
                 <w:rFonts w:asciiTheme="majorHAnsi" w:hAnsiTheme="majorHAnsi" w:cstheme="majorHAnsi"/>
               </w:rPr>
@@ -214,7 +213,6 @@
                 <w15:appearance w15:val="hidden"/>
                 <w:text/>
               </w:sdtPr>
-              <w:sdtEndPr/>
               <w:sdtContent>
                 <w:r>
                   <w:rPr>
@@ -264,7 +262,7 @@
           </w:p>
           <w:p>
             <w:pPr>
-              <w:pStyle w:val="Sinespaciado"/>
+              <w:pStyle w:val="NoSpacing"/>
               <w:rPr>
                 <w:rFonts w:asciiTheme="majorHAnsi" w:hAnsiTheme="majorHAnsi" w:cstheme="majorHAnsi"/>
                 <w:b/>
@@ -304,7 +302,6 @@
                 <w15:appearance w15:val="hidden"/>
                 <w:text/>
               </w:sdtPr>
-              <w:sdtEndPr/>
               <w:sdtContent>
                 <w:r>
                   <w:rPr>
@@ -324,7 +321,7 @@
           <w:permEnd w:id="291510380"/>
           <w:p>
             <w:pPr>
-              <w:pStyle w:val="Sinespaciado"/>
+              <w:pStyle w:val="NoSpacing"/>
               <w:rPr>
                 <w:rFonts w:asciiTheme="majorHAnsi" w:hAnsiTheme="majorHAnsi" w:cstheme="majorHAnsi"/>
                 <w:b/>
@@ -365,7 +362,6 @@
                 <w15:appearance w15:val="hidden"/>
                 <w:text/>
               </w:sdtPr>
-              <w:sdtEndPr/>
               <w:sdtContent>
                 <w:r>
                   <w:rPr>
@@ -399,7 +395,7 @@
           </w:p>
           <w:p>
             <w:pPr>
-              <w:pStyle w:val="Sinespaciado"/>
+              <w:pStyle w:val="NoSpacing"/>
               <w:rPr>
                 <w:rFonts w:asciiTheme="majorHAnsi" w:hAnsiTheme="majorHAnsi" w:cstheme="majorHAnsi"/>
               </w:rPr>
@@ -439,7 +435,6 @@
                 <w15:appearance w15:val="hidden"/>
                 <w:text/>
               </w:sdtPr>
-              <w:sdtEndPr/>
               <w:sdtContent>
                 <w:r>
                   <w:rPr>
@@ -534,7 +529,6 @@
                 <w15:appearance w15:val="hidden"/>
                 <w:text/>
               </w:sdtPr>
-              <w:sdtEndPr/>
               <w:sdtContent>
                 <w:proofErr w:type="spellStart"/>
                 <w:r>
@@ -593,7 +587,7 @@
           </w:p>
           <w:p>
             <w:pPr>
-              <w:pStyle w:val="Sinespaciado"/>
+              <w:pStyle w:val="NoSpacing"/>
               <w:rPr>
                 <w:rFonts w:asciiTheme="majorHAnsi" w:hAnsiTheme="majorHAnsi" w:cstheme="majorHAnsi"/>
                 <w:b/>
@@ -634,7 +628,6 @@
                 <w15:appearance w15:val="hidden"/>
                 <w:text/>
               </w:sdtPr>
-              <w:sdtEndPr/>
               <w:sdtContent>
                 <w:r>
                   <w:rPr>
@@ -649,7 +642,7 @@
           <w:permEnd w:id="1081366304"/>
           <w:p>
             <w:pPr>
-              <w:pStyle w:val="Sinespaciado"/>
+              <w:pStyle w:val="NoSpacing"/>
               <w:rPr>
                 <w:rFonts w:asciiTheme="majorHAnsi" w:hAnsiTheme="majorHAnsi" w:cstheme="majorHAnsi"/>
                 <w:b/>
@@ -691,7 +684,6 @@
                 <w15:appearance w15:val="hidden"/>
                 <w:text/>
               </w:sdtPr>
-              <w:sdtEndPr/>
               <w:sdtContent>
                 <w:r>
                   <w:rPr>
@@ -722,7 +714,7 @@
           </w:p>
           <w:p>
             <w:pPr>
-              <w:pStyle w:val="Sinespaciado"/>
+              <w:pStyle w:val="NoSpacing"/>
               <w:rPr>
                 <w:rFonts w:asciiTheme="majorHAnsi" w:hAnsiTheme="majorHAnsi" w:cstheme="majorHAnsi"/>
               </w:rPr>
@@ -762,7 +754,6 @@
                 <w15:appearance w15:val="hidden"/>
                 <w:text/>
               </w:sdtPr>
-              <w:sdtEndPr/>
               <w:sdtContent>
                 <w:r>
                   <w:rPr>
@@ -805,7 +796,7 @@
           </w:p>
           <w:p>
             <w:pPr>
-              <w:pStyle w:val="Sinespaciado"/>
+              <w:pStyle w:val="NoSpacing"/>
               <w:rPr>
                 <w:rFonts w:asciiTheme="majorHAnsi" w:hAnsiTheme="majorHAnsi" w:cstheme="majorHAnsi"/>
               </w:rPr>
@@ -846,7 +837,6 @@
                 <w15:appearance w15:val="hidden"/>
                 <w:text/>
               </w:sdtPr>
-              <w:sdtEndPr/>
               <w:sdtContent>
                 <w:r>
                   <w:rPr>
@@ -918,7 +908,7 @@
           </w:p>
           <w:p>
             <w:pPr>
-              <w:pStyle w:val="Sinespaciado"/>
+              <w:pStyle w:val="NoSpacing"/>
               <w:rPr>
                 <w:rFonts w:asciiTheme="majorHAnsi" w:hAnsiTheme="majorHAnsi" w:cstheme="majorHAnsi"/>
                 <w:b/>
@@ -951,7 +941,6 @@
                 <w15:appearance w15:val="hidden"/>
                 <w:text/>
               </w:sdtPr>
-              <w:sdtEndPr/>
               <w:sdtContent>
                 <w:r>
                   <w:rPr>
@@ -971,7 +960,7 @@
           <w:permEnd w:id="1000832359"/>
           <w:p>
             <w:pPr>
-              <w:pStyle w:val="Sinespaciado"/>
+              <w:pStyle w:val="NoSpacing"/>
               <w:rPr>
                 <w:rFonts w:asciiTheme="majorHAnsi" w:hAnsiTheme="majorHAnsi" w:cstheme="majorHAnsi"/>
                 <w:b/>
@@ -1012,7 +1001,6 @@
                 <w15:appearance w15:val="hidden"/>
                 <w:text/>
               </w:sdtPr>
-              <w:sdtEndPr/>
               <w:sdtContent>
                 <w:r>
                   <w:rPr>
@@ -1040,7 +1028,7 @@
           </w:p>
           <w:p>
             <w:pPr>
-              <w:pStyle w:val="Sinespaciado"/>
+              <w:pStyle w:val="NoSpacing"/>
               <w:rPr>
                 <w:rFonts w:asciiTheme="majorHAnsi" w:hAnsiTheme="majorHAnsi" w:cstheme="majorHAnsi"/>
               </w:rPr>
@@ -1079,7 +1067,6 @@
                 <w15:appearance w15:val="hidden"/>
                 <w:text/>
               </w:sdtPr>
-              <w:sdtEndPr/>
               <w:sdtContent>
                 <w:r>
                   <w:rPr>
@@ -1133,7 +1120,7 @@
           <w:permEnd w:id="1519068571"/>
           <w:p>
             <w:pPr>
-              <w:pStyle w:val="Sinespaciado"/>
+              <w:pStyle w:val="NoSpacing"/>
               <w:rPr>
                 <w:rFonts w:asciiTheme="majorHAnsi" w:hAnsiTheme="majorHAnsi" w:cstheme="majorHAnsi"/>
               </w:rPr>
@@ -1171,7 +1158,6 @@
                 </w:placeholder>
                 <w:text/>
               </w:sdtPr>
-              <w:sdtEndPr/>
               <w:sdtContent>
                 <w:r>
                   <w:rPr>
@@ -1236,7 +1222,7 @@
           </w:p>
           <w:p>
             <w:pPr>
-              <w:pStyle w:val="Sinespaciado"/>
+              <w:pStyle w:val="NoSpacing"/>
               <w:rPr>
                 <w:rFonts w:asciiTheme="majorHAnsi" w:hAnsiTheme="majorHAnsi" w:cstheme="majorHAnsi"/>
                 <w:b/>
@@ -1269,7 +1255,6 @@
                 <w15:appearance w15:val="hidden"/>
                 <w:text/>
               </w:sdtPr>
-              <w:sdtEndPr/>
               <w:sdtContent>
                 <w:r>
                   <w:rPr>
@@ -1289,7 +1274,7 @@
           <w:permEnd w:id="1222207409"/>
           <w:p>
             <w:pPr>
-              <w:pStyle w:val="Sinespaciado"/>
+              <w:pStyle w:val="NoSpacing"/>
               <w:rPr>
                 <w:rFonts w:asciiTheme="majorHAnsi" w:hAnsiTheme="majorHAnsi" w:cstheme="majorHAnsi"/>
                 <w:b/>
@@ -1330,7 +1315,6 @@
                 <w15:appearance w15:val="hidden"/>
                 <w:text/>
               </w:sdtPr>
-              <w:sdtEndPr/>
               <w:sdtContent>
                 <w:r>
                   <w:rPr>
@@ -1358,7 +1342,7 @@
           </w:p>
           <w:p>
             <w:pPr>
-              <w:pStyle w:val="Sinespaciado"/>
+              <w:pStyle w:val="NoSpacing"/>
               <w:rPr>
                 <w:rFonts w:asciiTheme="majorHAnsi" w:hAnsiTheme="majorHAnsi" w:cstheme="majorHAnsi"/>
               </w:rPr>
@@ -1397,7 +1381,6 @@
                 <w15:appearance w15:val="hidden"/>
                 <w:text/>
               </w:sdtPr>
-              <w:sdtEndPr/>
               <w:sdtContent>
                 <w:r>
                   <w:rPr>
@@ -1435,7 +1418,7 @@
           </w:p>
           <w:p>
             <w:pPr>
-              <w:pStyle w:val="Sinespaciado"/>
+              <w:pStyle w:val="NoSpacing"/>
               <w:rPr>
                 <w:rFonts w:asciiTheme="majorHAnsi" w:hAnsiTheme="majorHAnsi" w:cstheme="majorHAnsi"/>
               </w:rPr>
@@ -1474,7 +1457,6 @@
                 <w15:appearance w15:val="hidden"/>
                 <w:text/>
               </w:sdtPr>
-              <w:sdtEndPr/>
               <w:sdtContent>
                 <w:r>
                   <w:rPr>
@@ -1535,7 +1517,7 @@
           </w:p>
           <w:p>
             <w:pPr>
-              <w:pStyle w:val="Sinespaciado"/>
+              <w:pStyle w:val="NoSpacing"/>
               <w:rPr>
                 <w:rFonts w:asciiTheme="majorHAnsi" w:hAnsiTheme="majorHAnsi" w:cstheme="majorHAnsi"/>
                 <w:b/>
@@ -1569,7 +1551,6 @@
                 <w15:appearance w15:val="hidden"/>
                 <w:text/>
               </w:sdtPr>
-              <w:sdtEndPr/>
               <w:sdtContent>
                 <w:r>
                   <w:rPr>
@@ -1591,7 +1572,7 @@
           <w:permEnd w:id="1631927432"/>
           <w:p>
             <w:pPr>
-              <w:pStyle w:val="Sinespaciado"/>
+              <w:pStyle w:val="NoSpacing"/>
               <w:rPr>
                 <w:rFonts w:asciiTheme="majorHAnsi" w:hAnsiTheme="majorHAnsi" w:cstheme="majorHAnsi"/>
                 <w:b/>
@@ -1632,7 +1613,6 @@
                 <w15:appearance w15:val="hidden"/>
                 <w:text/>
               </w:sdtPr>
-              <w:sdtEndPr/>
               <w:sdtContent>
                 <w:r>
                   <w:rPr>
@@ -1658,7 +1638,7 @@
           </w:p>
           <w:p>
             <w:pPr>
-              <w:pStyle w:val="Sinespaciado"/>
+              <w:pStyle w:val="NoSpacing"/>
               <w:rPr>
                 <w:rFonts w:asciiTheme="majorHAnsi" w:hAnsiTheme="majorHAnsi" w:cstheme="majorHAnsi"/>
               </w:rPr>
@@ -1698,7 +1678,6 @@
                 <w15:appearance w15:val="hidden"/>
                 <w:text/>
               </w:sdtPr>
-              <w:sdtEndPr/>
               <w:sdtContent>
                 <w:r>
                   <w:rPr>
@@ -1727,7 +1706,7 @@
           </w:p>
           <w:p>
             <w:pPr>
-              <w:pStyle w:val="Sinespaciado"/>
+              <w:pStyle w:val="NoSpacing"/>
               <w:rPr>
                 <w:rFonts w:asciiTheme="majorHAnsi" w:hAnsiTheme="majorHAnsi" w:cstheme="majorHAnsi"/>
               </w:rPr>
@@ -1767,7 +1746,6 @@
                 </w:placeholder>
                 <w:text/>
               </w:sdtPr>
-              <w:sdtEndPr/>
               <w:sdtContent>
                 <w:r>
                   <w:rPr>
@@ -1824,7 +1802,7 @@
           </w:tcPr>
           <w:p>
             <w:pPr>
-              <w:pStyle w:val="Sinespaciado"/>
+              <w:pStyle w:val="NoSpacing"/>
               <w:rPr>
                 <w:rFonts w:asciiTheme="majorHAnsi" w:hAnsiTheme="majorHAnsi" w:cstheme="majorHAnsi"/>
               </w:rPr>
@@ -1846,7 +1824,7 @@
           </w:tcPr>
           <w:p>
             <w:pPr>
-              <w:pStyle w:val="Sinespaciado"/>
+              <w:pStyle w:val="NoSpacing"/>
               <w:rPr>
                 <w:rFonts w:asciiTheme="majorHAnsi" w:hAnsiTheme="majorHAnsi" w:cstheme="majorHAnsi"/>
               </w:rPr>
@@ -1892,7 +1870,6 @@
                 <w15:appearance w15:val="hidden"/>
                 <w:text/>
               </w:sdtPr>
-              <w:sdtEndPr/>
               <w:sdtContent>
                 <w:r>
                   <w:rPr>
@@ -1982,7 +1959,7 @@
     <w:bookmarkEnd w:id="0"/>
     <w:p>
       <w:pPr>
-        <w:pStyle w:val="Ttulo1"/>
+        <w:pStyle w:val="Heading1"/>
         <w:spacing w:before="0"/>
         <w:rPr>
           <w:rFonts w:cstheme="majorHAnsi"/>
@@ -1998,7 +1975,7 @@
     </w:p>
     <w:p>
       <w:pPr>
-        <w:pStyle w:val="Ttulo2"/>
+        <w:pStyle w:val="Heading2"/>
         <w:rPr>
           <w:rFonts w:cstheme="majorHAnsi"/>
         </w:rPr>
@@ -2030,7 +2007,7 @@
     </w:p>
     <w:p>
       <w:pPr>
-        <w:pStyle w:val="Ttulo2"/>
+        <w:pStyle w:val="Heading2"/>
         <w:rPr>
           <w:rFonts w:cstheme="majorHAnsi"/>
         </w:rPr>
@@ -2062,7 +2039,7 @@
     </w:p>
     <w:p>
       <w:pPr>
-        <w:pStyle w:val="Ttulo2"/>
+        <w:pStyle w:val="Heading2"/>
         <w:rPr>
           <w:rFonts w:cstheme="majorHAnsi"/>
         </w:rPr>
@@ -2091,7 +2068,7 @@
     </w:p>
     <w:p>
       <w:pPr>
-        <w:pStyle w:val="Ttulo2"/>
+        <w:pStyle w:val="Heading2"/>
         <w:rPr>
           <w:rFonts w:cstheme="majorHAnsi"/>
         </w:rPr>
@@ -2120,7 +2097,7 @@
     </w:p>
     <w:p>
       <w:pPr>
-        <w:pStyle w:val="Ttulo2"/>
+        <w:pStyle w:val="Heading2"/>
         <w:rPr>
           <w:rFonts w:cstheme="majorHAnsi"/>
         </w:rPr>
@@ -2134,7 +2111,7 @@
     </w:p>
     <w:p>
       <w:pPr>
-        <w:pStyle w:val="Prrafodelista"/>
+        <w:pStyle w:val="ListParagraph"/>
         <w:rPr>
           <w:rFonts w:asciiTheme="majorHAnsi" w:hAnsiTheme="majorHAnsi" w:cstheme="majorHAnsi"/>
         </w:rPr>
@@ -2216,7 +2193,6 @@
           <w15:appearance w15:val="hidden"/>
           <w:text/>
         </w:sdtPr>
-        <w:sdtEndPr/>
         <w:sdtContent>
           <w:r>
             <w:rPr>
@@ -2249,7 +2225,7 @@
     <w:bookmarkEnd w:id="2"/>
     <w:p>
       <w:pPr>
-        <w:pStyle w:val="Prrafodelista"/>
+        <w:pStyle w:val="ListParagraph"/>
         <w:rPr>
           <w:rFonts w:asciiTheme="majorHAnsi" w:hAnsiTheme="majorHAnsi" w:cstheme="majorHAnsi"/>
         </w:rPr>
@@ -2283,7 +2259,6 @@
           <w15:appearance w15:val="hidden"/>
           <w:text/>
         </w:sdtPr>
-        <w:sdtEndPr/>
         <w:sdtContent>
           <w:r>
             <w:rPr>
@@ -2317,7 +2292,7 @@
     </w:p>
     <w:p>
       <w:pPr>
-        <w:pStyle w:val="Ttulo1"/>
+        <w:pStyle w:val="Heading1"/>
         <w:rPr>
           <w:rFonts w:cstheme="majorHAnsi"/>
         </w:rPr>
@@ -2332,7 +2307,7 @@
     </w:p>
     <w:p>
       <w:pPr>
-        <w:pStyle w:val="Ttulo2"/>
+        <w:pStyle w:val="Heading2"/>
         <w:rPr>
           <w:rFonts w:cstheme="majorHAnsi"/>
         </w:rPr>
@@ -2346,7 +2321,7 @@
     </w:p>
     <w:p>
       <w:pPr>
-        <w:pStyle w:val="Prrafodelista"/>
+        <w:pStyle w:val="ListParagraph"/>
         <w:rPr>
           <w:rFonts w:asciiTheme="majorHAnsi" w:hAnsiTheme="majorHAnsi" w:cstheme="majorHAnsi"/>
         </w:rPr>
@@ -2491,7 +2466,6 @@
           <w15:appearance w15:val="hidden"/>
           <w:text/>
         </w:sdtPr>
-        <w:sdtEndPr/>
         <w:sdtContent>
           <w:r>
             <w:rPr>
@@ -2529,7 +2503,7 @@
     </w:p>
     <w:p>
       <w:pPr>
-        <w:pStyle w:val="Prrafodelista"/>
+        <w:pStyle w:val="ListParagraph"/>
         <w:rPr>
           <w:rFonts w:asciiTheme="majorHAnsi" w:hAnsiTheme="majorHAnsi" w:cstheme="majorHAnsi"/>
         </w:rPr>
@@ -2674,7 +2648,6 @@
           <w15:appearance w15:val="hidden"/>
           <w:text/>
         </w:sdtPr>
-        <w:sdtEndPr/>
         <w:sdtContent>
           <w:r>
             <w:rPr>
@@ -2706,7 +2679,7 @@
     </w:p>
     <w:p>
       <w:pPr>
-        <w:pStyle w:val="Prrafodelista"/>
+        <w:pStyle w:val="ListParagraph"/>
         <w:rPr>
           <w:rFonts w:asciiTheme="majorHAnsi" w:hAnsiTheme="majorHAnsi" w:cstheme="majorHAnsi"/>
         </w:rPr>
@@ -2851,7 +2824,6 @@
           <w15:appearance w15:val="hidden"/>
           <w:text/>
         </w:sdtPr>
-        <w:sdtEndPr/>
         <w:sdtContent>
           <w:r>
             <w:rPr>
@@ -2889,7 +2861,7 @@
     </w:p>
     <w:p>
       <w:pPr>
-        <w:pStyle w:val="Prrafodelista"/>
+        <w:pStyle w:val="ListParagraph"/>
         <w:rPr>
           <w:rFonts w:asciiTheme="majorHAnsi" w:hAnsiTheme="majorHAnsi" w:cstheme="majorHAnsi"/>
         </w:rPr>
@@ -3116,7 +3088,6 @@
           <w15:appearance w15:val="hidden"/>
           <w:text/>
         </w:sdtPr>
-        <w:sdtEndPr/>
         <w:sdtContent>
           <w:r>
             <w:rPr>
@@ -3148,7 +3119,7 @@
     </w:p>
     <w:p>
       <w:pPr>
-        <w:pStyle w:val="Prrafodelista"/>
+        <w:pStyle w:val="ListParagraph"/>
         <w:rPr>
           <w:rFonts w:asciiTheme="majorHAnsi" w:hAnsiTheme="majorHAnsi" w:cstheme="majorHAnsi"/>
         </w:rPr>
@@ -3279,7 +3250,6 @@
           <w15:appearance w15:val="hidden"/>
           <w:text/>
         </w:sdtPr>
-        <w:sdtEndPr/>
         <w:sdtContent>
           <w:r>
             <w:rPr>
@@ -3317,7 +3287,7 @@
     </w:p>
     <w:p>
       <w:pPr>
-        <w:pStyle w:val="Ttulo2"/>
+        <w:pStyle w:val="Heading2"/>
         <w:rPr>
           <w:rFonts w:cstheme="majorHAnsi"/>
         </w:rPr>
@@ -3350,7 +3320,7 @@
     </w:p>
     <w:p>
       <w:pPr>
-        <w:pStyle w:val="Ttulo2"/>
+        <w:pStyle w:val="Heading2"/>
         <w:rPr>
           <w:rFonts w:cstheme="majorHAnsi"/>
         </w:rPr>
@@ -3382,7 +3352,7 @@
     </w:p>
     <w:p>
       <w:pPr>
-        <w:pStyle w:val="Ttulo2"/>
+        <w:pStyle w:val="Heading2"/>
         <w:rPr>
           <w:rFonts w:cstheme="majorHAnsi"/>
         </w:rPr>
@@ -3396,7 +3366,7 @@
     </w:p>
     <w:p>
       <w:pPr>
-        <w:pStyle w:val="Prrafodelista"/>
+        <w:pStyle w:val="ListParagraph"/>
         <w:rPr>
           <w:rFonts w:asciiTheme="majorHAnsi" w:hAnsiTheme="majorHAnsi" w:cstheme="majorHAnsi"/>
         </w:rPr>
@@ -3457,7 +3427,6 @@
           <w15:appearance w15:val="hidden"/>
           <w:text/>
         </w:sdtPr>
-        <w:sdtEndPr/>
         <w:sdtContent>
           <w:r>
             <w:rPr>
@@ -3495,7 +3464,7 @@
     </w:p>
     <w:p>
       <w:pPr>
-        <w:pStyle w:val="Ttulo2"/>
+        <w:pStyle w:val="Heading2"/>
         <w:rPr>
           <w:rFonts w:cstheme="majorHAnsi"/>
         </w:rPr>
@@ -3539,7 +3508,7 @@
     </w:p>
     <w:p>
       <w:pPr>
-        <w:pStyle w:val="Ttulo1"/>
+        <w:pStyle w:val="Heading1"/>
         <w:tabs>
           <w:tab w:val="left" w:pos="284"/>
         </w:tabs>
@@ -3557,7 +3526,7 @@
     </w:p>
     <w:p>
       <w:pPr>
-        <w:pStyle w:val="Ttulo2"/>
+        <w:pStyle w:val="Heading2"/>
         <w:rPr>
           <w:rFonts w:cstheme="majorHAnsi"/>
         </w:rPr>
@@ -3586,7 +3555,7 @@
     </w:p>
     <w:p>
       <w:pPr>
-        <w:pStyle w:val="Ttulo2"/>
+        <w:pStyle w:val="Heading2"/>
         <w:rPr>
           <w:rFonts w:cstheme="majorHAnsi"/>
         </w:rPr>
@@ -3600,7 +3569,7 @@
     </w:p>
     <w:p>
       <w:pPr>
-        <w:pStyle w:val="Prrafodelista"/>
+        <w:pStyle w:val="ListParagraph"/>
         <w:rPr>
           <w:rFonts w:asciiTheme="majorHAnsi" w:hAnsiTheme="majorHAnsi" w:cstheme="majorHAnsi"/>
         </w:rPr>
@@ -3628,7 +3597,7 @@
     </w:p>
     <w:p>
       <w:pPr>
-        <w:pStyle w:val="Prrafodelista"/>
+        <w:pStyle w:val="ListParagraph"/>
         <w:numPr>
           <w:ilvl w:val="0"/>
           <w:numId w:val="3"/>
@@ -3665,7 +3634,7 @@
     </w:p>
     <w:p>
       <w:pPr>
-        <w:pStyle w:val="Prrafodelista"/>
+        <w:pStyle w:val="ListParagraph"/>
         <w:numPr>
           <w:ilvl w:val="0"/>
           <w:numId w:val="3"/>
@@ -3736,7 +3705,6 @@
           <w15:appearance w15:val="hidden"/>
           <w:text/>
         </w:sdtPr>
-        <w:sdtEndPr/>
         <w:sdtContent>
           <w:r>
             <w:rPr>
@@ -3750,7 +3718,7 @@
     </w:p>
     <w:p>
       <w:pPr>
-        <w:pStyle w:val="Prrafodelista"/>
+        <w:pStyle w:val="ListParagraph"/>
         <w:rPr>
           <w:rFonts w:asciiTheme="majorHAnsi" w:hAnsiTheme="majorHAnsi" w:cstheme="majorHAnsi"/>
         </w:rPr>
@@ -3778,7 +3746,7 @@
     </w:p>
     <w:p>
       <w:pPr>
-        <w:pStyle w:val="Prrafodelista"/>
+        <w:pStyle w:val="ListParagraph"/>
         <w:numPr>
           <w:ilvl w:val="0"/>
           <w:numId w:val="3"/>
@@ -3819,13 +3787,24 @@
           <w15:appearance w15:val="hidden"/>
           <w:text/>
         </w:sdtPr>
-        <w:sdtEndPr/>
         <w:sdtContent>
           <w:r>
             <w:rPr>
               <w:rFonts w:asciiTheme="majorHAnsi" w:hAnsiTheme="majorHAnsi" w:cstheme="majorHAnsi"/>
             </w:rPr>
-            <w:t xml:space="preserve">    </w:t>
+            <w:t xml:space="preserve"> </w:t>
+          </w:r>
+          <w:r>
+            <w:rPr>
+              <w:rFonts w:asciiTheme="majorHAnsi" w:hAnsiTheme="majorHAnsi" w:cstheme="majorHAnsi"/>
+            </w:rPr>
+            <w:t>x</w:t>
+          </w:r>
+          <w:r>
+            <w:rPr>
+              <w:rFonts w:asciiTheme="majorHAnsi" w:hAnsiTheme="majorHAnsi" w:cstheme="majorHAnsi"/>
+            </w:rPr>
+            <w:t xml:space="preserve">  </w:t>
           </w:r>
         </w:sdtContent>
       </w:sdt>
@@ -3839,7 +3818,7 @@
     </w:p>
     <w:p>
       <w:pPr>
-        <w:pStyle w:val="Prrafodelista"/>
+        <w:pStyle w:val="ListParagraph"/>
         <w:rPr>
           <w:rFonts w:asciiTheme="majorHAnsi" w:hAnsiTheme="majorHAnsi" w:cstheme="majorHAnsi"/>
         </w:rPr>
@@ -3867,7 +3846,7 @@
     </w:p>
     <w:p>
       <w:pPr>
-        <w:pStyle w:val="Prrafodelista"/>
+        <w:pStyle w:val="ListParagraph"/>
         <w:numPr>
           <w:ilvl w:val="0"/>
           <w:numId w:val="3"/>
@@ -3889,7 +3868,7 @@
     </w:p>
     <w:p>
       <w:pPr>
-        <w:pStyle w:val="Prrafodelista"/>
+        <w:pStyle w:val="ListParagraph"/>
         <w:numPr>
           <w:ilvl w:val="0"/>
           <w:numId w:val="3"/>
@@ -3930,13 +3909,18 @@
           <w15:appearance w15:val="hidden"/>
           <w:text/>
         </w:sdtPr>
-        <w:sdtEndPr/>
         <w:sdtContent>
           <w:r>
             <w:rPr>
               <w:rFonts w:asciiTheme="majorHAnsi" w:hAnsiTheme="majorHAnsi" w:cstheme="majorHAnsi"/>
             </w:rPr>
-            <w:t xml:space="preserve">    </w:t>
+            <w:t xml:space="preserve"> x</w:t>
+          </w:r>
+          <w:r>
+            <w:rPr>
+              <w:rFonts w:asciiTheme="majorHAnsi" w:hAnsiTheme="majorHAnsi" w:cstheme="majorHAnsi"/>
+            </w:rPr>
+            <w:t xml:space="preserve"> </w:t>
           </w:r>
         </w:sdtContent>
       </w:sdt>
@@ -3950,7 +3934,7 @@
     </w:p>
     <w:p>
       <w:pPr>
-        <w:pStyle w:val="Ttulo2"/>
+        <w:pStyle w:val="Heading2"/>
         <w:rPr>
           <w:rFonts w:cstheme="majorHAnsi"/>
         </w:rPr>
@@ -3964,7 +3948,7 @@
     </w:p>
     <w:p>
       <w:pPr>
-        <w:pStyle w:val="Prrafodelista"/>
+        <w:pStyle w:val="ListParagraph"/>
         <w:rPr>
           <w:rFonts w:asciiTheme="majorHAnsi" w:hAnsiTheme="majorHAnsi" w:cstheme="majorHAnsi"/>
         </w:rPr>
@@ -3999,7 +3983,6 @@
           <w15:appearance w15:val="hidden"/>
           <w:text/>
         </w:sdtPr>
-        <w:sdtEndPr/>
         <w:sdtContent>
           <w:r>
             <w:rPr>
@@ -4021,7 +4004,7 @@
     </w:p>
     <w:p>
       <w:pPr>
-        <w:pStyle w:val="Ttulo2"/>
+        <w:pStyle w:val="Heading2"/>
         <w:rPr>
           <w:rFonts w:cstheme="majorHAnsi"/>
         </w:rPr>
@@ -4050,7 +4033,7 @@
     </w:p>
     <w:p>
       <w:pPr>
-        <w:pStyle w:val="Ttulo2"/>
+        <w:pStyle w:val="Heading2"/>
         <w:rPr>
           <w:rFonts w:cstheme="majorHAnsi"/>
         </w:rPr>
@@ -4088,7 +4071,7 @@
     </w:p>
     <w:p>
       <w:pPr>
-        <w:pStyle w:val="Ttulo1"/>
+        <w:pStyle w:val="Heading1"/>
         <w:tabs>
           <w:tab w:val="left" w:pos="284"/>
         </w:tabs>
@@ -4106,7 +4089,7 @@
     </w:p>
     <w:p>
       <w:pPr>
-        <w:pStyle w:val="Ttulo2"/>
+        <w:pStyle w:val="Heading2"/>
         <w:rPr>
           <w:rFonts w:cstheme="majorHAnsi"/>
         </w:rPr>
@@ -4135,7 +4118,7 @@
     </w:p>
     <w:p>
       <w:pPr>
-        <w:pStyle w:val="Ttulo2"/>
+        <w:pStyle w:val="Heading2"/>
         <w:rPr>
           <w:rFonts w:cstheme="majorHAnsi"/>
         </w:rPr>
@@ -4164,7 +4147,7 @@
     </w:p>
     <w:p>
       <w:pPr>
-        <w:pStyle w:val="Ttulo2"/>
+        <w:pStyle w:val="Heading2"/>
         <w:rPr>
           <w:rFonts w:cstheme="majorHAnsi"/>
         </w:rPr>
@@ -4193,7 +4176,7 @@
     </w:p>
     <w:p>
       <w:pPr>
-        <w:pStyle w:val="Ttulo2"/>
+        <w:pStyle w:val="Heading2"/>
         <w:rPr>
           <w:rFonts w:cstheme="majorHAnsi"/>
         </w:rPr>
@@ -4207,7 +4190,7 @@
     </w:p>
     <w:p>
       <w:pPr>
-        <w:pStyle w:val="Prrafodelista"/>
+        <w:pStyle w:val="ListParagraph"/>
         <w:rPr>
           <w:rFonts w:asciiTheme="majorHAnsi" w:hAnsiTheme="majorHAnsi" w:cstheme="majorHAnsi"/>
         </w:rPr>
@@ -4240,7 +4223,6 @@
           <w15:appearance w15:val="hidden"/>
           <w:text/>
         </w:sdtPr>
-        <w:sdtEndPr/>
         <w:sdtContent>
           <w:r>
             <w:rPr>
@@ -4260,7 +4242,7 @@
     </w:p>
     <w:p>
       <w:pPr>
-        <w:pStyle w:val="Ttulo2"/>
+        <w:pStyle w:val="Heading2"/>
         <w:rPr>
           <w:rFonts w:cstheme="majorHAnsi"/>
         </w:rPr>
@@ -4274,7 +4256,7 @@
     </w:p>
     <w:p>
       <w:pPr>
-        <w:pStyle w:val="Prrafodelista"/>
+        <w:pStyle w:val="ListParagraph"/>
         <w:rPr>
           <w:rFonts w:asciiTheme="majorHAnsi" w:hAnsiTheme="majorHAnsi" w:cstheme="majorHAnsi"/>
         </w:rPr>
@@ -4307,7 +4289,6 @@
           <w15:appearance w15:val="hidden"/>
           <w:text/>
         </w:sdtPr>
-        <w:sdtEndPr/>
         <w:sdtContent>
           <w:r>
             <w:rPr>
@@ -4349,7 +4330,7 @@
     </w:p>
     <w:p>
       <w:pPr>
-        <w:pStyle w:val="Ttulo1"/>
+        <w:pStyle w:val="Heading1"/>
         <w:tabs>
           <w:tab w:val="left" w:pos="284"/>
         </w:tabs>
@@ -4367,7 +4348,7 @@
     </w:p>
     <w:p>
       <w:pPr>
-        <w:pStyle w:val="Ttulo2"/>
+        <w:pStyle w:val="Heading2"/>
         <w:rPr>
           <w:rFonts w:cstheme="majorHAnsi"/>
         </w:rPr>
@@ -4414,7 +4395,7 @@
     </w:p>
     <w:p>
       <w:pPr>
-        <w:pStyle w:val="Ttulo2"/>
+        <w:pStyle w:val="Heading2"/>
         <w:rPr>
           <w:rFonts w:cstheme="majorHAnsi"/>
         </w:rPr>
@@ -4461,7 +4442,7 @@
     </w:p>
     <w:p>
       <w:pPr>
-        <w:pStyle w:val="Ttulo2"/>
+        <w:pStyle w:val="Heading2"/>
         <w:rPr>
           <w:rFonts w:cstheme="majorHAnsi"/>
         </w:rPr>
@@ -4475,7 +4456,7 @@
     </w:p>
     <w:p>
       <w:pPr>
-        <w:pStyle w:val="Prrafodelista"/>
+        <w:pStyle w:val="ListParagraph"/>
         <w:rPr>
           <w:rFonts w:asciiTheme="majorHAnsi" w:hAnsiTheme="majorHAnsi" w:cstheme="majorHAnsi"/>
         </w:rPr>
@@ -4512,7 +4493,6 @@
           <w15:appearance w15:val="hidden"/>
           <w:text/>
         </w:sdtPr>
-        <w:sdtEndPr/>
         <w:sdtContent>
           <w:r>
             <w:rPr>
@@ -4555,7 +4535,7 @@
     </w:p>
     <w:p>
       <w:pPr>
-        <w:pStyle w:val="Ttulo2"/>
+        <w:pStyle w:val="Heading2"/>
         <w:rPr>
           <w:rFonts w:cstheme="majorHAnsi"/>
         </w:rPr>
@@ -4603,7 +4583,7 @@
     </w:p>
     <w:p>
       <w:pPr>
-        <w:pStyle w:val="Ttulo2"/>
+        <w:pStyle w:val="Heading2"/>
         <w:rPr>
           <w:rFonts w:cstheme="majorHAnsi"/>
         </w:rPr>
@@ -4617,7 +4597,7 @@
     </w:p>
     <w:p>
       <w:pPr>
-        <w:pStyle w:val="Prrafodelista"/>
+        <w:pStyle w:val="ListParagraph"/>
         <w:rPr>
           <w:rFonts w:asciiTheme="majorHAnsi" w:hAnsiTheme="majorHAnsi" w:cstheme="majorHAnsi"/>
         </w:rPr>
@@ -4651,7 +4631,6 @@
           <w15:appearance w15:val="hidden"/>
           <w:text/>
         </w:sdtPr>
-        <w:sdtEndPr/>
         <w:sdtContent>
           <w:r>
             <w:rPr>
@@ -4689,7 +4668,7 @@
     </w:p>
     <w:p>
       <w:pPr>
-        <w:pStyle w:val="Prrafodelista"/>
+        <w:pStyle w:val="ListParagraph"/>
         <w:rPr>
           <w:rFonts w:asciiTheme="majorHAnsi" w:hAnsiTheme="majorHAnsi" w:cstheme="majorHAnsi"/>
         </w:rPr>
@@ -4724,7 +4703,6 @@
           <w15:appearance w15:val="hidden"/>
           <w:text/>
         </w:sdtPr>
-        <w:sdtEndPr/>
         <w:sdtContent>
           <w:r>
             <w:rPr>
@@ -4766,7 +4744,7 @@
     </w:p>
     <w:p>
       <w:pPr>
-        <w:pStyle w:val="Prrafodelista"/>
+        <w:pStyle w:val="ListParagraph"/>
         <w:rPr>
           <w:rFonts w:asciiTheme="majorHAnsi" w:hAnsiTheme="majorHAnsi" w:cstheme="majorHAnsi"/>
         </w:rPr>
@@ -4800,7 +4778,6 @@
           <w15:appearance w15:val="hidden"/>
           <w:text/>
         </w:sdtPr>
-        <w:sdtEndPr/>
         <w:sdtContent>
           <w:r>
             <w:rPr>
@@ -4838,7 +4815,7 @@
     </w:p>
     <w:p>
       <w:pPr>
-        <w:pStyle w:val="Prrafodelista"/>
+        <w:pStyle w:val="ListParagraph"/>
         <w:rPr>
           <w:rFonts w:asciiTheme="majorHAnsi" w:hAnsiTheme="majorHAnsi" w:cstheme="majorHAnsi"/>
         </w:rPr>
@@ -4872,7 +4849,6 @@
           <w15:appearance w15:val="hidden"/>
           <w:text/>
         </w:sdtPr>
-        <w:sdtEndPr/>
         <w:sdtContent>
           <w:r>
             <w:rPr>
@@ -4904,7 +4880,7 @@
     </w:p>
     <w:p>
       <w:pPr>
-        <w:pStyle w:val="Prrafodelista"/>
+        <w:pStyle w:val="ListParagraph"/>
         <w:rPr>
           <w:rFonts w:asciiTheme="majorHAnsi" w:hAnsiTheme="majorHAnsi" w:cstheme="majorHAnsi"/>
         </w:rPr>
@@ -4938,7 +4914,6 @@
           <w15:appearance w15:val="hidden"/>
           <w:text/>
         </w:sdtPr>
-        <w:sdtEndPr/>
         <w:sdtContent>
           <w:r>
             <w:rPr>
@@ -4976,7 +4951,7 @@
     </w:p>
     <w:p>
       <w:pPr>
-        <w:pStyle w:val="Ttulo1"/>
+        <w:pStyle w:val="Heading1"/>
         <w:tabs>
           <w:tab w:val="left" w:pos="284"/>
         </w:tabs>
@@ -4994,7 +4969,7 @@
     </w:p>
     <w:p>
       <w:pPr>
-        <w:pStyle w:val="Ttulo2"/>
+        <w:pStyle w:val="Heading2"/>
         <w:rPr>
           <w:rFonts w:cstheme="majorHAnsi"/>
         </w:rPr>
@@ -5008,7 +4983,7 @@
     </w:p>
     <w:p>
       <w:pPr>
-        <w:pStyle w:val="Prrafodelista"/>
+        <w:pStyle w:val="ListParagraph"/>
         <w:rPr>
           <w:rStyle w:val="normaltextrun"/>
           <w:rFonts w:asciiTheme="majorHAnsi" w:hAnsiTheme="majorHAnsi" w:cstheme="majorHAnsi"/>
@@ -5024,7 +4999,7 @@
     </w:p>
     <w:p>
       <w:pPr>
-        <w:pStyle w:val="Prrafodelista"/>
+        <w:pStyle w:val="ListParagraph"/>
         <w:numPr>
           <w:ilvl w:val="0"/>
           <w:numId w:val="3"/>
@@ -5046,7 +5021,7 @@
     </w:p>
     <w:p>
       <w:pPr>
-        <w:pStyle w:val="Prrafodelista"/>
+        <w:pStyle w:val="ListParagraph"/>
         <w:numPr>
           <w:ilvl w:val="0"/>
           <w:numId w:val="3"/>
@@ -5095,7 +5070,6 @@
           <w15:appearance w15:val="hidden"/>
           <w:text/>
         </w:sdtPr>
-        <w:sdtEndPr/>
         <w:sdtContent>
           <w:r>
             <w:rPr>
@@ -5133,7 +5107,7 @@
     </w:p>
     <w:p>
       <w:pPr>
-        <w:pStyle w:val="Prrafodelista"/>
+        <w:pStyle w:val="ListParagraph"/>
         <w:rPr>
           <w:rFonts w:asciiTheme="majorHAnsi" w:hAnsiTheme="majorHAnsi" w:cstheme="majorHAnsi"/>
         </w:rPr>
@@ -5233,7 +5207,6 @@
           <w15:appearance w15:val="hidden"/>
           <w:text/>
         </w:sdtPr>
-        <w:sdtEndPr/>
         <w:sdtContent>
           <w:r>
             <w:rPr>
@@ -5271,7 +5244,7 @@
     </w:p>
     <w:p>
       <w:pPr>
-        <w:pStyle w:val="Ttulo2"/>
+        <w:pStyle w:val="Heading2"/>
         <w:rPr>
           <w:rFonts w:cstheme="majorHAnsi"/>
         </w:rPr>
@@ -5319,7 +5292,7 @@
     </w:p>
     <w:p>
       <w:pPr>
-        <w:pStyle w:val="Ttulo2"/>
+        <w:pStyle w:val="Heading2"/>
         <w:rPr>
           <w:rFonts w:cstheme="majorHAnsi"/>
         </w:rPr>
@@ -5367,7 +5340,7 @@
     </w:p>
     <w:p>
       <w:pPr>
-        <w:pStyle w:val="Ttulo2"/>
+        <w:pStyle w:val="Heading2"/>
         <w:rPr>
           <w:rFonts w:cstheme="majorHAnsi"/>
         </w:rPr>
@@ -5415,7 +5388,7 @@
     </w:p>
     <w:p>
       <w:pPr>
-        <w:pStyle w:val="Ttulo2"/>
+        <w:pStyle w:val="Heading2"/>
         <w:rPr>
           <w:rFonts w:cstheme="majorHAnsi"/>
         </w:rPr>
@@ -5429,7 +5402,7 @@
     </w:p>
     <w:p>
       <w:pPr>
-        <w:pStyle w:val="Prrafodelista"/>
+        <w:pStyle w:val="ListParagraph"/>
         <w:rPr>
           <w:rFonts w:asciiTheme="majorHAnsi" w:hAnsiTheme="majorHAnsi" w:cstheme="majorHAnsi"/>
         </w:rPr>
@@ -5463,7 +5436,6 @@
           <w15:appearance w15:val="hidden"/>
           <w:text/>
         </w:sdtPr>
-        <w:sdtEndPr/>
         <w:sdtContent>
           <w:r>
             <w:rPr>
@@ -5489,7 +5461,7 @@
     </w:p>
     <w:p>
       <w:pPr>
-        <w:pStyle w:val="Prrafodelista"/>
+        <w:pStyle w:val="ListParagraph"/>
         <w:rPr>
           <w:rFonts w:asciiTheme="majorHAnsi" w:hAnsiTheme="majorHAnsi" w:cstheme="majorHAnsi"/>
         </w:rPr>
@@ -5523,7 +5495,6 @@
           <w15:appearance w15:val="hidden"/>
           <w:text/>
         </w:sdtPr>
-        <w:sdtEndPr/>
         <w:sdtContent>
           <w:r>
             <w:rPr>
@@ -5549,7 +5520,7 @@
     </w:p>
     <w:p>
       <w:pPr>
-        <w:pStyle w:val="Prrafodelista"/>
+        <w:pStyle w:val="ListParagraph"/>
         <w:rPr>
           <w:rFonts w:asciiTheme="majorHAnsi" w:hAnsiTheme="majorHAnsi" w:cstheme="majorHAnsi"/>
         </w:rPr>
@@ -5591,7 +5562,6 @@
           <w15:appearance w15:val="hidden"/>
           <w:text/>
         </w:sdtPr>
-        <w:sdtEndPr/>
         <w:sdtContent>
           <w:r>
             <w:rPr>
@@ -5625,7 +5595,7 @@
     </w:p>
     <w:p>
       <w:pPr>
-        <w:pStyle w:val="Ttulo1"/>
+        <w:pStyle w:val="Heading1"/>
         <w:tabs>
           <w:tab w:val="left" w:pos="284"/>
         </w:tabs>
@@ -5643,7 +5613,7 @@
     </w:p>
     <w:p>
       <w:pPr>
-        <w:pStyle w:val="Ttulo2"/>
+        <w:pStyle w:val="Heading2"/>
         <w:rPr>
           <w:rFonts w:cstheme="majorHAnsi"/>
         </w:rPr>
@@ -5688,7 +5658,7 @@
     </w:p>
     <w:p>
       <w:pPr>
-        <w:pStyle w:val="Ttulo2"/>
+        <w:pStyle w:val="Heading2"/>
         <w:rPr>
           <w:rFonts w:cstheme="majorHAnsi"/>
         </w:rPr>
@@ -5702,7 +5672,7 @@
     </w:p>
     <w:p>
       <w:pPr>
-        <w:pStyle w:val="Prrafodelista"/>
+        <w:pStyle w:val="ListParagraph"/>
         <w:rPr>
           <w:rStyle w:val="eop"/>
           <w:rFonts w:asciiTheme="majorHAnsi" w:hAnsiTheme="majorHAnsi" w:cstheme="majorHAnsi"/>
@@ -5726,7 +5696,7 @@
     </w:p>
     <w:p>
       <w:pPr>
-        <w:pStyle w:val="Prrafodelista"/>
+        <w:pStyle w:val="ListParagraph"/>
         <w:numPr>
           <w:ilvl w:val="0"/>
           <w:numId w:val="3"/>
@@ -5748,7 +5718,7 @@
     </w:p>
     <w:p>
       <w:pPr>
-        <w:pStyle w:val="Prrafodelista"/>
+        <w:pStyle w:val="ListParagraph"/>
         <w:numPr>
           <w:ilvl w:val="0"/>
           <w:numId w:val="3"/>
@@ -5789,13 +5759,24 @@
           <w15:appearance w15:val="hidden"/>
           <w:text/>
         </w:sdtPr>
-        <w:sdtEndPr/>
         <w:sdtContent>
           <w:r>
             <w:rPr>
               <w:rFonts w:asciiTheme="majorHAnsi" w:hAnsiTheme="majorHAnsi" w:cstheme="majorHAnsi"/>
             </w:rPr>
-            <w:t xml:space="preserve">    </w:t>
+            <w:t xml:space="preserve"> </w:t>
+          </w:r>
+          <w:r>
+            <w:rPr>
+              <w:rFonts w:asciiTheme="majorHAnsi" w:hAnsiTheme="majorHAnsi" w:cstheme="majorHAnsi"/>
+            </w:rPr>
+            <w:t>x</w:t>
+          </w:r>
+          <w:r>
+            <w:rPr>
+              <w:rFonts w:asciiTheme="majorHAnsi" w:hAnsiTheme="majorHAnsi" w:cstheme="majorHAnsi"/>
+            </w:rPr>
+            <w:t xml:space="preserve">  </w:t>
           </w:r>
         </w:sdtContent>
       </w:sdt>
@@ -5809,7 +5790,7 @@
     </w:p>
     <w:p>
       <w:pPr>
-        <w:pStyle w:val="Prrafodelista"/>
+        <w:pStyle w:val="ListParagraph"/>
         <w:rPr>
           <w:rStyle w:val="eop"/>
           <w:rFonts w:asciiTheme="majorHAnsi" w:hAnsiTheme="majorHAnsi" w:cstheme="majorHAnsi"/>
@@ -5848,7 +5829,7 @@
     </w:p>
     <w:p>
       <w:pPr>
-        <w:pStyle w:val="Prrafodelista"/>
+        <w:pStyle w:val="ListParagraph"/>
         <w:numPr>
           <w:ilvl w:val="0"/>
           <w:numId w:val="3"/>
@@ -5902,7 +5883,6 @@
           <w15:appearance w15:val="hidden"/>
           <w:text/>
         </w:sdtPr>
-        <w:sdtEndPr/>
         <w:sdtContent>
           <w:r>
             <w:rPr>
@@ -5922,7 +5902,7 @@
     </w:p>
     <w:p>
       <w:pPr>
-        <w:pStyle w:val="Prrafodelista"/>
+        <w:pStyle w:val="ListParagraph"/>
         <w:rPr>
           <w:rStyle w:val="eop"/>
           <w:rFonts w:asciiTheme="majorHAnsi" w:hAnsiTheme="majorHAnsi" w:cstheme="majorHAnsi"/>
@@ -5961,7 +5941,7 @@
     </w:p>
     <w:p>
       <w:pPr>
-        <w:pStyle w:val="Prrafodelista"/>
+        <w:pStyle w:val="ListParagraph"/>
         <w:numPr>
           <w:ilvl w:val="0"/>
           <w:numId w:val="3"/>
@@ -6022,7 +6002,6 @@
           <w15:appearance w15:val="hidden"/>
           <w:text/>
         </w:sdtPr>
-        <w:sdtEndPr/>
         <w:sdtContent>
           <w:r>
             <w:rPr>
@@ -6042,7 +6021,7 @@
     </w:p>
     <w:p>
       <w:pPr>
-        <w:pStyle w:val="Prrafodelista"/>
+        <w:pStyle w:val="ListParagraph"/>
         <w:rPr>
           <w:rStyle w:val="eop"/>
           <w:rFonts w:asciiTheme="majorHAnsi" w:hAnsiTheme="majorHAnsi" w:cstheme="majorHAnsi"/>
@@ -6081,7 +6060,7 @@
     </w:p>
     <w:p>
       <w:pPr>
-        <w:pStyle w:val="Prrafodelista"/>
+        <w:pStyle w:val="ListParagraph"/>
         <w:numPr>
           <w:ilvl w:val="0"/>
           <w:numId w:val="3"/>
@@ -6142,7 +6121,6 @@
           <w15:appearance w15:val="hidden"/>
           <w:text/>
         </w:sdtPr>
-        <w:sdtEndPr/>
         <w:sdtContent>
           <w:r>
             <w:rPr>
@@ -6162,7 +6140,7 @@
     </w:p>
     <w:p>
       <w:pPr>
-        <w:pStyle w:val="Prrafodelista"/>
+        <w:pStyle w:val="ListParagraph"/>
         <w:rPr>
           <w:rStyle w:val="eop"/>
           <w:rFonts w:asciiTheme="majorHAnsi" w:hAnsiTheme="majorHAnsi" w:cstheme="majorHAnsi"/>
@@ -6201,7 +6179,7 @@
     </w:p>
     <w:p>
       <w:pPr>
-        <w:pStyle w:val="Prrafodelista"/>
+        <w:pStyle w:val="ListParagraph"/>
         <w:numPr>
           <w:ilvl w:val="0"/>
           <w:numId w:val="3"/>
@@ -6247,7 +6225,7 @@
     </w:p>
     <w:p>
       <w:pPr>
-        <w:pStyle w:val="Prrafodelista"/>
+        <w:pStyle w:val="ListParagraph"/>
         <w:numPr>
           <w:ilvl w:val="0"/>
           <w:numId w:val="3"/>
@@ -6312,7 +6290,6 @@
           <w15:appearance w15:val="hidden"/>
           <w:text/>
         </w:sdtPr>
-        <w:sdtEndPr/>
         <w:sdtContent>
           <w:r>
             <w:rPr>
@@ -6333,7 +6310,7 @@
     <w:bookmarkEnd w:id="4"/>
     <w:p>
       <w:pPr>
-        <w:pStyle w:val="Prrafodelista"/>
+        <w:pStyle w:val="ListParagraph"/>
         <w:rPr>
           <w:rStyle w:val="eop"/>
           <w:rFonts w:asciiTheme="majorHAnsi" w:hAnsiTheme="majorHAnsi" w:cstheme="majorHAnsi"/>
@@ -6372,7 +6349,7 @@
     </w:p>
     <w:p>
       <w:pPr>
-        <w:pStyle w:val="Prrafodelista"/>
+        <w:pStyle w:val="ListParagraph"/>
         <w:numPr>
           <w:ilvl w:val="0"/>
           <w:numId w:val="3"/>
@@ -6409,7 +6386,7 @@
     </w:p>
     <w:p>
       <w:pPr>
-        <w:pStyle w:val="Prrafodelista"/>
+        <w:pStyle w:val="ListParagraph"/>
         <w:numPr>
           <w:ilvl w:val="0"/>
           <w:numId w:val="3"/>
@@ -6481,7 +6458,6 @@
           <w15:appearance w15:val="hidden"/>
           <w:text/>
         </w:sdtPr>
-        <w:sdtEndPr/>
         <w:sdtContent>
           <w:r>
             <w:rPr>
@@ -6502,7 +6478,7 @@
     <w:bookmarkEnd w:id="5"/>
     <w:p>
       <w:pPr>
-        <w:pStyle w:val="Prrafodelista"/>
+        <w:pStyle w:val="ListParagraph"/>
         <w:rPr>
           <w:rFonts w:asciiTheme="majorHAnsi" w:hAnsiTheme="majorHAnsi" w:cstheme="majorHAnsi"/>
         </w:rPr>
@@ -6592,7 +6568,6 @@
           <w15:appearance w15:val="hidden"/>
           <w:text/>
         </w:sdtPr>
-        <w:sdtEndPr/>
         <w:sdtContent>
           <w:r>
             <w:rPr>
@@ -6612,7 +6587,7 @@
     </w:p>
     <w:p>
       <w:pPr>
-        <w:pStyle w:val="Ttulo2"/>
+        <w:pStyle w:val="Heading2"/>
         <w:rPr>
           <w:rFonts w:cstheme="majorHAnsi"/>
         </w:rPr>
@@ -6626,7 +6601,7 @@
     </w:p>
     <w:p>
       <w:pPr>
-        <w:pStyle w:val="Prrafodelista"/>
+        <w:pStyle w:val="ListParagraph"/>
         <w:rPr>
           <w:rStyle w:val="eop"/>
           <w:rFonts w:asciiTheme="majorHAnsi" w:hAnsiTheme="majorHAnsi" w:cstheme="majorHAnsi"/>
@@ -6670,7 +6645,6 @@
           <w15:appearance w15:val="hidden"/>
           <w:text/>
         </w:sdtPr>
-        <w:sdtEndPr/>
         <w:sdtContent>
           <w:r>
             <w:rPr>
@@ -6690,7 +6664,7 @@
     </w:p>
     <w:p>
       <w:pPr>
-        <w:pStyle w:val="Prrafodelista"/>
+        <w:pStyle w:val="ListParagraph"/>
         <w:rPr>
           <w:rFonts w:asciiTheme="majorHAnsi" w:hAnsiTheme="majorHAnsi" w:cstheme="majorHAnsi"/>
         </w:rPr>
@@ -6894,7 +6868,6 @@
           <w15:appearance w15:val="hidden"/>
           <w:text/>
         </w:sdtPr>
-        <w:sdtEndPr/>
         <w:sdtContent>
           <w:r>
             <w:rPr>
@@ -6916,7 +6889,7 @@
     </w:p>
     <w:p>
       <w:pPr>
-        <w:pStyle w:val="Ttulo2"/>
+        <w:pStyle w:val="Heading2"/>
         <w:rPr>
           <w:rFonts w:cstheme="majorHAnsi"/>
         </w:rPr>
@@ -6964,7 +6937,7 @@
     </w:p>
     <w:p>
       <w:pPr>
-        <w:pStyle w:val="Ttulo2"/>
+        <w:pStyle w:val="Heading2"/>
         <w:rPr>
           <w:rFonts w:cstheme="majorHAnsi"/>
         </w:rPr>
@@ -6978,7 +6951,7 @@
     </w:p>
     <w:p>
       <w:pPr>
-        <w:pStyle w:val="Prrafodelista"/>
+        <w:pStyle w:val="ListParagraph"/>
         <w:rPr>
           <w:rFonts w:asciiTheme="majorHAnsi" w:hAnsiTheme="majorHAnsi" w:cstheme="majorHAnsi"/>
         </w:rPr>
@@ -7012,7 +6985,6 @@
           <w15:appearance w15:val="hidden"/>
           <w:text/>
         </w:sdtPr>
-        <w:sdtEndPr/>
         <w:sdtContent>
           <w:r>
             <w:rPr>
@@ -7032,7 +7004,7 @@
     </w:p>
     <w:p>
       <w:pPr>
-        <w:pStyle w:val="Prrafodelista"/>
+        <w:pStyle w:val="ListParagraph"/>
         <w:rPr>
           <w:rFonts w:asciiTheme="majorHAnsi" w:hAnsiTheme="majorHAnsi" w:cstheme="majorHAnsi"/>
         </w:rPr>
@@ -7067,7 +7039,6 @@
           <w15:appearance w15:val="hidden"/>
           <w:text/>
         </w:sdtPr>
-        <w:sdtEndPr/>
         <w:sdtContent>
           <w:r>
             <w:rPr>
@@ -7087,7 +7058,7 @@
     </w:p>
     <w:p>
       <w:pPr>
-        <w:pStyle w:val="Prrafodelista"/>
+        <w:pStyle w:val="ListParagraph"/>
         <w:rPr>
           <w:rFonts w:asciiTheme="majorHAnsi" w:hAnsiTheme="majorHAnsi" w:cstheme="majorHAnsi"/>
         </w:rPr>
@@ -7122,7 +7093,6 @@
           <w15:appearance w15:val="hidden"/>
           <w:text/>
         </w:sdtPr>
-        <w:sdtEndPr/>
         <w:sdtContent>
           <w:r>
             <w:rPr>
@@ -7148,7 +7118,7 @@
     </w:p>
     <w:p>
       <w:pPr>
-        <w:pStyle w:val="Ttulo1"/>
+        <w:pStyle w:val="Heading1"/>
         <w:tabs>
           <w:tab w:val="left" w:pos="284"/>
         </w:tabs>
@@ -7166,7 +7136,7 @@
     </w:p>
     <w:p>
       <w:pPr>
-        <w:pStyle w:val="Ttulo2"/>
+        <w:pStyle w:val="Heading2"/>
         <w:rPr>
           <w:rFonts w:cstheme="majorHAnsi"/>
         </w:rPr>
@@ -7214,7 +7184,7 @@
     </w:p>
     <w:p>
       <w:pPr>
-        <w:pStyle w:val="Ttulo2"/>
+        <w:pStyle w:val="Heading2"/>
         <w:rPr>
           <w:rFonts w:cstheme="majorHAnsi"/>
         </w:rPr>
@@ -7262,7 +7232,7 @@
     </w:p>
     <w:p>
       <w:pPr>
-        <w:pStyle w:val="Ttulo2"/>
+        <w:pStyle w:val="Heading2"/>
         <w:rPr>
           <w:rFonts w:cstheme="majorHAnsi"/>
         </w:rPr>
@@ -7310,7 +7280,7 @@
     </w:p>
     <w:p>
       <w:pPr>
-        <w:pStyle w:val="Ttulo2"/>
+        <w:pStyle w:val="Heading2"/>
         <w:rPr>
           <w:rFonts w:cstheme="majorHAnsi"/>
         </w:rPr>
@@ -7358,7 +7328,7 @@
     </w:p>
     <w:p>
       <w:pPr>
-        <w:pStyle w:val="Ttulo2"/>
+        <w:pStyle w:val="Heading2"/>
         <w:rPr>
           <w:rFonts w:cstheme="majorHAnsi"/>
         </w:rPr>
@@ -7372,7 +7342,7 @@
     </w:p>
     <w:p>
       <w:pPr>
-        <w:pStyle w:val="Prrafodelista"/>
+        <w:pStyle w:val="ListParagraph"/>
         <w:rPr>
           <w:rStyle w:val="normaltextrun"/>
           <w:rFonts w:asciiTheme="majorHAnsi" w:hAnsiTheme="majorHAnsi" w:cstheme="majorHAnsi"/>
@@ -7407,7 +7377,6 @@
           <w15:appearance w15:val="hidden"/>
           <w:text/>
         </w:sdtPr>
-        <w:sdtEndPr/>
         <w:sdtContent>
           <w:r>
             <w:rPr>
@@ -7427,7 +7396,7 @@
     </w:p>
     <w:p>
       <w:pPr>
-        <w:pStyle w:val="Prrafodelista"/>
+        <w:pStyle w:val="ListParagraph"/>
         <w:rPr>
           <w:rFonts w:asciiTheme="majorHAnsi" w:hAnsiTheme="majorHAnsi" w:cstheme="majorHAnsi"/>
         </w:rPr>
@@ -7461,7 +7430,6 @@
           <w15:appearance w15:val="hidden"/>
           <w:text/>
         </w:sdtPr>
-        <w:sdtEndPr/>
         <w:sdtContent>
           <w:r>
             <w:rPr>
@@ -7497,7 +7465,7 @@
 </file>
 
 <file path=word/numbering.xml><?xml version="1.0" encoding="utf-8"?>
-<w:numbering xmlns:wpc="http://schemas.microsoft.com/office/word/2010/wordprocessingCanvas" xmlns:cx="http://schemas.microsoft.com/office/drawing/2014/chartex" xmlns:cx1="http://schemas.microsoft.com/office/drawing/2015/9/8/chartex" xmlns:cx2="http://schemas.microsoft.com/office/drawing/2015/10/21/chartex" xmlns:cx3="http://schemas.microsoft.com/office/drawing/2016/5/9/chartex" xmlns:cx4="http://schemas.microsoft.com/office/drawing/2016/5/10/chartex" xmlns:cx5="http://schemas.microsoft.com/office/drawing/2016/5/11/chartex" xmlns:cx6="http://schemas.microsoft.com/office/drawing/2016/5/12/chartex" xmlns:cx7="http://schemas.microsoft.com/office/drawing/2016/5/13/chartex" xmlns:cx8="http://schemas.microsoft.com/office/drawing/2016/5/14/chartex" xmlns:mc="http://schemas.openxmlformats.org/markup-compatibility/2006" xmlns:aink="http://schemas.microsoft.com/office/drawing/2016/ink" xmlns:am3d="http://schemas.microsoft.com/office/drawing/2017/model3d" xmlns:o="urn:schemas-microsoft-com:office:office" xmlns:r="http://schemas.openxmlformats.org/officeDocument/2006/relationships" xmlns:m="http://schemas.openxmlformats.org/officeDocument/2006/math" xmlns:v="urn:schemas-microsoft-com:vml" xmlns:wp14="http://schemas.microsoft.com/office/word/2010/wordprocessingDrawing" xmlns:wp="http://schemas.openxmlformats.org/drawingml/2006/wordprocessingDrawing" xmlns:w10="urn:schemas-microsoft-com:office:word" xmlns:w="http://schemas.openxmlformats.org/wordprocessingml/2006/main" xmlns:w14="http://schemas.microsoft.com/office/word/2010/wordml" xmlns:w15="http://schemas.microsoft.com/office/word/2012/wordml" xmlns:w16cex="http://schemas.microsoft.com/office/word/2018/wordml/cex" xmlns:w16cid="http://schemas.microsoft.com/office/word/2016/wordml/cid" xmlns:w16="http://schemas.microsoft.com/office/word/2018/wordml" xmlns:w16sdtdh="http://schemas.microsoft.com/office/word/2020/wordml/sdtdatahash" xmlns:w16se="http://schemas.microsoft.com/office/word/2015/wordml/symex" xmlns:wpg="http://schemas.microsoft.com/office/word/2010/wordprocessingGroup" xmlns:wpi="http://schemas.microsoft.com/office/word/2010/wordprocessingInk" xmlns:wne="http://schemas.microsoft.com/office/word/2006/wordml" xmlns:wps="http://schemas.microsoft.com/office/word/2010/wordprocessingShape" mc:Ignorable="w14 w15 w16se w16cid w16 w16cex w16sdtdh wp14">
+<w:numbering xmlns:wpc="http://schemas.microsoft.com/office/word/2010/wordprocessingCanvas" xmlns:cx="http://schemas.microsoft.com/office/drawing/2014/chartex" xmlns:cx1="http://schemas.microsoft.com/office/drawing/2015/9/8/chartex" xmlns:cx2="http://schemas.microsoft.com/office/drawing/2015/10/21/chartex" xmlns:cx3="http://schemas.microsoft.com/office/drawing/2016/5/9/chartex" xmlns:cx4="http://schemas.microsoft.com/office/drawing/2016/5/10/chartex" xmlns:cx5="http://schemas.microsoft.com/office/drawing/2016/5/11/chartex" xmlns:cx6="http://schemas.microsoft.com/office/drawing/2016/5/12/chartex" xmlns:cx7="http://schemas.microsoft.com/office/drawing/2016/5/13/chartex" xmlns:cx8="http://schemas.microsoft.com/office/drawing/2016/5/14/chartex" xmlns:mc="http://schemas.openxmlformats.org/markup-compatibility/2006" xmlns:aink="http://schemas.microsoft.com/office/drawing/2016/ink" xmlns:am3d="http://schemas.microsoft.com/office/drawing/2017/model3d" xmlns:o="urn:schemas-microsoft-com:office:office" xmlns:oel="http://schemas.microsoft.com/office/2019/extlst" xmlns:r="http://schemas.openxmlformats.org/officeDocument/2006/relationships" xmlns:m="http://schemas.openxmlformats.org/officeDocument/2006/math" xmlns:v="urn:schemas-microsoft-com:vml" xmlns:wp14="http://schemas.microsoft.com/office/word/2010/wordprocessingDrawing" xmlns:wp="http://schemas.openxmlformats.org/drawingml/2006/wordprocessingDrawing" xmlns:w10="urn:schemas-microsoft-com:office:word" xmlns:w="http://schemas.openxmlformats.org/wordprocessingml/2006/main" xmlns:w14="http://schemas.microsoft.com/office/word/2010/wordml" xmlns:w15="http://schemas.microsoft.com/office/word/2012/wordml" xmlns:w16cex="http://schemas.microsoft.com/office/word/2018/wordml/cex" xmlns:w16cid="http://schemas.microsoft.com/office/word/2016/wordml/cid" xmlns:w16="http://schemas.microsoft.com/office/word/2018/wordml" xmlns:w16du="http://schemas.microsoft.com/office/word/2023/wordml/word16du" xmlns:w16sdtdh="http://schemas.microsoft.com/office/word/2020/wordml/sdtdatahash" xmlns:w16se="http://schemas.microsoft.com/office/word/2015/wordml/symex" xmlns:wpg="http://schemas.microsoft.com/office/word/2010/wordprocessingGroup" xmlns:wpi="http://schemas.microsoft.com/office/word/2010/wordprocessingInk" xmlns:wne="http://schemas.microsoft.com/office/word/2006/wordml" xmlns:wps="http://schemas.microsoft.com/office/word/2010/wordprocessingShape" mc:Ignorable="w14 w15 w16se w16cid w16 w16cex w16sdtdh w16du wp14">
   <w:abstractNum w:abstractNumId="0" w15:restartNumberingAfterBreak="0">
     <w:nsid w:val="3C204ED6"/>
     <w:multiLevelType w:val="hybridMultilevel"/>
@@ -7598,7 +7566,7 @@
     <w:lvl w:ilvl="0" w:tplc="C2C8213C">
       <w:start w:val="1"/>
       <w:numFmt w:val="decimal"/>
-      <w:pStyle w:val="Prrafodelista"/>
+      <w:pStyle w:val="ListParagraph"/>
       <w:lvlText w:val="%1)"/>
       <w:lvlJc w:val="left"/>
       <w:pPr>
@@ -7838,20 +7806,20 @@
       </w:rPr>
     </w:lvl>
   </w:abstractNum>
-  <w:num w:numId="1">
+  <w:num w:numId="1" w16cid:durableId="11223235">
     <w:abstractNumId w:val="1"/>
   </w:num>
-  <w:num w:numId="2">
+  <w:num w:numId="2" w16cid:durableId="800658100">
     <w:abstractNumId w:val="0"/>
   </w:num>
-  <w:num w:numId="3">
+  <w:num w:numId="3" w16cid:durableId="264117345">
     <w:abstractNumId w:val="2"/>
   </w:num>
 </w:numbering>
 </file>
 
 <file path=word/styles.xml><?xml version="1.0" encoding="utf-8"?>
-<w:styles xmlns:mc="http://schemas.openxmlformats.org/markup-compatibility/2006" xmlns:r="http://schemas.openxmlformats.org/officeDocument/2006/relationships" xmlns:w="http://schemas.openxmlformats.org/wordprocessingml/2006/main" xmlns:w14="http://schemas.microsoft.com/office/word/2010/wordml" xmlns:w15="http://schemas.microsoft.com/office/word/2012/wordml" xmlns:w16cex="http://schemas.microsoft.com/office/word/2018/wordml/cex" xmlns:w16cid="http://schemas.microsoft.com/office/word/2016/wordml/cid" xmlns:w16="http://schemas.microsoft.com/office/word/2018/wordml" xmlns:w16sdtdh="http://schemas.microsoft.com/office/word/2020/wordml/sdtdatahash" xmlns:w16se="http://schemas.microsoft.com/office/word/2015/wordml/symex" mc:Ignorable="w14 w15 w16se w16cid w16 w16cex w16sdtdh">
+<w:styles xmlns:mc="http://schemas.openxmlformats.org/markup-compatibility/2006" xmlns:r="http://schemas.openxmlformats.org/officeDocument/2006/relationships" xmlns:w="http://schemas.openxmlformats.org/wordprocessingml/2006/main" xmlns:w14="http://schemas.microsoft.com/office/word/2010/wordml" xmlns:w15="http://schemas.microsoft.com/office/word/2012/wordml" xmlns:w16cex="http://schemas.microsoft.com/office/word/2018/wordml/cex" xmlns:w16cid="http://schemas.microsoft.com/office/word/2016/wordml/cid" xmlns:w16="http://schemas.microsoft.com/office/word/2018/wordml" xmlns:w16du="http://schemas.microsoft.com/office/word/2023/wordml/word16du" xmlns:w16sdtdh="http://schemas.microsoft.com/office/word/2020/wordml/sdtdatahash" xmlns:w16se="http://schemas.microsoft.com/office/word/2015/wordml/symex" mc:Ignorable="w14 w15 w16se w16cid w16 w16cex w16sdtdh w16du">
   <w:docDefaults>
     <w:rPrDefault>
       <w:rPr>
@@ -8259,11 +8227,11 @@
       <w:szCs w:val="24"/>
     </w:rPr>
   </w:style>
-  <w:style w:type="paragraph" w:styleId="Ttulo1">
+  <w:style w:type="paragraph" w:styleId="Heading1">
     <w:name w:val="heading 1"/>
     <w:basedOn w:val="Normal"/>
     <w:next w:val="Normal"/>
-    <w:link w:val="Ttulo1Car"/>
+    <w:link w:val="Heading1Char"/>
     <w:uiPriority w:val="9"/>
     <w:qFormat/>
     <w:rsid w:val="00A64124"/>
@@ -8292,11 +8260,11 @@
       <w14:ligatures w14:val="none"/>
     </w:rPr>
   </w:style>
-  <w:style w:type="paragraph" w:styleId="Ttulo2">
+  <w:style w:type="paragraph" w:styleId="Heading2">
     <w:name w:val="heading 2"/>
     <w:basedOn w:val="Normal"/>
     <w:next w:val="Normal"/>
-    <w:link w:val="Ttulo2Car"/>
+    <w:link w:val="Heading2Char"/>
     <w:uiPriority w:val="9"/>
     <w:unhideWhenUsed/>
     <w:qFormat/>
@@ -8322,13 +8290,13 @@
       <w14:ligatures w14:val="none"/>
     </w:rPr>
   </w:style>
-  <w:style w:type="character" w:default="1" w:styleId="Fuentedeprrafopredeter">
+  <w:style w:type="character" w:default="1" w:styleId="DefaultParagraphFont">
     <w:name w:val="Default Paragraph Font"/>
     <w:uiPriority w:val="1"/>
     <w:semiHidden/>
     <w:unhideWhenUsed/>
   </w:style>
-  <w:style w:type="table" w:default="1" w:styleId="Tablanormal">
+  <w:style w:type="table" w:default="1" w:styleId="TableNormal">
     <w:name w:val="Normal Table"/>
     <w:uiPriority w:val="99"/>
     <w:semiHidden/>
@@ -8343,16 +8311,16 @@
       </w:tblCellMar>
     </w:tblPr>
   </w:style>
-  <w:style w:type="numbering" w:default="1" w:styleId="Sinlista">
+  <w:style w:type="numbering" w:default="1" w:styleId="NoList">
     <w:name w:val="No List"/>
     <w:uiPriority w:val="99"/>
     <w:semiHidden/>
     <w:unhideWhenUsed/>
   </w:style>
-  <w:style w:type="character" w:customStyle="1" w:styleId="Ttulo1Car">
-    <w:name w:val="Título 1 Car"/>
-    <w:basedOn w:val="Fuentedeprrafopredeter"/>
-    <w:link w:val="Ttulo1"/>
+  <w:style w:type="character" w:customStyle="1" w:styleId="Heading1Char">
+    <w:name w:val="Heading 1 Char"/>
+    <w:basedOn w:val="DefaultParagraphFont"/>
+    <w:link w:val="Heading1"/>
     <w:uiPriority w:val="9"/>
     <w:rsid w:val="00A64124"/>
     <w:rPr>
@@ -8366,10 +8334,10 @@
       <w14:ligatures w14:val="none"/>
     </w:rPr>
   </w:style>
-  <w:style w:type="character" w:customStyle="1" w:styleId="Ttulo2Car">
-    <w:name w:val="Título 2 Car"/>
-    <w:basedOn w:val="Fuentedeprrafopredeter"/>
-    <w:link w:val="Ttulo2"/>
+  <w:style w:type="character" w:customStyle="1" w:styleId="Heading2Char">
+    <w:name w:val="Heading 2 Char"/>
+    <w:basedOn w:val="DefaultParagraphFont"/>
+    <w:link w:val="Heading2"/>
     <w:uiPriority w:val="9"/>
     <w:rsid w:val="00A64124"/>
     <w:rPr>
@@ -8399,15 +8367,15 @@
   </w:style>
   <w:style w:type="character" w:customStyle="1" w:styleId="normaltextrun">
     <w:name w:val="normaltextrun"/>
-    <w:basedOn w:val="Fuentedeprrafopredeter"/>
+    <w:basedOn w:val="DefaultParagraphFont"/>
     <w:rsid w:val="00A64124"/>
   </w:style>
   <w:style w:type="character" w:customStyle="1" w:styleId="eop">
     <w:name w:val="eop"/>
-    <w:basedOn w:val="Fuentedeprrafopredeter"/>
+    <w:basedOn w:val="DefaultParagraphFont"/>
     <w:rsid w:val="00A64124"/>
   </w:style>
-  <w:style w:type="paragraph" w:styleId="Prrafodelista">
+  <w:style w:type="paragraph" w:styleId="ListParagraph">
     <w:name w:val="List Paragraph"/>
     <w:basedOn w:val="Normal"/>
     <w:uiPriority w:val="34"/>
@@ -8476,7 +8444,7 @@
   </w:style>
   <w:style w:type="paragraph" w:customStyle="1" w:styleId="Prrafodesublista">
     <w:name w:val="Párrafo de sublista"/>
-    <w:basedOn w:val="Prrafodelista"/>
+    <w:basedOn w:val="ListParagraph"/>
     <w:qFormat/>
     <w:rsid w:val="00A64124"/>
     <w:pPr>
@@ -8493,7 +8461,7 @@
       <w:rFonts w:eastAsia="Courier New" w:cs="Courier New"/>
     </w:rPr>
   </w:style>
-  <w:style w:type="paragraph" w:styleId="Sinespaciado">
+  <w:style w:type="paragraph" w:styleId="NoSpacing">
     <w:name w:val="No Spacing"/>
     <w:uiPriority w:val="1"/>
     <w:qFormat/>
@@ -8512,7 +8480,7 @@
 </file>
 
 <file path=word/glossary/document.xml><?xml version="1.0" encoding="utf-8"?>
-<w:glossaryDocument xmlns:wpc="http://schemas.microsoft.com/office/word/2010/wordprocessingCanvas" xmlns:cx="http://schemas.microsoft.com/office/drawing/2014/chartex" xmlns:cx1="http://schemas.microsoft.com/office/drawing/2015/9/8/chartex" xmlns:cx2="http://schemas.microsoft.com/office/drawing/2015/10/21/chartex" xmlns:cx3="http://schemas.microsoft.com/office/drawing/2016/5/9/chartex" xmlns:cx4="http://schemas.microsoft.com/office/drawing/2016/5/10/chartex" xmlns:cx5="http://schemas.microsoft.com/office/drawing/2016/5/11/chartex" xmlns:cx6="http://schemas.microsoft.com/office/drawing/2016/5/12/chartex" xmlns:cx7="http://schemas.microsoft.com/office/drawing/2016/5/13/chartex" xmlns:cx8="http://schemas.microsoft.com/office/drawing/2016/5/14/chartex" xmlns:mc="http://schemas.openxmlformats.org/markup-compatibility/2006" xmlns:aink="http://schemas.microsoft.com/office/drawing/2016/ink" xmlns:am3d="http://schemas.microsoft.com/office/drawing/2017/model3d" xmlns:o="urn:schemas-microsoft-com:office:office" xmlns:r="http://schemas.openxmlformats.org/officeDocument/2006/relationships" xmlns:m="http://schemas.openxmlformats.org/officeDocument/2006/math" xmlns:v="urn:schemas-microsoft-com:vml" xmlns:wp14="http://schemas.microsoft.com/office/word/2010/wordprocessingDrawing" xmlns:wp="http://schemas.openxmlformats.org/drawingml/2006/wordprocessingDrawing" xmlns:w10="urn:schemas-microsoft-com:office:word" xmlns:w="http://schemas.openxmlformats.org/wordprocessingml/2006/main" xmlns:w14="http://schemas.microsoft.com/office/word/2010/wordml" xmlns:w15="http://schemas.microsoft.com/office/word/2012/wordml" xmlns:w16cex="http://schemas.microsoft.com/office/word/2018/wordml/cex" xmlns:w16cid="http://schemas.microsoft.com/office/word/2016/wordml/cid" xmlns:w16="http://schemas.microsoft.com/office/word/2018/wordml" xmlns:w16sdtdh="http://schemas.microsoft.com/office/word/2020/wordml/sdtdatahash" xmlns:w16se="http://schemas.microsoft.com/office/word/2015/wordml/symex" xmlns:wpg="http://schemas.microsoft.com/office/word/2010/wordprocessingGroup" xmlns:wpi="http://schemas.microsoft.com/office/word/2010/wordprocessingInk" xmlns:wne="http://schemas.microsoft.com/office/word/2006/wordml" xmlns:wps="http://schemas.microsoft.com/office/word/2010/wordprocessingShape" mc:Ignorable="w14 w15 w16se w16cid w16 w16cex w16sdtdh wp14">
+<w:glossaryDocument xmlns:wpc="http://schemas.microsoft.com/office/word/2010/wordprocessingCanvas" xmlns:cx="http://schemas.microsoft.com/office/drawing/2014/chartex" xmlns:cx1="http://schemas.microsoft.com/office/drawing/2015/9/8/chartex" xmlns:cx2="http://schemas.microsoft.com/office/drawing/2015/10/21/chartex" xmlns:cx3="http://schemas.microsoft.com/office/drawing/2016/5/9/chartex" xmlns:cx4="http://schemas.microsoft.com/office/drawing/2016/5/10/chartex" xmlns:cx5="http://schemas.microsoft.com/office/drawing/2016/5/11/chartex" xmlns:cx6="http://schemas.microsoft.com/office/drawing/2016/5/12/chartex" xmlns:cx7="http://schemas.microsoft.com/office/drawing/2016/5/13/chartex" xmlns:cx8="http://schemas.microsoft.com/office/drawing/2016/5/14/chartex" xmlns:mc="http://schemas.openxmlformats.org/markup-compatibility/2006" xmlns:aink="http://schemas.microsoft.com/office/drawing/2016/ink" xmlns:am3d="http://schemas.microsoft.com/office/drawing/2017/model3d" xmlns:o="urn:schemas-microsoft-com:office:office" xmlns:oel="http://schemas.microsoft.com/office/2019/extlst" xmlns:r="http://schemas.openxmlformats.org/officeDocument/2006/relationships" xmlns:m="http://schemas.openxmlformats.org/officeDocument/2006/math" xmlns:v="urn:schemas-microsoft-com:vml" xmlns:wp14="http://schemas.microsoft.com/office/word/2010/wordprocessingDrawing" xmlns:wp="http://schemas.openxmlformats.org/drawingml/2006/wordprocessingDrawing" xmlns:w10="urn:schemas-microsoft-com:office:word" xmlns:w="http://schemas.openxmlformats.org/wordprocessingml/2006/main" xmlns:w14="http://schemas.microsoft.com/office/word/2010/wordml" xmlns:w15="http://schemas.microsoft.com/office/word/2012/wordml" xmlns:w16cex="http://schemas.microsoft.com/office/word/2018/wordml/cex" xmlns:w16cid="http://schemas.microsoft.com/office/word/2016/wordml/cid" xmlns:w16="http://schemas.microsoft.com/office/word/2018/wordml" xmlns:w16du="http://schemas.microsoft.com/office/word/2023/wordml/word16du" xmlns:w16sdtdh="http://schemas.microsoft.com/office/word/2020/wordml/sdtdatahash" xmlns:w16se="http://schemas.microsoft.com/office/word/2015/wordml/symex" xmlns:wpg="http://schemas.microsoft.com/office/word/2010/wordprocessingGroup" xmlns:wpi="http://schemas.microsoft.com/office/word/2010/wordprocessingInk" xmlns:wne="http://schemas.microsoft.com/office/word/2006/wordml" xmlns:wps="http://schemas.microsoft.com/office/word/2010/wordprocessingShape" mc:Ignorable="w14 w15 w16se w16cid w16 w16cex w16sdtdh w16du wp14">
   <w:docParts>
     <w:docPart>
       <w:docPartPr>
@@ -8536,7 +8504,7 @@
           </w:pPr>
           <w:r>
             <w:rPr>
-              <w:rStyle w:val="Textodelmarcadordeposicin"/>
+              <w:rStyle w:val="PlaceholderText"/>
             </w:rPr>
             <w:t>Haga clic o pulse aquí para escribir texto.</w:t>
           </w:r>
@@ -8565,7 +8533,7 @@
           </w:pPr>
           <w:r>
             <w:rPr>
-              <w:rStyle w:val="Textodelmarcadordeposicin"/>
+              <w:rStyle w:val="PlaceholderText"/>
             </w:rPr>
             <w:t>Haga clic o pulse aquí para escribir texto.</w:t>
           </w:r>
@@ -8594,7 +8562,7 @@
           </w:pPr>
           <w:r>
             <w:rPr>
-              <w:rStyle w:val="Textodelmarcadordeposicin"/>
+              <w:rStyle w:val="PlaceholderText"/>
             </w:rPr>
             <w:t>Haga clic o pulse aquí para escribir texto.</w:t>
           </w:r>
@@ -8623,7 +8591,7 @@
           </w:pPr>
           <w:r>
             <w:rPr>
-              <w:rStyle w:val="Textodelmarcadordeposicin"/>
+              <w:rStyle w:val="PlaceholderText"/>
             </w:rPr>
             <w:t>Haga clic o pulse aquí para escribir texto.</w:t>
           </w:r>
@@ -8652,7 +8620,7 @@
           </w:pPr>
           <w:r>
             <w:rPr>
-              <w:rStyle w:val="Textodelmarcadordeposicin"/>
+              <w:rStyle w:val="PlaceholderText"/>
             </w:rPr>
             <w:t>Haga clic o pulse aquí para escribir texto.</w:t>
           </w:r>
@@ -8681,7 +8649,7 @@
           </w:pPr>
           <w:r>
             <w:rPr>
-              <w:rStyle w:val="Textodelmarcadordeposicin"/>
+              <w:rStyle w:val="PlaceholderText"/>
             </w:rPr>
             <w:t>Haga clic o pulse aquí para escribir texto.</w:t>
           </w:r>
@@ -8710,7 +8678,7 @@
           </w:pPr>
           <w:r>
             <w:rPr>
-              <w:rStyle w:val="Textodelmarcadordeposicin"/>
+              <w:rStyle w:val="PlaceholderText"/>
             </w:rPr>
             <w:t>Haga clic o pulse aquí para escribir texto.</w:t>
           </w:r>
@@ -8739,7 +8707,7 @@
           </w:pPr>
           <w:r>
             <w:rPr>
-              <w:rStyle w:val="Textodelmarcadordeposicin"/>
+              <w:rStyle w:val="PlaceholderText"/>
             </w:rPr>
             <w:t>Haga clic o pulse aquí para escribir texto.</w:t>
           </w:r>
@@ -8768,7 +8736,7 @@
           </w:pPr>
           <w:r>
             <w:rPr>
-              <w:rStyle w:val="Textodelmarcadordeposicin"/>
+              <w:rStyle w:val="PlaceholderText"/>
             </w:rPr>
             <w:t>Haga clic o pulse aquí para escribir texto.</w:t>
           </w:r>
@@ -8797,7 +8765,7 @@
           </w:pPr>
           <w:r>
             <w:rPr>
-              <w:rStyle w:val="Textodelmarcadordeposicin"/>
+              <w:rStyle w:val="PlaceholderText"/>
             </w:rPr>
             <w:t>Haga clic o pulse aquí para escribir texto.</w:t>
           </w:r>
@@ -8826,7 +8794,7 @@
           </w:pPr>
           <w:r>
             <w:rPr>
-              <w:rStyle w:val="Textodelmarcadordeposicin"/>
+              <w:rStyle w:val="PlaceholderText"/>
             </w:rPr>
             <w:t>Haga clic o pulse aquí para escribir texto.</w:t>
           </w:r>
@@ -8855,7 +8823,7 @@
           </w:pPr>
           <w:r>
             <w:rPr>
-              <w:rStyle w:val="Textodelmarcadordeposicin"/>
+              <w:rStyle w:val="PlaceholderText"/>
             </w:rPr>
             <w:t>Haga clic o pulse aquí para escribir texto.</w:t>
           </w:r>
@@ -8884,7 +8852,7 @@
           </w:pPr>
           <w:r>
             <w:rPr>
-              <w:rStyle w:val="Textodelmarcadordeposicin"/>
+              <w:rStyle w:val="PlaceholderText"/>
             </w:rPr>
             <w:t>Haga clic o pulse aquí para escribir texto.</w:t>
           </w:r>
@@ -8913,7 +8881,7 @@
           </w:pPr>
           <w:r>
             <w:rPr>
-              <w:rStyle w:val="Textodelmarcadordeposicin"/>
+              <w:rStyle w:val="PlaceholderText"/>
             </w:rPr>
             <w:t>Haga clic o pulse aquí para escribir texto.</w:t>
           </w:r>
@@ -8942,7 +8910,7 @@
           </w:pPr>
           <w:r>
             <w:rPr>
-              <w:rStyle w:val="Textodelmarcadordeposicin"/>
+              <w:rStyle w:val="PlaceholderText"/>
             </w:rPr>
             <w:t>Haga clic o pulse aquí para escribir texto.</w:t>
           </w:r>
@@ -8971,7 +8939,7 @@
           </w:pPr>
           <w:r>
             <w:rPr>
-              <w:rStyle w:val="Textodelmarcadordeposicin"/>
+              <w:rStyle w:val="PlaceholderText"/>
             </w:rPr>
             <w:t>Haga clic o pulse aquí para escribir texto.</w:t>
           </w:r>
@@ -9000,7 +8968,7 @@
           </w:pPr>
           <w:r>
             <w:rPr>
-              <w:rStyle w:val="Textodelmarcadordeposicin"/>
+              <w:rStyle w:val="PlaceholderText"/>
             </w:rPr>
             <w:t>Haga clic o pulse aquí para escribir texto.</w:t>
           </w:r>
@@ -9029,7 +8997,7 @@
           </w:pPr>
           <w:r>
             <w:rPr>
-              <w:rStyle w:val="Textodelmarcadordeposicin"/>
+              <w:rStyle w:val="PlaceholderText"/>
             </w:rPr>
             <w:t>Haga clic o pulse aquí para escribir texto.</w:t>
           </w:r>
@@ -9058,7 +9026,7 @@
           </w:pPr>
           <w:r>
             <w:rPr>
-              <w:rStyle w:val="Textodelmarcadordeposicin"/>
+              <w:rStyle w:val="PlaceholderText"/>
             </w:rPr>
             <w:t>Haga clic o pulse aquí para escribir texto.</w:t>
           </w:r>
@@ -9087,7 +9055,7 @@
           </w:pPr>
           <w:r>
             <w:rPr>
-              <w:rStyle w:val="Textodelmarcadordeposicin"/>
+              <w:rStyle w:val="PlaceholderText"/>
             </w:rPr>
             <w:t>Haga clic o pulse aquí para escribir texto.</w:t>
           </w:r>
@@ -9116,7 +9084,7 @@
           </w:pPr>
           <w:r>
             <w:rPr>
-              <w:rStyle w:val="Textodelmarcadordeposicin"/>
+              <w:rStyle w:val="PlaceholderText"/>
             </w:rPr>
             <w:t>Haga clic o pulse aquí para escribir texto.</w:t>
           </w:r>
@@ -9145,7 +9113,7 @@
           </w:pPr>
           <w:r>
             <w:rPr>
-              <w:rStyle w:val="Textodelmarcadordeposicin"/>
+              <w:rStyle w:val="PlaceholderText"/>
             </w:rPr>
             <w:t>Haga clic o pulse aquí para escribir texto.</w:t>
           </w:r>
@@ -9174,7 +9142,7 @@
           </w:pPr>
           <w:r>
             <w:rPr>
-              <w:rStyle w:val="Textodelmarcadordeposicin"/>
+              <w:rStyle w:val="PlaceholderText"/>
             </w:rPr>
             <w:t>Haga clic o pulse aquí para escribir texto.</w:t>
           </w:r>
@@ -9203,7 +9171,7 @@
           </w:pPr>
           <w:r>
             <w:rPr>
-              <w:rStyle w:val="Textodelmarcadordeposicin"/>
+              <w:rStyle w:val="PlaceholderText"/>
             </w:rPr>
             <w:t>Haga clic o pulse aquí para escribir texto.</w:t>
           </w:r>
@@ -9232,7 +9200,7 @@
           </w:pPr>
           <w:r>
             <w:rPr>
-              <w:rStyle w:val="Textodelmarcadordeposicin"/>
+              <w:rStyle w:val="PlaceholderText"/>
             </w:rPr>
             <w:t>Haga clic o pulse aquí para escribir texto.</w:t>
           </w:r>
@@ -9261,7 +9229,7 @@
           </w:pPr>
           <w:r>
             <w:rPr>
-              <w:rStyle w:val="Textodelmarcadordeposicin"/>
+              <w:rStyle w:val="PlaceholderText"/>
             </w:rPr>
             <w:t>Haga clic o pulse aquí para escribir texto.</w:t>
           </w:r>
@@ -9290,7 +9258,7 @@
           </w:pPr>
           <w:r>
             <w:rPr>
-              <w:rStyle w:val="Textodelmarcadordeposicin"/>
+              <w:rStyle w:val="PlaceholderText"/>
             </w:rPr>
             <w:t>Haga clic o pulse aquí para escribir texto.</w:t>
           </w:r>
@@ -9319,7 +9287,7 @@
           </w:pPr>
           <w:r>
             <w:rPr>
-              <w:rStyle w:val="Textodelmarcadordeposicin"/>
+              <w:rStyle w:val="PlaceholderText"/>
             </w:rPr>
             <w:t>Haga clic o pulse aquí para escribir texto.</w:t>
           </w:r>
@@ -9348,7 +9316,7 @@
           </w:pPr>
           <w:r>
             <w:rPr>
-              <w:rStyle w:val="Textodelmarcadordeposicin"/>
+              <w:rStyle w:val="PlaceholderText"/>
             </w:rPr>
             <w:t>Haga clic o pulse aquí para escribir texto.</w:t>
           </w:r>
@@ -9377,7 +9345,7 @@
           </w:pPr>
           <w:r>
             <w:rPr>
-              <w:rStyle w:val="Textodelmarcadordeposicin"/>
+              <w:rStyle w:val="PlaceholderText"/>
             </w:rPr>
             <w:t>Haga clic o pulse aquí para escribir texto.</w:t>
           </w:r>
@@ -9406,7 +9374,7 @@
           </w:pPr>
           <w:r>
             <w:rPr>
-              <w:rStyle w:val="Textodelmarcadordeposicin"/>
+              <w:rStyle w:val="PlaceholderText"/>
             </w:rPr>
             <w:t>Haga clic o pulse aquí para escribir texto.</w:t>
           </w:r>
@@ -9435,7 +9403,7 @@
           </w:pPr>
           <w:r>
             <w:rPr>
-              <w:rStyle w:val="Textodelmarcadordeposicin"/>
+              <w:rStyle w:val="PlaceholderText"/>
             </w:rPr>
             <w:t>Haga clic o pulse aquí para escribir texto.</w:t>
           </w:r>
@@ -9464,7 +9432,7 @@
           </w:pPr>
           <w:r>
             <w:rPr>
-              <w:rStyle w:val="Textodelmarcadordeposicin"/>
+              <w:rStyle w:val="PlaceholderText"/>
             </w:rPr>
             <w:t>Haga clic o pulse aquí para escribir texto.</w:t>
           </w:r>
@@ -9493,7 +9461,7 @@
           </w:pPr>
           <w:r>
             <w:rPr>
-              <w:rStyle w:val="Textodelmarcadordeposicin"/>
+              <w:rStyle w:val="PlaceholderText"/>
             </w:rPr>
             <w:t>Haga clic o pulse aquí para escribir texto.</w:t>
           </w:r>
@@ -9522,7 +9490,7 @@
           </w:pPr>
           <w:r>
             <w:rPr>
-              <w:rStyle w:val="Textodelmarcadordeposicin"/>
+              <w:rStyle w:val="PlaceholderText"/>
             </w:rPr>
             <w:t>Haga clic o pulse aquí para escribir texto.</w:t>
           </w:r>
@@ -9551,7 +9519,7 @@
           </w:pPr>
           <w:r>
             <w:rPr>
-              <w:rStyle w:val="Textodelmarcadordeposicin"/>
+              <w:rStyle w:val="PlaceholderText"/>
             </w:rPr>
             <w:t>Haga clic o pulse aquí para escribir texto.</w:t>
           </w:r>
@@ -9580,7 +9548,7 @@
           </w:pPr>
           <w:r>
             <w:rPr>
-              <w:rStyle w:val="Textodelmarcadordeposicin"/>
+              <w:rStyle w:val="PlaceholderText"/>
             </w:rPr>
             <w:t>Haga clic o pulse aquí para escribir texto.</w:t>
           </w:r>
@@ -9609,7 +9577,7 @@
           </w:pPr>
           <w:r>
             <w:rPr>
-              <w:rStyle w:val="Textodelmarcadordeposicin"/>
+              <w:rStyle w:val="PlaceholderText"/>
             </w:rPr>
             <w:t>Haga clic o pulse aquí para escribir texto.</w:t>
           </w:r>
@@ -9638,7 +9606,7 @@
           </w:pPr>
           <w:r>
             <w:rPr>
-              <w:rStyle w:val="Textodelmarcadordeposicin"/>
+              <w:rStyle w:val="PlaceholderText"/>
             </w:rPr>
             <w:t>Haga clic o pulse aquí para escribir texto.</w:t>
           </w:r>
@@ -9667,7 +9635,7 @@
           </w:pPr>
           <w:r>
             <w:rPr>
-              <w:rStyle w:val="Textodelmarcadordeposicin"/>
+              <w:rStyle w:val="PlaceholderText"/>
             </w:rPr>
             <w:t>Haga clic o pulse aquí para escribir texto.</w:t>
           </w:r>
@@ -9696,7 +9664,7 @@
           </w:pPr>
           <w:r>
             <w:rPr>
-              <w:rStyle w:val="Textodelmarcadordeposicin"/>
+              <w:rStyle w:val="PlaceholderText"/>
             </w:rPr>
             <w:t>Haga clic o pulse aquí para escribir texto.</w:t>
           </w:r>
@@ -9725,7 +9693,7 @@
           </w:pPr>
           <w:r>
             <w:rPr>
-              <w:rStyle w:val="Textodelmarcadordeposicin"/>
+              <w:rStyle w:val="PlaceholderText"/>
             </w:rPr>
             <w:t>Haga clic o pulse aquí para escribir texto.</w:t>
           </w:r>
@@ -9754,7 +9722,7 @@
           </w:pPr>
           <w:r>
             <w:rPr>
-              <w:rStyle w:val="Textodelmarcadordeposicin"/>
+              <w:rStyle w:val="PlaceholderText"/>
             </w:rPr>
             <w:t>Haga clic o pulse aquí para escribir texto.</w:t>
           </w:r>
@@ -9783,7 +9751,7 @@
           </w:pPr>
           <w:r>
             <w:rPr>
-              <w:rStyle w:val="Textodelmarcadordeposicin"/>
+              <w:rStyle w:val="PlaceholderText"/>
             </w:rPr>
             <w:t>Haga clic o pulse aquí para escribir texto.</w:t>
           </w:r>
@@ -9812,7 +9780,7 @@
           </w:pPr>
           <w:r>
             <w:rPr>
-              <w:rStyle w:val="Textodelmarcadordeposicin"/>
+              <w:rStyle w:val="PlaceholderText"/>
             </w:rPr>
             <w:t>Haga clic o pulse aquí para escribir texto.</w:t>
           </w:r>
@@ -9841,7 +9809,7 @@
           </w:pPr>
           <w:r>
             <w:rPr>
-              <w:rStyle w:val="Textodelmarcadordeposicin"/>
+              <w:rStyle w:val="PlaceholderText"/>
             </w:rPr>
             <w:t>Haga clic o pulse aquí para escribir texto.</w:t>
           </w:r>
@@ -9870,7 +9838,7 @@
           </w:pPr>
           <w:r>
             <w:rPr>
-              <w:rStyle w:val="Textodelmarcadordeposicin"/>
+              <w:rStyle w:val="PlaceholderText"/>
             </w:rPr>
             <w:t>Haga clic o pulse aquí para escribir texto.</w:t>
           </w:r>
@@ -9899,7 +9867,7 @@
           </w:pPr>
           <w:r>
             <w:rPr>
-              <w:rStyle w:val="Textodelmarcadordeposicin"/>
+              <w:rStyle w:val="PlaceholderText"/>
             </w:rPr>
             <w:t>Haga clic o pulse aquí para escribir texto.</w:t>
           </w:r>
@@ -9928,7 +9896,7 @@
           </w:pPr>
           <w:r>
             <w:rPr>
-              <w:rStyle w:val="Textodelmarcadordeposicin"/>
+              <w:rStyle w:val="PlaceholderText"/>
             </w:rPr>
             <w:t>Haga clic o pulse aquí para escribir texto.</w:t>
           </w:r>
@@ -9957,7 +9925,7 @@
           </w:pPr>
           <w:r>
             <w:rPr>
-              <w:rStyle w:val="Textodelmarcadordeposicin"/>
+              <w:rStyle w:val="PlaceholderText"/>
             </w:rPr>
             <w:t>Haga clic o pulse aquí para escribir texto.</w:t>
           </w:r>
@@ -9986,7 +9954,7 @@
           </w:pPr>
           <w:r>
             <w:rPr>
-              <w:rStyle w:val="Textodelmarcadordeposicin"/>
+              <w:rStyle w:val="PlaceholderText"/>
             </w:rPr>
             <w:t>Haga clic o pulse aquí para escribir texto.</w:t>
           </w:r>
@@ -10015,7 +9983,7 @@
           </w:pPr>
           <w:r>
             <w:rPr>
-              <w:rStyle w:val="Textodelmarcadordeposicin"/>
+              <w:rStyle w:val="PlaceholderText"/>
             </w:rPr>
             <w:t>Haga clic o pulse aquí para escribir texto.</w:t>
           </w:r>
@@ -10044,7 +10012,7 @@
           </w:pPr>
           <w:r>
             <w:rPr>
-              <w:rStyle w:val="Textodelmarcadordeposicin"/>
+              <w:rStyle w:val="PlaceholderText"/>
             </w:rPr>
             <w:t>Haga clic o pulse aquí para escribir texto.</w:t>
           </w:r>
@@ -10073,7 +10041,7 @@
           </w:pPr>
           <w:r>
             <w:rPr>
-              <w:rStyle w:val="Textodelmarcadordeposicin"/>
+              <w:rStyle w:val="PlaceholderText"/>
             </w:rPr>
             <w:t>Haga clic o pulse aquí para escribir texto.</w:t>
           </w:r>
@@ -10102,7 +10070,7 @@
           </w:pPr>
           <w:r>
             <w:rPr>
-              <w:rStyle w:val="Textodelmarcadordeposicin"/>
+              <w:rStyle w:val="PlaceholderText"/>
             </w:rPr>
             <w:t>Haga clic o pulse aquí para escribir texto.</w:t>
           </w:r>
@@ -10131,7 +10099,7 @@
           </w:pPr>
           <w:r>
             <w:rPr>
-              <w:rStyle w:val="Textodelmarcadordeposicin"/>
+              <w:rStyle w:val="PlaceholderText"/>
             </w:rPr>
             <w:t>Haga clic o pulse aquí para escribir texto.</w:t>
           </w:r>
@@ -10160,7 +10128,7 @@
           </w:pPr>
           <w:r>
             <w:rPr>
-              <w:rStyle w:val="Textodelmarcadordeposicin"/>
+              <w:rStyle w:val="PlaceholderText"/>
             </w:rPr>
             <w:t>Haga clic o pulse aquí para escribir texto.</w:t>
           </w:r>
@@ -10189,7 +10157,7 @@
           </w:pPr>
           <w:r>
             <w:rPr>
-              <w:rStyle w:val="Textodelmarcadordeposicin"/>
+              <w:rStyle w:val="PlaceholderText"/>
             </w:rPr>
             <w:t>Haga clic o pulse aquí para escribir texto.</w:t>
           </w:r>
@@ -10201,7 +10169,7 @@
 </file>
 
 <file path=word/glossary/fontTable.xml><?xml version="1.0" encoding="utf-8"?>
-<w:fonts xmlns:mc="http://schemas.openxmlformats.org/markup-compatibility/2006" xmlns:r="http://schemas.openxmlformats.org/officeDocument/2006/relationships" xmlns:w="http://schemas.openxmlformats.org/wordprocessingml/2006/main" xmlns:w14="http://schemas.microsoft.com/office/word/2010/wordml" xmlns:w15="http://schemas.microsoft.com/office/word/2012/wordml" xmlns:w16cex="http://schemas.microsoft.com/office/word/2018/wordml/cex" xmlns:w16cid="http://schemas.microsoft.com/office/word/2016/wordml/cid" xmlns:w16="http://schemas.microsoft.com/office/word/2018/wordml" xmlns:w16sdtdh="http://schemas.microsoft.com/office/word/2020/wordml/sdtdatahash" xmlns:w16se="http://schemas.microsoft.com/office/word/2015/wordml/symex" mc:Ignorable="w14 w15 w16se w16cid w16 w16cex w16sdtdh">
+<w:fonts xmlns:mc="http://schemas.openxmlformats.org/markup-compatibility/2006" xmlns:r="http://schemas.openxmlformats.org/officeDocument/2006/relationships" xmlns:w="http://schemas.openxmlformats.org/wordprocessingml/2006/main" xmlns:w14="http://schemas.microsoft.com/office/word/2010/wordml" xmlns:w15="http://schemas.microsoft.com/office/word/2012/wordml" xmlns:w16cex="http://schemas.microsoft.com/office/word/2018/wordml/cex" xmlns:w16cid="http://schemas.microsoft.com/office/word/2016/wordml/cid" xmlns:w16="http://schemas.microsoft.com/office/word/2018/wordml" xmlns:w16du="http://schemas.microsoft.com/office/word/2023/wordml/word16du" xmlns:w16sdtdh="http://schemas.microsoft.com/office/word/2020/wordml/sdtdatahash" xmlns:w16se="http://schemas.microsoft.com/office/word/2015/wordml/symex" mc:Ignorable="w14 w15 w16se w16cid w16 w16cex w16sdtdh w16du">
   <w:font w:name="Wingdings">
     <w:panose1 w:val="05000000000000000000"/>
     <w:charset w:val="02"/>
@@ -10235,14 +10203,14 @@
     <w:charset w:val="00"/>
     <w:family w:val="swiss"/>
     <w:pitch w:val="variable"/>
-    <w:sig w:usb0="E4002EFF" w:usb1="C000247B" w:usb2="00000009" w:usb3="00000000" w:csb0="000001FF" w:csb1="00000000"/>
+    <w:sig w:usb0="E4002EFF" w:usb1="C200247B" w:usb2="00000009" w:usb3="00000000" w:csb0="000001FF" w:csb1="00000000"/>
   </w:font>
   <w:font w:name="Calibri Light">
     <w:panose1 w:val="020F0302020204030204"/>
     <w:charset w:val="00"/>
     <w:family w:val="swiss"/>
     <w:pitch w:val="variable"/>
-    <w:sig w:usb0="E4002EFF" w:usb1="C000247B" w:usb2="00000009" w:usb3="00000000" w:csb0="000001FF" w:csb1="00000000"/>
+    <w:sig w:usb0="E4002EFF" w:usb1="C200247B" w:usb2="00000009" w:usb3="00000000" w:csb0="000001FF" w:csb1="00000000"/>
   </w:font>
   <w:font w:name="Cambria Math">
     <w:panose1 w:val="02040503050406030204"/>
@@ -10259,11 +10227,23 @@
     <w:pitch w:val="fixed"/>
     <w:sig w:usb0="E00002FF" w:usb1="6AC7FDFB" w:usb2="08000012" w:usb3="00000000" w:csb0="0002009F" w:csb1="00000000"/>
   </w:font>
+  <w:font w:name="Aptos">
+    <w:charset w:val="00"/>
+    <w:family w:val="swiss"/>
+    <w:pitch w:val="variable"/>
+    <w:sig w:usb0="20000287" w:usb1="00000003" w:usb2="00000000" w:usb3="00000000" w:csb0="0000019F" w:csb1="00000000"/>
+  </w:font>
+  <w:font w:name="Aptos Display">
+    <w:charset w:val="00"/>
+    <w:family w:val="swiss"/>
+    <w:pitch w:val="variable"/>
+    <w:sig w:usb0="20000287" w:usb1="00000003" w:usb2="00000000" w:usb3="00000000" w:csb0="0000019F" w:csb1="00000000"/>
+  </w:font>
 </w:fonts>
 </file>
 
 <file path=word/glossary/settings.xml><?xml version="1.0" encoding="utf-8"?>
-<w:settings xmlns:mc="http://schemas.openxmlformats.org/markup-compatibility/2006" xmlns:o="urn:schemas-microsoft-com:office:office" xmlns:r="http://schemas.openxmlformats.org/officeDocument/2006/relationships" xmlns:m="http://schemas.openxmlformats.org/officeDocument/2006/math" xmlns:v="urn:schemas-microsoft-com:vml" xmlns:w10="urn:schemas-microsoft-com:office:word" xmlns:w="http://schemas.openxmlformats.org/wordprocessingml/2006/main" xmlns:w14="http://schemas.microsoft.com/office/word/2010/wordml" xmlns:w15="http://schemas.microsoft.com/office/word/2012/wordml" xmlns:w16cex="http://schemas.microsoft.com/office/word/2018/wordml/cex" xmlns:w16cid="http://schemas.microsoft.com/office/word/2016/wordml/cid" xmlns:w16="http://schemas.microsoft.com/office/word/2018/wordml" xmlns:w16sdtdh="http://schemas.microsoft.com/office/word/2020/wordml/sdtdatahash" xmlns:w16se="http://schemas.microsoft.com/office/word/2015/wordml/symex" xmlns:sl="http://schemas.openxmlformats.org/schemaLibrary/2006/main" mc:Ignorable="w14 w15 w16se w16cid w16 w16cex w16sdtdh">
+<w:settings xmlns:mc="http://schemas.openxmlformats.org/markup-compatibility/2006" xmlns:o="urn:schemas-microsoft-com:office:office" xmlns:r="http://schemas.openxmlformats.org/officeDocument/2006/relationships" xmlns:m="http://schemas.openxmlformats.org/officeDocument/2006/math" xmlns:v="urn:schemas-microsoft-com:vml" xmlns:w10="urn:schemas-microsoft-com:office:word" xmlns:w="http://schemas.openxmlformats.org/wordprocessingml/2006/main" xmlns:w14="http://schemas.microsoft.com/office/word/2010/wordml" xmlns:w15="http://schemas.microsoft.com/office/word/2012/wordml" xmlns:w16cex="http://schemas.microsoft.com/office/word/2018/wordml/cex" xmlns:w16cid="http://schemas.microsoft.com/office/word/2016/wordml/cid" xmlns:w16="http://schemas.microsoft.com/office/word/2018/wordml" xmlns:w16du="http://schemas.microsoft.com/office/word/2023/wordml/word16du" xmlns:w16sdtdh="http://schemas.microsoft.com/office/word/2020/wordml/sdtdatahash" xmlns:w16se="http://schemas.microsoft.com/office/word/2015/wordml/symex" xmlns:sl="http://schemas.openxmlformats.org/schemaLibrary/2006/main" mc:Ignorable="w14 w15 w16se w16cid w16 w16cex w16sdtdh w16du">
   <w:view w:val="normal"/>
   <w:defaultTabStop w:val="708"/>
   <w:hyphenationZone w:val="425"/>
@@ -10281,6 +10261,7 @@
     <w:rsidRoot w:val="006B2BEC"/>
     <w:rsid w:val="00111705"/>
     <w:rsid w:val="004A771F"/>
+    <w:rsid w:val="004B1651"/>
     <w:rsid w:val="006647EA"/>
     <w:rsid w:val="006B2BEC"/>
     <w:rsid w:val="007314FF"/>
@@ -10315,7 +10296,7 @@
 </file>
 
 <file path=word/glossary/styles.xml><?xml version="1.0" encoding="utf-8"?>
-<w:styles xmlns:mc="http://schemas.openxmlformats.org/markup-compatibility/2006" xmlns:r="http://schemas.openxmlformats.org/officeDocument/2006/relationships" xmlns:w="http://schemas.openxmlformats.org/wordprocessingml/2006/main" xmlns:w14="http://schemas.microsoft.com/office/word/2010/wordml" xmlns:w15="http://schemas.microsoft.com/office/word/2012/wordml" xmlns:w16cex="http://schemas.microsoft.com/office/word/2018/wordml/cex" xmlns:w16cid="http://schemas.microsoft.com/office/word/2016/wordml/cid" xmlns:w16="http://schemas.microsoft.com/office/word/2018/wordml" xmlns:w16sdtdh="http://schemas.microsoft.com/office/word/2020/wordml/sdtdatahash" xmlns:w16se="http://schemas.microsoft.com/office/word/2015/wordml/symex" mc:Ignorable="w14 w15 w16se w16cid w16 w16cex w16sdtdh">
+<w:styles xmlns:mc="http://schemas.openxmlformats.org/markup-compatibility/2006" xmlns:r="http://schemas.openxmlformats.org/officeDocument/2006/relationships" xmlns:w="http://schemas.openxmlformats.org/wordprocessingml/2006/main" xmlns:w14="http://schemas.microsoft.com/office/word/2010/wordml" xmlns:w15="http://schemas.microsoft.com/office/word/2012/wordml" xmlns:w16cex="http://schemas.microsoft.com/office/word/2018/wordml/cex" xmlns:w16cid="http://schemas.microsoft.com/office/word/2016/wordml/cid" xmlns:w16="http://schemas.microsoft.com/office/word/2018/wordml" xmlns:w16du="http://schemas.microsoft.com/office/word/2023/wordml/word16du" xmlns:w16sdtdh="http://schemas.microsoft.com/office/word/2020/wordml/sdtdatahash" xmlns:w16se="http://schemas.microsoft.com/office/word/2015/wordml/symex" mc:Ignorable="w14 w15 w16se w16cid w16 w16cex w16sdtdh w16du">
   <w:docDefaults>
     <w:rPrDefault>
       <w:rPr>
@@ -10715,13 +10696,13 @@
     <w:name w:val="Normal"/>
     <w:qFormat/>
   </w:style>
-  <w:style w:type="character" w:default="1" w:styleId="Fuentedeprrafopredeter">
+  <w:style w:type="character" w:default="1" w:styleId="DefaultParagraphFont">
     <w:name w:val="Default Paragraph Font"/>
     <w:uiPriority w:val="1"/>
     <w:semiHidden/>
     <w:unhideWhenUsed/>
   </w:style>
-  <w:style w:type="table" w:default="1" w:styleId="Tablanormal">
+  <w:style w:type="table" w:default="1" w:styleId="TableNormal">
     <w:name w:val="Normal Table"/>
     <w:uiPriority w:val="99"/>
     <w:semiHidden/>
@@ -10736,15 +10717,15 @@
       </w:tblCellMar>
     </w:tblPr>
   </w:style>
-  <w:style w:type="numbering" w:default="1" w:styleId="Sinlista">
+  <w:style w:type="numbering" w:default="1" w:styleId="NoList">
     <w:name w:val="No List"/>
     <w:uiPriority w:val="99"/>
     <w:semiHidden/>
     <w:unhideWhenUsed/>
   </w:style>
-  <w:style w:type="character" w:styleId="Textodelmarcadordeposicin">
+  <w:style w:type="character" w:styleId="PlaceholderText">
     <w:name w:val="Placeholder Text"/>
-    <w:basedOn w:val="Fuentedeprrafopredeter"/>
+    <w:basedOn w:val="DefaultParagraphFont"/>
     <w:uiPriority w:val="99"/>
     <w:semiHidden/>
     <w:rsid w:val="006B2BEC"/>
@@ -10988,7 +10969,7 @@
 </file>
 
 <file path=word/glossary/webSettings.xml><?xml version="1.0" encoding="utf-8"?>
-<w:webSettings xmlns:mc="http://schemas.openxmlformats.org/markup-compatibility/2006" xmlns:r="http://schemas.openxmlformats.org/officeDocument/2006/relationships" xmlns:w="http://schemas.openxmlformats.org/wordprocessingml/2006/main" xmlns:w14="http://schemas.microsoft.com/office/word/2010/wordml" xmlns:w15="http://schemas.microsoft.com/office/word/2012/wordml" xmlns:w16cex="http://schemas.microsoft.com/office/word/2018/wordml/cex" xmlns:w16cid="http://schemas.microsoft.com/office/word/2016/wordml/cid" xmlns:w16="http://schemas.microsoft.com/office/word/2018/wordml" xmlns:w16sdtdh="http://schemas.microsoft.com/office/word/2020/wordml/sdtdatahash" xmlns:w16se="http://schemas.microsoft.com/office/word/2015/wordml/symex" mc:Ignorable="w14 w15 w16se w16cid w16 w16cex w16sdtdh">
+<w:webSettings xmlns:mc="http://schemas.openxmlformats.org/markup-compatibility/2006" xmlns:r="http://schemas.openxmlformats.org/officeDocument/2006/relationships" xmlns:w="http://schemas.openxmlformats.org/wordprocessingml/2006/main" xmlns:w14="http://schemas.microsoft.com/office/word/2010/wordml" xmlns:w15="http://schemas.microsoft.com/office/word/2012/wordml" xmlns:w16cex="http://schemas.microsoft.com/office/word/2018/wordml/cex" xmlns:w16cid="http://schemas.microsoft.com/office/word/2016/wordml/cid" xmlns:w16="http://schemas.microsoft.com/office/word/2018/wordml" xmlns:w16du="http://schemas.microsoft.com/office/word/2023/wordml/word16du" xmlns:w16sdtdh="http://schemas.microsoft.com/office/word/2020/wordml/sdtdatahash" xmlns:w16se="http://schemas.microsoft.com/office/word/2015/wordml/symex" mc:Ignorable="w14 w15 w16se w16cid w16 w16cex w16sdtdh w16du">
   <w:optimizeForBrowser/>
   <w:allowPNG/>
 </w:webSettings>

</xml_diff>

<commit_message>
añadido nuevo link al grupal y student 1,3,4
</commit_message>
<xml_diff>
--- a/reports/group/02 Requirements - Group.docx
+++ b/reports/group/02 Requirements - Group.docx
@@ -1,10 +1,10 @@
 
 <file path=word/document.xml><?xml version="1.0" encoding="utf-8"?>
-<w:document xmlns:wpc="http://schemas.microsoft.com/office/word/2010/wordprocessingCanvas" xmlns:cx="http://schemas.microsoft.com/office/drawing/2014/chartex" xmlns:cx1="http://schemas.microsoft.com/office/drawing/2015/9/8/chartex" xmlns:cx2="http://schemas.microsoft.com/office/drawing/2015/10/21/chartex" xmlns:cx3="http://schemas.microsoft.com/office/drawing/2016/5/9/chartex" xmlns:cx4="http://schemas.microsoft.com/office/drawing/2016/5/10/chartex" xmlns:cx5="http://schemas.microsoft.com/office/drawing/2016/5/11/chartex" xmlns:cx6="http://schemas.microsoft.com/office/drawing/2016/5/12/chartex" xmlns:cx7="http://schemas.microsoft.com/office/drawing/2016/5/13/chartex" xmlns:cx8="http://schemas.microsoft.com/office/drawing/2016/5/14/chartex" xmlns:mc="http://schemas.openxmlformats.org/markup-compatibility/2006" xmlns:aink="http://schemas.microsoft.com/office/drawing/2016/ink" xmlns:am3d="http://schemas.microsoft.com/office/drawing/2017/model3d" xmlns:o="urn:schemas-microsoft-com:office:office" xmlns:oel="http://schemas.microsoft.com/office/2019/extlst" xmlns:r="http://schemas.openxmlformats.org/officeDocument/2006/relationships" xmlns:m="http://schemas.openxmlformats.org/officeDocument/2006/math" xmlns:v="urn:schemas-microsoft-com:vml" xmlns:wp14="http://schemas.microsoft.com/office/word/2010/wordprocessingDrawing" xmlns:wp="http://schemas.openxmlformats.org/drawingml/2006/wordprocessingDrawing" xmlns:w10="urn:schemas-microsoft-com:office:word" xmlns:w="http://schemas.openxmlformats.org/wordprocessingml/2006/main" xmlns:w14="http://schemas.microsoft.com/office/word/2010/wordml" xmlns:w15="http://schemas.microsoft.com/office/word/2012/wordml" xmlns:w16cex="http://schemas.microsoft.com/office/word/2018/wordml/cex" xmlns:w16cid="http://schemas.microsoft.com/office/word/2016/wordml/cid" xmlns:w16="http://schemas.microsoft.com/office/word/2018/wordml" xmlns:w16du="http://schemas.microsoft.com/office/word/2023/wordml/word16du" xmlns:w16sdtdh="http://schemas.microsoft.com/office/word/2020/wordml/sdtdatahash" xmlns:w16se="http://schemas.microsoft.com/office/word/2015/wordml/symex" xmlns:wpg="http://schemas.microsoft.com/office/word/2010/wordprocessingGroup" xmlns:wpi="http://schemas.microsoft.com/office/word/2010/wordprocessingInk" xmlns:wne="http://schemas.microsoft.com/office/word/2006/wordml" xmlns:wps="http://schemas.microsoft.com/office/word/2010/wordprocessingShape" mc:Ignorable="w14 w15 w16se w16cid w16 w16cex w16sdtdh w16du wp14">
+<w:document xmlns:wpc="http://schemas.microsoft.com/office/word/2010/wordprocessingCanvas" xmlns:cx="http://schemas.microsoft.com/office/drawing/2014/chartex" xmlns:cx1="http://schemas.microsoft.com/office/drawing/2015/9/8/chartex" xmlns:cx2="http://schemas.microsoft.com/office/drawing/2015/10/21/chartex" xmlns:cx3="http://schemas.microsoft.com/office/drawing/2016/5/9/chartex" xmlns:cx4="http://schemas.microsoft.com/office/drawing/2016/5/10/chartex" xmlns:cx5="http://schemas.microsoft.com/office/drawing/2016/5/11/chartex" xmlns:cx6="http://schemas.microsoft.com/office/drawing/2016/5/12/chartex" xmlns:cx7="http://schemas.microsoft.com/office/drawing/2016/5/13/chartex" xmlns:cx8="http://schemas.microsoft.com/office/drawing/2016/5/14/chartex" xmlns:mc="http://schemas.openxmlformats.org/markup-compatibility/2006" xmlns:aink="http://schemas.microsoft.com/office/drawing/2016/ink" xmlns:am3d="http://schemas.microsoft.com/office/drawing/2017/model3d" xmlns:o="urn:schemas-microsoft-com:office:office" xmlns:r="http://schemas.openxmlformats.org/officeDocument/2006/relationships" xmlns:m="http://schemas.openxmlformats.org/officeDocument/2006/math" xmlns:v="urn:schemas-microsoft-com:vml" xmlns:wp14="http://schemas.microsoft.com/office/word/2010/wordprocessingDrawing" xmlns:wp="http://schemas.openxmlformats.org/drawingml/2006/wordprocessingDrawing" xmlns:w10="urn:schemas-microsoft-com:office:word" xmlns:w="http://schemas.openxmlformats.org/wordprocessingml/2006/main" xmlns:w14="http://schemas.microsoft.com/office/word/2010/wordml" xmlns:w15="http://schemas.microsoft.com/office/word/2012/wordml" xmlns:w16cex="http://schemas.microsoft.com/office/word/2018/wordml/cex" xmlns:w16cid="http://schemas.microsoft.com/office/word/2016/wordml/cid" xmlns:w16="http://schemas.microsoft.com/office/word/2018/wordml" xmlns:w16sdtdh="http://schemas.microsoft.com/office/word/2020/wordml/sdtdatahash" xmlns:w16se="http://schemas.microsoft.com/office/word/2015/wordml/symex" xmlns:wpg="http://schemas.microsoft.com/office/word/2010/wordprocessingGroup" xmlns:wpi="http://schemas.microsoft.com/office/word/2010/wordprocessingInk" xmlns:wne="http://schemas.microsoft.com/office/word/2006/wordml" xmlns:wps="http://schemas.microsoft.com/office/word/2010/wordprocessingShape" mc:Ignorable="w14 w15 w16se w16cid w16 w16cex w16sdtdh wp14">
   <w:body>
     <w:p>
       <w:pPr>
-        <w:pStyle w:val="Heading1"/>
+        <w:pStyle w:val="Ttulo1"/>
         <w:spacing w:before="0"/>
         <w:rPr>
           <w:rFonts w:cstheme="majorHAnsi"/>
@@ -59,8 +59,8 @@
         <w:tblLook w:val="0600" w:firstRow="0" w:lastRow="0" w:firstColumn="0" w:lastColumn="0" w:noHBand="1" w:noVBand="1"/>
       </w:tblPr>
       <w:tblGrid>
-        <w:gridCol w:w="4284"/>
-        <w:gridCol w:w="4220"/>
+        <w:gridCol w:w="4291"/>
+        <w:gridCol w:w="4213"/>
       </w:tblGrid>
       <w:tr>
         <w:tc>
@@ -76,7 +76,7 @@
           </w:tcPr>
           <w:p>
             <w:pPr>
-              <w:pStyle w:val="NoSpacing"/>
+              <w:pStyle w:val="Sinespaciado"/>
               <w:rPr>
                 <w:rFonts w:asciiTheme="majorHAnsi" w:hAnsiTheme="majorHAnsi" w:cstheme="majorHAnsi"/>
               </w:rPr>
@@ -122,6 +122,7 @@
                 <w15:appearance w15:val="hidden"/>
                 <w:text/>
               </w:sdtPr>
+              <w:sdtEndPr/>
               <w:sdtContent>
                 <w:r>
                   <w:rPr>
@@ -173,7 +174,7 @@
           </w:tcPr>
           <w:p>
             <w:pPr>
-              <w:pStyle w:val="NoSpacing"/>
+              <w:pStyle w:val="Sinespaciado"/>
               <w:rPr>
                 <w:rFonts w:asciiTheme="majorHAnsi" w:hAnsiTheme="majorHAnsi" w:cstheme="majorHAnsi"/>
               </w:rPr>
@@ -203,7 +204,6 @@
               <w:sdtPr>
                 <w:rPr>
                   <w:rFonts w:asciiTheme="majorHAnsi" w:hAnsiTheme="majorHAnsi" w:cstheme="majorHAnsi"/>
-                  <w:u w:val="single"/>
                 </w:rPr>
                 <w:tag w:val="Repository"/>
                 <w:id w:val="46497162"/>
@@ -217,9 +217,8 @@
                 <w:r>
                   <w:rPr>
                     <w:rFonts w:asciiTheme="majorHAnsi" w:hAnsiTheme="majorHAnsi" w:cstheme="majorHAnsi"/>
-                    <w:u w:val="single"/>
                   </w:rPr>
-                  <w:t>https://github.com/Ahydul/Acme-SF-D02.git</w:t>
+                  <w:t>https://github.com/karyouben/Acme-SF-D03</w:t>
                 </w:r>
               </w:sdtContent>
             </w:sdt>
@@ -262,7 +261,7 @@
           </w:p>
           <w:p>
             <w:pPr>
-              <w:pStyle w:val="NoSpacing"/>
+              <w:pStyle w:val="Sinespaciado"/>
               <w:rPr>
                 <w:rFonts w:asciiTheme="majorHAnsi" w:hAnsiTheme="majorHAnsi" w:cstheme="majorHAnsi"/>
                 <w:b/>
@@ -302,6 +301,7 @@
                 <w15:appearance w15:val="hidden"/>
                 <w:text/>
               </w:sdtPr>
+              <w:sdtEndPr/>
               <w:sdtContent>
                 <w:r>
                   <w:rPr>
@@ -321,7 +321,7 @@
           <w:permEnd w:id="291510380"/>
           <w:p>
             <w:pPr>
-              <w:pStyle w:val="NoSpacing"/>
+              <w:pStyle w:val="Sinespaciado"/>
               <w:rPr>
                 <w:rFonts w:asciiTheme="majorHAnsi" w:hAnsiTheme="majorHAnsi" w:cstheme="majorHAnsi"/>
                 <w:b/>
@@ -362,12 +362,27 @@
                 <w15:appearance w15:val="hidden"/>
                 <w:text/>
               </w:sdtPr>
+              <w:sdtEndPr/>
               <w:sdtContent>
                 <w:r>
                   <w:rPr>
                     <w:rFonts w:asciiTheme="majorHAnsi" w:hAnsiTheme="majorHAnsi" w:cstheme="majorHAnsi"/>
                   </w:rPr>
-                  <w:t xml:space="preserve"> seraguoro </w:t>
+                  <w:t xml:space="preserve"> </w:t>
+                </w:r>
+                <w:proofErr w:type="spellStart"/>
+                <w:r>
+                  <w:rPr>
+                    <w:rFonts w:asciiTheme="majorHAnsi" w:hAnsiTheme="majorHAnsi" w:cstheme="majorHAnsi"/>
+                  </w:rPr>
+                  <w:t>seraguoro</w:t>
+                </w:r>
+                <w:proofErr w:type="spellEnd"/>
+                <w:r>
+                  <w:rPr>
+                    <w:rFonts w:asciiTheme="majorHAnsi" w:hAnsiTheme="majorHAnsi" w:cstheme="majorHAnsi"/>
+                  </w:rPr>
+                  <w:t xml:space="preserve"> </w:t>
                 </w:r>
                 <w:r>
                   <w:rPr>
@@ -381,7 +396,7 @@
           </w:p>
           <w:p>
             <w:pPr>
-              <w:pStyle w:val="NoSpacing"/>
+              <w:pStyle w:val="Sinespaciado"/>
               <w:rPr>
                 <w:rFonts w:asciiTheme="majorHAnsi" w:hAnsiTheme="majorHAnsi" w:cstheme="majorHAnsi"/>
               </w:rPr>
@@ -421,6 +436,7 @@
                 <w15:appearance w15:val="hidden"/>
                 <w:text/>
               </w:sdtPr>
+              <w:sdtEndPr/>
               <w:sdtContent>
                 <w:r>
                   <w:rPr>
@@ -434,7 +450,16 @@
                     <w:rFonts w:asciiTheme="majorHAnsi" w:hAnsiTheme="majorHAnsi" w:cstheme="majorHAnsi"/>
                     <w:lang w:val="es-ES"/>
                   </w:rPr>
-                  <w:t>Aguayo Orozco</w:t>
+                  <w:t xml:space="preserve">Aguayo </w:t>
+                </w:r>
+                <w:proofErr w:type="spellStart"/>
+                <w:proofErr w:type="gramStart"/>
+                <w:r>
+                  <w:rPr>
+                    <w:rFonts w:asciiTheme="majorHAnsi" w:hAnsiTheme="majorHAnsi" w:cstheme="majorHAnsi"/>
+                    <w:lang w:val="es-ES"/>
+                  </w:rPr>
+                  <w:t>Orozco</w:t>
                 </w:r>
                 <w:r>
                   <w:rPr>
@@ -450,6 +475,8 @@
                   </w:rPr>
                   <w:t>Sergio</w:t>
                 </w:r>
+                <w:proofErr w:type="spellEnd"/>
+                <w:proofErr w:type="gramEnd"/>
                 <w:r>
                   <w:rPr>
                     <w:rFonts w:asciiTheme="majorHAnsi" w:hAnsiTheme="majorHAnsi" w:cstheme="majorHAnsi"/>
@@ -504,14 +531,25 @@
                 <w15:appearance w15:val="hidden"/>
                 <w:text/>
               </w:sdtPr>
+              <w:sdtEndPr/>
               <w:sdtContent>
+                <w:proofErr w:type="spellStart"/>
                 <w:r>
                   <w:rPr>
                     <w:rFonts w:ascii="Calibri" w:hAnsi="Calibri" w:cs="Calibri"/>
                     <w:color w:val="000000"/>
                     <w:lang w:val="es-ES"/>
                   </w:rPr>
-                  <w:t xml:space="preserve">developer </w:t>
+                  <w:t>developer</w:t>
+                </w:r>
+                <w:proofErr w:type="spellEnd"/>
+                <w:r>
+                  <w:rPr>
+                    <w:rFonts w:ascii="Calibri" w:hAnsi="Calibri" w:cs="Calibri"/>
+                    <w:color w:val="000000"/>
+                    <w:lang w:val="es-ES"/>
+                  </w:rPr>
+                  <w:t xml:space="preserve"> </w:t>
                 </w:r>
               </w:sdtContent>
             </w:sdt>
@@ -552,7 +590,7 @@
           </w:p>
           <w:p>
             <w:pPr>
-              <w:pStyle w:val="NoSpacing"/>
+              <w:pStyle w:val="Sinespaciado"/>
               <w:rPr>
                 <w:rFonts w:asciiTheme="majorHAnsi" w:hAnsiTheme="majorHAnsi" w:cstheme="majorHAnsi"/>
                 <w:b/>
@@ -593,6 +631,7 @@
                 <w15:appearance w15:val="hidden"/>
                 <w:text/>
               </w:sdtPr>
+              <w:sdtEndPr/>
               <w:sdtContent>
                 <w:r>
                   <w:rPr>
@@ -607,7 +646,7 @@
           <w:permEnd w:id="1081366304"/>
           <w:p>
             <w:pPr>
-              <w:pStyle w:val="NoSpacing"/>
+              <w:pStyle w:val="Sinespaciado"/>
               <w:rPr>
                 <w:rFonts w:asciiTheme="majorHAnsi" w:hAnsiTheme="majorHAnsi" w:cstheme="majorHAnsi"/>
                 <w:b/>
@@ -649,6 +688,7 @@
                 <w15:appearance w15:val="hidden"/>
                 <w:text/>
               </w:sdtPr>
+              <w:sdtEndPr/>
               <w:sdtContent>
                 <w:r>
                   <w:rPr>
@@ -657,6 +697,7 @@
                   </w:rPr>
                   <w:t xml:space="preserve"> </w:t>
                 </w:r>
+                <w:proofErr w:type="spellStart"/>
                 <w:r>
                   <w:rPr>
                     <w:rFonts w:asciiTheme="majorHAnsi" w:hAnsiTheme="majorHAnsi" w:cstheme="majorHAnsi"/>
@@ -664,6 +705,7 @@
                   </w:rPr>
                   <w:t>tomhuecal</w:t>
                 </w:r>
+                <w:proofErr w:type="spellEnd"/>
                 <w:r>
                   <w:rPr>
                     <w:rFonts w:asciiTheme="majorHAnsi" w:hAnsiTheme="majorHAnsi" w:cstheme="majorHAnsi"/>
@@ -677,7 +719,7 @@
           </w:p>
           <w:p>
             <w:pPr>
-              <w:pStyle w:val="NoSpacing"/>
+              <w:pStyle w:val="Sinespaciado"/>
               <w:rPr>
                 <w:rFonts w:asciiTheme="majorHAnsi" w:hAnsiTheme="majorHAnsi" w:cstheme="majorHAnsi"/>
               </w:rPr>
@@ -717,6 +759,7 @@
                 <w15:appearance w15:val="hidden"/>
                 <w:text/>
               </w:sdtPr>
+              <w:sdtEndPr/>
               <w:sdtContent>
                 <w:r>
                   <w:rPr>
@@ -759,7 +802,7 @@
           </w:p>
           <w:p>
             <w:pPr>
-              <w:pStyle w:val="NoSpacing"/>
+              <w:pStyle w:val="Sinespaciado"/>
               <w:rPr>
                 <w:rFonts w:asciiTheme="majorHAnsi" w:hAnsiTheme="majorHAnsi" w:cstheme="majorHAnsi"/>
               </w:rPr>
@@ -800,6 +843,7 @@
                 <w15:appearance w15:val="hidden"/>
                 <w:text/>
               </w:sdtPr>
+              <w:sdtEndPr/>
               <w:sdtContent>
                 <w:r>
                   <w:rPr>
@@ -809,13 +853,23 @@
                   </w:rPr>
                   <w:t xml:space="preserve"> </w:t>
                 </w:r>
+                <w:proofErr w:type="spellStart"/>
                 <w:r>
                   <w:rPr>
                     <w:rFonts w:asciiTheme="majorHAnsi" w:hAnsiTheme="majorHAnsi" w:cstheme="majorHAnsi"/>
                     <w:u w:val="single"/>
                     <w:lang w:val="es-ES"/>
                   </w:rPr>
-                  <w:t xml:space="preserve">developer </w:t>
+                  <w:t>developer</w:t>
+                </w:r>
+                <w:proofErr w:type="spellEnd"/>
+                <w:r>
+                  <w:rPr>
+                    <w:rFonts w:asciiTheme="majorHAnsi" w:hAnsiTheme="majorHAnsi" w:cstheme="majorHAnsi"/>
+                    <w:u w:val="single"/>
+                    <w:lang w:val="es-ES"/>
+                  </w:rPr>
+                  <w:t xml:space="preserve"> </w:t>
                 </w:r>
               </w:sdtContent>
             </w:sdt>
@@ -861,7 +915,7 @@
           </w:p>
           <w:p>
             <w:pPr>
-              <w:pStyle w:val="NoSpacing"/>
+              <w:pStyle w:val="Sinespaciado"/>
               <w:rPr>
                 <w:rFonts w:asciiTheme="majorHAnsi" w:hAnsiTheme="majorHAnsi" w:cstheme="majorHAnsi"/>
                 <w:b/>
@@ -894,6 +948,7 @@
                 <w15:appearance w15:val="hidden"/>
                 <w:text/>
               </w:sdtPr>
+              <w:sdtEndPr/>
               <w:sdtContent>
                 <w:r>
                   <w:rPr>
@@ -913,7 +968,7 @@
           <w:permEnd w:id="1000832359"/>
           <w:p>
             <w:pPr>
-              <w:pStyle w:val="NoSpacing"/>
+              <w:pStyle w:val="Sinespaciado"/>
               <w:rPr>
                 <w:rFonts w:asciiTheme="majorHAnsi" w:hAnsiTheme="majorHAnsi" w:cstheme="majorHAnsi"/>
                 <w:b/>
@@ -954,6 +1009,7 @@
                 <w15:appearance w15:val="hidden"/>
                 <w:text/>
               </w:sdtPr>
+              <w:sdtEndPr/>
               <w:sdtContent>
                 <w:r>
                   <w:rPr>
@@ -961,12 +1017,14 @@
                   </w:rPr>
                   <w:t xml:space="preserve"> </w:t>
                 </w:r>
+                <w:proofErr w:type="spellStart"/>
                 <w:r>
                   <w:rPr>
                     <w:rFonts w:asciiTheme="majorHAnsi" w:hAnsiTheme="majorHAnsi" w:cstheme="majorHAnsi"/>
                   </w:rPr>
                   <w:t>karyouben</w:t>
                 </w:r>
+                <w:proofErr w:type="spellEnd"/>
                 <w:r>
                   <w:rPr>
                     <w:rFonts w:asciiTheme="majorHAnsi" w:hAnsiTheme="majorHAnsi" w:cstheme="majorHAnsi"/>
@@ -979,7 +1037,7 @@
           </w:p>
           <w:p>
             <w:pPr>
-              <w:pStyle w:val="NoSpacing"/>
+              <w:pStyle w:val="Sinespaciado"/>
               <w:rPr>
                 <w:rFonts w:asciiTheme="majorHAnsi" w:hAnsiTheme="majorHAnsi" w:cstheme="majorHAnsi"/>
               </w:rPr>
@@ -1018,6 +1076,7 @@
                 <w15:appearance w15:val="hidden"/>
                 <w:text/>
               </w:sdtPr>
+              <w:sdtEndPr/>
               <w:sdtContent>
                 <w:r>
                   <w:rPr>
@@ -1029,8 +1088,16 @@
                   <w:rPr>
                     <w:rFonts w:asciiTheme="majorHAnsi" w:hAnsiTheme="majorHAnsi" w:cstheme="majorHAnsi"/>
                   </w:rPr>
-                  <w:t>Youssafi Benichikh</w:t>
+                  <w:t xml:space="preserve">Youssafi </w:t>
                 </w:r>
+                <w:proofErr w:type="spellStart"/>
+                <w:r>
+                  <w:rPr>
+                    <w:rFonts w:asciiTheme="majorHAnsi" w:hAnsiTheme="majorHAnsi" w:cstheme="majorHAnsi"/>
+                  </w:rPr>
+                  <w:t>Benichikh</w:t>
+                </w:r>
+                <w:proofErr w:type="spellEnd"/>
                 <w:r>
                   <w:rPr>
                     <w:rFonts w:asciiTheme="majorHAnsi" w:hAnsiTheme="majorHAnsi" w:cstheme="majorHAnsi"/>
@@ -1055,7 +1122,7 @@
           <w:permEnd w:id="1519068571"/>
           <w:p>
             <w:pPr>
-              <w:pStyle w:val="NoSpacing"/>
+              <w:pStyle w:val="Sinespaciado"/>
               <w:rPr>
                 <w:rFonts w:asciiTheme="majorHAnsi" w:hAnsiTheme="majorHAnsi" w:cstheme="majorHAnsi"/>
               </w:rPr>
@@ -1093,6 +1160,7 @@
                 </w:placeholder>
                 <w:text/>
               </w:sdtPr>
+              <w:sdtEndPr/>
               <w:sdtContent>
                 <w:r>
                   <w:rPr>
@@ -1157,7 +1225,7 @@
           </w:p>
           <w:p>
             <w:pPr>
-              <w:pStyle w:val="NoSpacing"/>
+              <w:pStyle w:val="Sinespaciado"/>
               <w:rPr>
                 <w:rFonts w:asciiTheme="majorHAnsi" w:hAnsiTheme="majorHAnsi" w:cstheme="majorHAnsi"/>
                 <w:b/>
@@ -1190,6 +1258,7 @@
                 <w15:appearance w15:val="hidden"/>
                 <w:text/>
               </w:sdtPr>
+              <w:sdtEndPr/>
               <w:sdtContent>
                 <w:r>
                   <w:rPr>
@@ -1209,7 +1278,7 @@
           <w:permEnd w:id="1222207409"/>
           <w:p>
             <w:pPr>
-              <w:pStyle w:val="NoSpacing"/>
+              <w:pStyle w:val="Sinespaciado"/>
               <w:rPr>
                 <w:rFonts w:asciiTheme="majorHAnsi" w:hAnsiTheme="majorHAnsi" w:cstheme="majorHAnsi"/>
                 <w:b/>
@@ -1250,6 +1319,7 @@
                 <w15:appearance w15:val="hidden"/>
                 <w:text/>
               </w:sdtPr>
+              <w:sdtEndPr/>
               <w:sdtContent>
                 <w:r>
                   <w:rPr>
@@ -1257,12 +1327,14 @@
                   </w:rPr>
                   <w:t xml:space="preserve"> </w:t>
                 </w:r>
+                <w:proofErr w:type="spellStart"/>
                 <w:r>
                   <w:rPr>
                     <w:rFonts w:asciiTheme="majorHAnsi" w:hAnsiTheme="majorHAnsi" w:cstheme="majorHAnsi"/>
                   </w:rPr>
                   <w:t>gongarlam</w:t>
                 </w:r>
+                <w:proofErr w:type="spellEnd"/>
                 <w:r>
                   <w:rPr>
                     <w:rFonts w:asciiTheme="majorHAnsi" w:hAnsiTheme="majorHAnsi" w:cstheme="majorHAnsi"/>
@@ -1275,7 +1347,7 @@
           </w:p>
           <w:p>
             <w:pPr>
-              <w:pStyle w:val="NoSpacing"/>
+              <w:pStyle w:val="Sinespaciado"/>
               <w:rPr>
                 <w:rFonts w:asciiTheme="majorHAnsi" w:hAnsiTheme="majorHAnsi" w:cstheme="majorHAnsi"/>
               </w:rPr>
@@ -1314,6 +1386,7 @@
                 <w15:appearance w15:val="hidden"/>
                 <w:text/>
               </w:sdtPr>
+              <w:sdtEndPr/>
               <w:sdtContent>
                 <w:r>
                   <w:rPr>
@@ -1351,7 +1424,7 @@
           </w:p>
           <w:p>
             <w:pPr>
-              <w:pStyle w:val="NoSpacing"/>
+              <w:pStyle w:val="Sinespaciado"/>
               <w:rPr>
                 <w:rFonts w:asciiTheme="majorHAnsi" w:hAnsiTheme="majorHAnsi" w:cstheme="majorHAnsi"/>
               </w:rPr>
@@ -1390,6 +1463,7 @@
                 <w15:appearance w15:val="hidden"/>
                 <w:text/>
               </w:sdtPr>
+              <w:sdtEndPr/>
               <w:sdtContent>
                 <w:r>
                   <w:rPr>
@@ -1450,7 +1524,7 @@
           </w:p>
           <w:p>
             <w:pPr>
-              <w:pStyle w:val="NoSpacing"/>
+              <w:pStyle w:val="Sinespaciado"/>
               <w:rPr>
                 <w:rFonts w:asciiTheme="majorHAnsi" w:hAnsiTheme="majorHAnsi" w:cstheme="majorHAnsi"/>
                 <w:b/>
@@ -1484,6 +1558,7 @@
                 <w15:appearance w15:val="hidden"/>
                 <w:text/>
               </w:sdtPr>
+              <w:sdtEndPr/>
               <w:sdtContent>
                 <w:r>
                   <w:rPr>
@@ -1505,7 +1580,7 @@
           <w:permEnd w:id="1631927432"/>
           <w:p>
             <w:pPr>
-              <w:pStyle w:val="NoSpacing"/>
+              <w:pStyle w:val="Sinespaciado"/>
               <w:rPr>
                 <w:rFonts w:asciiTheme="majorHAnsi" w:hAnsiTheme="majorHAnsi" w:cstheme="majorHAnsi"/>
                 <w:b/>
@@ -1546,6 +1621,7 @@
                 <w15:appearance w15:val="hidden"/>
                 <w:text/>
               </w:sdtPr>
+              <w:sdtEndPr/>
               <w:sdtContent>
                 <w:r>
                   <w:rPr>
@@ -1571,7 +1647,7 @@
           </w:p>
           <w:p>
             <w:pPr>
-              <w:pStyle w:val="NoSpacing"/>
+              <w:pStyle w:val="Sinespaciado"/>
               <w:rPr>
                 <w:rFonts w:asciiTheme="majorHAnsi" w:hAnsiTheme="majorHAnsi" w:cstheme="majorHAnsi"/>
               </w:rPr>
@@ -1611,6 +1687,7 @@
                 <w15:appearance w15:val="hidden"/>
                 <w:text/>
               </w:sdtPr>
+              <w:sdtEndPr/>
               <w:sdtContent>
                 <w:r>
                   <w:rPr>
@@ -1639,7 +1716,7 @@
           </w:p>
           <w:p>
             <w:pPr>
-              <w:pStyle w:val="NoSpacing"/>
+              <w:pStyle w:val="Sinespaciado"/>
               <w:rPr>
                 <w:rFonts w:asciiTheme="majorHAnsi" w:hAnsiTheme="majorHAnsi" w:cstheme="majorHAnsi"/>
               </w:rPr>
@@ -1679,6 +1756,7 @@
                 </w:placeholder>
                 <w:text/>
               </w:sdtPr>
+              <w:sdtEndPr/>
               <w:sdtContent>
                 <w:r>
                   <w:rPr>
@@ -1688,6 +1766,7 @@
                   </w:rPr>
                   <w:t xml:space="preserve"> </w:t>
                 </w:r>
+                <w:proofErr w:type="spellStart"/>
                 <w:r>
                   <w:rPr>
                     <w:rFonts w:asciiTheme="majorHAnsi" w:hAnsiTheme="majorHAnsi" w:cstheme="majorHAnsi"/>
@@ -1696,14 +1775,25 @@
                   </w:rPr>
                   <w:t>developer</w:t>
                 </w:r>
+                <w:proofErr w:type="spellEnd"/>
                 <w:r>
                   <w:rPr>
                     <w:rFonts w:asciiTheme="majorHAnsi" w:hAnsiTheme="majorHAnsi" w:cstheme="majorHAnsi"/>
                     <w:u w:val="single"/>
                     <w:lang w:val="es-ES"/>
                   </w:rPr>
-                  <w:t>, analyst</w:t>
+                  <w:t xml:space="preserve">, </w:t>
                 </w:r>
+                <w:proofErr w:type="spellStart"/>
+                <w:r>
+                  <w:rPr>
+                    <w:rFonts w:asciiTheme="majorHAnsi" w:hAnsiTheme="majorHAnsi" w:cstheme="majorHAnsi"/>
+                    <w:u w:val="single"/>
+                    <w:lang w:val="es-ES"/>
+                  </w:rPr>
+                  <w:t>analyst</w:t>
+                </w:r>
+                <w:proofErr w:type="spellEnd"/>
                 <w:r>
                   <w:rPr>
                     <w:rFonts w:asciiTheme="majorHAnsi" w:hAnsiTheme="majorHAnsi" w:cstheme="majorHAnsi"/>
@@ -1723,7 +1813,7 @@
           </w:tcPr>
           <w:p>
             <w:pPr>
-              <w:pStyle w:val="NoSpacing"/>
+              <w:pStyle w:val="Sinespaciado"/>
               <w:rPr>
                 <w:rFonts w:asciiTheme="majorHAnsi" w:hAnsiTheme="majorHAnsi" w:cstheme="majorHAnsi"/>
               </w:rPr>
@@ -1745,7 +1835,7 @@
           </w:tcPr>
           <w:p>
             <w:pPr>
-              <w:pStyle w:val="NoSpacing"/>
+              <w:pStyle w:val="Sinespaciado"/>
               <w:rPr>
                 <w:rFonts w:asciiTheme="majorHAnsi" w:hAnsiTheme="majorHAnsi" w:cstheme="majorHAnsi"/>
               </w:rPr>
@@ -1791,6 +1881,7 @@
                 <w15:appearance w15:val="hidden"/>
                 <w:text/>
               </w:sdtPr>
+              <w:sdtEndPr/>
               <w:sdtContent>
                 <w:r>
                   <w:rPr>
@@ -1813,6 +1904,7 @@
                   </w:rPr>
                   <w:t xml:space="preserve"> </w:t>
                 </w:r>
+                <w:proofErr w:type="spellStart"/>
                 <w:r>
                   <w:rPr>
                     <w:rFonts w:asciiTheme="majorHAnsi" w:hAnsiTheme="majorHAnsi" w:cstheme="majorHAnsi"/>
@@ -1820,6 +1912,7 @@
                   </w:rPr>
                   <w:t>marzo</w:t>
                 </w:r>
+                <w:proofErr w:type="spellEnd"/>
                 <w:r>
                   <w:rPr>
                     <w:rFonts w:asciiTheme="majorHAnsi" w:hAnsiTheme="majorHAnsi" w:cstheme="majorHAnsi"/>
@@ -1878,7 +1971,7 @@
     <w:bookmarkEnd w:id="0"/>
     <w:p>
       <w:pPr>
-        <w:pStyle w:val="Heading1"/>
+        <w:pStyle w:val="Ttulo1"/>
         <w:spacing w:before="0"/>
         <w:rPr>
           <w:rFonts w:cstheme="majorHAnsi"/>
@@ -1894,7 +1987,7 @@
     </w:p>
     <w:p>
       <w:pPr>
-        <w:pStyle w:val="Heading2"/>
+        <w:pStyle w:val="Ttulo2"/>
         <w:rPr>
           <w:rFonts w:cstheme="majorHAnsi"/>
         </w:rPr>
@@ -1926,7 +2019,7 @@
     </w:p>
     <w:p>
       <w:pPr>
-        <w:pStyle w:val="Heading2"/>
+        <w:pStyle w:val="Ttulo2"/>
         <w:rPr>
           <w:rFonts w:cstheme="majorHAnsi"/>
         </w:rPr>
@@ -1958,7 +2051,7 @@
     </w:p>
     <w:p>
       <w:pPr>
-        <w:pStyle w:val="Heading2"/>
+        <w:pStyle w:val="Ttulo2"/>
         <w:rPr>
           <w:rFonts w:cstheme="majorHAnsi"/>
         </w:rPr>
@@ -1987,7 +2080,7 @@
     </w:p>
     <w:p>
       <w:pPr>
-        <w:pStyle w:val="Heading2"/>
+        <w:pStyle w:val="Ttulo2"/>
         <w:rPr>
           <w:rFonts w:cstheme="majorHAnsi"/>
         </w:rPr>
@@ -2016,7 +2109,7 @@
     </w:p>
     <w:p>
       <w:pPr>
-        <w:pStyle w:val="Heading2"/>
+        <w:pStyle w:val="Ttulo2"/>
         <w:rPr>
           <w:rFonts w:cstheme="majorHAnsi"/>
         </w:rPr>
@@ -2030,7 +2123,7 @@
     </w:p>
     <w:p>
       <w:pPr>
-        <w:pStyle w:val="ListParagraph"/>
+        <w:pStyle w:val="Prrafodelista"/>
         <w:rPr>
           <w:rFonts w:asciiTheme="majorHAnsi" w:hAnsiTheme="majorHAnsi" w:cstheme="majorHAnsi"/>
         </w:rPr>
@@ -2112,6 +2205,7 @@
           <w15:appearance w15:val="hidden"/>
           <w:text/>
         </w:sdtPr>
+        <w:sdtEndPr/>
         <w:sdtContent>
           <w:r>
             <w:rPr>
@@ -2144,7 +2238,7 @@
     <w:bookmarkEnd w:id="2"/>
     <w:p>
       <w:pPr>
-        <w:pStyle w:val="ListParagraph"/>
+        <w:pStyle w:val="Prrafodelista"/>
         <w:rPr>
           <w:rFonts w:asciiTheme="majorHAnsi" w:hAnsiTheme="majorHAnsi" w:cstheme="majorHAnsi"/>
         </w:rPr>
@@ -2178,6 +2272,7 @@
           <w15:appearance w15:val="hidden"/>
           <w:text/>
         </w:sdtPr>
+        <w:sdtEndPr/>
         <w:sdtContent>
           <w:r>
             <w:rPr>
@@ -2211,7 +2306,7 @@
     </w:p>
     <w:p>
       <w:pPr>
-        <w:pStyle w:val="Heading1"/>
+        <w:pStyle w:val="Ttulo1"/>
         <w:rPr>
           <w:rFonts w:cstheme="majorHAnsi"/>
         </w:rPr>
@@ -2226,7 +2321,7 @@
     </w:p>
     <w:p>
       <w:pPr>
-        <w:pStyle w:val="Heading2"/>
+        <w:pStyle w:val="Ttulo2"/>
         <w:rPr>
           <w:rFonts w:cstheme="majorHAnsi"/>
         </w:rPr>
@@ -2240,7 +2335,7 @@
     </w:p>
     <w:p>
       <w:pPr>
-        <w:pStyle w:val="ListParagraph"/>
+        <w:pStyle w:val="Prrafodelista"/>
         <w:rPr>
           <w:rFonts w:asciiTheme="majorHAnsi" w:hAnsiTheme="majorHAnsi" w:cstheme="majorHAnsi"/>
         </w:rPr>
@@ -2385,6 +2480,7 @@
           <w15:appearance w15:val="hidden"/>
           <w:text/>
         </w:sdtPr>
+        <w:sdtEndPr/>
         <w:sdtContent>
           <w:r>
             <w:rPr>
@@ -2422,7 +2518,7 @@
     </w:p>
     <w:p>
       <w:pPr>
-        <w:pStyle w:val="ListParagraph"/>
+        <w:pStyle w:val="Prrafodelista"/>
         <w:rPr>
           <w:rFonts w:asciiTheme="majorHAnsi" w:hAnsiTheme="majorHAnsi" w:cstheme="majorHAnsi"/>
         </w:rPr>
@@ -2567,6 +2663,7 @@
           <w15:appearance w15:val="hidden"/>
           <w:text/>
         </w:sdtPr>
+        <w:sdtEndPr/>
         <w:sdtContent>
           <w:r>
             <w:rPr>
@@ -2598,7 +2695,7 @@
     </w:p>
     <w:p>
       <w:pPr>
-        <w:pStyle w:val="ListParagraph"/>
+        <w:pStyle w:val="Prrafodelista"/>
         <w:rPr>
           <w:rFonts w:asciiTheme="majorHAnsi" w:hAnsiTheme="majorHAnsi" w:cstheme="majorHAnsi"/>
         </w:rPr>
@@ -2743,6 +2840,7 @@
           <w15:appearance w15:val="hidden"/>
           <w:text/>
         </w:sdtPr>
+        <w:sdtEndPr/>
         <w:sdtContent>
           <w:r>
             <w:rPr>
@@ -2780,7 +2878,7 @@
     </w:p>
     <w:p>
       <w:pPr>
-        <w:pStyle w:val="ListParagraph"/>
+        <w:pStyle w:val="Prrafodelista"/>
         <w:rPr>
           <w:rFonts w:asciiTheme="majorHAnsi" w:hAnsiTheme="majorHAnsi" w:cstheme="majorHAnsi"/>
         </w:rPr>
@@ -3007,6 +3105,7 @@
           <w15:appearance w15:val="hidden"/>
           <w:text/>
         </w:sdtPr>
+        <w:sdtEndPr/>
         <w:sdtContent>
           <w:r>
             <w:rPr>
@@ -3038,7 +3137,7 @@
     </w:p>
     <w:p>
       <w:pPr>
-        <w:pStyle w:val="ListParagraph"/>
+        <w:pStyle w:val="Prrafodelista"/>
         <w:rPr>
           <w:rFonts w:asciiTheme="majorHAnsi" w:hAnsiTheme="majorHAnsi" w:cstheme="majorHAnsi"/>
         </w:rPr>
@@ -3169,6 +3268,7 @@
           <w15:appearance w15:val="hidden"/>
           <w:text/>
         </w:sdtPr>
+        <w:sdtEndPr/>
         <w:sdtContent>
           <w:r>
             <w:rPr>
@@ -3206,7 +3306,7 @@
     </w:p>
     <w:p>
       <w:pPr>
-        <w:pStyle w:val="Heading2"/>
+        <w:pStyle w:val="Ttulo2"/>
         <w:rPr>
           <w:rFonts w:cstheme="majorHAnsi"/>
         </w:rPr>
@@ -3239,7 +3339,7 @@
     </w:p>
     <w:p>
       <w:pPr>
-        <w:pStyle w:val="Heading2"/>
+        <w:pStyle w:val="Ttulo2"/>
         <w:rPr>
           <w:rFonts w:cstheme="majorHAnsi"/>
         </w:rPr>
@@ -3271,7 +3371,7 @@
     </w:p>
     <w:p>
       <w:pPr>
-        <w:pStyle w:val="Heading2"/>
+        <w:pStyle w:val="Ttulo2"/>
         <w:rPr>
           <w:rFonts w:cstheme="majorHAnsi"/>
         </w:rPr>
@@ -3285,7 +3385,7 @@
     </w:p>
     <w:p>
       <w:pPr>
-        <w:pStyle w:val="ListParagraph"/>
+        <w:pStyle w:val="Prrafodelista"/>
         <w:rPr>
           <w:rFonts w:asciiTheme="majorHAnsi" w:hAnsiTheme="majorHAnsi" w:cstheme="majorHAnsi"/>
         </w:rPr>
@@ -3346,6 +3446,7 @@
           <w15:appearance w15:val="hidden"/>
           <w:text/>
         </w:sdtPr>
+        <w:sdtEndPr/>
         <w:sdtContent>
           <w:r>
             <w:rPr>
@@ -3383,7 +3484,7 @@
     </w:p>
     <w:p>
       <w:pPr>
-        <w:pStyle w:val="Heading2"/>
+        <w:pStyle w:val="Ttulo2"/>
         <w:rPr>
           <w:rFonts w:cstheme="majorHAnsi"/>
         </w:rPr>
@@ -3427,7 +3528,7 @@
     </w:p>
     <w:p>
       <w:pPr>
-        <w:pStyle w:val="Heading1"/>
+        <w:pStyle w:val="Ttulo1"/>
         <w:tabs>
           <w:tab w:val="left" w:pos="284"/>
         </w:tabs>
@@ -3445,7 +3546,7 @@
     </w:p>
     <w:p>
       <w:pPr>
-        <w:pStyle w:val="Heading2"/>
+        <w:pStyle w:val="Ttulo2"/>
         <w:rPr>
           <w:rFonts w:cstheme="majorHAnsi"/>
         </w:rPr>
@@ -3474,7 +3575,7 @@
     </w:p>
     <w:p>
       <w:pPr>
-        <w:pStyle w:val="Heading2"/>
+        <w:pStyle w:val="Ttulo2"/>
         <w:rPr>
           <w:rFonts w:cstheme="majorHAnsi"/>
         </w:rPr>
@@ -3488,7 +3589,7 @@
     </w:p>
     <w:p>
       <w:pPr>
-        <w:pStyle w:val="ListParagraph"/>
+        <w:pStyle w:val="Prrafodelista"/>
         <w:rPr>
           <w:rFonts w:asciiTheme="majorHAnsi" w:hAnsiTheme="majorHAnsi" w:cstheme="majorHAnsi"/>
         </w:rPr>
@@ -3516,7 +3617,7 @@
     </w:p>
     <w:p>
       <w:pPr>
-        <w:pStyle w:val="ListParagraph"/>
+        <w:pStyle w:val="Prrafodelista"/>
         <w:numPr>
           <w:ilvl w:val="0"/>
           <w:numId w:val="3"/>
@@ -3553,7 +3654,7 @@
     </w:p>
     <w:p>
       <w:pPr>
-        <w:pStyle w:val="ListParagraph"/>
+        <w:pStyle w:val="Prrafodelista"/>
         <w:numPr>
           <w:ilvl w:val="0"/>
           <w:numId w:val="3"/>
@@ -3624,6 +3725,7 @@
           <w15:appearance w15:val="hidden"/>
           <w:text/>
         </w:sdtPr>
+        <w:sdtEndPr/>
         <w:sdtContent>
           <w:r>
             <w:rPr>
@@ -3649,7 +3751,7 @@
     </w:p>
     <w:p>
       <w:pPr>
-        <w:pStyle w:val="ListParagraph"/>
+        <w:pStyle w:val="Prrafodelista"/>
         <w:rPr>
           <w:rFonts w:asciiTheme="majorHAnsi" w:hAnsiTheme="majorHAnsi" w:cstheme="majorHAnsi"/>
         </w:rPr>
@@ -3677,7 +3779,7 @@
     </w:p>
     <w:p>
       <w:pPr>
-        <w:pStyle w:val="ListParagraph"/>
+        <w:pStyle w:val="Prrafodelista"/>
         <w:numPr>
           <w:ilvl w:val="0"/>
           <w:numId w:val="3"/>
@@ -3718,6 +3820,7 @@
           <w15:appearance w15:val="hidden"/>
           <w:text/>
         </w:sdtPr>
+        <w:sdtEndPr/>
         <w:sdtContent>
           <w:r>
             <w:rPr>
@@ -3749,7 +3852,7 @@
     </w:p>
     <w:p>
       <w:pPr>
-        <w:pStyle w:val="ListParagraph"/>
+        <w:pStyle w:val="Prrafodelista"/>
         <w:rPr>
           <w:rFonts w:asciiTheme="majorHAnsi" w:hAnsiTheme="majorHAnsi" w:cstheme="majorHAnsi"/>
         </w:rPr>
@@ -3777,7 +3880,7 @@
     </w:p>
     <w:p>
       <w:pPr>
-        <w:pStyle w:val="ListParagraph"/>
+        <w:pStyle w:val="Prrafodelista"/>
         <w:numPr>
           <w:ilvl w:val="0"/>
           <w:numId w:val="3"/>
@@ -3799,7 +3902,7 @@
     </w:p>
     <w:p>
       <w:pPr>
-        <w:pStyle w:val="ListParagraph"/>
+        <w:pStyle w:val="Prrafodelista"/>
         <w:numPr>
           <w:ilvl w:val="0"/>
           <w:numId w:val="3"/>
@@ -3840,6 +3943,7 @@
           <w15:appearance w15:val="hidden"/>
           <w:text/>
         </w:sdtPr>
+        <w:sdtEndPr/>
         <w:sdtContent>
           <w:r>
             <w:rPr>
@@ -3865,7 +3969,7 @@
     </w:p>
     <w:p>
       <w:pPr>
-        <w:pStyle w:val="Heading2"/>
+        <w:pStyle w:val="Ttulo2"/>
         <w:rPr>
           <w:rFonts w:cstheme="majorHAnsi"/>
         </w:rPr>
@@ -3879,7 +3983,7 @@
     </w:p>
     <w:p>
       <w:pPr>
-        <w:pStyle w:val="ListParagraph"/>
+        <w:pStyle w:val="Prrafodelista"/>
         <w:rPr>
           <w:rFonts w:asciiTheme="majorHAnsi" w:hAnsiTheme="majorHAnsi" w:cstheme="majorHAnsi"/>
         </w:rPr>
@@ -3914,6 +4018,7 @@
           <w15:appearance w15:val="hidden"/>
           <w:text/>
         </w:sdtPr>
+        <w:sdtEndPr/>
         <w:sdtContent>
           <w:r>
             <w:rPr>
@@ -3935,7 +4040,7 @@
     </w:p>
     <w:p>
       <w:pPr>
-        <w:pStyle w:val="Heading2"/>
+        <w:pStyle w:val="Ttulo2"/>
         <w:rPr>
           <w:rFonts w:cstheme="majorHAnsi"/>
         </w:rPr>
@@ -3964,7 +4069,7 @@
     </w:p>
     <w:p>
       <w:pPr>
-        <w:pStyle w:val="Heading2"/>
+        <w:pStyle w:val="Ttulo2"/>
         <w:rPr>
           <w:rFonts w:cstheme="majorHAnsi"/>
         </w:rPr>
@@ -4002,7 +4107,7 @@
     </w:p>
     <w:p>
       <w:pPr>
-        <w:pStyle w:val="Heading1"/>
+        <w:pStyle w:val="Ttulo1"/>
         <w:tabs>
           <w:tab w:val="left" w:pos="284"/>
         </w:tabs>
@@ -4020,7 +4125,7 @@
     </w:p>
     <w:p>
       <w:pPr>
-        <w:pStyle w:val="Heading2"/>
+        <w:pStyle w:val="Ttulo2"/>
         <w:rPr>
           <w:rFonts w:cstheme="majorHAnsi"/>
         </w:rPr>
@@ -4049,7 +4154,7 @@
     </w:p>
     <w:p>
       <w:pPr>
-        <w:pStyle w:val="Heading2"/>
+        <w:pStyle w:val="Ttulo2"/>
         <w:rPr>
           <w:rFonts w:cstheme="majorHAnsi"/>
         </w:rPr>
@@ -4078,7 +4183,7 @@
     </w:p>
     <w:p>
       <w:pPr>
-        <w:pStyle w:val="Heading2"/>
+        <w:pStyle w:val="Ttulo2"/>
         <w:rPr>
           <w:rFonts w:cstheme="majorHAnsi"/>
         </w:rPr>
@@ -4107,7 +4212,7 @@
     </w:p>
     <w:p>
       <w:pPr>
-        <w:pStyle w:val="Heading2"/>
+        <w:pStyle w:val="Ttulo2"/>
         <w:rPr>
           <w:rFonts w:cstheme="majorHAnsi"/>
         </w:rPr>
@@ -4121,7 +4226,7 @@
     </w:p>
     <w:p>
       <w:pPr>
-        <w:pStyle w:val="ListParagraph"/>
+        <w:pStyle w:val="Prrafodelista"/>
         <w:rPr>
           <w:rFonts w:asciiTheme="majorHAnsi" w:hAnsiTheme="majorHAnsi" w:cstheme="majorHAnsi"/>
         </w:rPr>
@@ -4154,6 +4259,7 @@
           <w15:appearance w15:val="hidden"/>
           <w:text/>
         </w:sdtPr>
+        <w:sdtEndPr/>
         <w:sdtContent>
           <w:r>
             <w:rPr>
@@ -4173,7 +4279,7 @@
     </w:p>
     <w:p>
       <w:pPr>
-        <w:pStyle w:val="Heading2"/>
+        <w:pStyle w:val="Ttulo2"/>
         <w:rPr>
           <w:rFonts w:cstheme="majorHAnsi"/>
         </w:rPr>
@@ -4187,7 +4293,7 @@
     </w:p>
     <w:p>
       <w:pPr>
-        <w:pStyle w:val="ListParagraph"/>
+        <w:pStyle w:val="Prrafodelista"/>
         <w:rPr>
           <w:rFonts w:asciiTheme="majorHAnsi" w:hAnsiTheme="majorHAnsi" w:cstheme="majorHAnsi"/>
         </w:rPr>
@@ -4220,6 +4326,7 @@
           <w15:appearance w15:val="hidden"/>
           <w:text/>
         </w:sdtPr>
+        <w:sdtEndPr/>
         <w:sdtContent>
           <w:r>
             <w:rPr>
@@ -4261,7 +4368,7 @@
     </w:p>
     <w:p>
       <w:pPr>
-        <w:pStyle w:val="Heading1"/>
+        <w:pStyle w:val="Ttulo1"/>
         <w:tabs>
           <w:tab w:val="left" w:pos="284"/>
         </w:tabs>
@@ -4279,7 +4386,7 @@
     </w:p>
     <w:p>
       <w:pPr>
-        <w:pStyle w:val="Heading2"/>
+        <w:pStyle w:val="Ttulo2"/>
         <w:rPr>
           <w:rFonts w:cstheme="majorHAnsi"/>
         </w:rPr>
@@ -4326,7 +4433,7 @@
     </w:p>
     <w:p>
       <w:pPr>
-        <w:pStyle w:val="Heading2"/>
+        <w:pStyle w:val="Ttulo2"/>
         <w:rPr>
           <w:rFonts w:cstheme="majorHAnsi"/>
         </w:rPr>
@@ -4373,7 +4480,7 @@
     </w:p>
     <w:p>
       <w:pPr>
-        <w:pStyle w:val="Heading2"/>
+        <w:pStyle w:val="Ttulo2"/>
         <w:rPr>
           <w:rFonts w:cstheme="majorHAnsi"/>
         </w:rPr>
@@ -4387,7 +4494,7 @@
     </w:p>
     <w:p>
       <w:pPr>
-        <w:pStyle w:val="ListParagraph"/>
+        <w:pStyle w:val="Prrafodelista"/>
         <w:rPr>
           <w:rFonts w:asciiTheme="majorHAnsi" w:hAnsiTheme="majorHAnsi" w:cstheme="majorHAnsi"/>
         </w:rPr>
@@ -4424,6 +4531,7 @@
           <w15:appearance w15:val="hidden"/>
           <w:text/>
         </w:sdtPr>
+        <w:sdtEndPr/>
         <w:sdtContent>
           <w:r>
             <w:rPr>
@@ -4466,7 +4574,7 @@
     </w:p>
     <w:p>
       <w:pPr>
-        <w:pStyle w:val="Heading2"/>
+        <w:pStyle w:val="Ttulo2"/>
         <w:rPr>
           <w:rFonts w:cstheme="majorHAnsi"/>
         </w:rPr>
@@ -4514,7 +4622,7 @@
     </w:p>
     <w:p>
       <w:pPr>
-        <w:pStyle w:val="Heading2"/>
+        <w:pStyle w:val="Ttulo2"/>
         <w:rPr>
           <w:rFonts w:cstheme="majorHAnsi"/>
         </w:rPr>
@@ -4528,7 +4636,7 @@
     </w:p>
     <w:p>
       <w:pPr>
-        <w:pStyle w:val="ListParagraph"/>
+        <w:pStyle w:val="Prrafodelista"/>
         <w:rPr>
           <w:rFonts w:asciiTheme="majorHAnsi" w:hAnsiTheme="majorHAnsi" w:cstheme="majorHAnsi"/>
         </w:rPr>
@@ -4562,6 +4670,7 @@
           <w15:appearance w15:val="hidden"/>
           <w:text/>
         </w:sdtPr>
+        <w:sdtEndPr/>
         <w:sdtContent>
           <w:r>
             <w:rPr>
@@ -4599,7 +4708,7 @@
     </w:p>
     <w:p>
       <w:pPr>
-        <w:pStyle w:val="ListParagraph"/>
+        <w:pStyle w:val="Prrafodelista"/>
         <w:rPr>
           <w:rFonts w:asciiTheme="majorHAnsi" w:hAnsiTheme="majorHAnsi" w:cstheme="majorHAnsi"/>
         </w:rPr>
@@ -4634,6 +4743,7 @@
           <w15:appearance w15:val="hidden"/>
           <w:text/>
         </w:sdtPr>
+        <w:sdtEndPr/>
         <w:sdtContent>
           <w:r>
             <w:rPr>
@@ -4675,7 +4785,7 @@
     </w:p>
     <w:p>
       <w:pPr>
-        <w:pStyle w:val="ListParagraph"/>
+        <w:pStyle w:val="Prrafodelista"/>
         <w:rPr>
           <w:rFonts w:asciiTheme="majorHAnsi" w:hAnsiTheme="majorHAnsi" w:cstheme="majorHAnsi"/>
         </w:rPr>
@@ -4709,6 +4819,7 @@
           <w15:appearance w15:val="hidden"/>
           <w:text/>
         </w:sdtPr>
+        <w:sdtEndPr/>
         <w:sdtContent>
           <w:r>
             <w:rPr>
@@ -4746,7 +4857,7 @@
     </w:p>
     <w:p>
       <w:pPr>
-        <w:pStyle w:val="ListParagraph"/>
+        <w:pStyle w:val="Prrafodelista"/>
         <w:rPr>
           <w:rFonts w:asciiTheme="majorHAnsi" w:hAnsiTheme="majorHAnsi" w:cstheme="majorHAnsi"/>
         </w:rPr>
@@ -4780,6 +4891,7 @@
           <w15:appearance w15:val="hidden"/>
           <w:text/>
         </w:sdtPr>
+        <w:sdtEndPr/>
         <w:sdtContent>
           <w:r>
             <w:rPr>
@@ -4811,7 +4923,7 @@
     </w:p>
     <w:p>
       <w:pPr>
-        <w:pStyle w:val="ListParagraph"/>
+        <w:pStyle w:val="Prrafodelista"/>
         <w:rPr>
           <w:rFonts w:asciiTheme="majorHAnsi" w:hAnsiTheme="majorHAnsi" w:cstheme="majorHAnsi"/>
         </w:rPr>
@@ -4845,6 +4957,7 @@
           <w15:appearance w15:val="hidden"/>
           <w:text/>
         </w:sdtPr>
+        <w:sdtEndPr/>
         <w:sdtContent>
           <w:r>
             <w:rPr>
@@ -4882,7 +4995,7 @@
     </w:p>
     <w:p>
       <w:pPr>
-        <w:pStyle w:val="Heading1"/>
+        <w:pStyle w:val="Ttulo1"/>
         <w:tabs>
           <w:tab w:val="left" w:pos="284"/>
         </w:tabs>
@@ -4900,7 +5013,7 @@
     </w:p>
     <w:p>
       <w:pPr>
-        <w:pStyle w:val="Heading2"/>
+        <w:pStyle w:val="Ttulo2"/>
         <w:rPr>
           <w:rFonts w:cstheme="majorHAnsi"/>
         </w:rPr>
@@ -4914,7 +5027,7 @@
     </w:p>
     <w:p>
       <w:pPr>
-        <w:pStyle w:val="ListParagraph"/>
+        <w:pStyle w:val="Prrafodelista"/>
         <w:rPr>
           <w:rStyle w:val="normaltextrun"/>
           <w:rFonts w:asciiTheme="majorHAnsi" w:hAnsiTheme="majorHAnsi" w:cstheme="majorHAnsi"/>
@@ -4930,7 +5043,7 @@
     </w:p>
     <w:p>
       <w:pPr>
-        <w:pStyle w:val="ListParagraph"/>
+        <w:pStyle w:val="Prrafodelista"/>
         <w:numPr>
           <w:ilvl w:val="0"/>
           <w:numId w:val="3"/>
@@ -4952,7 +5065,7 @@
     </w:p>
     <w:p>
       <w:pPr>
-        <w:pStyle w:val="ListParagraph"/>
+        <w:pStyle w:val="Prrafodelista"/>
         <w:numPr>
           <w:ilvl w:val="0"/>
           <w:numId w:val="3"/>
@@ -5001,6 +5114,7 @@
           <w15:appearance w15:val="hidden"/>
           <w:text/>
         </w:sdtPr>
+        <w:sdtEndPr/>
         <w:sdtContent>
           <w:r>
             <w:rPr>
@@ -5038,7 +5152,7 @@
     </w:p>
     <w:p>
       <w:pPr>
-        <w:pStyle w:val="ListParagraph"/>
+        <w:pStyle w:val="Prrafodelista"/>
         <w:rPr>
           <w:rFonts w:asciiTheme="majorHAnsi" w:hAnsiTheme="majorHAnsi" w:cstheme="majorHAnsi"/>
         </w:rPr>
@@ -5138,6 +5252,7 @@
           <w15:appearance w15:val="hidden"/>
           <w:text/>
         </w:sdtPr>
+        <w:sdtEndPr/>
         <w:sdtContent>
           <w:r>
             <w:rPr>
@@ -5175,7 +5290,7 @@
     </w:p>
     <w:p>
       <w:pPr>
-        <w:pStyle w:val="Heading2"/>
+        <w:pStyle w:val="Ttulo2"/>
         <w:rPr>
           <w:rFonts w:cstheme="majorHAnsi"/>
         </w:rPr>
@@ -5223,7 +5338,7 @@
     </w:p>
     <w:p>
       <w:pPr>
-        <w:pStyle w:val="Heading2"/>
+        <w:pStyle w:val="Ttulo2"/>
         <w:rPr>
           <w:rFonts w:cstheme="majorHAnsi"/>
         </w:rPr>
@@ -5271,7 +5386,7 @@
     </w:p>
     <w:p>
       <w:pPr>
-        <w:pStyle w:val="Heading2"/>
+        <w:pStyle w:val="Ttulo2"/>
         <w:rPr>
           <w:rFonts w:cstheme="majorHAnsi"/>
         </w:rPr>
@@ -5319,7 +5434,7 @@
     </w:p>
     <w:p>
       <w:pPr>
-        <w:pStyle w:val="Heading2"/>
+        <w:pStyle w:val="Ttulo2"/>
         <w:rPr>
           <w:rFonts w:cstheme="majorHAnsi"/>
         </w:rPr>
@@ -5333,7 +5448,7 @@
     </w:p>
     <w:p>
       <w:pPr>
-        <w:pStyle w:val="ListParagraph"/>
+        <w:pStyle w:val="Prrafodelista"/>
         <w:rPr>
           <w:rFonts w:asciiTheme="majorHAnsi" w:hAnsiTheme="majorHAnsi" w:cstheme="majorHAnsi"/>
         </w:rPr>
@@ -5367,6 +5482,7 @@
           <w15:appearance w15:val="hidden"/>
           <w:text/>
         </w:sdtPr>
+        <w:sdtEndPr/>
         <w:sdtContent>
           <w:r>
             <w:rPr>
@@ -5392,7 +5508,7 @@
     </w:p>
     <w:p>
       <w:pPr>
-        <w:pStyle w:val="ListParagraph"/>
+        <w:pStyle w:val="Prrafodelista"/>
         <w:rPr>
           <w:rFonts w:asciiTheme="majorHAnsi" w:hAnsiTheme="majorHAnsi" w:cstheme="majorHAnsi"/>
         </w:rPr>
@@ -5426,6 +5542,7 @@
           <w15:appearance w15:val="hidden"/>
           <w:text/>
         </w:sdtPr>
+        <w:sdtEndPr/>
         <w:sdtContent>
           <w:r>
             <w:rPr>
@@ -5451,7 +5568,7 @@
     </w:p>
     <w:p>
       <w:pPr>
-        <w:pStyle w:val="ListParagraph"/>
+        <w:pStyle w:val="Prrafodelista"/>
         <w:rPr>
           <w:rFonts w:asciiTheme="majorHAnsi" w:hAnsiTheme="majorHAnsi" w:cstheme="majorHAnsi"/>
         </w:rPr>
@@ -5493,6 +5610,7 @@
           <w15:appearance w15:val="hidden"/>
           <w:text/>
         </w:sdtPr>
+        <w:sdtEndPr/>
         <w:sdtContent>
           <w:r>
             <w:rPr>
@@ -5526,7 +5644,7 @@
     </w:p>
     <w:p>
       <w:pPr>
-        <w:pStyle w:val="Heading1"/>
+        <w:pStyle w:val="Ttulo1"/>
         <w:tabs>
           <w:tab w:val="left" w:pos="284"/>
         </w:tabs>
@@ -5544,7 +5662,7 @@
     </w:p>
     <w:p>
       <w:pPr>
-        <w:pStyle w:val="Heading2"/>
+        <w:pStyle w:val="Ttulo2"/>
         <w:rPr>
           <w:rFonts w:cstheme="majorHAnsi"/>
         </w:rPr>
@@ -5589,7 +5707,7 @@
     </w:p>
     <w:p>
       <w:pPr>
-        <w:pStyle w:val="Heading2"/>
+        <w:pStyle w:val="Ttulo2"/>
         <w:rPr>
           <w:rFonts w:cstheme="majorHAnsi"/>
         </w:rPr>
@@ -5603,7 +5721,7 @@
     </w:p>
     <w:p>
       <w:pPr>
-        <w:pStyle w:val="ListParagraph"/>
+        <w:pStyle w:val="Prrafodelista"/>
         <w:rPr>
           <w:rStyle w:val="eop"/>
           <w:rFonts w:asciiTheme="majorHAnsi" w:hAnsiTheme="majorHAnsi" w:cstheme="majorHAnsi"/>
@@ -5627,7 +5745,7 @@
     </w:p>
     <w:p>
       <w:pPr>
-        <w:pStyle w:val="ListParagraph"/>
+        <w:pStyle w:val="Prrafodelista"/>
         <w:numPr>
           <w:ilvl w:val="0"/>
           <w:numId w:val="3"/>
@@ -5649,7 +5767,7 @@
     </w:p>
     <w:p>
       <w:pPr>
-        <w:pStyle w:val="ListParagraph"/>
+        <w:pStyle w:val="Prrafodelista"/>
         <w:numPr>
           <w:ilvl w:val="0"/>
           <w:numId w:val="3"/>
@@ -5690,6 +5808,7 @@
           <w15:appearance w15:val="hidden"/>
           <w:text/>
         </w:sdtPr>
+        <w:sdtEndPr/>
         <w:sdtContent>
           <w:r>
             <w:rPr>
@@ -5721,7 +5840,7 @@
     </w:p>
     <w:p>
       <w:pPr>
-        <w:pStyle w:val="ListParagraph"/>
+        <w:pStyle w:val="Prrafodelista"/>
         <w:rPr>
           <w:rStyle w:val="eop"/>
           <w:rFonts w:asciiTheme="majorHAnsi" w:hAnsiTheme="majorHAnsi" w:cstheme="majorHAnsi"/>
@@ -5760,7 +5879,7 @@
     </w:p>
     <w:p>
       <w:pPr>
-        <w:pStyle w:val="ListParagraph"/>
+        <w:pStyle w:val="Prrafodelista"/>
         <w:numPr>
           <w:ilvl w:val="0"/>
           <w:numId w:val="3"/>
@@ -5814,6 +5933,7 @@
           <w15:appearance w15:val="hidden"/>
           <w:text/>
         </w:sdtPr>
+        <w:sdtEndPr/>
         <w:sdtContent>
           <w:r>
             <w:rPr>
@@ -5833,7 +5953,7 @@
     </w:p>
     <w:p>
       <w:pPr>
-        <w:pStyle w:val="ListParagraph"/>
+        <w:pStyle w:val="Prrafodelista"/>
         <w:rPr>
           <w:rStyle w:val="eop"/>
           <w:rFonts w:asciiTheme="majorHAnsi" w:hAnsiTheme="majorHAnsi" w:cstheme="majorHAnsi"/>
@@ -5872,7 +5992,7 @@
     </w:p>
     <w:p>
       <w:pPr>
-        <w:pStyle w:val="ListParagraph"/>
+        <w:pStyle w:val="Prrafodelista"/>
         <w:numPr>
           <w:ilvl w:val="0"/>
           <w:numId w:val="3"/>
@@ -5933,6 +6053,7 @@
           <w15:appearance w15:val="hidden"/>
           <w:text/>
         </w:sdtPr>
+        <w:sdtEndPr/>
         <w:sdtContent>
           <w:r>
             <w:rPr>
@@ -5952,7 +6073,7 @@
     </w:p>
     <w:p>
       <w:pPr>
-        <w:pStyle w:val="ListParagraph"/>
+        <w:pStyle w:val="Prrafodelista"/>
         <w:rPr>
           <w:rStyle w:val="eop"/>
           <w:rFonts w:asciiTheme="majorHAnsi" w:hAnsiTheme="majorHAnsi" w:cstheme="majorHAnsi"/>
@@ -5991,7 +6112,7 @@
     </w:p>
     <w:p>
       <w:pPr>
-        <w:pStyle w:val="ListParagraph"/>
+        <w:pStyle w:val="Prrafodelista"/>
         <w:numPr>
           <w:ilvl w:val="0"/>
           <w:numId w:val="3"/>
@@ -6052,6 +6173,7 @@
           <w15:appearance w15:val="hidden"/>
           <w:text/>
         </w:sdtPr>
+        <w:sdtEndPr/>
         <w:sdtContent>
           <w:r>
             <w:rPr>
@@ -6071,7 +6193,7 @@
     </w:p>
     <w:p>
       <w:pPr>
-        <w:pStyle w:val="ListParagraph"/>
+        <w:pStyle w:val="Prrafodelista"/>
         <w:rPr>
           <w:rStyle w:val="eop"/>
           <w:rFonts w:asciiTheme="majorHAnsi" w:hAnsiTheme="majorHAnsi" w:cstheme="majorHAnsi"/>
@@ -6110,7 +6232,7 @@
     </w:p>
     <w:p>
       <w:pPr>
-        <w:pStyle w:val="ListParagraph"/>
+        <w:pStyle w:val="Prrafodelista"/>
         <w:numPr>
           <w:ilvl w:val="0"/>
           <w:numId w:val="3"/>
@@ -6156,7 +6278,7 @@
     </w:p>
     <w:p>
       <w:pPr>
-        <w:pStyle w:val="ListParagraph"/>
+        <w:pStyle w:val="Prrafodelista"/>
         <w:numPr>
           <w:ilvl w:val="0"/>
           <w:numId w:val="3"/>
@@ -6221,6 +6343,7 @@
           <w15:appearance w15:val="hidden"/>
           <w:text/>
         </w:sdtPr>
+        <w:sdtEndPr/>
         <w:sdtContent>
           <w:r>
             <w:rPr>
@@ -6241,7 +6364,7 @@
     <w:bookmarkEnd w:id="4"/>
     <w:p>
       <w:pPr>
-        <w:pStyle w:val="ListParagraph"/>
+        <w:pStyle w:val="Prrafodelista"/>
         <w:rPr>
           <w:rStyle w:val="eop"/>
           <w:rFonts w:asciiTheme="majorHAnsi" w:hAnsiTheme="majorHAnsi" w:cstheme="majorHAnsi"/>
@@ -6280,7 +6403,7 @@
     </w:p>
     <w:p>
       <w:pPr>
-        <w:pStyle w:val="ListParagraph"/>
+        <w:pStyle w:val="Prrafodelista"/>
         <w:numPr>
           <w:ilvl w:val="0"/>
           <w:numId w:val="3"/>
@@ -6317,7 +6440,7 @@
     </w:p>
     <w:p>
       <w:pPr>
-        <w:pStyle w:val="ListParagraph"/>
+        <w:pStyle w:val="Prrafodelista"/>
         <w:numPr>
           <w:ilvl w:val="0"/>
           <w:numId w:val="3"/>
@@ -6389,6 +6512,7 @@
           <w15:appearance w15:val="hidden"/>
           <w:text/>
         </w:sdtPr>
+        <w:sdtEndPr/>
         <w:sdtContent>
           <w:r>
             <w:rPr>
@@ -6409,7 +6533,7 @@
     <w:bookmarkEnd w:id="5"/>
     <w:p>
       <w:pPr>
-        <w:pStyle w:val="ListParagraph"/>
+        <w:pStyle w:val="Prrafodelista"/>
         <w:rPr>
           <w:rFonts w:asciiTheme="majorHAnsi" w:hAnsiTheme="majorHAnsi" w:cstheme="majorHAnsi"/>
         </w:rPr>
@@ -6499,6 +6623,7 @@
           <w15:appearance w15:val="hidden"/>
           <w:text/>
         </w:sdtPr>
+        <w:sdtEndPr/>
         <w:sdtContent>
           <w:r>
             <w:rPr>
@@ -6518,7 +6643,7 @@
     </w:p>
     <w:p>
       <w:pPr>
-        <w:pStyle w:val="Heading2"/>
+        <w:pStyle w:val="Ttulo2"/>
         <w:rPr>
           <w:rFonts w:cstheme="majorHAnsi"/>
         </w:rPr>
@@ -6532,7 +6657,7 @@
     </w:p>
     <w:p>
       <w:pPr>
-        <w:pStyle w:val="ListParagraph"/>
+        <w:pStyle w:val="Prrafodelista"/>
         <w:rPr>
           <w:rStyle w:val="eop"/>
           <w:rFonts w:asciiTheme="majorHAnsi" w:hAnsiTheme="majorHAnsi" w:cstheme="majorHAnsi"/>
@@ -6576,6 +6701,7 @@
           <w15:appearance w15:val="hidden"/>
           <w:text/>
         </w:sdtPr>
+        <w:sdtEndPr/>
         <w:sdtContent>
           <w:r>
             <w:rPr>
@@ -6595,7 +6721,7 @@
     </w:p>
     <w:p>
       <w:pPr>
-        <w:pStyle w:val="ListParagraph"/>
+        <w:pStyle w:val="Prrafodelista"/>
         <w:rPr>
           <w:rFonts w:asciiTheme="majorHAnsi" w:hAnsiTheme="majorHAnsi" w:cstheme="majorHAnsi"/>
         </w:rPr>
@@ -6799,6 +6925,7 @@
           <w15:appearance w15:val="hidden"/>
           <w:text/>
         </w:sdtPr>
+        <w:sdtEndPr/>
         <w:sdtContent>
           <w:r>
             <w:rPr>
@@ -6820,7 +6947,7 @@
     </w:p>
     <w:p>
       <w:pPr>
-        <w:pStyle w:val="Heading2"/>
+        <w:pStyle w:val="Ttulo2"/>
         <w:rPr>
           <w:rFonts w:cstheme="majorHAnsi"/>
         </w:rPr>
@@ -6868,7 +6995,7 @@
     </w:p>
     <w:p>
       <w:pPr>
-        <w:pStyle w:val="Heading2"/>
+        <w:pStyle w:val="Ttulo2"/>
         <w:rPr>
           <w:rFonts w:cstheme="majorHAnsi"/>
         </w:rPr>
@@ -6882,7 +7009,7 @@
     </w:p>
     <w:p>
       <w:pPr>
-        <w:pStyle w:val="ListParagraph"/>
+        <w:pStyle w:val="Prrafodelista"/>
         <w:rPr>
           <w:rFonts w:asciiTheme="majorHAnsi" w:hAnsiTheme="majorHAnsi" w:cstheme="majorHAnsi"/>
         </w:rPr>
@@ -6916,6 +7043,7 @@
           <w15:appearance w15:val="hidden"/>
           <w:text/>
         </w:sdtPr>
+        <w:sdtEndPr/>
         <w:sdtContent>
           <w:r>
             <w:rPr>
@@ -6935,7 +7063,7 @@
     </w:p>
     <w:p>
       <w:pPr>
-        <w:pStyle w:val="ListParagraph"/>
+        <w:pStyle w:val="Prrafodelista"/>
         <w:rPr>
           <w:rFonts w:asciiTheme="majorHAnsi" w:hAnsiTheme="majorHAnsi" w:cstheme="majorHAnsi"/>
         </w:rPr>
@@ -6970,6 +7098,7 @@
           <w15:appearance w15:val="hidden"/>
           <w:text/>
         </w:sdtPr>
+        <w:sdtEndPr/>
         <w:sdtContent>
           <w:r>
             <w:rPr>
@@ -6989,7 +7118,7 @@
     </w:p>
     <w:p>
       <w:pPr>
-        <w:pStyle w:val="ListParagraph"/>
+        <w:pStyle w:val="Prrafodelista"/>
         <w:rPr>
           <w:rFonts w:asciiTheme="majorHAnsi" w:hAnsiTheme="majorHAnsi" w:cstheme="majorHAnsi"/>
         </w:rPr>
@@ -7024,6 +7153,7 @@
           <w15:appearance w15:val="hidden"/>
           <w:text/>
         </w:sdtPr>
+        <w:sdtEndPr/>
         <w:sdtContent>
           <w:r>
             <w:rPr>
@@ -7049,7 +7179,7 @@
     </w:p>
     <w:p>
       <w:pPr>
-        <w:pStyle w:val="Heading1"/>
+        <w:pStyle w:val="Ttulo1"/>
         <w:tabs>
           <w:tab w:val="left" w:pos="284"/>
         </w:tabs>
@@ -7067,7 +7197,7 @@
     </w:p>
     <w:p>
       <w:pPr>
-        <w:pStyle w:val="Heading2"/>
+        <w:pStyle w:val="Ttulo2"/>
         <w:rPr>
           <w:rFonts w:cstheme="majorHAnsi"/>
         </w:rPr>
@@ -7115,7 +7245,7 @@
     </w:p>
     <w:p>
       <w:pPr>
-        <w:pStyle w:val="Heading2"/>
+        <w:pStyle w:val="Ttulo2"/>
         <w:rPr>
           <w:rFonts w:cstheme="majorHAnsi"/>
         </w:rPr>
@@ -7163,7 +7293,7 @@
     </w:p>
     <w:p>
       <w:pPr>
-        <w:pStyle w:val="Heading2"/>
+        <w:pStyle w:val="Ttulo2"/>
         <w:rPr>
           <w:rFonts w:cstheme="majorHAnsi"/>
         </w:rPr>
@@ -7211,7 +7341,7 @@
     </w:p>
     <w:p>
       <w:pPr>
-        <w:pStyle w:val="Heading2"/>
+        <w:pStyle w:val="Ttulo2"/>
         <w:rPr>
           <w:rFonts w:cstheme="majorHAnsi"/>
         </w:rPr>
@@ -7259,7 +7389,7 @@
     </w:p>
     <w:p>
       <w:pPr>
-        <w:pStyle w:val="Heading2"/>
+        <w:pStyle w:val="Ttulo2"/>
         <w:rPr>
           <w:rFonts w:cstheme="majorHAnsi"/>
         </w:rPr>
@@ -7273,7 +7403,7 @@
     </w:p>
     <w:p>
       <w:pPr>
-        <w:pStyle w:val="ListParagraph"/>
+        <w:pStyle w:val="Prrafodelista"/>
         <w:rPr>
           <w:rStyle w:val="normaltextrun"/>
           <w:rFonts w:asciiTheme="majorHAnsi" w:hAnsiTheme="majorHAnsi" w:cstheme="majorHAnsi"/>
@@ -7308,6 +7438,7 @@
           <w15:appearance w15:val="hidden"/>
           <w:text/>
         </w:sdtPr>
+        <w:sdtEndPr/>
         <w:sdtContent>
           <w:r>
             <w:rPr>
@@ -7327,7 +7458,7 @@
     </w:p>
     <w:p>
       <w:pPr>
-        <w:pStyle w:val="ListParagraph"/>
+        <w:pStyle w:val="Prrafodelista"/>
         <w:rPr>
           <w:rFonts w:asciiTheme="majorHAnsi" w:hAnsiTheme="majorHAnsi" w:cstheme="majorHAnsi"/>
         </w:rPr>
@@ -7361,6 +7492,7 @@
           <w15:appearance w15:val="hidden"/>
           <w:text/>
         </w:sdtPr>
+        <w:sdtEndPr/>
         <w:sdtContent>
           <w:r>
             <w:rPr>
@@ -7396,7 +7528,7 @@
 </file>
 
 <file path=word/numbering.xml><?xml version="1.0" encoding="utf-8"?>
-<w:numbering xmlns:wpc="http://schemas.microsoft.com/office/word/2010/wordprocessingCanvas" xmlns:cx="http://schemas.microsoft.com/office/drawing/2014/chartex" xmlns:cx1="http://schemas.microsoft.com/office/drawing/2015/9/8/chartex" xmlns:cx2="http://schemas.microsoft.com/office/drawing/2015/10/21/chartex" xmlns:cx3="http://schemas.microsoft.com/office/drawing/2016/5/9/chartex" xmlns:cx4="http://schemas.microsoft.com/office/drawing/2016/5/10/chartex" xmlns:cx5="http://schemas.microsoft.com/office/drawing/2016/5/11/chartex" xmlns:cx6="http://schemas.microsoft.com/office/drawing/2016/5/12/chartex" xmlns:cx7="http://schemas.microsoft.com/office/drawing/2016/5/13/chartex" xmlns:cx8="http://schemas.microsoft.com/office/drawing/2016/5/14/chartex" xmlns:mc="http://schemas.openxmlformats.org/markup-compatibility/2006" xmlns:aink="http://schemas.microsoft.com/office/drawing/2016/ink" xmlns:am3d="http://schemas.microsoft.com/office/drawing/2017/model3d" xmlns:o="urn:schemas-microsoft-com:office:office" xmlns:oel="http://schemas.microsoft.com/office/2019/extlst" xmlns:r="http://schemas.openxmlformats.org/officeDocument/2006/relationships" xmlns:m="http://schemas.openxmlformats.org/officeDocument/2006/math" xmlns:v="urn:schemas-microsoft-com:vml" xmlns:wp14="http://schemas.microsoft.com/office/word/2010/wordprocessingDrawing" xmlns:wp="http://schemas.openxmlformats.org/drawingml/2006/wordprocessingDrawing" xmlns:w10="urn:schemas-microsoft-com:office:word" xmlns:w="http://schemas.openxmlformats.org/wordprocessingml/2006/main" xmlns:w14="http://schemas.microsoft.com/office/word/2010/wordml" xmlns:w15="http://schemas.microsoft.com/office/word/2012/wordml" xmlns:w16cex="http://schemas.microsoft.com/office/word/2018/wordml/cex" xmlns:w16cid="http://schemas.microsoft.com/office/word/2016/wordml/cid" xmlns:w16="http://schemas.microsoft.com/office/word/2018/wordml" xmlns:w16du="http://schemas.microsoft.com/office/word/2023/wordml/word16du" xmlns:w16sdtdh="http://schemas.microsoft.com/office/word/2020/wordml/sdtdatahash" xmlns:w16se="http://schemas.microsoft.com/office/word/2015/wordml/symex" xmlns:wpg="http://schemas.microsoft.com/office/word/2010/wordprocessingGroup" xmlns:wpi="http://schemas.microsoft.com/office/word/2010/wordprocessingInk" xmlns:wne="http://schemas.microsoft.com/office/word/2006/wordml" xmlns:wps="http://schemas.microsoft.com/office/word/2010/wordprocessingShape" mc:Ignorable="w14 w15 w16se w16cid w16 w16cex w16sdtdh w16du wp14">
+<w:numbering xmlns:wpc="http://schemas.microsoft.com/office/word/2010/wordprocessingCanvas" xmlns:cx="http://schemas.microsoft.com/office/drawing/2014/chartex" xmlns:cx1="http://schemas.microsoft.com/office/drawing/2015/9/8/chartex" xmlns:cx2="http://schemas.microsoft.com/office/drawing/2015/10/21/chartex" xmlns:cx3="http://schemas.microsoft.com/office/drawing/2016/5/9/chartex" xmlns:cx4="http://schemas.microsoft.com/office/drawing/2016/5/10/chartex" xmlns:cx5="http://schemas.microsoft.com/office/drawing/2016/5/11/chartex" xmlns:cx6="http://schemas.microsoft.com/office/drawing/2016/5/12/chartex" xmlns:cx7="http://schemas.microsoft.com/office/drawing/2016/5/13/chartex" xmlns:cx8="http://schemas.microsoft.com/office/drawing/2016/5/14/chartex" xmlns:mc="http://schemas.openxmlformats.org/markup-compatibility/2006" xmlns:aink="http://schemas.microsoft.com/office/drawing/2016/ink" xmlns:am3d="http://schemas.microsoft.com/office/drawing/2017/model3d" xmlns:o="urn:schemas-microsoft-com:office:office" xmlns:r="http://schemas.openxmlformats.org/officeDocument/2006/relationships" xmlns:m="http://schemas.openxmlformats.org/officeDocument/2006/math" xmlns:v="urn:schemas-microsoft-com:vml" xmlns:wp14="http://schemas.microsoft.com/office/word/2010/wordprocessingDrawing" xmlns:wp="http://schemas.openxmlformats.org/drawingml/2006/wordprocessingDrawing" xmlns:w10="urn:schemas-microsoft-com:office:word" xmlns:w="http://schemas.openxmlformats.org/wordprocessingml/2006/main" xmlns:w14="http://schemas.microsoft.com/office/word/2010/wordml" xmlns:w15="http://schemas.microsoft.com/office/word/2012/wordml" xmlns:w16cex="http://schemas.microsoft.com/office/word/2018/wordml/cex" xmlns:w16cid="http://schemas.microsoft.com/office/word/2016/wordml/cid" xmlns:w16="http://schemas.microsoft.com/office/word/2018/wordml" xmlns:w16sdtdh="http://schemas.microsoft.com/office/word/2020/wordml/sdtdatahash" xmlns:w16se="http://schemas.microsoft.com/office/word/2015/wordml/symex" xmlns:wpg="http://schemas.microsoft.com/office/word/2010/wordprocessingGroup" xmlns:wpi="http://schemas.microsoft.com/office/word/2010/wordprocessingInk" xmlns:wne="http://schemas.microsoft.com/office/word/2006/wordml" xmlns:wps="http://schemas.microsoft.com/office/word/2010/wordprocessingShape" mc:Ignorable="w14 w15 w16se w16cid w16 w16cex w16sdtdh wp14">
   <w:abstractNum w:abstractNumId="0" w15:restartNumberingAfterBreak="0">
     <w:nsid w:val="3C204ED6"/>
     <w:multiLevelType w:val="hybridMultilevel"/>
@@ -7497,7 +7629,7 @@
     <w:lvl w:ilvl="0" w:tplc="C2C8213C">
       <w:start w:val="1"/>
       <w:numFmt w:val="decimal"/>
-      <w:pStyle w:val="ListParagraph"/>
+      <w:pStyle w:val="Prrafodelista"/>
       <w:lvlText w:val="%1)"/>
       <w:lvlJc w:val="left"/>
       <w:pPr>
@@ -7737,20 +7869,20 @@
       </w:rPr>
     </w:lvl>
   </w:abstractNum>
-  <w:num w:numId="1" w16cid:durableId="11223235">
+  <w:num w:numId="1">
     <w:abstractNumId w:val="1"/>
   </w:num>
-  <w:num w:numId="2" w16cid:durableId="800658100">
+  <w:num w:numId="2">
     <w:abstractNumId w:val="0"/>
   </w:num>
-  <w:num w:numId="3" w16cid:durableId="264117345">
+  <w:num w:numId="3">
     <w:abstractNumId w:val="2"/>
   </w:num>
 </w:numbering>
 </file>
 
 <file path=word/styles.xml><?xml version="1.0" encoding="utf-8"?>
-<w:styles xmlns:mc="http://schemas.openxmlformats.org/markup-compatibility/2006" xmlns:r="http://schemas.openxmlformats.org/officeDocument/2006/relationships" xmlns:w="http://schemas.openxmlformats.org/wordprocessingml/2006/main" xmlns:w14="http://schemas.microsoft.com/office/word/2010/wordml" xmlns:w15="http://schemas.microsoft.com/office/word/2012/wordml" xmlns:w16cex="http://schemas.microsoft.com/office/word/2018/wordml/cex" xmlns:w16cid="http://schemas.microsoft.com/office/word/2016/wordml/cid" xmlns:w16="http://schemas.microsoft.com/office/word/2018/wordml" xmlns:w16du="http://schemas.microsoft.com/office/word/2023/wordml/word16du" xmlns:w16sdtdh="http://schemas.microsoft.com/office/word/2020/wordml/sdtdatahash" xmlns:w16se="http://schemas.microsoft.com/office/word/2015/wordml/symex" mc:Ignorable="w14 w15 w16se w16cid w16 w16cex w16sdtdh w16du">
+<w:styles xmlns:mc="http://schemas.openxmlformats.org/markup-compatibility/2006" xmlns:r="http://schemas.openxmlformats.org/officeDocument/2006/relationships" xmlns:w="http://schemas.openxmlformats.org/wordprocessingml/2006/main" xmlns:w14="http://schemas.microsoft.com/office/word/2010/wordml" xmlns:w15="http://schemas.microsoft.com/office/word/2012/wordml" xmlns:w16cex="http://schemas.microsoft.com/office/word/2018/wordml/cex" xmlns:w16cid="http://schemas.microsoft.com/office/word/2016/wordml/cid" xmlns:w16="http://schemas.microsoft.com/office/word/2018/wordml" xmlns:w16sdtdh="http://schemas.microsoft.com/office/word/2020/wordml/sdtdatahash" xmlns:w16se="http://schemas.microsoft.com/office/word/2015/wordml/symex" mc:Ignorable="w14 w15 w16se w16cid w16 w16cex w16sdtdh">
   <w:docDefaults>
     <w:rPrDefault>
       <w:rPr>
@@ -8158,11 +8290,11 @@
       <w:szCs w:val="24"/>
     </w:rPr>
   </w:style>
-  <w:style w:type="paragraph" w:styleId="Heading1">
+  <w:style w:type="paragraph" w:styleId="Ttulo1">
     <w:name w:val="heading 1"/>
     <w:basedOn w:val="Normal"/>
     <w:next w:val="Normal"/>
-    <w:link w:val="Heading1Char"/>
+    <w:link w:val="Ttulo1Car"/>
     <w:uiPriority w:val="9"/>
     <w:qFormat/>
     <w:rsid w:val="00A64124"/>
@@ -8191,11 +8323,11 @@
       <w14:ligatures w14:val="none"/>
     </w:rPr>
   </w:style>
-  <w:style w:type="paragraph" w:styleId="Heading2">
+  <w:style w:type="paragraph" w:styleId="Ttulo2">
     <w:name w:val="heading 2"/>
     <w:basedOn w:val="Normal"/>
     <w:next w:val="Normal"/>
-    <w:link w:val="Heading2Char"/>
+    <w:link w:val="Ttulo2Car"/>
     <w:uiPriority w:val="9"/>
     <w:unhideWhenUsed/>
     <w:qFormat/>
@@ -8221,13 +8353,13 @@
       <w14:ligatures w14:val="none"/>
     </w:rPr>
   </w:style>
-  <w:style w:type="character" w:default="1" w:styleId="DefaultParagraphFont">
+  <w:style w:type="character" w:default="1" w:styleId="Fuentedeprrafopredeter">
     <w:name w:val="Default Paragraph Font"/>
     <w:uiPriority w:val="1"/>
     <w:semiHidden/>
     <w:unhideWhenUsed/>
   </w:style>
-  <w:style w:type="table" w:default="1" w:styleId="TableNormal">
+  <w:style w:type="table" w:default="1" w:styleId="Tablanormal">
     <w:name w:val="Normal Table"/>
     <w:uiPriority w:val="99"/>
     <w:semiHidden/>
@@ -8242,16 +8374,16 @@
       </w:tblCellMar>
     </w:tblPr>
   </w:style>
-  <w:style w:type="numbering" w:default="1" w:styleId="NoList">
+  <w:style w:type="numbering" w:default="1" w:styleId="Sinlista">
     <w:name w:val="No List"/>
     <w:uiPriority w:val="99"/>
     <w:semiHidden/>
     <w:unhideWhenUsed/>
   </w:style>
-  <w:style w:type="character" w:customStyle="1" w:styleId="Heading1Char">
-    <w:name w:val="Heading 1 Char"/>
-    <w:basedOn w:val="DefaultParagraphFont"/>
-    <w:link w:val="Heading1"/>
+  <w:style w:type="character" w:customStyle="1" w:styleId="Ttulo1Car">
+    <w:name w:val="Título 1 Car"/>
+    <w:basedOn w:val="Fuentedeprrafopredeter"/>
+    <w:link w:val="Ttulo1"/>
     <w:uiPriority w:val="9"/>
     <w:rsid w:val="00A64124"/>
     <w:rPr>
@@ -8265,10 +8397,10 @@
       <w14:ligatures w14:val="none"/>
     </w:rPr>
   </w:style>
-  <w:style w:type="character" w:customStyle="1" w:styleId="Heading2Char">
-    <w:name w:val="Heading 2 Char"/>
-    <w:basedOn w:val="DefaultParagraphFont"/>
-    <w:link w:val="Heading2"/>
+  <w:style w:type="character" w:customStyle="1" w:styleId="Ttulo2Car">
+    <w:name w:val="Título 2 Car"/>
+    <w:basedOn w:val="Fuentedeprrafopredeter"/>
+    <w:link w:val="Ttulo2"/>
     <w:uiPriority w:val="9"/>
     <w:rsid w:val="00A64124"/>
     <w:rPr>
@@ -8298,15 +8430,15 @@
   </w:style>
   <w:style w:type="character" w:customStyle="1" w:styleId="normaltextrun">
     <w:name w:val="normaltextrun"/>
-    <w:basedOn w:val="DefaultParagraphFont"/>
+    <w:basedOn w:val="Fuentedeprrafopredeter"/>
     <w:rsid w:val="00A64124"/>
   </w:style>
   <w:style w:type="character" w:customStyle="1" w:styleId="eop">
     <w:name w:val="eop"/>
-    <w:basedOn w:val="DefaultParagraphFont"/>
+    <w:basedOn w:val="Fuentedeprrafopredeter"/>
     <w:rsid w:val="00A64124"/>
   </w:style>
-  <w:style w:type="paragraph" w:styleId="ListParagraph">
+  <w:style w:type="paragraph" w:styleId="Prrafodelista">
     <w:name w:val="List Paragraph"/>
     <w:basedOn w:val="Normal"/>
     <w:uiPriority w:val="34"/>
@@ -8375,7 +8507,7 @@
   </w:style>
   <w:style w:type="paragraph" w:customStyle="1" w:styleId="Prrafodesublista">
     <w:name w:val="Párrafo de sublista"/>
-    <w:basedOn w:val="ListParagraph"/>
+    <w:basedOn w:val="Prrafodelista"/>
     <w:qFormat/>
     <w:rsid w:val="00A64124"/>
     <w:pPr>
@@ -8392,7 +8524,7 @@
       <w:rFonts w:eastAsia="Courier New" w:cs="Courier New"/>
     </w:rPr>
   </w:style>
-  <w:style w:type="paragraph" w:styleId="NoSpacing">
+  <w:style w:type="paragraph" w:styleId="Sinespaciado">
     <w:name w:val="No Spacing"/>
     <w:uiPriority w:val="1"/>
     <w:qFormat/>
@@ -8411,7 +8543,7 @@
 </file>
 
 <file path=word/glossary/document.xml><?xml version="1.0" encoding="utf-8"?>
-<w:glossaryDocument xmlns:wpc="http://schemas.microsoft.com/office/word/2010/wordprocessingCanvas" xmlns:cx="http://schemas.microsoft.com/office/drawing/2014/chartex" xmlns:cx1="http://schemas.microsoft.com/office/drawing/2015/9/8/chartex" xmlns:cx2="http://schemas.microsoft.com/office/drawing/2015/10/21/chartex" xmlns:cx3="http://schemas.microsoft.com/office/drawing/2016/5/9/chartex" xmlns:cx4="http://schemas.microsoft.com/office/drawing/2016/5/10/chartex" xmlns:cx5="http://schemas.microsoft.com/office/drawing/2016/5/11/chartex" xmlns:cx6="http://schemas.microsoft.com/office/drawing/2016/5/12/chartex" xmlns:cx7="http://schemas.microsoft.com/office/drawing/2016/5/13/chartex" xmlns:cx8="http://schemas.microsoft.com/office/drawing/2016/5/14/chartex" xmlns:mc="http://schemas.openxmlformats.org/markup-compatibility/2006" xmlns:aink="http://schemas.microsoft.com/office/drawing/2016/ink" xmlns:am3d="http://schemas.microsoft.com/office/drawing/2017/model3d" xmlns:o="urn:schemas-microsoft-com:office:office" xmlns:oel="http://schemas.microsoft.com/office/2019/extlst" xmlns:r="http://schemas.openxmlformats.org/officeDocument/2006/relationships" xmlns:m="http://schemas.openxmlformats.org/officeDocument/2006/math" xmlns:v="urn:schemas-microsoft-com:vml" xmlns:wp14="http://schemas.microsoft.com/office/word/2010/wordprocessingDrawing" xmlns:wp="http://schemas.openxmlformats.org/drawingml/2006/wordprocessingDrawing" xmlns:w10="urn:schemas-microsoft-com:office:word" xmlns:w="http://schemas.openxmlformats.org/wordprocessingml/2006/main" xmlns:w14="http://schemas.microsoft.com/office/word/2010/wordml" xmlns:w15="http://schemas.microsoft.com/office/word/2012/wordml" xmlns:w16cex="http://schemas.microsoft.com/office/word/2018/wordml/cex" xmlns:w16cid="http://schemas.microsoft.com/office/word/2016/wordml/cid" xmlns:w16="http://schemas.microsoft.com/office/word/2018/wordml" xmlns:w16du="http://schemas.microsoft.com/office/word/2023/wordml/word16du" xmlns:w16sdtdh="http://schemas.microsoft.com/office/word/2020/wordml/sdtdatahash" xmlns:w16se="http://schemas.microsoft.com/office/word/2015/wordml/symex" xmlns:wpg="http://schemas.microsoft.com/office/word/2010/wordprocessingGroup" xmlns:wpi="http://schemas.microsoft.com/office/word/2010/wordprocessingInk" xmlns:wne="http://schemas.microsoft.com/office/word/2006/wordml" xmlns:wps="http://schemas.microsoft.com/office/word/2010/wordprocessingShape" mc:Ignorable="w14 w15 w16se w16cid w16 w16cex w16sdtdh w16du wp14">
+<w:glossaryDocument xmlns:wpc="http://schemas.microsoft.com/office/word/2010/wordprocessingCanvas" xmlns:cx="http://schemas.microsoft.com/office/drawing/2014/chartex" xmlns:cx1="http://schemas.microsoft.com/office/drawing/2015/9/8/chartex" xmlns:cx2="http://schemas.microsoft.com/office/drawing/2015/10/21/chartex" xmlns:cx3="http://schemas.microsoft.com/office/drawing/2016/5/9/chartex" xmlns:cx4="http://schemas.microsoft.com/office/drawing/2016/5/10/chartex" xmlns:cx5="http://schemas.microsoft.com/office/drawing/2016/5/11/chartex" xmlns:cx6="http://schemas.microsoft.com/office/drawing/2016/5/12/chartex" xmlns:cx7="http://schemas.microsoft.com/office/drawing/2016/5/13/chartex" xmlns:cx8="http://schemas.microsoft.com/office/drawing/2016/5/14/chartex" xmlns:mc="http://schemas.openxmlformats.org/markup-compatibility/2006" xmlns:aink="http://schemas.microsoft.com/office/drawing/2016/ink" xmlns:am3d="http://schemas.microsoft.com/office/drawing/2017/model3d" xmlns:o="urn:schemas-microsoft-com:office:office" xmlns:r="http://schemas.openxmlformats.org/officeDocument/2006/relationships" xmlns:m="http://schemas.openxmlformats.org/officeDocument/2006/math" xmlns:v="urn:schemas-microsoft-com:vml" xmlns:wp14="http://schemas.microsoft.com/office/word/2010/wordprocessingDrawing" xmlns:wp="http://schemas.openxmlformats.org/drawingml/2006/wordprocessingDrawing" xmlns:w10="urn:schemas-microsoft-com:office:word" xmlns:w="http://schemas.openxmlformats.org/wordprocessingml/2006/main" xmlns:w14="http://schemas.microsoft.com/office/word/2010/wordml" xmlns:w15="http://schemas.microsoft.com/office/word/2012/wordml" xmlns:w16cex="http://schemas.microsoft.com/office/word/2018/wordml/cex" xmlns:w16cid="http://schemas.microsoft.com/office/word/2016/wordml/cid" xmlns:w16="http://schemas.microsoft.com/office/word/2018/wordml" xmlns:w16sdtdh="http://schemas.microsoft.com/office/word/2020/wordml/sdtdatahash" xmlns:w16se="http://schemas.microsoft.com/office/word/2015/wordml/symex" xmlns:wpg="http://schemas.microsoft.com/office/word/2010/wordprocessingGroup" xmlns:wpi="http://schemas.microsoft.com/office/word/2010/wordprocessingInk" xmlns:wne="http://schemas.microsoft.com/office/word/2006/wordml" xmlns:wps="http://schemas.microsoft.com/office/word/2010/wordprocessingShape" mc:Ignorable="w14 w15 w16se w16cid w16 w16cex w16sdtdh wp14">
   <w:docParts>
     <w:docPart>
       <w:docPartPr>
@@ -8435,7 +8567,7 @@
           </w:pPr>
           <w:r>
             <w:rPr>
-              <w:rStyle w:val="PlaceholderText"/>
+              <w:rStyle w:val="Textodelmarcadordeposicin"/>
             </w:rPr>
             <w:t>Haga clic o pulse aquí para escribir texto.</w:t>
           </w:r>
@@ -8464,7 +8596,7 @@
           </w:pPr>
           <w:r>
             <w:rPr>
-              <w:rStyle w:val="PlaceholderText"/>
+              <w:rStyle w:val="Textodelmarcadordeposicin"/>
             </w:rPr>
             <w:t>Haga clic o pulse aquí para escribir texto.</w:t>
           </w:r>
@@ -8493,7 +8625,7 @@
           </w:pPr>
           <w:r>
             <w:rPr>
-              <w:rStyle w:val="PlaceholderText"/>
+              <w:rStyle w:val="Textodelmarcadordeposicin"/>
             </w:rPr>
             <w:t>Haga clic o pulse aquí para escribir texto.</w:t>
           </w:r>
@@ -8522,7 +8654,7 @@
           </w:pPr>
           <w:r>
             <w:rPr>
-              <w:rStyle w:val="PlaceholderText"/>
+              <w:rStyle w:val="Textodelmarcadordeposicin"/>
             </w:rPr>
             <w:t>Haga clic o pulse aquí para escribir texto.</w:t>
           </w:r>
@@ -8551,7 +8683,7 @@
           </w:pPr>
           <w:r>
             <w:rPr>
-              <w:rStyle w:val="PlaceholderText"/>
+              <w:rStyle w:val="Textodelmarcadordeposicin"/>
             </w:rPr>
             <w:t>Haga clic o pulse aquí para escribir texto.</w:t>
           </w:r>
@@ -8580,7 +8712,7 @@
           </w:pPr>
           <w:r>
             <w:rPr>
-              <w:rStyle w:val="PlaceholderText"/>
+              <w:rStyle w:val="Textodelmarcadordeposicin"/>
             </w:rPr>
             <w:t>Haga clic o pulse aquí para escribir texto.</w:t>
           </w:r>
@@ -8609,7 +8741,7 @@
           </w:pPr>
           <w:r>
             <w:rPr>
-              <w:rStyle w:val="PlaceholderText"/>
+              <w:rStyle w:val="Textodelmarcadordeposicin"/>
             </w:rPr>
             <w:t>Haga clic o pulse aquí para escribir texto.</w:t>
           </w:r>
@@ -8638,7 +8770,7 @@
           </w:pPr>
           <w:r>
             <w:rPr>
-              <w:rStyle w:val="PlaceholderText"/>
+              <w:rStyle w:val="Textodelmarcadordeposicin"/>
             </w:rPr>
             <w:t>Haga clic o pulse aquí para escribir texto.</w:t>
           </w:r>
@@ -8667,7 +8799,7 @@
           </w:pPr>
           <w:r>
             <w:rPr>
-              <w:rStyle w:val="PlaceholderText"/>
+              <w:rStyle w:val="Textodelmarcadordeposicin"/>
             </w:rPr>
             <w:t>Haga clic o pulse aquí para escribir texto.</w:t>
           </w:r>
@@ -8696,7 +8828,7 @@
           </w:pPr>
           <w:r>
             <w:rPr>
-              <w:rStyle w:val="PlaceholderText"/>
+              <w:rStyle w:val="Textodelmarcadordeposicin"/>
             </w:rPr>
             <w:t>Haga clic o pulse aquí para escribir texto.</w:t>
           </w:r>
@@ -8725,7 +8857,7 @@
           </w:pPr>
           <w:r>
             <w:rPr>
-              <w:rStyle w:val="PlaceholderText"/>
+              <w:rStyle w:val="Textodelmarcadordeposicin"/>
             </w:rPr>
             <w:t>Haga clic o pulse aquí para escribir texto.</w:t>
           </w:r>
@@ -8754,7 +8886,7 @@
           </w:pPr>
           <w:r>
             <w:rPr>
-              <w:rStyle w:val="PlaceholderText"/>
+              <w:rStyle w:val="Textodelmarcadordeposicin"/>
             </w:rPr>
             <w:t>Haga clic o pulse aquí para escribir texto.</w:t>
           </w:r>
@@ -8783,7 +8915,7 @@
           </w:pPr>
           <w:r>
             <w:rPr>
-              <w:rStyle w:val="PlaceholderText"/>
+              <w:rStyle w:val="Textodelmarcadordeposicin"/>
             </w:rPr>
             <w:t>Haga clic o pulse aquí para escribir texto.</w:t>
           </w:r>
@@ -8812,7 +8944,7 @@
           </w:pPr>
           <w:r>
             <w:rPr>
-              <w:rStyle w:val="PlaceholderText"/>
+              <w:rStyle w:val="Textodelmarcadordeposicin"/>
             </w:rPr>
             <w:t>Haga clic o pulse aquí para escribir texto.</w:t>
           </w:r>
@@ -8841,7 +8973,7 @@
           </w:pPr>
           <w:r>
             <w:rPr>
-              <w:rStyle w:val="PlaceholderText"/>
+              <w:rStyle w:val="Textodelmarcadordeposicin"/>
             </w:rPr>
             <w:t>Haga clic o pulse aquí para escribir texto.</w:t>
           </w:r>
@@ -8870,7 +9002,7 @@
           </w:pPr>
           <w:r>
             <w:rPr>
-              <w:rStyle w:val="PlaceholderText"/>
+              <w:rStyle w:val="Textodelmarcadordeposicin"/>
             </w:rPr>
             <w:t>Haga clic o pulse aquí para escribir texto.</w:t>
           </w:r>
@@ -8899,7 +9031,7 @@
           </w:pPr>
           <w:r>
             <w:rPr>
-              <w:rStyle w:val="PlaceholderText"/>
+              <w:rStyle w:val="Textodelmarcadordeposicin"/>
             </w:rPr>
             <w:t>Haga clic o pulse aquí para escribir texto.</w:t>
           </w:r>
@@ -8928,7 +9060,7 @@
           </w:pPr>
           <w:r>
             <w:rPr>
-              <w:rStyle w:val="PlaceholderText"/>
+              <w:rStyle w:val="Textodelmarcadordeposicin"/>
             </w:rPr>
             <w:t>Haga clic o pulse aquí para escribir texto.</w:t>
           </w:r>
@@ -8957,7 +9089,7 @@
           </w:pPr>
           <w:r>
             <w:rPr>
-              <w:rStyle w:val="PlaceholderText"/>
+              <w:rStyle w:val="Textodelmarcadordeposicin"/>
             </w:rPr>
             <w:t>Haga clic o pulse aquí para escribir texto.</w:t>
           </w:r>
@@ -8986,7 +9118,7 @@
           </w:pPr>
           <w:r>
             <w:rPr>
-              <w:rStyle w:val="PlaceholderText"/>
+              <w:rStyle w:val="Textodelmarcadordeposicin"/>
             </w:rPr>
             <w:t>Haga clic o pulse aquí para escribir texto.</w:t>
           </w:r>
@@ -9015,7 +9147,7 @@
           </w:pPr>
           <w:r>
             <w:rPr>
-              <w:rStyle w:val="PlaceholderText"/>
+              <w:rStyle w:val="Textodelmarcadordeposicin"/>
             </w:rPr>
             <w:t>Haga clic o pulse aquí para escribir texto.</w:t>
           </w:r>
@@ -9044,7 +9176,7 @@
           </w:pPr>
           <w:r>
             <w:rPr>
-              <w:rStyle w:val="PlaceholderText"/>
+              <w:rStyle w:val="Textodelmarcadordeposicin"/>
             </w:rPr>
             <w:t>Haga clic o pulse aquí para escribir texto.</w:t>
           </w:r>
@@ -9073,7 +9205,7 @@
           </w:pPr>
           <w:r>
             <w:rPr>
-              <w:rStyle w:val="PlaceholderText"/>
+              <w:rStyle w:val="Textodelmarcadordeposicin"/>
             </w:rPr>
             <w:t>Haga clic o pulse aquí para escribir texto.</w:t>
           </w:r>
@@ -9102,7 +9234,7 @@
           </w:pPr>
           <w:r>
             <w:rPr>
-              <w:rStyle w:val="PlaceholderText"/>
+              <w:rStyle w:val="Textodelmarcadordeposicin"/>
             </w:rPr>
             <w:t>Haga clic o pulse aquí para escribir texto.</w:t>
           </w:r>
@@ -9131,7 +9263,7 @@
           </w:pPr>
           <w:r>
             <w:rPr>
-              <w:rStyle w:val="PlaceholderText"/>
+              <w:rStyle w:val="Textodelmarcadordeposicin"/>
             </w:rPr>
             <w:t>Haga clic o pulse aquí para escribir texto.</w:t>
           </w:r>
@@ -9160,7 +9292,7 @@
           </w:pPr>
           <w:r>
             <w:rPr>
-              <w:rStyle w:val="PlaceholderText"/>
+              <w:rStyle w:val="Textodelmarcadordeposicin"/>
             </w:rPr>
             <w:t>Haga clic o pulse aquí para escribir texto.</w:t>
           </w:r>
@@ -9189,7 +9321,7 @@
           </w:pPr>
           <w:r>
             <w:rPr>
-              <w:rStyle w:val="PlaceholderText"/>
+              <w:rStyle w:val="Textodelmarcadordeposicin"/>
             </w:rPr>
             <w:t>Haga clic o pulse aquí para escribir texto.</w:t>
           </w:r>
@@ -9218,7 +9350,7 @@
           </w:pPr>
           <w:r>
             <w:rPr>
-              <w:rStyle w:val="PlaceholderText"/>
+              <w:rStyle w:val="Textodelmarcadordeposicin"/>
             </w:rPr>
             <w:t>Haga clic o pulse aquí para escribir texto.</w:t>
           </w:r>
@@ -9247,7 +9379,7 @@
           </w:pPr>
           <w:r>
             <w:rPr>
-              <w:rStyle w:val="PlaceholderText"/>
+              <w:rStyle w:val="Textodelmarcadordeposicin"/>
             </w:rPr>
             <w:t>Haga clic o pulse aquí para escribir texto.</w:t>
           </w:r>
@@ -9276,7 +9408,7 @@
           </w:pPr>
           <w:r>
             <w:rPr>
-              <w:rStyle w:val="PlaceholderText"/>
+              <w:rStyle w:val="Textodelmarcadordeposicin"/>
             </w:rPr>
             <w:t>Haga clic o pulse aquí para escribir texto.</w:t>
           </w:r>
@@ -9305,7 +9437,7 @@
           </w:pPr>
           <w:r>
             <w:rPr>
-              <w:rStyle w:val="PlaceholderText"/>
+              <w:rStyle w:val="Textodelmarcadordeposicin"/>
             </w:rPr>
             <w:t>Haga clic o pulse aquí para escribir texto.</w:t>
           </w:r>
@@ -9334,7 +9466,7 @@
           </w:pPr>
           <w:r>
             <w:rPr>
-              <w:rStyle w:val="PlaceholderText"/>
+              <w:rStyle w:val="Textodelmarcadordeposicin"/>
             </w:rPr>
             <w:t>Haga clic o pulse aquí para escribir texto.</w:t>
           </w:r>
@@ -9363,7 +9495,7 @@
           </w:pPr>
           <w:r>
             <w:rPr>
-              <w:rStyle w:val="PlaceholderText"/>
+              <w:rStyle w:val="Textodelmarcadordeposicin"/>
             </w:rPr>
             <w:t>Haga clic o pulse aquí para escribir texto.</w:t>
           </w:r>
@@ -9392,7 +9524,7 @@
           </w:pPr>
           <w:r>
             <w:rPr>
-              <w:rStyle w:val="PlaceholderText"/>
+              <w:rStyle w:val="Textodelmarcadordeposicin"/>
             </w:rPr>
             <w:t>Haga clic o pulse aquí para escribir texto.</w:t>
           </w:r>
@@ -9421,7 +9553,7 @@
           </w:pPr>
           <w:r>
             <w:rPr>
-              <w:rStyle w:val="PlaceholderText"/>
+              <w:rStyle w:val="Textodelmarcadordeposicin"/>
             </w:rPr>
             <w:t>Haga clic o pulse aquí para escribir texto.</w:t>
           </w:r>
@@ -9450,7 +9582,7 @@
           </w:pPr>
           <w:r>
             <w:rPr>
-              <w:rStyle w:val="PlaceholderText"/>
+              <w:rStyle w:val="Textodelmarcadordeposicin"/>
             </w:rPr>
             <w:t>Haga clic o pulse aquí para escribir texto.</w:t>
           </w:r>
@@ -9479,7 +9611,7 @@
           </w:pPr>
           <w:r>
             <w:rPr>
-              <w:rStyle w:val="PlaceholderText"/>
+              <w:rStyle w:val="Textodelmarcadordeposicin"/>
             </w:rPr>
             <w:t>Haga clic o pulse aquí para escribir texto.</w:t>
           </w:r>
@@ -9508,7 +9640,7 @@
           </w:pPr>
           <w:r>
             <w:rPr>
-              <w:rStyle w:val="PlaceholderText"/>
+              <w:rStyle w:val="Textodelmarcadordeposicin"/>
             </w:rPr>
             <w:t>Haga clic o pulse aquí para escribir texto.</w:t>
           </w:r>
@@ -9537,7 +9669,7 @@
           </w:pPr>
           <w:r>
             <w:rPr>
-              <w:rStyle w:val="PlaceholderText"/>
+              <w:rStyle w:val="Textodelmarcadordeposicin"/>
             </w:rPr>
             <w:t>Haga clic o pulse aquí para escribir texto.</w:t>
           </w:r>
@@ -9566,7 +9698,7 @@
           </w:pPr>
           <w:r>
             <w:rPr>
-              <w:rStyle w:val="PlaceholderText"/>
+              <w:rStyle w:val="Textodelmarcadordeposicin"/>
             </w:rPr>
             <w:t>Haga clic o pulse aquí para escribir texto.</w:t>
           </w:r>
@@ -9595,7 +9727,7 @@
           </w:pPr>
           <w:r>
             <w:rPr>
-              <w:rStyle w:val="PlaceholderText"/>
+              <w:rStyle w:val="Textodelmarcadordeposicin"/>
             </w:rPr>
             <w:t>Haga clic o pulse aquí para escribir texto.</w:t>
           </w:r>
@@ -9624,7 +9756,7 @@
           </w:pPr>
           <w:r>
             <w:rPr>
-              <w:rStyle w:val="PlaceholderText"/>
+              <w:rStyle w:val="Textodelmarcadordeposicin"/>
             </w:rPr>
             <w:t>Haga clic o pulse aquí para escribir texto.</w:t>
           </w:r>
@@ -9653,7 +9785,7 @@
           </w:pPr>
           <w:r>
             <w:rPr>
-              <w:rStyle w:val="PlaceholderText"/>
+              <w:rStyle w:val="Textodelmarcadordeposicin"/>
             </w:rPr>
             <w:t>Haga clic o pulse aquí para escribir texto.</w:t>
           </w:r>
@@ -9682,7 +9814,7 @@
           </w:pPr>
           <w:r>
             <w:rPr>
-              <w:rStyle w:val="PlaceholderText"/>
+              <w:rStyle w:val="Textodelmarcadordeposicin"/>
             </w:rPr>
             <w:t>Haga clic o pulse aquí para escribir texto.</w:t>
           </w:r>
@@ -9711,7 +9843,7 @@
           </w:pPr>
           <w:r>
             <w:rPr>
-              <w:rStyle w:val="PlaceholderText"/>
+              <w:rStyle w:val="Textodelmarcadordeposicin"/>
             </w:rPr>
             <w:t>Haga clic o pulse aquí para escribir texto.</w:t>
           </w:r>
@@ -9740,7 +9872,7 @@
           </w:pPr>
           <w:r>
             <w:rPr>
-              <w:rStyle w:val="PlaceholderText"/>
+              <w:rStyle w:val="Textodelmarcadordeposicin"/>
             </w:rPr>
             <w:t>Haga clic o pulse aquí para escribir texto.</w:t>
           </w:r>
@@ -9769,7 +9901,7 @@
           </w:pPr>
           <w:r>
             <w:rPr>
-              <w:rStyle w:val="PlaceholderText"/>
+              <w:rStyle w:val="Textodelmarcadordeposicin"/>
             </w:rPr>
             <w:t>Haga clic o pulse aquí para escribir texto.</w:t>
           </w:r>
@@ -9798,7 +9930,7 @@
           </w:pPr>
           <w:r>
             <w:rPr>
-              <w:rStyle w:val="PlaceholderText"/>
+              <w:rStyle w:val="Textodelmarcadordeposicin"/>
             </w:rPr>
             <w:t>Haga clic o pulse aquí para escribir texto.</w:t>
           </w:r>
@@ -9827,7 +9959,7 @@
           </w:pPr>
           <w:r>
             <w:rPr>
-              <w:rStyle w:val="PlaceholderText"/>
+              <w:rStyle w:val="Textodelmarcadordeposicin"/>
             </w:rPr>
             <w:t>Haga clic o pulse aquí para escribir texto.</w:t>
           </w:r>
@@ -9856,7 +9988,7 @@
           </w:pPr>
           <w:r>
             <w:rPr>
-              <w:rStyle w:val="PlaceholderText"/>
+              <w:rStyle w:val="Textodelmarcadordeposicin"/>
             </w:rPr>
             <w:t>Haga clic o pulse aquí para escribir texto.</w:t>
           </w:r>
@@ -9885,7 +10017,7 @@
           </w:pPr>
           <w:r>
             <w:rPr>
-              <w:rStyle w:val="PlaceholderText"/>
+              <w:rStyle w:val="Textodelmarcadordeposicin"/>
             </w:rPr>
             <w:t>Haga clic o pulse aquí para escribir texto.</w:t>
           </w:r>
@@ -9914,7 +10046,7 @@
           </w:pPr>
           <w:r>
             <w:rPr>
-              <w:rStyle w:val="PlaceholderText"/>
+              <w:rStyle w:val="Textodelmarcadordeposicin"/>
             </w:rPr>
             <w:t>Haga clic o pulse aquí para escribir texto.</w:t>
           </w:r>
@@ -9943,7 +10075,7 @@
           </w:pPr>
           <w:r>
             <w:rPr>
-              <w:rStyle w:val="PlaceholderText"/>
+              <w:rStyle w:val="Textodelmarcadordeposicin"/>
             </w:rPr>
             <w:t>Haga clic o pulse aquí para escribir texto.</w:t>
           </w:r>
@@ -9972,7 +10104,7 @@
           </w:pPr>
           <w:r>
             <w:rPr>
-              <w:rStyle w:val="PlaceholderText"/>
+              <w:rStyle w:val="Textodelmarcadordeposicin"/>
             </w:rPr>
             <w:t>Haga clic o pulse aquí para escribir texto.</w:t>
           </w:r>
@@ -10001,7 +10133,7 @@
           </w:pPr>
           <w:r>
             <w:rPr>
-              <w:rStyle w:val="PlaceholderText"/>
+              <w:rStyle w:val="Textodelmarcadordeposicin"/>
             </w:rPr>
             <w:t>Haga clic o pulse aquí para escribir texto.</w:t>
           </w:r>
@@ -10030,7 +10162,7 @@
           </w:pPr>
           <w:r>
             <w:rPr>
-              <w:rStyle w:val="PlaceholderText"/>
+              <w:rStyle w:val="Textodelmarcadordeposicin"/>
             </w:rPr>
             <w:t>Haga clic o pulse aquí para escribir texto.</w:t>
           </w:r>
@@ -10059,7 +10191,7 @@
           </w:pPr>
           <w:r>
             <w:rPr>
-              <w:rStyle w:val="PlaceholderText"/>
+              <w:rStyle w:val="Textodelmarcadordeposicin"/>
             </w:rPr>
             <w:t>Haga clic o pulse aquí para escribir texto.</w:t>
           </w:r>
@@ -10088,7 +10220,7 @@
           </w:pPr>
           <w:r>
             <w:rPr>
-              <w:rStyle w:val="PlaceholderText"/>
+              <w:rStyle w:val="Textodelmarcadordeposicin"/>
             </w:rPr>
             <w:t>Haga clic o pulse aquí para escribir texto.</w:t>
           </w:r>
@@ -10100,7 +10232,7 @@
 </file>
 
 <file path=word/glossary/fontTable.xml><?xml version="1.0" encoding="utf-8"?>
-<w:fonts xmlns:mc="http://schemas.openxmlformats.org/markup-compatibility/2006" xmlns:r="http://schemas.openxmlformats.org/officeDocument/2006/relationships" xmlns:w="http://schemas.openxmlformats.org/wordprocessingml/2006/main" xmlns:w14="http://schemas.microsoft.com/office/word/2010/wordml" xmlns:w15="http://schemas.microsoft.com/office/word/2012/wordml" xmlns:w16cex="http://schemas.microsoft.com/office/word/2018/wordml/cex" xmlns:w16cid="http://schemas.microsoft.com/office/word/2016/wordml/cid" xmlns:w16="http://schemas.microsoft.com/office/word/2018/wordml" xmlns:w16du="http://schemas.microsoft.com/office/word/2023/wordml/word16du" xmlns:w16sdtdh="http://schemas.microsoft.com/office/word/2020/wordml/sdtdatahash" xmlns:w16se="http://schemas.microsoft.com/office/word/2015/wordml/symex" mc:Ignorable="w14 w15 w16se w16cid w16 w16cex w16sdtdh w16du">
+<w:fonts xmlns:mc="http://schemas.openxmlformats.org/markup-compatibility/2006" xmlns:r="http://schemas.openxmlformats.org/officeDocument/2006/relationships" xmlns:w="http://schemas.openxmlformats.org/wordprocessingml/2006/main" xmlns:w14="http://schemas.microsoft.com/office/word/2010/wordml" xmlns:w15="http://schemas.microsoft.com/office/word/2012/wordml" xmlns:w16cex="http://schemas.microsoft.com/office/word/2018/wordml/cex" xmlns:w16cid="http://schemas.microsoft.com/office/word/2016/wordml/cid" xmlns:w16="http://schemas.microsoft.com/office/word/2018/wordml" xmlns:w16sdtdh="http://schemas.microsoft.com/office/word/2020/wordml/sdtdatahash" xmlns:w16se="http://schemas.microsoft.com/office/word/2015/wordml/symex" mc:Ignorable="w14 w15 w16se w16cid w16 w16cex w16sdtdh">
   <w:font w:name="Wingdings">
     <w:panose1 w:val="05000000000000000000"/>
     <w:charset w:val="02"/>
@@ -10158,23 +10290,11 @@
     <w:pitch w:val="fixed"/>
     <w:sig w:usb0="E00002FF" w:usb1="6AC7FDFB" w:usb2="08000012" w:usb3="00000000" w:csb0="0002009F" w:csb1="00000000"/>
   </w:font>
-  <w:font w:name="Aptos">
-    <w:charset w:val="00"/>
-    <w:family w:val="swiss"/>
-    <w:pitch w:val="variable"/>
-    <w:sig w:usb0="20000287" w:usb1="00000003" w:usb2="00000000" w:usb3="00000000" w:csb0="0000019F" w:csb1="00000000"/>
-  </w:font>
-  <w:font w:name="Aptos Display">
-    <w:charset w:val="00"/>
-    <w:family w:val="swiss"/>
-    <w:pitch w:val="variable"/>
-    <w:sig w:usb0="20000287" w:usb1="00000003" w:usb2="00000000" w:usb3="00000000" w:csb0="0000019F" w:csb1="00000000"/>
-  </w:font>
 </w:fonts>
 </file>
 
 <file path=word/glossary/settings.xml><?xml version="1.0" encoding="utf-8"?>
-<w:settings xmlns:mc="http://schemas.openxmlformats.org/markup-compatibility/2006" xmlns:o="urn:schemas-microsoft-com:office:office" xmlns:r="http://schemas.openxmlformats.org/officeDocument/2006/relationships" xmlns:m="http://schemas.openxmlformats.org/officeDocument/2006/math" xmlns:v="urn:schemas-microsoft-com:vml" xmlns:w10="urn:schemas-microsoft-com:office:word" xmlns:w="http://schemas.openxmlformats.org/wordprocessingml/2006/main" xmlns:w14="http://schemas.microsoft.com/office/word/2010/wordml" xmlns:w15="http://schemas.microsoft.com/office/word/2012/wordml" xmlns:w16cex="http://schemas.microsoft.com/office/word/2018/wordml/cex" xmlns:w16cid="http://schemas.microsoft.com/office/word/2016/wordml/cid" xmlns:w16="http://schemas.microsoft.com/office/word/2018/wordml" xmlns:w16du="http://schemas.microsoft.com/office/word/2023/wordml/word16du" xmlns:w16sdtdh="http://schemas.microsoft.com/office/word/2020/wordml/sdtdatahash" xmlns:w16se="http://schemas.microsoft.com/office/word/2015/wordml/symex" xmlns:sl="http://schemas.openxmlformats.org/schemaLibrary/2006/main" mc:Ignorable="w14 w15 w16se w16cid w16 w16cex w16sdtdh w16du">
+<w:settings xmlns:mc="http://schemas.openxmlformats.org/markup-compatibility/2006" xmlns:o="urn:schemas-microsoft-com:office:office" xmlns:r="http://schemas.openxmlformats.org/officeDocument/2006/relationships" xmlns:m="http://schemas.openxmlformats.org/officeDocument/2006/math" xmlns:v="urn:schemas-microsoft-com:vml" xmlns:w10="urn:schemas-microsoft-com:office:word" xmlns:w="http://schemas.openxmlformats.org/wordprocessingml/2006/main" xmlns:w14="http://schemas.microsoft.com/office/word/2010/wordml" xmlns:w15="http://schemas.microsoft.com/office/word/2012/wordml" xmlns:w16cex="http://schemas.microsoft.com/office/word/2018/wordml/cex" xmlns:w16cid="http://schemas.microsoft.com/office/word/2016/wordml/cid" xmlns:w16="http://schemas.microsoft.com/office/word/2018/wordml" xmlns:w16sdtdh="http://schemas.microsoft.com/office/word/2020/wordml/sdtdatahash" xmlns:w16se="http://schemas.microsoft.com/office/word/2015/wordml/symex" xmlns:sl="http://schemas.openxmlformats.org/schemaLibrary/2006/main" mc:Ignorable="w14 w15 w16se w16cid w16 w16cex w16sdtdh">
   <w:view w:val="normal"/>
   <w:defaultTabStop w:val="708"/>
   <w:hyphenationZone w:val="425"/>
@@ -10191,6 +10311,7 @@
   <w:rsids>
     <w:rsidRoot w:val="006B2BEC"/>
     <w:rsid w:val="00111705"/>
+    <w:rsid w:val="002C1DAE"/>
     <w:rsid w:val="004A771F"/>
     <w:rsid w:val="004B1651"/>
     <w:rsid w:val="004E38C7"/>
@@ -10228,7 +10349,7 @@
 </file>
 
 <file path=word/glossary/styles.xml><?xml version="1.0" encoding="utf-8"?>
-<w:styles xmlns:mc="http://schemas.openxmlformats.org/markup-compatibility/2006" xmlns:r="http://schemas.openxmlformats.org/officeDocument/2006/relationships" xmlns:w="http://schemas.openxmlformats.org/wordprocessingml/2006/main" xmlns:w14="http://schemas.microsoft.com/office/word/2010/wordml" xmlns:w15="http://schemas.microsoft.com/office/word/2012/wordml" xmlns:w16cex="http://schemas.microsoft.com/office/word/2018/wordml/cex" xmlns:w16cid="http://schemas.microsoft.com/office/word/2016/wordml/cid" xmlns:w16="http://schemas.microsoft.com/office/word/2018/wordml" xmlns:w16du="http://schemas.microsoft.com/office/word/2023/wordml/word16du" xmlns:w16sdtdh="http://schemas.microsoft.com/office/word/2020/wordml/sdtdatahash" xmlns:w16se="http://schemas.microsoft.com/office/word/2015/wordml/symex" mc:Ignorable="w14 w15 w16se w16cid w16 w16cex w16sdtdh w16du">
+<w:styles xmlns:mc="http://schemas.openxmlformats.org/markup-compatibility/2006" xmlns:r="http://schemas.openxmlformats.org/officeDocument/2006/relationships" xmlns:w="http://schemas.openxmlformats.org/wordprocessingml/2006/main" xmlns:w14="http://schemas.microsoft.com/office/word/2010/wordml" xmlns:w15="http://schemas.microsoft.com/office/word/2012/wordml" xmlns:w16cex="http://schemas.microsoft.com/office/word/2018/wordml/cex" xmlns:w16cid="http://schemas.microsoft.com/office/word/2016/wordml/cid" xmlns:w16="http://schemas.microsoft.com/office/word/2018/wordml" xmlns:w16sdtdh="http://schemas.microsoft.com/office/word/2020/wordml/sdtdatahash" xmlns:w16se="http://schemas.microsoft.com/office/word/2015/wordml/symex" mc:Ignorable="w14 w15 w16se w16cid w16 w16cex w16sdtdh">
   <w:docDefaults>
     <w:rPrDefault>
       <w:rPr>
@@ -10628,13 +10749,13 @@
     <w:name w:val="Normal"/>
     <w:qFormat/>
   </w:style>
-  <w:style w:type="character" w:default="1" w:styleId="DefaultParagraphFont">
+  <w:style w:type="character" w:default="1" w:styleId="Fuentedeprrafopredeter">
     <w:name w:val="Default Paragraph Font"/>
     <w:uiPriority w:val="1"/>
     <w:semiHidden/>
     <w:unhideWhenUsed/>
   </w:style>
-  <w:style w:type="table" w:default="1" w:styleId="TableNormal">
+  <w:style w:type="table" w:default="1" w:styleId="Tablanormal">
     <w:name w:val="Normal Table"/>
     <w:uiPriority w:val="99"/>
     <w:semiHidden/>
@@ -10649,15 +10770,15 @@
       </w:tblCellMar>
     </w:tblPr>
   </w:style>
-  <w:style w:type="numbering" w:default="1" w:styleId="NoList">
+  <w:style w:type="numbering" w:default="1" w:styleId="Sinlista">
     <w:name w:val="No List"/>
     <w:uiPriority w:val="99"/>
     <w:semiHidden/>
     <w:unhideWhenUsed/>
   </w:style>
-  <w:style w:type="character" w:styleId="PlaceholderText">
+  <w:style w:type="character" w:styleId="Textodelmarcadordeposicin">
     <w:name w:val="Placeholder Text"/>
-    <w:basedOn w:val="DefaultParagraphFont"/>
+    <w:basedOn w:val="Fuentedeprrafopredeter"/>
     <w:uiPriority w:val="99"/>
     <w:semiHidden/>
     <w:rsid w:val="006B2BEC"/>
@@ -10901,7 +11022,7 @@
 </file>
 
 <file path=word/glossary/webSettings.xml><?xml version="1.0" encoding="utf-8"?>
-<w:webSettings xmlns:mc="http://schemas.openxmlformats.org/markup-compatibility/2006" xmlns:r="http://schemas.openxmlformats.org/officeDocument/2006/relationships" xmlns:w="http://schemas.openxmlformats.org/wordprocessingml/2006/main" xmlns:w14="http://schemas.microsoft.com/office/word/2010/wordml" xmlns:w15="http://schemas.microsoft.com/office/word/2012/wordml" xmlns:w16cex="http://schemas.microsoft.com/office/word/2018/wordml/cex" xmlns:w16cid="http://schemas.microsoft.com/office/word/2016/wordml/cid" xmlns:w16="http://schemas.microsoft.com/office/word/2018/wordml" xmlns:w16du="http://schemas.microsoft.com/office/word/2023/wordml/word16du" xmlns:w16sdtdh="http://schemas.microsoft.com/office/word/2020/wordml/sdtdatahash" xmlns:w16se="http://schemas.microsoft.com/office/word/2015/wordml/symex" mc:Ignorable="w14 w15 w16se w16cid w16 w16cex w16sdtdh w16du">
+<w:webSettings xmlns:mc="http://schemas.openxmlformats.org/markup-compatibility/2006" xmlns:r="http://schemas.openxmlformats.org/officeDocument/2006/relationships" xmlns:w="http://schemas.openxmlformats.org/wordprocessingml/2006/main" xmlns:w14="http://schemas.microsoft.com/office/word/2010/wordml" xmlns:w15="http://schemas.microsoft.com/office/word/2012/wordml" xmlns:w16cex="http://schemas.microsoft.com/office/word/2018/wordml/cex" xmlns:w16cid="http://schemas.microsoft.com/office/word/2016/wordml/cid" xmlns:w16="http://schemas.microsoft.com/office/word/2018/wordml" xmlns:w16sdtdh="http://schemas.microsoft.com/office/word/2020/wordml/sdtdatahash" xmlns:w16se="http://schemas.microsoft.com/office/word/2015/wordml/symex" mc:Ignorable="w14 w15 w16se w16cid w16 w16cex w16sdtdh">
   <w:optimizeForBrowser/>
   <w:allowPNG/>
 </w:webSettings>

</xml_diff>

<commit_message>
añadido x en grupal y cambiado link repo del doc lint
</commit_message>
<xml_diff>
--- a/reports/group/02 Requirements - Group.docx
+++ b/reports/group/02 Requirements - Group.docx
@@ -108,7 +108,6 @@
               </w:rPr>
               <w:tab/>
             </w:r>
-            <w:permStart w:id="143746294" w:edGrp="everyone"/>
             <w:sdt>
               <w:sdtPr>
                 <w:rPr>
@@ -156,7 +155,6 @@
                 </w:r>
               </w:sdtContent>
             </w:sdt>
-            <w:permEnd w:id="143746294"/>
           </w:p>
         </w:tc>
       </w:tr>
@@ -199,7 +197,6 @@
               </w:rPr>
               <w:tab/>
             </w:r>
-            <w:permStart w:id="420692352" w:edGrp="everyone"/>
             <w:sdt>
               <w:sdtPr>
                 <w:rPr>
@@ -213,6 +210,7 @@
                 <w15:appearance w15:val="hidden"/>
                 <w:text/>
               </w:sdtPr>
+              <w:sdtEndPr/>
               <w:sdtContent>
                 <w:r>
                   <w:rPr>
@@ -222,7 +220,6 @@
                 </w:r>
               </w:sdtContent>
             </w:sdt>
-            <w:permEnd w:id="420692352"/>
           </w:p>
         </w:tc>
       </w:tr>
@@ -287,7 +284,6 @@
               </w:rPr>
               <w:tab/>
             </w:r>
-            <w:permStart w:id="291510380" w:edGrp="everyone"/>
             <w:sdt>
               <w:sdtPr>
                 <w:rPr>
@@ -318,7 +314,6 @@
               </w:sdtContent>
             </w:sdt>
           </w:p>
-          <w:permEnd w:id="291510380"/>
           <w:p>
             <w:pPr>
               <w:pStyle w:val="Sinespaciado"/>
@@ -348,7 +343,6 @@
               </w:rPr>
               <w:tab/>
             </w:r>
-            <w:permStart w:id="1364481481" w:edGrp="everyone"/>
             <w:sdt>
               <w:sdtPr>
                 <w:rPr>
@@ -392,7 +386,6 @@
                 </w:r>
               </w:sdtContent>
             </w:sdt>
-            <w:permEnd w:id="1364481481"/>
           </w:p>
           <w:p>
             <w:pPr>
@@ -421,7 +414,6 @@
               </w:rPr>
               <w:tab/>
             </w:r>
-            <w:permStart w:id="1443845444" w:edGrp="everyone"/>
             <w:sdt>
               <w:sdtPr>
                 <w:rPr>
@@ -486,7 +478,6 @@
                 </w:r>
               </w:sdtContent>
             </w:sdt>
-            <w:permEnd w:id="1443845444"/>
             <w:r>
               <w:rPr>
                 <w:rFonts w:asciiTheme="majorHAnsi" w:hAnsiTheme="majorHAnsi" w:cstheme="majorHAnsi"/>
@@ -515,7 +506,6 @@
               </w:rPr>
               <w:tab/>
             </w:r>
-            <w:permStart w:id="415123737" w:edGrp="everyone"/>
             <w:sdt>
               <w:sdtPr>
                 <w:rPr>
@@ -553,7 +543,6 @@
                 </w:r>
               </w:sdtContent>
             </w:sdt>
-            <w:permEnd w:id="415123737"/>
           </w:p>
         </w:tc>
         <w:tc>
@@ -609,12 +598,6 @@
                 <w:rFonts w:asciiTheme="majorHAnsi" w:hAnsiTheme="majorHAnsi" w:cstheme="majorHAnsi"/>
               </w:rPr>
               <w:tab/>
-            </w:r>
-            <w:permStart w:id="1081366304" w:edGrp="everyone"/>
-            <w:r>
-              <w:rPr>
-                <w:rFonts w:asciiTheme="majorHAnsi" w:hAnsiTheme="majorHAnsi" w:cstheme="majorHAnsi"/>
-              </w:rPr>
               <w:t xml:space="preserve"> </w:t>
             </w:r>
             <w:sdt>
@@ -643,7 +626,6 @@
               </w:sdtContent>
             </w:sdt>
           </w:p>
-          <w:permEnd w:id="1081366304"/>
           <w:p>
             <w:pPr>
               <w:pStyle w:val="Sinespaciado"/>
@@ -673,7 +655,6 @@
               </w:rPr>
               <w:tab/>
             </w:r>
-            <w:permStart w:id="554395221" w:edGrp="everyone"/>
             <w:sdt>
               <w:sdtPr>
                 <w:rPr>
@@ -715,7 +696,6 @@
                 </w:r>
               </w:sdtContent>
             </w:sdt>
-            <w:permEnd w:id="554395221"/>
           </w:p>
           <w:p>
             <w:pPr>
@@ -744,7 +724,6 @@
               </w:rPr>
               <w:tab/>
             </w:r>
-            <w:permStart w:id="84825807" w:edGrp="everyone"/>
             <w:sdt>
               <w:sdtPr>
                 <w:rPr>
@@ -798,7 +777,6 @@
                 </w:r>
               </w:sdtContent>
             </w:sdt>
-            <w:permEnd w:id="84825807"/>
           </w:p>
           <w:p>
             <w:pPr>
@@ -827,7 +805,6 @@
               </w:rPr>
               <w:tab/>
             </w:r>
-            <w:permStart w:id="584389830" w:edGrp="everyone"/>
             <w:sdt>
               <w:sdtPr>
                 <w:rPr>
@@ -873,7 +850,6 @@
                 </w:r>
               </w:sdtContent>
             </w:sdt>
-            <w:permEnd w:id="584389830"/>
           </w:p>
         </w:tc>
       </w:tr>
@@ -934,7 +910,6 @@
               </w:rPr>
               <w:tab/>
             </w:r>
-            <w:permStart w:id="1000832359" w:edGrp="everyone"/>
             <w:sdt>
               <w:sdtPr>
                 <w:rPr>
@@ -965,7 +940,6 @@
               </w:sdtContent>
             </w:sdt>
           </w:p>
-          <w:permEnd w:id="1000832359"/>
           <w:p>
             <w:pPr>
               <w:pStyle w:val="Sinespaciado"/>
@@ -995,7 +969,6 @@
               </w:rPr>
               <w:tab/>
             </w:r>
-            <w:permStart w:id="926035648" w:edGrp="everyone"/>
             <w:sdt>
               <w:sdtPr>
                 <w:rPr>
@@ -1033,7 +1006,6 @@
                 </w:r>
               </w:sdtContent>
             </w:sdt>
-            <w:permEnd w:id="926035648"/>
           </w:p>
           <w:p>
             <w:pPr>
@@ -1062,7 +1034,6 @@
               </w:rPr>
               <w:tab/>
             </w:r>
-            <w:permStart w:id="1519068571" w:edGrp="everyone"/>
             <w:sdt>
               <w:sdtPr>
                 <w:rPr>
@@ -1119,7 +1090,6 @@
               </w:sdtContent>
             </w:sdt>
           </w:p>
-          <w:permEnd w:id="1519068571"/>
           <w:p>
             <w:pPr>
               <w:pStyle w:val="Sinespaciado"/>
@@ -1147,7 +1117,6 @@
               </w:rPr>
               <w:tab/>
             </w:r>
-            <w:permStart w:id="1983335098" w:edGrp="everyone"/>
             <w:sdt>
               <w:sdtPr>
                 <w:rPr>
@@ -1188,7 +1157,6 @@
                 </w:r>
               </w:sdtContent>
             </w:sdt>
-            <w:permEnd w:id="1983335098"/>
           </w:p>
         </w:tc>
         <w:tc>
@@ -1244,7 +1212,6 @@
               </w:rPr>
               <w:tab/>
             </w:r>
-            <w:permStart w:id="1222207409" w:edGrp="everyone"/>
             <w:sdt>
               <w:sdtPr>
                 <w:rPr>
@@ -1275,7 +1242,6 @@
               </w:sdtContent>
             </w:sdt>
           </w:p>
-          <w:permEnd w:id="1222207409"/>
           <w:p>
             <w:pPr>
               <w:pStyle w:val="Sinespaciado"/>
@@ -1305,7 +1271,6 @@
               </w:rPr>
               <w:tab/>
             </w:r>
-            <w:permStart w:id="484340907" w:edGrp="everyone"/>
             <w:sdt>
               <w:sdtPr>
                 <w:rPr>
@@ -1343,7 +1308,6 @@
                 </w:r>
               </w:sdtContent>
             </w:sdt>
-            <w:permEnd w:id="484340907"/>
           </w:p>
           <w:p>
             <w:pPr>
@@ -1372,7 +1336,6 @@
               </w:rPr>
               <w:tab/>
             </w:r>
-            <w:permStart w:id="386604040" w:edGrp="everyone"/>
             <w:sdt>
               <w:sdtPr>
                 <w:rPr>
@@ -1420,7 +1383,6 @@
                 </w:r>
               </w:sdtContent>
             </w:sdt>
-            <w:permEnd w:id="386604040"/>
           </w:p>
           <w:p>
             <w:pPr>
@@ -1449,7 +1411,6 @@
               </w:rPr>
               <w:tab/>
             </w:r>
-            <w:permStart w:id="1487353257" w:edGrp="everyone"/>
             <w:sdt>
               <w:sdtPr>
                 <w:rPr>
@@ -1485,7 +1446,6 @@
                 </w:r>
               </w:sdtContent>
             </w:sdt>
-            <w:permEnd w:id="1487353257"/>
           </w:p>
         </w:tc>
       </w:tr>
@@ -1543,7 +1503,6 @@
               </w:rPr>
               <w:tab/>
             </w:r>
-            <w:permStart w:id="1631927432" w:edGrp="everyone"/>
             <w:sdt>
               <w:sdtPr>
                 <w:rPr>
@@ -1577,7 +1536,6 @@
               </w:sdtContent>
             </w:sdt>
           </w:p>
-          <w:permEnd w:id="1631927432"/>
           <w:p>
             <w:pPr>
               <w:pStyle w:val="Sinespaciado"/>
@@ -1607,7 +1565,6 @@
               </w:rPr>
               <w:tab/>
             </w:r>
-            <w:permStart w:id="1398370153" w:edGrp="everyone"/>
             <w:sdt>
               <w:sdtPr>
                 <w:rPr>
@@ -1643,7 +1600,6 @@
                 </w:r>
               </w:sdtContent>
             </w:sdt>
-            <w:permEnd w:id="1398370153"/>
           </w:p>
           <w:p>
             <w:pPr>
@@ -1672,7 +1628,6 @@
               </w:rPr>
               <w:tab/>
             </w:r>
-            <w:permStart w:id="72570348" w:edGrp="everyone"/>
             <w:sdt>
               <w:sdtPr>
                 <w:rPr>
@@ -1712,7 +1667,6 @@
                 </w:r>
               </w:sdtContent>
             </w:sdt>
-            <w:permEnd w:id="72570348"/>
           </w:p>
           <w:p>
             <w:pPr>
@@ -1741,7 +1695,6 @@
               </w:rPr>
               <w:tab/>
             </w:r>
-            <w:permStart w:id="2077499526" w:edGrp="everyone"/>
             <w:sdt>
               <w:sdtPr>
                 <w:rPr>
@@ -1804,7 +1757,6 @@
                 </w:r>
               </w:sdtContent>
             </w:sdt>
-            <w:permEnd w:id="2077499526"/>
           </w:p>
         </w:tc>
         <w:tc>
@@ -1866,7 +1818,6 @@
               </w:rPr>
               <w:tab/>
             </w:r>
-            <w:permStart w:id="1772436159" w:edGrp="everyone"/>
             <w:sdt>
               <w:sdtPr>
                 <w:rPr>
@@ -1950,7 +1901,6 @@
                 </w:r>
               </w:sdtContent>
             </w:sdt>
-            <w:permEnd w:id="1772436159"/>
           </w:p>
         </w:tc>
       </w:tr>
@@ -1981,7 +1931,6 @@
         <w:rPr>
           <w:rFonts w:cstheme="majorHAnsi"/>
         </w:rPr>
-        <w:lastRenderedPageBreak/>
         <w:t>MANDATORY Deliverable D01: introduction</w:t>
       </w:r>
     </w:p>
@@ -2184,7 +2133,6 @@
       </w:r>
     </w:p>
     <w:bookmarkStart w:id="2" w:name="_Hlk157672140"/>
-    <w:permStart w:id="514992324" w:edGrp="everyone"/>
     <w:p>
       <w:pPr>
         <w:pStyle w:val="Verdict"/>
@@ -2227,7 +2175,6 @@
           </w:r>
         </w:sdtContent>
       </w:sdt>
-      <w:permEnd w:id="514992324"/>
       <w:r>
         <w:rPr>
           <w:rFonts w:asciiTheme="majorHAnsi" w:hAnsiTheme="majorHAnsi" w:cstheme="majorHAnsi"/>
@@ -2251,7 +2198,6 @@
       </w:r>
     </w:p>
     <w:bookmarkStart w:id="3" w:name="_Hlk157672153"/>
-    <w:permStart w:id="1330789551" w:edGrp="everyone"/>
     <w:p>
       <w:pPr>
         <w:pStyle w:val="Verdict"/>
@@ -2288,7 +2234,6 @@
           </w:r>
         </w:sdtContent>
       </w:sdt>
-      <w:permEnd w:id="1330789551"/>
       <w:r>
         <w:rPr>
           <w:rFonts w:asciiTheme="majorHAnsi" w:hAnsiTheme="majorHAnsi" w:cstheme="majorHAnsi"/>
@@ -2315,7 +2260,6 @@
         <w:rPr>
           <w:rFonts w:cstheme="majorHAnsi"/>
         </w:rPr>
-        <w:lastRenderedPageBreak/>
         <w:t>MANDATORY Deliverable D02: data models</w:t>
       </w:r>
     </w:p>
@@ -2459,7 +2403,6 @@
         <w:t xml:space="preserve">. </w:t>
       </w:r>
     </w:p>
-    <w:permStart w:id="3886208" w:edGrp="everyone"/>
     <w:p>
       <w:pPr>
         <w:pStyle w:val="Verdict"/>
@@ -2508,7 +2451,6 @@
           </w:r>
         </w:sdtContent>
       </w:sdt>
-      <w:permEnd w:id="3886208"/>
       <w:r>
         <w:rPr>
           <w:rFonts w:asciiTheme="majorHAnsi" w:hAnsiTheme="majorHAnsi" w:cstheme="majorHAnsi"/>
@@ -2642,7 +2584,6 @@
         <w:t xml:space="preserve"> with further information.</w:t>
       </w:r>
     </w:p>
-    <w:permStart w:id="568988877" w:edGrp="everyone"/>
     <w:p>
       <w:pPr>
         <w:pStyle w:val="Verdict"/>
@@ -2685,7 +2626,6 @@
           </w:r>
         </w:sdtContent>
       </w:sdt>
-      <w:permEnd w:id="568988877"/>
       <w:r>
         <w:rPr>
           <w:rFonts w:asciiTheme="majorHAnsi" w:hAnsiTheme="majorHAnsi" w:cstheme="majorHAnsi"/>
@@ -2819,7 +2759,6 @@
         <w:t xml:space="preserve"> with further information.</w:t>
       </w:r>
     </w:p>
-    <w:permStart w:id="64176652" w:edGrp="everyone"/>
     <w:p>
       <w:pPr>
         <w:pStyle w:val="Verdict"/>
@@ -2868,7 +2807,6 @@
           </w:r>
         </w:sdtContent>
       </w:sdt>
-      <w:permEnd w:id="64176652"/>
       <w:r>
         <w:rPr>
           <w:rFonts w:asciiTheme="majorHAnsi" w:hAnsiTheme="majorHAnsi" w:cstheme="majorHAnsi"/>
@@ -3084,7 +3022,6 @@
         <w:t>” denotes his or her full name.</w:t>
       </w:r>
     </w:p>
-    <w:permStart w:id="2084199269" w:edGrp="everyone"/>
     <w:p>
       <w:pPr>
         <w:pStyle w:val="Verdict"/>
@@ -3127,7 +3064,6 @@
           </w:r>
         </w:sdtContent>
       </w:sdt>
-      <w:permEnd w:id="2084199269"/>
       <w:r>
         <w:rPr>
           <w:rFonts w:asciiTheme="majorHAnsi" w:hAnsiTheme="majorHAnsi" w:cstheme="majorHAnsi"/>
@@ -3247,7 +3183,6 @@
         <w:t>web document.</w:t>
       </w:r>
     </w:p>
-    <w:permStart w:id="1789663349" w:edGrp="everyone"/>
     <w:p>
       <w:pPr>
         <w:pStyle w:val="Verdict"/>
@@ -3296,7 +3231,6 @@
           </w:r>
         </w:sdtContent>
       </w:sdt>
-      <w:permEnd w:id="1789663349"/>
       <w:r>
         <w:rPr>
           <w:rFonts w:asciiTheme="majorHAnsi" w:hAnsiTheme="majorHAnsi" w:cstheme="majorHAnsi"/>
@@ -3315,7 +3249,6 @@
         <w:rPr>
           <w:rFonts w:cstheme="majorHAnsi"/>
         </w:rPr>
-        <w:lastRenderedPageBreak/>
         <w:t>Functional requirements</w:t>
       </w:r>
     </w:p>
@@ -3425,7 +3358,6 @@
         <w:t>”.</w:t>
       </w:r>
     </w:p>
-    <w:permStart w:id="1472210995" w:edGrp="everyone"/>
     <w:p>
       <w:pPr>
         <w:pStyle w:val="Verdict"/>
@@ -3474,7 +3406,6 @@
           </w:r>
         </w:sdtContent>
       </w:sdt>
-      <w:permEnd w:id="1472210995"/>
       <w:r>
         <w:rPr>
           <w:rFonts w:asciiTheme="majorHAnsi" w:hAnsiTheme="majorHAnsi" w:cstheme="majorHAnsi"/>
@@ -3540,7 +3471,6 @@
         <w:rPr>
           <w:rFonts w:cstheme="majorHAnsi"/>
         </w:rPr>
-        <w:lastRenderedPageBreak/>
         <w:t>MANDATORY Deliverable D03: implementing features</w:t>
       </w:r>
     </w:p>
@@ -3704,7 +3634,6 @@
         <w:t xml:space="preserve"> cannot be updated or deleted.</w:t>
       </w:r>
     </w:p>
-    <w:permStart w:id="877278202" w:edGrp="everyone"/>
     <w:p>
       <w:pPr>
         <w:pStyle w:val="Gradercomments"/>
@@ -3747,7 +3676,6 @@
           </w:r>
         </w:sdtContent>
       </w:sdt>
-      <w:permEnd w:id="877278202"/>
     </w:p>
     <w:p>
       <w:pPr>
@@ -3799,7 +3727,6 @@
         <w:t>Display any of them randomly, as long as its display period is active; the banners must be shown in every page as little intrusively as possible.</w:t>
       </w:r>
     </w:p>
-    <w:permStart w:id="793719138" w:edGrp="everyone"/>
     <w:p>
       <w:pPr>
         <w:pStyle w:val="Verdict"/>
@@ -3842,7 +3769,6 @@
           </w:r>
         </w:sdtContent>
       </w:sdt>
-      <w:permEnd w:id="793719138"/>
       <w:r>
         <w:rPr>
           <w:rFonts w:asciiTheme="majorHAnsi" w:hAnsiTheme="majorHAnsi" w:cstheme="majorHAnsi"/>
@@ -3922,7 +3848,6 @@
         <w:t xml:space="preserve">Create, update, or delete a banner.  </w:t>
       </w:r>
     </w:p>
-    <w:permStart w:id="1433148399" w:edGrp="everyone"/>
     <w:p>
       <w:pPr>
         <w:pStyle w:val="Verdict"/>
@@ -3959,7 +3884,6 @@
           </w:r>
         </w:sdtContent>
       </w:sdt>
-      <w:permEnd w:id="1433148399"/>
       <w:r>
         <w:rPr>
           <w:rFonts w:asciiTheme="majorHAnsi" w:hAnsiTheme="majorHAnsi" w:cstheme="majorHAnsi"/>
@@ -3995,7 +3919,6 @@
         <w:t>Moments, money amounts, and Booleans must be internationalised when they are shown. Other kinds of data are not expected to be internationalised. This requirement must be fulfilled in this and every subsequent group or individual deliverable for it to be considered valid.</w:t>
       </w:r>
     </w:p>
-    <w:permStart w:id="1363431954" w:edGrp="everyone"/>
     <w:p>
       <w:pPr>
         <w:pStyle w:val="Gradercomments"/>
@@ -4025,11 +3948,24 @@
               <w:rFonts w:asciiTheme="majorHAnsi" w:hAnsiTheme="majorHAnsi" w:cstheme="majorHAnsi"/>
               <w:lang w:val="en-US"/>
             </w:rPr>
-            <w:t xml:space="preserve">    </w:t>
+            <w:t xml:space="preserve"> </w:t>
+          </w:r>
+          <w:r>
+            <w:rPr>
+              <w:rFonts w:asciiTheme="majorHAnsi" w:hAnsiTheme="majorHAnsi" w:cstheme="majorHAnsi"/>
+              <w:lang w:val="en-US"/>
+            </w:rPr>
+            <w:t>x</w:t>
+          </w:r>
+          <w:r>
+            <w:rPr>
+              <w:rFonts w:asciiTheme="majorHAnsi" w:hAnsiTheme="majorHAnsi" w:cstheme="majorHAnsi"/>
+              <w:lang w:val="en-US"/>
+            </w:rPr>
+            <w:t xml:space="preserve">  </w:t>
           </w:r>
         </w:sdtContent>
       </w:sdt>
-      <w:permEnd w:id="1363431954"/>
       <w:r>
         <w:rPr>
           <w:rFonts w:asciiTheme="majorHAnsi" w:hAnsiTheme="majorHAnsi" w:cstheme="majorHAnsi"/>
@@ -4119,7 +4055,6 @@
         <w:rPr>
           <w:rFonts w:cstheme="majorHAnsi"/>
         </w:rPr>
-        <w:lastRenderedPageBreak/>
         <w:t>MANDATORY Deliverable D04: formal testing</w:t>
       </w:r>
     </w:p>
@@ -4238,7 +4173,6 @@
         <w:t>Produce as a complete test suite as possible for Requirement #11.</w:t>
       </w:r>
     </w:p>
-    <w:permStart w:id="759059702" w:edGrp="everyone"/>
     <w:p>
       <w:pPr>
         <w:pStyle w:val="Verdict"/>
@@ -4269,7 +4203,6 @@
           </w:r>
         </w:sdtContent>
       </w:sdt>
-      <w:permEnd w:id="759059702"/>
       <w:r>
         <w:rPr>
           <w:rFonts w:asciiTheme="majorHAnsi" w:hAnsiTheme="majorHAnsi" w:cstheme="majorHAnsi"/>
@@ -4305,7 +4238,6 @@
         <w:t xml:space="preserve">Produce a testing report. </w:t>
       </w:r>
     </w:p>
-    <w:permStart w:id="867524682" w:edGrp="everyone"/>
     <w:p>
       <w:pPr>
         <w:pStyle w:val="Gradercomments"/>
@@ -4336,7 +4268,6 @@
           </w:r>
         </w:sdtContent>
       </w:sdt>
-      <w:permEnd w:id="867524682"/>
       <w:r>
         <w:rPr>
           <w:rFonts w:asciiTheme="majorHAnsi" w:hAnsiTheme="majorHAnsi" w:cstheme="majorHAnsi"/>
@@ -4380,7 +4311,6 @@
         <w:rPr>
           <w:rFonts w:cstheme="majorHAnsi"/>
         </w:rPr>
-        <w:lastRenderedPageBreak/>
         <w:t>SUPPLEMENTARY Deliverable D01: introduction </w:t>
       </w:r>
     </w:p>
@@ -4507,7 +4437,6 @@
         <w:t>The system must be internationalised in English and Spanish. Other mainstream languages are welcome, but not required. This requirement must be fulfilled in this and every subsequent group or individual deliverable for it to be considered valid.</w:t>
       </w:r>
     </w:p>
-    <w:permStart w:id="910842583" w:edGrp="everyone"/>
     <w:p>
       <w:pPr>
         <w:pStyle w:val="Gradercomments"/>
@@ -4556,7 +4485,6 @@
           </w:r>
         </w:sdtContent>
       </w:sdt>
-      <w:permEnd w:id="910842583"/>
       <w:r>
         <w:rPr>
           <w:rFonts w:asciiTheme="majorHAnsi" w:hAnsiTheme="majorHAnsi" w:cstheme="majorHAnsi"/>
@@ -4649,7 +4577,6 @@
         <w:t>Produce an analysis report regarding this deliverable.</w:t>
       </w:r>
     </w:p>
-    <w:permStart w:id="1271296366" w:edGrp="everyone"/>
     <w:p>
       <w:pPr>
         <w:pStyle w:val="Verdict"/>
@@ -4698,7 +4625,6 @@
           </w:r>
         </w:sdtContent>
       </w:sdt>
-      <w:permEnd w:id="1271296366"/>
       <w:r>
         <w:rPr>
           <w:rFonts w:asciiTheme="majorHAnsi" w:hAnsiTheme="majorHAnsi" w:cstheme="majorHAnsi"/>
@@ -4721,7 +4647,6 @@
         <w:t>Produce a planning and progress report.</w:t>
       </w:r>
     </w:p>
-    <w:permStart w:id="1560953091" w:edGrp="everyone"/>
     <w:p>
       <w:pPr>
         <w:pStyle w:val="Gradercomments"/>
@@ -4775,7 +4700,6 @@
           </w:r>
         </w:sdtContent>
       </w:sdt>
-      <w:permEnd w:id="1560953091"/>
       <w:r>
         <w:rPr>
           <w:rFonts w:asciiTheme="majorHAnsi" w:hAnsiTheme="majorHAnsi" w:cstheme="majorHAnsi"/>
@@ -4798,7 +4722,6 @@
         <w:t>Produce a report on how you have set up your development configuration. We are not asking you to reproduce the guidelines to set it up, but to make it clear that you have followed them, and you have your development configuration ready to work.</w:t>
       </w:r>
     </w:p>
-    <w:permStart w:id="1512899919" w:edGrp="everyone"/>
     <w:p>
       <w:pPr>
         <w:pStyle w:val="Verdict"/>
@@ -4847,7 +4770,6 @@
           </w:r>
         </w:sdtContent>
       </w:sdt>
-      <w:permEnd w:id="1512899919"/>
       <w:r>
         <w:rPr>
           <w:rFonts w:asciiTheme="majorHAnsi" w:hAnsiTheme="majorHAnsi" w:cstheme="majorHAnsi"/>
@@ -4870,7 +4792,6 @@
         <w:t>Produce a report on what you knew about the architecture of a WIS before this subject. </w:t>
       </w:r>
     </w:p>
-    <w:permStart w:id="253185092" w:edGrp="everyone"/>
     <w:p>
       <w:pPr>
         <w:pStyle w:val="Verdict"/>
@@ -4913,7 +4834,6 @@
           </w:r>
         </w:sdtContent>
       </w:sdt>
-      <w:permEnd w:id="253185092"/>
       <w:r>
         <w:rPr>
           <w:rFonts w:asciiTheme="majorHAnsi" w:hAnsiTheme="majorHAnsi" w:cstheme="majorHAnsi"/>
@@ -4936,7 +4856,6 @@
         <w:t>Produce a report on what you knew about testing a WIS before this subject. </w:t>
       </w:r>
     </w:p>
-    <w:permStart w:id="1888356518" w:edGrp="everyone"/>
     <w:p>
       <w:pPr>
         <w:pStyle w:val="Verdict"/>
@@ -4985,7 +4904,6 @@
           </w:r>
         </w:sdtContent>
       </w:sdt>
-      <w:permEnd w:id="1888356518"/>
       <w:r>
         <w:rPr>
           <w:rFonts w:asciiTheme="majorHAnsi" w:hAnsiTheme="majorHAnsi" w:cstheme="majorHAnsi"/>
@@ -5007,7 +4925,6 @@
         <w:rPr>
           <w:rFonts w:cstheme="majorHAnsi"/>
         </w:rPr>
-        <w:lastRenderedPageBreak/>
         <w:t>SUPPLEMENTARY Deliverable D02: data models </w:t>
       </w:r>
     </w:p>
@@ -5093,7 +5010,6 @@
         <w:t> </w:t>
       </w:r>
     </w:p>
-    <w:permStart w:id="590036856" w:edGrp="everyone"/>
     <w:p>
       <w:pPr>
         <w:pStyle w:val="Verdict"/>
@@ -5142,7 +5058,6 @@
           </w:r>
         </w:sdtContent>
       </w:sdt>
-      <w:permEnd w:id="590036856"/>
       <w:r>
         <w:rPr>
           <w:rFonts w:asciiTheme="majorHAnsi" w:hAnsiTheme="majorHAnsi" w:cstheme="majorHAnsi"/>
@@ -5231,7 +5146,6 @@
         <w:t xml:space="preserve"> posted over the last 10 weeks.</w:t>
       </w:r>
     </w:p>
-    <w:permStart w:id="1383166845" w:edGrp="everyone"/>
     <w:p>
       <w:pPr>
         <w:pStyle w:val="Verdict"/>
@@ -5280,7 +5194,6 @@
           </w:r>
         </w:sdtContent>
       </w:sdt>
-      <w:permEnd w:id="1383166845"/>
       <w:r>
         <w:rPr>
           <w:rFonts w:asciiTheme="majorHAnsi" w:hAnsiTheme="majorHAnsi" w:cstheme="majorHAnsi"/>
@@ -5461,7 +5374,6 @@
         <w:t>Produce an analysis report.</w:t>
       </w:r>
     </w:p>
-    <w:permStart w:id="1352860149" w:edGrp="everyone"/>
     <w:p>
       <w:pPr>
         <w:pStyle w:val="Gradercomments"/>
@@ -5498,7 +5410,6 @@
           </w:r>
         </w:sdtContent>
       </w:sdt>
-      <w:permEnd w:id="1352860149"/>
       <w:r>
         <w:rPr>
           <w:rFonts w:asciiTheme="majorHAnsi" w:hAnsiTheme="majorHAnsi" w:cstheme="majorHAnsi"/>
@@ -5521,7 +5432,6 @@
         <w:t>Produce a planning and progress report.</w:t>
       </w:r>
     </w:p>
-    <w:permStart w:id="1771258906" w:edGrp="everyone"/>
     <w:p>
       <w:pPr>
         <w:pStyle w:val="Verdict"/>
@@ -5558,7 +5468,6 @@
           </w:r>
         </w:sdtContent>
       </w:sdt>
-      <w:permEnd w:id="1771258906"/>
       <w:r>
         <w:rPr>
           <w:rFonts w:asciiTheme="majorHAnsi" w:hAnsiTheme="majorHAnsi" w:cstheme="majorHAnsi"/>
@@ -5589,7 +5498,6 @@
         <w:t> </w:t>
       </w:r>
     </w:p>
-    <w:permStart w:id="66944738" w:edGrp="everyone"/>
     <w:p>
       <w:pPr>
         <w:pStyle w:val="Verdict"/>
@@ -5626,7 +5534,6 @@
           </w:r>
         </w:sdtContent>
       </w:sdt>
-      <w:permEnd w:id="66944738"/>
       <w:r>
         <w:rPr>
           <w:rFonts w:asciiTheme="majorHAnsi" w:hAnsiTheme="majorHAnsi" w:cstheme="majorHAnsi"/>
@@ -5656,7 +5563,6 @@
         <w:rPr>
           <w:rFonts w:cstheme="majorHAnsi"/>
         </w:rPr>
-        <w:lastRenderedPageBreak/>
         <w:t>SUPPLEMENTARY Deliverable D03: implementing features </w:t>
       </w:r>
     </w:p>
@@ -5787,7 +5693,6 @@
         <w:t>Update the system configuration. </w:t>
       </w:r>
     </w:p>
-    <w:permStart w:id="1956788580" w:edGrp="everyone"/>
     <w:p>
       <w:pPr>
         <w:pStyle w:val="Gradercomments"/>
@@ -5830,7 +5735,6 @@
           </w:r>
         </w:sdtContent>
       </w:sdt>
-      <w:permEnd w:id="1956788580"/>
       <w:r>
         <w:rPr>
           <w:rFonts w:asciiTheme="majorHAnsi" w:hAnsiTheme="majorHAnsi" w:cstheme="majorHAnsi"/>
@@ -5912,7 +5816,6 @@
         <w:t xml:space="preserve"> and show their details.</w:t>
       </w:r>
     </w:p>
-    <w:permStart w:id="1962102501" w:edGrp="everyone"/>
     <w:p>
       <w:pPr>
         <w:pStyle w:val="Gradercomments"/>
@@ -5943,7 +5846,6 @@
           </w:r>
         </w:sdtContent>
       </w:sdt>
-      <w:permEnd w:id="1962102501"/>
       <w:r>
         <w:rPr>
           <w:rFonts w:asciiTheme="majorHAnsi" w:hAnsiTheme="majorHAnsi" w:cstheme="majorHAnsi"/>
@@ -6032,7 +5934,6 @@
         <w:t> </w:t>
       </w:r>
     </w:p>
-    <w:permStart w:id="1796370832" w:edGrp="everyone"/>
     <w:p>
       <w:pPr>
         <w:pStyle w:val="Gradercomments"/>
@@ -6063,7 +5964,6 @@
           </w:r>
         </w:sdtContent>
       </w:sdt>
-      <w:permEnd w:id="1796370832"/>
       <w:r>
         <w:rPr>
           <w:rFonts w:asciiTheme="majorHAnsi" w:hAnsiTheme="majorHAnsi" w:cstheme="majorHAnsi"/>
@@ -6152,7 +6052,6 @@
         <w:t> </w:t>
       </w:r>
     </w:p>
-    <w:permStart w:id="1530418216" w:edGrp="everyone"/>
     <w:p>
       <w:pPr>
         <w:pStyle w:val="Verdict"/>
@@ -6183,7 +6082,6 @@
           </w:r>
         </w:sdtContent>
       </w:sdt>
-      <w:permEnd w:id="1530418216"/>
       <w:r>
         <w:rPr>
           <w:rFonts w:asciiTheme="majorHAnsi" w:hAnsiTheme="majorHAnsi" w:cstheme="majorHAnsi"/>
@@ -6322,7 +6220,6 @@
       </w:r>
     </w:p>
     <w:bookmarkStart w:id="4" w:name="_Hlk157672536"/>
-    <w:permStart w:id="1998798261" w:edGrp="everyone"/>
     <w:p>
       <w:pPr>
         <w:pStyle w:val="Verdict"/>
@@ -6353,7 +6250,6 @@
           </w:r>
         </w:sdtContent>
       </w:sdt>
-      <w:permEnd w:id="1998798261"/>
       <w:r>
         <w:rPr>
           <w:rFonts w:asciiTheme="majorHAnsi" w:hAnsiTheme="majorHAnsi" w:cstheme="majorHAnsi"/>
@@ -6491,7 +6387,6 @@
       </w:r>
     </w:p>
     <w:bookmarkStart w:id="5" w:name="_Hlk157672549"/>
-    <w:permStart w:id="175788704" w:edGrp="everyone"/>
     <w:p>
       <w:pPr>
         <w:pStyle w:val="Verdict"/>
@@ -6522,7 +6417,6 @@
           </w:r>
         </w:sdtContent>
       </w:sdt>
-      <w:permEnd w:id="175788704"/>
       <w:r>
         <w:rPr>
           <w:rFonts w:asciiTheme="majorHAnsi" w:hAnsiTheme="majorHAnsi" w:cstheme="majorHAnsi"/>
@@ -6542,7 +6436,6 @@
         <w:rPr>
           <w:rFonts w:asciiTheme="majorHAnsi" w:hAnsiTheme="majorHAnsi" w:cstheme="majorHAnsi"/>
         </w:rPr>
-        <w:lastRenderedPageBreak/>
         <w:t xml:space="preserve">Operations by </w:t>
       </w:r>
       <w:r>
@@ -6602,7 +6495,6 @@
         <w:t xml:space="preserve"> dashboards.</w:t>
       </w:r>
     </w:p>
-    <w:permStart w:id="950804319" w:edGrp="everyone"/>
     <w:p>
       <w:pPr>
         <w:pStyle w:val="Verdict"/>
@@ -6633,7 +6525,6 @@
           </w:r>
         </w:sdtContent>
       </w:sdt>
-      <w:permEnd w:id="950804319"/>
       <w:r>
         <w:rPr>
           <w:rFonts w:asciiTheme="majorHAnsi" w:hAnsiTheme="majorHAnsi" w:cstheme="majorHAnsi"/>
@@ -6680,7 +6571,6 @@
         <w:t> </w:t>
       </w:r>
     </w:p>
-    <w:permStart w:id="875844297" w:edGrp="everyone"/>
     <w:p>
       <w:pPr>
         <w:pStyle w:val="Verdict"/>
@@ -6711,7 +6601,6 @@
           </w:r>
         </w:sdtContent>
       </w:sdt>
-      <w:permEnd w:id="875844297"/>
       <w:r>
         <w:rPr>
           <w:rFonts w:asciiTheme="majorHAnsi" w:hAnsiTheme="majorHAnsi" w:cstheme="majorHAnsi"/>
@@ -6902,7 +6791,6 @@
         <w:t>million”, though. The spam detector must be reusable across different projects; that is: it must be implemented as an independent project that must be packaged into a reusable dependency. Do not forget to deliver your spam detector project so that it can also be evaluated or, otherwise, this requirement shall not be considered valid. This requirement must be fulfilled in this and every subsequent group or individual deliverable for it to be considered valid.</w:t>
       </w:r>
     </w:p>
-    <w:permStart w:id="9072603" w:edGrp="everyone"/>
     <w:p>
       <w:pPr>
         <w:pStyle w:val="Gradercomments"/>
@@ -6936,7 +6824,6 @@
           </w:r>
         </w:sdtContent>
       </w:sdt>
-      <w:permEnd w:id="9072603"/>
       <w:r>
         <w:rPr>
           <w:rFonts w:asciiTheme="majorHAnsi" w:hAnsiTheme="majorHAnsi" w:cstheme="majorHAnsi"/>
@@ -7022,7 +6909,6 @@
         <w:t>Produce an analysis report.</w:t>
       </w:r>
     </w:p>
-    <w:permStart w:id="487216364" w:edGrp="everyone"/>
     <w:p>
       <w:pPr>
         <w:pStyle w:val="Verdict"/>
@@ -7053,7 +6939,6 @@
           </w:r>
         </w:sdtContent>
       </w:sdt>
-      <w:permEnd w:id="487216364"/>
       <w:r>
         <w:rPr>
           <w:rFonts w:asciiTheme="majorHAnsi" w:hAnsiTheme="majorHAnsi" w:cstheme="majorHAnsi"/>
@@ -7076,7 +6961,6 @@
         <w:t>Produce a planning and progress report.</w:t>
       </w:r>
     </w:p>
-    <w:permStart w:id="1612984071" w:edGrp="everyone"/>
     <w:p>
       <w:pPr>
         <w:pStyle w:val="Verdict"/>
@@ -7108,7 +6992,6 @@
           </w:r>
         </w:sdtContent>
       </w:sdt>
-      <w:permEnd w:id="1612984071"/>
       <w:r>
         <w:rPr>
           <w:rFonts w:asciiTheme="majorHAnsi" w:hAnsiTheme="majorHAnsi" w:cstheme="majorHAnsi"/>
@@ -7128,11 +7011,9 @@
           <w:rStyle w:val="normaltextrun"/>
           <w:rFonts w:asciiTheme="majorHAnsi" w:hAnsiTheme="majorHAnsi" w:cstheme="majorHAnsi"/>
         </w:rPr>
-        <w:lastRenderedPageBreak/>
         <w:t>Produce a lint report.</w:t>
       </w:r>
     </w:p>
-    <w:permStart w:id="93783757" w:edGrp="everyone"/>
     <w:p>
       <w:pPr>
         <w:pStyle w:val="Verdict"/>
@@ -7163,7 +7044,6 @@
           </w:r>
         </w:sdtContent>
       </w:sdt>
-      <w:permEnd w:id="93783757"/>
       <w:r>
         <w:rPr>
           <w:rFonts w:asciiTheme="majorHAnsi" w:hAnsiTheme="majorHAnsi" w:cstheme="majorHAnsi"/>
@@ -7191,7 +7071,6 @@
         <w:rPr>
           <w:rFonts w:cstheme="majorHAnsi"/>
         </w:rPr>
-        <w:lastRenderedPageBreak/>
         <w:t>SUPPLEMENTARY Deliverable D04: formal testing </w:t>
       </w:r>
     </w:p>
@@ -7417,7 +7296,6 @@
         <w:t>Produce an analysis report.</w:t>
       </w:r>
     </w:p>
-    <w:permStart w:id="1981551776" w:edGrp="everyone"/>
     <w:p>
       <w:pPr>
         <w:pStyle w:val="Verdict"/>
@@ -7448,7 +7326,6 @@
           </w:r>
         </w:sdtContent>
       </w:sdt>
-      <w:permEnd w:id="1981551776"/>
       <w:r>
         <w:rPr>
           <w:rFonts w:asciiTheme="majorHAnsi" w:hAnsiTheme="majorHAnsi" w:cstheme="majorHAnsi"/>
@@ -7471,7 +7348,6 @@
         <w:t>Produce a planning and progress report.</w:t>
       </w:r>
     </w:p>
-    <w:permStart w:id="830892373" w:edGrp="everyone"/>
     <w:p>
       <w:pPr>
         <w:pStyle w:val="Verdict"/>
@@ -7502,7 +7378,6 @@
           </w:r>
         </w:sdtContent>
       </w:sdt>
-      <w:permEnd w:id="830892373"/>
       <w:r>
         <w:rPr>
           <w:rFonts w:asciiTheme="majorHAnsi" w:hAnsiTheme="majorHAnsi" w:cstheme="majorHAnsi"/>
@@ -10320,6 +10195,7 @@
     <w:rsid w:val="007314FF"/>
     <w:rsid w:val="007E6F61"/>
     <w:rsid w:val="007F7DA8"/>
+    <w:rsid w:val="008B35B3"/>
     <w:rsid w:val="008D6B5F"/>
     <w:rsid w:val="00B46E15"/>
     <w:rsid w:val="00D15DBE"/>

</xml_diff>